<commit_message>
first slides are done
</commit_message>
<xml_diff>
--- a/summary/EE.docx
+++ b/summary/EE.docx
@@ -136,7 +136,6 @@
                                     <w:dataBinding w:prefixMappings="xmlns:ns0='http://purl.org/dc/elements/1.1/' xmlns:ns1='http://schemas.openxmlformats.org/package/2006/metadata/core-properties' " w:xpath="/ns1:coreProperties[1]/ns0:title[1]" w:storeItemID="{6C3C8BC8-F283-45AE-878A-BAB7291924A1}"/>
                                     <w:text/>
                                   </w:sdtPr>
-                                  <w:sdtEndPr/>
                                   <w:sdtContent>
                                     <w:r>
                                       <w:rPr>
@@ -163,7 +162,6 @@
                                   <w:dataBinding w:prefixMappings="xmlns:ns0='http://purl.org/dc/elements/1.1/' xmlns:ns1='http://schemas.openxmlformats.org/package/2006/metadata/core-properties' " w:xpath="/ns1:coreProperties[1]/ns0:subject[1]" w:storeItemID="{6C3C8BC8-F283-45AE-878A-BAB7291924A1}"/>
                                   <w:text/>
                                 </w:sdtPr>
-                                <w:sdtEndPr/>
                                 <w:sdtContent>
                                   <w:p>
                                     <w:pPr>
@@ -220,7 +218,6 @@
                                   <w:dataBinding w:prefixMappings="xmlns:ns0='http://purl.org/dc/elements/1.1/' xmlns:ns1='http://schemas.openxmlformats.org/package/2006/metadata/core-properties' " w:xpath="/ns1:coreProperties[1]/ns0:creator[1]" w:storeItemID="{6C3C8BC8-F283-45AE-878A-BAB7291924A1}"/>
                                   <w:text/>
                                 </w:sdtPr>
-                                <w:sdtEndPr/>
                                 <w:sdtContent>
                                   <w:p>
                                     <w:pPr>
@@ -307,7 +304,6 @@
                               <w:dataBinding w:prefixMappings="xmlns:ns0='http://purl.org/dc/elements/1.1/' xmlns:ns1='http://schemas.openxmlformats.org/package/2006/metadata/core-properties' " w:xpath="/ns1:coreProperties[1]/ns0:title[1]" w:storeItemID="{6C3C8BC8-F283-45AE-878A-BAB7291924A1}"/>
                               <w:text/>
                             </w:sdtPr>
-                            <w:sdtEndPr/>
                             <w:sdtContent>
                               <w:r>
                                 <w:rPr>
@@ -334,7 +330,6 @@
                             <w:dataBinding w:prefixMappings="xmlns:ns0='http://purl.org/dc/elements/1.1/' xmlns:ns1='http://schemas.openxmlformats.org/package/2006/metadata/core-properties' " w:xpath="/ns1:coreProperties[1]/ns0:subject[1]" w:storeItemID="{6C3C8BC8-F283-45AE-878A-BAB7291924A1}"/>
                             <w:text/>
                           </w:sdtPr>
-                          <w:sdtEndPr/>
                           <w:sdtContent>
                             <w:p>
                               <w:pPr>
@@ -391,7 +386,6 @@
                             <w:dataBinding w:prefixMappings="xmlns:ns0='http://purl.org/dc/elements/1.1/' xmlns:ns1='http://schemas.openxmlformats.org/package/2006/metadata/core-properties' " w:xpath="/ns1:coreProperties[1]/ns0:creator[1]" w:storeItemID="{6C3C8BC8-F283-45AE-878A-BAB7291924A1}"/>
                             <w:text/>
                           </w:sdtPr>
-                          <w:sdtEndPr/>
                           <w:sdtContent>
                             <w:p>
                               <w:pPr>
@@ -520,7 +514,6 @@
                                     <w:calendar w:val="gregorian"/>
                                   </w:date>
                                 </w:sdtPr>
-                                <w:sdtEndPr/>
                                 <w:sdtContent>
                                   <w:p>
                                     <w:pPr>
@@ -589,7 +582,6 @@
                               <w:calendar w:val="gregorian"/>
                             </w:date>
                           </w:sdtPr>
-                          <w:sdtEndPr/>
                           <w:sdtContent>
                             <w:p>
                               <w:pPr>
@@ -772,14 +764,557 @@
     </w:sdt>
     <w:bookmarkEnd w:id="0" w:displacedByCustomXml="prev"/>
     <w:p>
-      <w:r>
-        <w:t>test</w:t>
-      </w:r>
+      <w:pPr>
+        <w:pStyle w:val="Heading2"/>
+      </w:pPr>
+      <w:r>
+        <w:t>Initial situation</w:t>
+      </w:r>
+    </w:p>
+    <w:p>
+      <w:r>
+        <w:t xml:space="preserve">Today, about 7.3 billion people live on this planet and still more than 2 billion are without access to energy as poverty remains a global problem with big differences in the distribution of wealth. Additionally, more and more people live in so-called mega-cities with more than 5 million people per city. </w:t>
+      </w:r>
+    </w:p>
+    <w:p>
+      <w:r>
+        <w:t xml:space="preserve">But not only the population is growing, with it there is also rapid growth in energy demand that leads to some societal challenges, that include </w:t>
+      </w:r>
+      <w:r>
+        <w:rPr>
+          <w:b/>
+        </w:rPr>
+        <w:t>local</w:t>
+      </w:r>
+      <w:r>
+        <w:t xml:space="preserve"> and </w:t>
+      </w:r>
+      <w:r>
+        <w:rPr>
+          <w:b/>
+        </w:rPr>
+        <w:t>global environmental pollution</w:t>
+      </w:r>
+      <w:r>
+        <w:t xml:space="preserve">, </w:t>
+      </w:r>
+      <w:r>
+        <w:rPr>
+          <w:b/>
+        </w:rPr>
+        <w:t>limited resources</w:t>
+      </w:r>
+      <w:r>
+        <w:t xml:space="preserve"> and also the </w:t>
+      </w:r>
+      <w:r>
+        <w:rPr>
+          <w:b/>
+        </w:rPr>
+        <w:t>societal acceptance</w:t>
+      </w:r>
+      <w:r>
+        <w:t xml:space="preserve"> and </w:t>
+      </w:r>
+      <w:r>
+        <w:rPr>
+          <w:b/>
+        </w:rPr>
+        <w:t>risk aspects</w:t>
+      </w:r>
+      <w:r>
+        <w:t xml:space="preserve"> connected to such a growth in energy providers. </w:t>
+      </w:r>
+      <w:r>
+        <w:t xml:space="preserve">Typically, 1% increase in population leads to an 1% increase in emissions. </w:t>
+      </w:r>
+      <w:r>
+        <w:t xml:space="preserve">The population is growing nearly everywhere, except for the European union, this leads also to a population pyramid that isn’t a pyramid at all any more, more like a vase that keeps getting bigger at the top and shrinking at the bottom. Compared to that India has a much larger base population that may be able to sustain their elderly population. </w:t>
+      </w:r>
+    </w:p>
+    <w:p>
+      <w:pPr>
+        <w:pStyle w:val="Heading2"/>
+      </w:pPr>
+      <w:r>
+        <w:t>Global Agenda 2015</w:t>
+      </w:r>
+    </w:p>
+    <w:p>
+      <w:r>
+        <w:t xml:space="preserve">This is an </w:t>
+      </w:r>
+      <w:r>
+        <w:rPr>
+          <w:b/>
+        </w:rPr>
+        <w:t>analysis</w:t>
+      </w:r>
+      <w:r>
+        <w:t xml:space="preserve"> of the </w:t>
+      </w:r>
+      <w:r>
+        <w:rPr>
+          <w:b/>
+        </w:rPr>
+        <w:t>top 10 trends</w:t>
+      </w:r>
+      <w:r>
+        <w:t xml:space="preserve"> and takes key regional challenges and emerging issues into accou</w:t>
+      </w:r>
+      <w:r>
+        <w:t xml:space="preserve">nt that will define our future, these trends include the </w:t>
+      </w:r>
+      <w:r>
+        <w:rPr>
+          <w:b/>
+        </w:rPr>
+        <w:t>rising pollution in the developing world</w:t>
+      </w:r>
+      <w:r>
+        <w:t xml:space="preserve">, the </w:t>
+      </w:r>
+      <w:r>
+        <w:rPr>
+          <w:b/>
+        </w:rPr>
+        <w:t>increasing occurrence of severe weather events</w:t>
+      </w:r>
+      <w:r>
+        <w:t xml:space="preserve"> and the </w:t>
+      </w:r>
+      <w:r>
+        <w:rPr>
+          <w:b/>
+        </w:rPr>
+        <w:t>increasing water stress</w:t>
+      </w:r>
+      <w:r>
+        <w:t xml:space="preserve">. </w:t>
+      </w:r>
+    </w:p>
+    <w:p>
+      <w:pPr>
+        <w:pStyle w:val="Heading4"/>
+      </w:pPr>
+      <w:r>
+        <w:t>Rising pollution in the developing world</w:t>
+      </w:r>
+    </w:p>
+    <w:p>
+      <w:r>
+        <w:t xml:space="preserve">Developing countries will suffer most from weather-related disasters and increased water stress caused by global warming, these countries are expected to bear up to 80% of the impact costs of global warming. </w:t>
+      </w:r>
+    </w:p>
+    <w:p>
+      <w:r>
+        <w:rPr>
+          <w:b/>
+        </w:rPr>
+        <w:t xml:space="preserve">Solutions </w:t>
+      </w:r>
+      <w:r>
+        <w:t xml:space="preserve">include investing in a cleaner power generation network, ensuring proper regulation and promoting clean energies, funding provided from richer countries and also cooperation to develop new low-carbon technologies. The problem always is that high carbon solutions, once implemented, are difficult to replace, therefore decisions being made today on power generation are crucial. </w:t>
+      </w:r>
+    </w:p>
+    <w:p>
+      <w:r>
+        <w:t xml:space="preserve">The cost of the increasing occurrence of extreme weather events will be highest for society’s poorest as well as the increasing water stress that will rise quite extraordinarily. </w:t>
+      </w:r>
+    </w:p>
+    <w:p>
+      <w:pPr>
+        <w:pStyle w:val="Heading5"/>
+      </w:pPr>
+      <w:r>
+        <w:t xml:space="preserve">emerging </w:t>
+      </w:r>
+      <w:r>
+        <w:t>Nuclear powers</w:t>
+      </w:r>
+    </w:p>
+    <w:p>
+      <w:r>
+        <w:t xml:space="preserve">Electricity demand in developing countries is increasing by about 5% per year, because of that alternatives to meet the electricity demand have to be found, for example nuclear power. </w:t>
+      </w:r>
+    </w:p>
+    <w:p>
+      <w:pPr>
+        <w:pStyle w:val="Heading2"/>
+      </w:pPr>
+      <w:r>
+        <w:t>World Energy outlook</w:t>
+      </w:r>
+    </w:p>
+    <w:p>
+      <w:r>
+        <w:t xml:space="preserve">The </w:t>
+      </w:r>
+      <w:r>
+        <w:rPr>
+          <w:b/>
+        </w:rPr>
+        <w:t>International Energy Agency</w:t>
+      </w:r>
+      <w:r>
+        <w:t xml:space="preserve"> is an autonomous agency the tries to </w:t>
+      </w:r>
+      <w:r>
+        <w:rPr>
+          <w:b/>
+        </w:rPr>
+        <w:t>promote sustainable energy policies</w:t>
+      </w:r>
+      <w:r>
+        <w:t xml:space="preserve">, </w:t>
+      </w:r>
+      <w:r>
+        <w:rPr>
+          <w:b/>
+        </w:rPr>
+        <w:t>improve transparency</w:t>
+      </w:r>
+      <w:r>
+        <w:t xml:space="preserve"> of </w:t>
+      </w:r>
+      <w:r>
+        <w:rPr>
+          <w:b/>
+        </w:rPr>
+        <w:t>international energy markets, support global collaboration</w:t>
+      </w:r>
+      <w:r>
+        <w:t xml:space="preserve"> on </w:t>
+      </w:r>
+      <w:r>
+        <w:rPr>
+          <w:b/>
+        </w:rPr>
+        <w:t>energy technology</w:t>
+      </w:r>
+      <w:r>
+        <w:t xml:space="preserve"> and also </w:t>
+      </w:r>
+      <w:r>
+        <w:rPr>
+          <w:b/>
+        </w:rPr>
+        <w:t xml:space="preserve">find solutions </w:t>
+      </w:r>
+      <w:r>
+        <w:t xml:space="preserve">to </w:t>
+      </w:r>
+      <w:r>
+        <w:rPr>
+          <w:b/>
+        </w:rPr>
+        <w:t>global energy challenges</w:t>
+      </w:r>
+      <w:r>
+        <w:t xml:space="preserve">. </w:t>
+      </w:r>
+    </w:p>
+    <w:p>
+      <w:pPr>
+        <w:spacing w:before="0"/>
+      </w:pPr>
+      <w:r>
+        <w:t xml:space="preserve">It takes a look different scenarios, principally the </w:t>
+      </w:r>
+      <w:r>
+        <w:rPr>
+          <w:b/>
+        </w:rPr>
+        <w:t>current policies scenario</w:t>
+      </w:r>
+      <w:r>
+        <w:t xml:space="preserve">, the </w:t>
+      </w:r>
+      <w:r>
+        <w:rPr>
+          <w:b/>
+        </w:rPr>
+        <w:t>new policies scenario</w:t>
+      </w:r>
+      <w:r>
+        <w:t xml:space="preserve"> and also the </w:t>
+      </w:r>
+      <w:r>
+        <w:rPr>
+          <w:b/>
+        </w:rPr>
+        <w:t>450 scenario</w:t>
+      </w:r>
+      <w:r>
+        <w:t>, that tries to keep the CO</w:t>
+      </w:r>
+      <w:r>
+        <w:softHyphen/>
+      </w:r>
+      <w:r>
+        <w:softHyphen/>
+      </w:r>
+      <w:r>
+        <w:softHyphen/>
+      </w:r>
+      <w:r>
+        <w:softHyphen/>
+      </w:r>
+      <w:r>
+        <w:softHyphen/>
+      </w:r>
+      <w:r>
+        <w:softHyphen/>
+      </w:r>
+      <w:r>
+        <w:softHyphen/>
+      </w:r>
+      <w:r>
+        <w:softHyphen/>
+      </w:r>
+      <w:r>
+        <w:softHyphen/>
+      </w:r>
+      <w:r>
+        <w:rPr>
+          <w:vertAlign w:val="subscript"/>
+        </w:rPr>
+        <w:t>2</w:t>
+      </w:r>
+      <w:r>
+        <w:t xml:space="preserve"> concentration below 450 ppm eq. The biggest contributors are China, USA and India. </w:t>
+      </w:r>
+    </w:p>
+    <w:p>
+      <w:r>
+        <w:lastRenderedPageBreak/>
+        <w:t xml:space="preserve">The power sector offers the largest possibility for additional abatement, now about every third power plan of new capacity was low carbon, to meet the 450 scenario would mean that this needs to shift to 3 out of 4 after 2030. </w:t>
+      </w:r>
+    </w:p>
+    <w:p>
+      <w:pPr>
+        <w:pStyle w:val="Heading3"/>
+      </w:pPr>
+      <w:r>
+        <w:rPr>
+          <w:noProof/>
+          <w:lang w:val="en-GB" w:eastAsia="en-GB"/>
+        </w:rPr>
+        <w:drawing>
+          <wp:anchor distT="0" distB="0" distL="114300" distR="114300" simplePos="0" relativeHeight="251663360" behindDoc="0" locked="0" layoutInCell="1" allowOverlap="1" wp14:anchorId="65CE60B9" wp14:editId="3A218F52">
+            <wp:simplePos x="0" y="0"/>
+            <wp:positionH relativeFrom="margin">
+              <wp:align>right</wp:align>
+            </wp:positionH>
+            <wp:positionV relativeFrom="paragraph">
+              <wp:posOffset>106155</wp:posOffset>
+            </wp:positionV>
+            <wp:extent cx="4069080" cy="1952625"/>
+            <wp:effectExtent l="0" t="0" r="7620" b="9525"/>
+            <wp:wrapTight wrapText="bothSides">
+              <wp:wrapPolygon edited="0">
+                <wp:start x="0" y="0"/>
+                <wp:lineTo x="0" y="21495"/>
+                <wp:lineTo x="21539" y="21495"/>
+                <wp:lineTo x="21539" y="0"/>
+                <wp:lineTo x="0" y="0"/>
+              </wp:wrapPolygon>
+            </wp:wrapTight>
+            <wp:docPr id="1" name="Picture 1"/>
+            <wp:cNvGraphicFramePr>
+              <a:graphicFrameLocks xmlns:a="http://schemas.openxmlformats.org/drawingml/2006/main" noChangeAspect="1"/>
+            </wp:cNvGraphicFramePr>
+            <a:graphic xmlns:a="http://schemas.openxmlformats.org/drawingml/2006/main">
+              <a:graphicData uri="http://schemas.openxmlformats.org/drawingml/2006/picture">
+                <pic:pic xmlns:pic="http://schemas.openxmlformats.org/drawingml/2006/picture">
+                  <pic:nvPicPr>
+                    <pic:cNvPr id="1" name=""/>
+                    <pic:cNvPicPr/>
+                  </pic:nvPicPr>
+                  <pic:blipFill>
+                    <a:blip r:embed="rId10"/>
+                    <a:stretch>
+                      <a:fillRect/>
+                    </a:stretch>
+                  </pic:blipFill>
+                  <pic:spPr>
+                    <a:xfrm>
+                      <a:off x="0" y="0"/>
+                      <a:ext cx="4069080" cy="1952625"/>
+                    </a:xfrm>
+                    <a:prstGeom prst="rect">
+                      <a:avLst/>
+                    </a:prstGeom>
+                  </pic:spPr>
+                </pic:pic>
+              </a:graphicData>
+            </a:graphic>
+            <wp14:sizeRelH relativeFrom="margin">
+              <wp14:pctWidth>0</wp14:pctWidth>
+            </wp14:sizeRelH>
+            <wp14:sizeRelV relativeFrom="margin">
+              <wp14:pctHeight>0</wp14:pctHeight>
+            </wp14:sizeRelV>
+          </wp:anchor>
+        </w:drawing>
+      </w:r>
+      <w:r>
+        <w:t>Global Energy trends</w:t>
+      </w:r>
+    </w:p>
+    <w:p>
+      <w:r>
+        <w:rPr>
+          <w:noProof/>
+          <w:lang w:val="en-GB" w:eastAsia="en-GB"/>
+        </w:rPr>
+        <w:drawing>
+          <wp:anchor distT="0" distB="0" distL="114300" distR="114300" simplePos="0" relativeHeight="251665408" behindDoc="0" locked="0" layoutInCell="1" allowOverlap="1" wp14:anchorId="477CCDA8" wp14:editId="069EF280">
+            <wp:simplePos x="0" y="0"/>
+            <wp:positionH relativeFrom="margin">
+              <wp:align>right</wp:align>
+            </wp:positionH>
+            <wp:positionV relativeFrom="paragraph">
+              <wp:posOffset>1753594</wp:posOffset>
+            </wp:positionV>
+            <wp:extent cx="4030345" cy="1912620"/>
+            <wp:effectExtent l="0" t="0" r="8255" b="0"/>
+            <wp:wrapTight wrapText="bothSides">
+              <wp:wrapPolygon edited="0">
+                <wp:start x="0" y="0"/>
+                <wp:lineTo x="0" y="21299"/>
+                <wp:lineTo x="21542" y="21299"/>
+                <wp:lineTo x="21542" y="0"/>
+                <wp:lineTo x="0" y="0"/>
+              </wp:wrapPolygon>
+            </wp:wrapTight>
+            <wp:docPr id="2" name="Picture 2"/>
+            <wp:cNvGraphicFramePr>
+              <a:graphicFrameLocks xmlns:a="http://schemas.openxmlformats.org/drawingml/2006/main" noChangeAspect="1"/>
+            </wp:cNvGraphicFramePr>
+            <a:graphic xmlns:a="http://schemas.openxmlformats.org/drawingml/2006/main">
+              <a:graphicData uri="http://schemas.openxmlformats.org/drawingml/2006/picture">
+                <pic:pic xmlns:pic="http://schemas.openxmlformats.org/drawingml/2006/picture">
+                  <pic:nvPicPr>
+                    <pic:cNvPr id="1" name=""/>
+                    <pic:cNvPicPr/>
+                  </pic:nvPicPr>
+                  <pic:blipFill>
+                    <a:blip r:embed="rId11"/>
+                    <a:stretch>
+                      <a:fillRect/>
+                    </a:stretch>
+                  </pic:blipFill>
+                  <pic:spPr>
+                    <a:xfrm>
+                      <a:off x="0" y="0"/>
+                      <a:ext cx="4030345" cy="1912620"/>
+                    </a:xfrm>
+                    <a:prstGeom prst="rect">
+                      <a:avLst/>
+                    </a:prstGeom>
+                  </pic:spPr>
+                </pic:pic>
+              </a:graphicData>
+            </a:graphic>
+            <wp14:sizeRelH relativeFrom="margin">
+              <wp14:pctWidth>0</wp14:pctWidth>
+            </wp14:sizeRelH>
+            <wp14:sizeRelV relativeFrom="margin">
+              <wp14:pctHeight>0</wp14:pctHeight>
+            </wp14:sizeRelV>
+          </wp:anchor>
+        </w:drawing>
+      </w:r>
+      <w:r>
+        <w:t xml:space="preserve">The energy demand is expected to increase by 37% according to the new policies scenario or even 50% according to the current policies scenario in the next 30 years, almost all of this increased demand comes from Non-OECD countries. In general, the share of fossil fuels in the energy mix is expected to fall while the share of low carbon fuels should increase, but in total the world oil supply is also expected to rise. </w:t>
+      </w:r>
+    </w:p>
+    <w:p>
+      <w:pPr>
+        <w:pStyle w:val="Heading4"/>
+      </w:pPr>
+      <w:r>
+        <w:t>Market outlook</w:t>
+      </w:r>
+    </w:p>
+    <w:p>
+      <w:r>
+        <w:t xml:space="preserve">Electricity remains the </w:t>
+      </w:r>
+      <w:r>
+        <w:rPr>
+          <w:b/>
+        </w:rPr>
+        <w:t>fastest-growing</w:t>
+      </w:r>
+      <w:r>
+        <w:t xml:space="preserve"> final form of energy and will nearly double until 2040, also gas and nuclear will replace the share of coal and oil while the share of renewable energies should nearly triple until 2040. </w:t>
+      </w:r>
+    </w:p>
+    <w:p>
+      <w:r>
+        <w:rPr>
+          <w:b/>
+        </w:rPr>
+        <w:t>Renewable energy</w:t>
+      </w:r>
+      <w:r>
+        <w:t xml:space="preserve"> is rapidly increasing and driving up its share, wind power capacity additions are the second largest behind gas fired plants while PV gets the largest increase among RE with the EU remaining the largest financial supporter of RE. </w:t>
+      </w:r>
+    </w:p>
+    <w:p>
+      <w:pPr>
+        <w:pStyle w:val="Heading3"/>
+      </w:pPr>
+      <w:r>
+        <w:t xml:space="preserve">Access to Electricity </w:t>
+      </w:r>
+    </w:p>
+    <w:p>
+      <w:r>
+        <w:t xml:space="preserve">Energy poverty is still widespread, in some African countries only 15-30% of the population has access to electricity. </w:t>
+      </w:r>
+    </w:p>
+    <w:p/>
+    <w:p/>
+    <w:p/>
+    <w:p/>
+    <w:p/>
+    <w:p/>
+    <w:p/>
+    <w:p/>
+    <w:p/>
+    <w:p>
+      <w:pPr>
+        <w:pStyle w:val="Heading1"/>
+      </w:pPr>
+      <w:r>
+        <w:lastRenderedPageBreak/>
+        <w:t>Header</w:t>
+      </w:r>
+    </w:p>
+    <w:p>
+      <w:r>
+        <w:t>Test</w:t>
+      </w:r>
+    </w:p>
+    <w:p>
       <w:bookmarkStart w:id="1" w:name="_GoBack"/>
       <w:bookmarkEnd w:id="1"/>
     </w:p>
+    <w:p/>
+    <w:p/>
+    <w:p/>
+    <w:p/>
+    <w:p/>
+    <w:p/>
+    <w:p/>
+    <w:p/>
+    <w:p/>
+    <w:p/>
     <w:sectPr>
-      <w:footerReference w:type="default" r:id="rId10"/>
+      <w:footerReference w:type="default" r:id="rId12"/>
       <w:pgSz w:w="12240" w:h="15840"/>
       <w:pgMar w:top="567" w:right="567" w:bottom="567" w:left="567" w:header="720" w:footer="720" w:gutter="0"/>
       <w:pgNumType w:start="0" w:chapStyle="1"/>
@@ -873,7 +1408,7 @@
         <w:color w:val="163C3F" w:themeColor="text2" w:themeShade="BF"/>
         <w:szCs w:val="24"/>
       </w:rPr>
-      <w:t>2</w:t>
+      <w:t>4</w:t>
     </w:r>
     <w:r>
       <w:rPr>
@@ -916,7 +1451,7 @@
         <w:color w:val="163C3F" w:themeColor="text2" w:themeShade="BF"/>
         <w:szCs w:val="24"/>
       </w:rPr>
-      <w:t>2</w:t>
+      <w:t>4</w:t>
     </w:r>
     <w:r>
       <w:rPr>
@@ -7621,7 +8156,7 @@
 </file>
 
 <file path=customXml/itemProps3.xml><?xml version="1.0" encoding="utf-8"?>
-<ds:datastoreItem xmlns:ds="http://schemas.openxmlformats.org/officeDocument/2006/customXml" ds:itemID="{C01C1291-5242-4F6E-A43F-C7BA9BEBD228}">
+<ds:datastoreItem xmlns:ds="http://schemas.openxmlformats.org/officeDocument/2006/customXml" ds:itemID="{667D9E8E-C41A-42C4-A3E6-F386FD68AD75}">
   <ds:schemaRefs>
     <ds:schemaRef ds:uri="http://schemas.openxmlformats.org/officeDocument/2006/bibliography"/>
   </ds:schemaRefs>

</xml_diff>

<commit_message>
stopped at slide 7
</commit_message>
<xml_diff>
--- a/summary/EE.docx
+++ b/summary/EE.docx
@@ -43,7 +43,7 @@
           <w:r>
             <w:rPr>
               <w:noProof/>
-              <w:lang w:val="en-GB" w:eastAsia="en-GB"/>
+              <w:lang w:val="de-AT" w:eastAsia="de-AT"/>
             </w:rPr>
             <mc:AlternateContent>
               <mc:Choice Requires="wps">
@@ -115,7 +115,7 @@
                             <w:txbxContent>
                               <w:p>
                                 <w:pPr>
-                                  <w:pStyle w:val="NoSpacing"/>
+                                  <w:pStyle w:val="KeinLeerraum"/>
                                   <w:spacing w:before="40" w:after="560" w:line="216" w:lineRule="auto"/>
                                   <w:rPr>
                                     <w:color w:val="B01513" w:themeColor="accent1"/>
@@ -136,6 +136,7 @@
                                     <w:dataBinding w:prefixMappings="xmlns:ns0='http://purl.org/dc/elements/1.1/' xmlns:ns1='http://schemas.openxmlformats.org/package/2006/metadata/core-properties' " w:xpath="/ns1:coreProperties[1]/ns0:title[1]" w:storeItemID="{6C3C8BC8-F283-45AE-878A-BAB7291924A1}"/>
                                     <w:text/>
                                   </w:sdtPr>
+                                  <w:sdtEndPr/>
                                   <w:sdtContent>
                                     <w:r>
                                       <w:rPr>
@@ -162,10 +163,11 @@
                                   <w:dataBinding w:prefixMappings="xmlns:ns0='http://purl.org/dc/elements/1.1/' xmlns:ns1='http://schemas.openxmlformats.org/package/2006/metadata/core-properties' " w:xpath="/ns1:coreProperties[1]/ns0:subject[1]" w:storeItemID="{6C3C8BC8-F283-45AE-878A-BAB7291924A1}"/>
                                   <w:text/>
                                 </w:sdtPr>
+                                <w:sdtEndPr/>
                                 <w:sdtContent>
                                   <w:p>
                                     <w:pPr>
-                                      <w:pStyle w:val="NoSpacing"/>
+                                      <w:pStyle w:val="KeinLeerraum"/>
                                       <w:spacing w:before="40" w:after="40"/>
                                       <w:rPr>
                                         <w:caps/>
@@ -218,10 +220,11 @@
                                   <w:dataBinding w:prefixMappings="xmlns:ns0='http://purl.org/dc/elements/1.1/' xmlns:ns1='http://schemas.openxmlformats.org/package/2006/metadata/core-properties' " w:xpath="/ns1:coreProperties[1]/ns0:creator[1]" w:storeItemID="{6C3C8BC8-F283-45AE-878A-BAB7291924A1}"/>
                                   <w:text/>
                                 </w:sdtPr>
+                                <w:sdtEndPr/>
                                 <w:sdtContent>
                                   <w:p>
                                     <w:pPr>
-                                      <w:pStyle w:val="NoSpacing"/>
+                                      <w:pStyle w:val="KeinLeerraum"/>
                                       <w:spacing w:before="80" w:after="40"/>
                                       <w:rPr>
                                         <w:caps/>
@@ -283,7 +286,7 @@
                       <w:txbxContent>
                         <w:p>
                           <w:pPr>
-                            <w:pStyle w:val="NoSpacing"/>
+                            <w:pStyle w:val="KeinLeerraum"/>
                             <w:spacing w:before="40" w:after="560" w:line="216" w:lineRule="auto"/>
                             <w:rPr>
                               <w:color w:val="B01513" w:themeColor="accent1"/>
@@ -304,6 +307,7 @@
                               <w:dataBinding w:prefixMappings="xmlns:ns0='http://purl.org/dc/elements/1.1/' xmlns:ns1='http://schemas.openxmlformats.org/package/2006/metadata/core-properties' " w:xpath="/ns1:coreProperties[1]/ns0:title[1]" w:storeItemID="{6C3C8BC8-F283-45AE-878A-BAB7291924A1}"/>
                               <w:text/>
                             </w:sdtPr>
+                            <w:sdtEndPr/>
                             <w:sdtContent>
                               <w:r>
                                 <w:rPr>
@@ -330,10 +334,11 @@
                             <w:dataBinding w:prefixMappings="xmlns:ns0='http://purl.org/dc/elements/1.1/' xmlns:ns1='http://schemas.openxmlformats.org/package/2006/metadata/core-properties' " w:xpath="/ns1:coreProperties[1]/ns0:subject[1]" w:storeItemID="{6C3C8BC8-F283-45AE-878A-BAB7291924A1}"/>
                             <w:text/>
                           </w:sdtPr>
+                          <w:sdtEndPr/>
                           <w:sdtContent>
                             <w:p>
                               <w:pPr>
-                                <w:pStyle w:val="NoSpacing"/>
+                                <w:pStyle w:val="KeinLeerraum"/>
                                 <w:spacing w:before="40" w:after="40"/>
                                 <w:rPr>
                                   <w:caps/>
@@ -386,10 +391,11 @@
                             <w:dataBinding w:prefixMappings="xmlns:ns0='http://purl.org/dc/elements/1.1/' xmlns:ns1='http://schemas.openxmlformats.org/package/2006/metadata/core-properties' " w:xpath="/ns1:coreProperties[1]/ns0:creator[1]" w:storeItemID="{6C3C8BC8-F283-45AE-878A-BAB7291924A1}"/>
                             <w:text/>
                           </w:sdtPr>
+                          <w:sdtEndPr/>
                           <w:sdtContent>
                             <w:p>
                               <w:pPr>
-                                <w:pStyle w:val="NoSpacing"/>
+                                <w:pStyle w:val="KeinLeerraum"/>
                                 <w:spacing w:before="80" w:after="40"/>
                                 <w:rPr>
                                   <w:caps/>
@@ -431,7 +437,7 @@
           <w:r>
             <w:rPr>
               <w:noProof/>
-              <w:lang w:val="en-GB" w:eastAsia="en-GB"/>
+              <w:lang w:val="de-AT" w:eastAsia="de-AT"/>
             </w:rPr>
             <mc:AlternateContent>
               <mc:Choice Requires="wps">
@@ -514,10 +520,11 @@
                                     <w:calendar w:val="gregorian"/>
                                   </w:date>
                                 </w:sdtPr>
+                                <w:sdtEndPr/>
                                 <w:sdtContent>
                                   <w:p>
                                     <w:pPr>
-                                      <w:pStyle w:val="NoSpacing"/>
+                                      <w:pStyle w:val="KeinLeerraum"/>
                                       <w:jc w:val="right"/>
                                       <w:rPr>
                                         <w:color w:val="FFFFFF" w:themeColor="background1"/>
@@ -582,10 +589,11 @@
                               <w:calendar w:val="gregorian"/>
                             </w:date>
                           </w:sdtPr>
+                          <w:sdtEndPr/>
                           <w:sdtContent>
                             <w:p>
                               <w:pPr>
-                                <w:pStyle w:val="NoSpacing"/>
+                                <w:pStyle w:val="KeinLeerraum"/>
                                 <w:jc w:val="right"/>
                                 <w:rPr>
                                   <w:color w:val="FFFFFF" w:themeColor="background1"/>
@@ -641,7 +649,7 @@
           <w:sdtContent>
             <w:p>
               <w:pPr>
-                <w:pStyle w:val="TOCHeading"/>
+                <w:pStyle w:val="Inhaltsverzeichnisberschrift"/>
               </w:pPr>
               <w:r>
                 <w:t>Contents</w:t>
@@ -649,7 +657,7 @@
             </w:p>
             <w:p>
               <w:pPr>
-                <w:pStyle w:val="TOC1"/>
+                <w:pStyle w:val="Verzeichnis1"/>
                 <w:tabs>
                   <w:tab w:val="right" w:leader="dot" w:pos="11096"/>
                 </w:tabs>
@@ -657,7 +665,7 @@
                   <w:rFonts w:asciiTheme="minorHAnsi" w:hAnsiTheme="minorHAnsi"/>
                   <w:noProof/>
                   <w:szCs w:val="22"/>
-                  <w:lang w:val="en-GB" w:eastAsia="en-GB"/>
+                  <w:lang w:val="de-AT" w:eastAsia="de-AT"/>
                 </w:rPr>
               </w:pPr>
               <w:r>
@@ -669,7 +677,7 @@
               <w:r>
                 <w:fldChar w:fldCharType="separate"/>
               </w:r>
-              <w:hyperlink w:anchor="_Toc452907234" w:history="1">
+              <w:hyperlink w:anchor="_Toc453089236" w:history="1">
                 <w:r>
                   <w:rPr>
                     <w:rStyle w:val="Hyperlink"/>
@@ -696,7 +704,7 @@
                     <w:noProof/>
                     <w:webHidden/>
                   </w:rPr>
-                  <w:instrText xml:space="preserve"> PAGEREF _Toc452907234 \h </w:instrText>
+                  <w:instrText xml:space="preserve"> PAGEREF _Toc453089236 \h </w:instrText>
                 </w:r>
                 <w:r>
                   <w:rPr>
@@ -716,7 +724,433 @@
                     <w:noProof/>
                     <w:webHidden/>
                   </w:rPr>
-                  <w:t>1</w:t>
+                  <w:t>2</w:t>
+                </w:r>
+                <w:r>
+                  <w:rPr>
+                    <w:noProof/>
+                    <w:webHidden/>
+                  </w:rPr>
+                  <w:fldChar w:fldCharType="end"/>
+                </w:r>
+              </w:hyperlink>
+            </w:p>
+            <w:p>
+              <w:pPr>
+                <w:pStyle w:val="Verzeichnis2"/>
+                <w:tabs>
+                  <w:tab w:val="right" w:leader="dot" w:pos="11096"/>
+                </w:tabs>
+                <w:rPr>
+                  <w:rFonts w:asciiTheme="minorHAnsi" w:hAnsiTheme="minorHAnsi"/>
+                  <w:noProof/>
+                  <w:szCs w:val="22"/>
+                  <w:lang w:val="de-AT" w:eastAsia="de-AT"/>
+                </w:rPr>
+              </w:pPr>
+              <w:hyperlink w:anchor="_Toc453089237" w:history="1">
+                <w:r>
+                  <w:rPr>
+                    <w:rStyle w:val="Hyperlink"/>
+                    <w:noProof/>
+                  </w:rPr>
+                  <w:t>Initial situation</w:t>
+                </w:r>
+                <w:r>
+                  <w:rPr>
+                    <w:noProof/>
+                    <w:webHidden/>
+                  </w:rPr>
+                  <w:tab/>
+                </w:r>
+                <w:r>
+                  <w:rPr>
+                    <w:noProof/>
+                    <w:webHidden/>
+                  </w:rPr>
+                  <w:fldChar w:fldCharType="begin"/>
+                </w:r>
+                <w:r>
+                  <w:rPr>
+                    <w:noProof/>
+                    <w:webHidden/>
+                  </w:rPr>
+                  <w:instrText xml:space="preserve"> PAGEREF _Toc453089237 \h </w:instrText>
+                </w:r>
+                <w:r>
+                  <w:rPr>
+                    <w:noProof/>
+                    <w:webHidden/>
+                  </w:rPr>
+                </w:r>
+                <w:r>
+                  <w:rPr>
+                    <w:noProof/>
+                    <w:webHidden/>
+                  </w:rPr>
+                  <w:fldChar w:fldCharType="separate"/>
+                </w:r>
+                <w:r>
+                  <w:rPr>
+                    <w:noProof/>
+                    <w:webHidden/>
+                  </w:rPr>
+                  <w:t>2</w:t>
+                </w:r>
+                <w:r>
+                  <w:rPr>
+                    <w:noProof/>
+                    <w:webHidden/>
+                  </w:rPr>
+                  <w:fldChar w:fldCharType="end"/>
+                </w:r>
+              </w:hyperlink>
+            </w:p>
+            <w:p>
+              <w:pPr>
+                <w:pStyle w:val="Verzeichnis2"/>
+                <w:tabs>
+                  <w:tab w:val="right" w:leader="dot" w:pos="11096"/>
+                </w:tabs>
+                <w:rPr>
+                  <w:rFonts w:asciiTheme="minorHAnsi" w:hAnsiTheme="minorHAnsi"/>
+                  <w:noProof/>
+                  <w:szCs w:val="22"/>
+                  <w:lang w:val="de-AT" w:eastAsia="de-AT"/>
+                </w:rPr>
+              </w:pPr>
+              <w:hyperlink w:anchor="_Toc453089238" w:history="1">
+                <w:r>
+                  <w:rPr>
+                    <w:rStyle w:val="Hyperlink"/>
+                    <w:noProof/>
+                  </w:rPr>
+                  <w:t>Global Agenda 2015</w:t>
+                </w:r>
+                <w:r>
+                  <w:rPr>
+                    <w:noProof/>
+                    <w:webHidden/>
+                  </w:rPr>
+                  <w:tab/>
+                </w:r>
+                <w:r>
+                  <w:rPr>
+                    <w:noProof/>
+                    <w:webHidden/>
+                  </w:rPr>
+                  <w:fldChar w:fldCharType="begin"/>
+                </w:r>
+                <w:r>
+                  <w:rPr>
+                    <w:noProof/>
+                    <w:webHidden/>
+                  </w:rPr>
+                  <w:instrText xml:space="preserve"> PAGEREF _Toc453089238 \h </w:instrText>
+                </w:r>
+                <w:r>
+                  <w:rPr>
+                    <w:noProof/>
+                    <w:webHidden/>
+                  </w:rPr>
+                </w:r>
+                <w:r>
+                  <w:rPr>
+                    <w:noProof/>
+                    <w:webHidden/>
+                  </w:rPr>
+                  <w:fldChar w:fldCharType="separate"/>
+                </w:r>
+                <w:r>
+                  <w:rPr>
+                    <w:noProof/>
+                    <w:webHidden/>
+                  </w:rPr>
+                  <w:t>2</w:t>
+                </w:r>
+                <w:r>
+                  <w:rPr>
+                    <w:noProof/>
+                    <w:webHidden/>
+                  </w:rPr>
+                  <w:fldChar w:fldCharType="end"/>
+                </w:r>
+              </w:hyperlink>
+            </w:p>
+            <w:p>
+              <w:pPr>
+                <w:pStyle w:val="Verzeichnis2"/>
+                <w:tabs>
+                  <w:tab w:val="right" w:leader="dot" w:pos="11096"/>
+                </w:tabs>
+                <w:rPr>
+                  <w:rFonts w:asciiTheme="minorHAnsi" w:hAnsiTheme="minorHAnsi"/>
+                  <w:noProof/>
+                  <w:szCs w:val="22"/>
+                  <w:lang w:val="de-AT" w:eastAsia="de-AT"/>
+                </w:rPr>
+              </w:pPr>
+              <w:hyperlink w:anchor="_Toc453089239" w:history="1">
+                <w:r>
+                  <w:rPr>
+                    <w:rStyle w:val="Hyperlink"/>
+                    <w:noProof/>
+                  </w:rPr>
+                  <w:t>World Energy outlook</w:t>
+                </w:r>
+                <w:r>
+                  <w:rPr>
+                    <w:noProof/>
+                    <w:webHidden/>
+                  </w:rPr>
+                  <w:tab/>
+                </w:r>
+                <w:r>
+                  <w:rPr>
+                    <w:noProof/>
+                    <w:webHidden/>
+                  </w:rPr>
+                  <w:fldChar w:fldCharType="begin"/>
+                </w:r>
+                <w:r>
+                  <w:rPr>
+                    <w:noProof/>
+                    <w:webHidden/>
+                  </w:rPr>
+                  <w:instrText xml:space="preserve"> PAGEREF _Toc453089239 \h </w:instrText>
+                </w:r>
+                <w:r>
+                  <w:rPr>
+                    <w:noProof/>
+                    <w:webHidden/>
+                  </w:rPr>
+                </w:r>
+                <w:r>
+                  <w:rPr>
+                    <w:noProof/>
+                    <w:webHidden/>
+                  </w:rPr>
+                  <w:fldChar w:fldCharType="separate"/>
+                </w:r>
+                <w:r>
+                  <w:rPr>
+                    <w:noProof/>
+                    <w:webHidden/>
+                  </w:rPr>
+                  <w:t>2</w:t>
+                </w:r>
+                <w:r>
+                  <w:rPr>
+                    <w:noProof/>
+                    <w:webHidden/>
+                  </w:rPr>
+                  <w:fldChar w:fldCharType="end"/>
+                </w:r>
+              </w:hyperlink>
+            </w:p>
+            <w:p>
+              <w:pPr>
+                <w:pStyle w:val="Verzeichnis3"/>
+                <w:tabs>
+                  <w:tab w:val="right" w:leader="dot" w:pos="11096"/>
+                </w:tabs>
+                <w:rPr>
+                  <w:rFonts w:asciiTheme="minorHAnsi" w:hAnsiTheme="minorHAnsi"/>
+                  <w:noProof/>
+                  <w:szCs w:val="22"/>
+                  <w:lang w:val="de-AT" w:eastAsia="de-AT"/>
+                </w:rPr>
+              </w:pPr>
+              <w:hyperlink w:anchor="_Toc453089240" w:history="1">
+                <w:r>
+                  <w:rPr>
+                    <w:rStyle w:val="Hyperlink"/>
+                    <w:noProof/>
+                  </w:rPr>
+                  <w:t>Global Energy trends</w:t>
+                </w:r>
+                <w:r>
+                  <w:rPr>
+                    <w:noProof/>
+                    <w:webHidden/>
+                  </w:rPr>
+                  <w:tab/>
+                </w:r>
+                <w:r>
+                  <w:rPr>
+                    <w:noProof/>
+                    <w:webHidden/>
+                  </w:rPr>
+                  <w:fldChar w:fldCharType="begin"/>
+                </w:r>
+                <w:r>
+                  <w:rPr>
+                    <w:noProof/>
+                    <w:webHidden/>
+                  </w:rPr>
+                  <w:instrText xml:space="preserve"> PAGEREF _Toc453089240 \h </w:instrText>
+                </w:r>
+                <w:r>
+                  <w:rPr>
+                    <w:noProof/>
+                    <w:webHidden/>
+                  </w:rPr>
+                </w:r>
+                <w:r>
+                  <w:rPr>
+                    <w:noProof/>
+                    <w:webHidden/>
+                  </w:rPr>
+                  <w:fldChar w:fldCharType="separate"/>
+                </w:r>
+                <w:r>
+                  <w:rPr>
+                    <w:noProof/>
+                    <w:webHidden/>
+                  </w:rPr>
+                  <w:t>3</w:t>
+                </w:r>
+                <w:r>
+                  <w:rPr>
+                    <w:noProof/>
+                    <w:webHidden/>
+                  </w:rPr>
+                  <w:fldChar w:fldCharType="end"/>
+                </w:r>
+              </w:hyperlink>
+            </w:p>
+            <w:p>
+              <w:pPr>
+                <w:pStyle w:val="Verzeichnis3"/>
+                <w:tabs>
+                  <w:tab w:val="right" w:leader="dot" w:pos="11096"/>
+                </w:tabs>
+                <w:rPr>
+                  <w:rFonts w:asciiTheme="minorHAnsi" w:hAnsiTheme="minorHAnsi"/>
+                  <w:noProof/>
+                  <w:szCs w:val="22"/>
+                  <w:lang w:val="de-AT" w:eastAsia="de-AT"/>
+                </w:rPr>
+              </w:pPr>
+              <w:hyperlink w:anchor="_Toc453089241" w:history="1">
+                <w:r>
+                  <w:rPr>
+                    <w:rStyle w:val="Hyperlink"/>
+                    <w:noProof/>
+                  </w:rPr>
+                  <w:t>Access to Electricity</w:t>
+                </w:r>
+                <w:r>
+                  <w:rPr>
+                    <w:noProof/>
+                    <w:webHidden/>
+                  </w:rPr>
+                  <w:tab/>
+                </w:r>
+                <w:r>
+                  <w:rPr>
+                    <w:noProof/>
+                    <w:webHidden/>
+                  </w:rPr>
+                  <w:fldChar w:fldCharType="begin"/>
+                </w:r>
+                <w:r>
+                  <w:rPr>
+                    <w:noProof/>
+                    <w:webHidden/>
+                  </w:rPr>
+                  <w:instrText xml:space="preserve"> PAGEREF _Toc453089241 \h </w:instrText>
+                </w:r>
+                <w:r>
+                  <w:rPr>
+                    <w:noProof/>
+                    <w:webHidden/>
+                  </w:rPr>
+                </w:r>
+                <w:r>
+                  <w:rPr>
+                    <w:noProof/>
+                    <w:webHidden/>
+                  </w:rPr>
+                  <w:fldChar w:fldCharType="separate"/>
+                </w:r>
+                <w:r>
+                  <w:rPr>
+                    <w:noProof/>
+                    <w:webHidden/>
+                  </w:rPr>
+                  <w:t>3</w:t>
+                </w:r>
+                <w:r>
+                  <w:rPr>
+                    <w:noProof/>
+                    <w:webHidden/>
+                  </w:rPr>
+                  <w:fldChar w:fldCharType="end"/>
+                </w:r>
+              </w:hyperlink>
+            </w:p>
+            <w:p>
+              <w:pPr>
+                <w:pStyle w:val="Verzeichnis1"/>
+                <w:tabs>
+                  <w:tab w:val="right" w:leader="dot" w:pos="11096"/>
+                </w:tabs>
+                <w:rPr>
+                  <w:rFonts w:asciiTheme="minorHAnsi" w:hAnsiTheme="minorHAnsi"/>
+                  <w:noProof/>
+                  <w:szCs w:val="22"/>
+                  <w:lang w:val="de-AT" w:eastAsia="de-AT"/>
+                </w:rPr>
+              </w:pPr>
+              <w:hyperlink w:anchor="_Toc453089242" w:history="1">
+                <w:r>
+                  <w:rPr>
+                    <w:rStyle w:val="Hyperlink"/>
+                    <w:noProof/>
+                  </w:rPr>
+                  <w:t>Header</w:t>
+                </w:r>
+                <w:r>
+                  <w:rPr>
+                    <w:noProof/>
+                    <w:webHidden/>
+                  </w:rPr>
+                  <w:tab/>
+                </w:r>
+                <w:r>
+                  <w:rPr>
+                    <w:noProof/>
+                    <w:webHidden/>
+                  </w:rPr>
+                  <w:fldChar w:fldCharType="begin"/>
+                </w:r>
+                <w:r>
+                  <w:rPr>
+                    <w:noProof/>
+                    <w:webHidden/>
+                  </w:rPr>
+                  <w:instrText xml:space="preserve"> PAGEREF _Toc453089242 \h </w:instrText>
+                </w:r>
+                <w:r>
+                  <w:rPr>
+                    <w:noProof/>
+                    <w:webHidden/>
+                  </w:rPr>
+                </w:r>
+                <w:r>
+                  <w:rPr>
+                    <w:noProof/>
+                    <w:webHidden/>
+                  </w:rPr>
+                  <w:fldChar w:fldCharType="separate"/>
+                </w:r>
+                <w:r>
+                  <w:rPr>
+                    <w:noProof/>
+                    <w:webHidden/>
+                  </w:rPr>
+                  <w:t>4</w:t>
                 </w:r>
                 <w:r>
                   <w:rPr>
@@ -749,9 +1183,9 @@
         </w:p>
         <w:p>
           <w:pPr>
-            <w:pStyle w:val="Heading1"/>
+            <w:pStyle w:val="berschrift1"/>
           </w:pPr>
-          <w:bookmarkStart w:id="0" w:name="_Toc452907234"/>
+          <w:bookmarkStart w:id="0" w:name="_Toc453089236"/>
           <w:r>
             <w:lastRenderedPageBreak/>
             <w:t>I</w:t>
@@ -765,11 +1199,13 @@
     <w:bookmarkEnd w:id="0" w:displacedByCustomXml="prev"/>
     <w:p>
       <w:pPr>
-        <w:pStyle w:val="Heading2"/>
-      </w:pPr>
+        <w:pStyle w:val="berschrift2"/>
+      </w:pPr>
+      <w:bookmarkStart w:id="1" w:name="_Toc453089237"/>
       <w:r>
         <w:t>Initial situation</w:t>
       </w:r>
+      <w:bookmarkEnd w:id="1"/>
     </w:p>
     <w:p>
       <w:r>
@@ -834,11 +1270,13 @@
     </w:p>
     <w:p>
       <w:pPr>
-        <w:pStyle w:val="Heading2"/>
-      </w:pPr>
+        <w:pStyle w:val="berschrift2"/>
+      </w:pPr>
+      <w:bookmarkStart w:id="2" w:name="_Toc453089238"/>
       <w:r>
         <w:t>Global Agenda 2015</w:t>
       </w:r>
+      <w:bookmarkEnd w:id="2"/>
     </w:p>
     <w:p>
       <w:r>
@@ -895,7 +1333,7 @@
     </w:p>
     <w:p>
       <w:pPr>
-        <w:pStyle w:val="Heading4"/>
+        <w:pStyle w:val="berschrift4"/>
       </w:pPr>
       <w:r>
         <w:t>Rising pollution in the developing world</w:t>
@@ -924,7 +1362,7 @@
     </w:p>
     <w:p>
       <w:pPr>
-        <w:pStyle w:val="Heading5"/>
+        <w:pStyle w:val="berschrift5"/>
       </w:pPr>
       <w:r>
         <w:t xml:space="preserve">emerging </w:t>
@@ -940,11 +1378,13 @@
     </w:p>
     <w:p>
       <w:pPr>
-        <w:pStyle w:val="Heading2"/>
-      </w:pPr>
+        <w:pStyle w:val="berschrift2"/>
+      </w:pPr>
+      <w:bookmarkStart w:id="3" w:name="_Toc453089239"/>
       <w:r>
         <w:t>World Energy outlook</w:t>
       </w:r>
+      <w:bookmarkEnd w:id="3"/>
     </w:p>
     <w:p>
       <w:r>
@@ -1093,12 +1533,13 @@
     </w:p>
     <w:p>
       <w:pPr>
-        <w:pStyle w:val="Heading3"/>
-      </w:pPr>
+        <w:pStyle w:val="berschrift3"/>
+      </w:pPr>
+      <w:bookmarkStart w:id="4" w:name="_Toc453089240"/>
       <w:r>
         <w:rPr>
           <w:noProof/>
-          <w:lang w:val="en-GB" w:eastAsia="en-GB"/>
+          <w:lang w:val="de-AT" w:eastAsia="de-AT"/>
         </w:rPr>
         <w:drawing>
           <wp:anchor distT="0" distB="0" distL="114300" distR="114300" simplePos="0" relativeHeight="251663360" behindDoc="0" locked="0" layoutInCell="1" allowOverlap="1" wp14:anchorId="65CE60B9" wp14:editId="3A218F52">
@@ -1161,12 +1602,13 @@
       <w:r>
         <w:t>Global Energy trends</w:t>
       </w:r>
+      <w:bookmarkEnd w:id="4"/>
     </w:p>
     <w:p>
       <w:r>
         <w:rPr>
           <w:noProof/>
-          <w:lang w:val="en-GB" w:eastAsia="en-GB"/>
+          <w:lang w:val="de-AT" w:eastAsia="de-AT"/>
         </w:rPr>
         <w:drawing>
           <wp:anchor distT="0" distB="0" distL="114300" distR="114300" simplePos="0" relativeHeight="251665408" behindDoc="0" locked="0" layoutInCell="1" allowOverlap="1" wp14:anchorId="477CCDA8" wp14:editId="069EF280">
@@ -1232,7 +1674,7 @@
     </w:p>
     <w:p>
       <w:pPr>
-        <w:pStyle w:val="Heading4"/>
+        <w:pStyle w:val="berschrift4"/>
       </w:pPr>
       <w:r>
         <w:t>Market outlook</w:t>
@@ -1265,10 +1707,15 @@
     </w:p>
     <w:p>
       <w:pPr>
-        <w:pStyle w:val="Heading3"/>
-      </w:pPr>
-      <w:r>
-        <w:t xml:space="preserve">Access to Electricity </w:t>
+        <w:pStyle w:val="berschrift3"/>
+      </w:pPr>
+      <w:bookmarkStart w:id="5" w:name="_Toc453089241"/>
+      <w:r>
+        <w:t>Access to Electricity</w:t>
+      </w:r>
+      <w:bookmarkEnd w:id="5"/>
+      <w:r>
+        <w:t xml:space="preserve"> </w:t>
       </w:r>
     </w:p>
     <w:p>
@@ -1287,22 +1734,217 @@
     <w:p/>
     <w:p>
       <w:pPr>
-        <w:pStyle w:val="Heading1"/>
+        <w:pStyle w:val="berschrift1"/>
       </w:pPr>
       <w:r>
         <w:lastRenderedPageBreak/>
-        <w:t>Header</w:t>
+        <w:t>Sustainability</w:t>
       </w:r>
     </w:p>
     <w:p>
-      <w:r>
-        <w:t>Test</w:t>
+      <w:pPr>
+        <w:pStyle w:val="berschrift2"/>
+      </w:pPr>
+      <w:r>
+        <w:t>Environmental Economics</w:t>
       </w:r>
     </w:p>
     <w:p>
-      <w:bookmarkStart w:id="1" w:name="_GoBack"/>
-      <w:bookmarkEnd w:id="1"/>
+      <w:r>
+        <w:t xml:space="preserve">As humans cause environmental impacts, it is important to look at the </w:t>
+      </w:r>
+      <w:r>
+        <w:rPr>
+          <w:b/>
+        </w:rPr>
+        <w:t>relations</w:t>
+      </w:r>
+      <w:r>
+        <w:t xml:space="preserve"> of a company to its natural environment, assess the </w:t>
+      </w:r>
+      <w:r>
+        <w:rPr>
+          <w:b/>
+        </w:rPr>
+        <w:t>effects on the environment</w:t>
+      </w:r>
+      <w:r>
+        <w:t xml:space="preserve"> and work on an </w:t>
+      </w:r>
+      <w:r>
+        <w:rPr>
+          <w:b/>
+        </w:rPr>
+        <w:t xml:space="preserve">environmental policy </w:t>
+      </w:r>
+      <w:r>
+        <w:t xml:space="preserve">for the company. </w:t>
+      </w:r>
+      <w:r>
+        <w:t xml:space="preserve">The goals are always to </w:t>
+      </w:r>
+      <w:r>
+        <w:rPr>
+          <w:b/>
+        </w:rPr>
+        <w:t>reduce input and output</w:t>
+      </w:r>
+      <w:r>
+        <w:t xml:space="preserve"> and guarantee a ration supply of scarce goods. The following principles should hold</w:t>
+      </w:r>
     </w:p>
+    <w:p>
+      <w:pPr>
+        <w:pStyle w:val="Listenabsatz"/>
+        <w:numPr>
+          <w:ilvl w:val="0"/>
+          <w:numId w:val="47"/>
+        </w:numPr>
+      </w:pPr>
+      <w:r>
+        <w:rPr>
+          <w:b/>
+        </w:rPr>
+        <w:t xml:space="preserve">Precautionary principle: </w:t>
+      </w:r>
+      <w:r>
+        <w:t>Avoid ecological damage</w:t>
+      </w:r>
+    </w:p>
+    <w:p>
+      <w:pPr>
+        <w:pStyle w:val="Listenabsatz"/>
+        <w:numPr>
+          <w:ilvl w:val="0"/>
+          <w:numId w:val="47"/>
+        </w:numPr>
+      </w:pPr>
+      <w:r>
+        <w:rPr>
+          <w:b/>
+        </w:rPr>
+        <w:t>Principle of origin:</w:t>
+      </w:r>
+      <w:r>
+        <w:t xml:space="preserve"> Avoid environmental impacts where they occur</w:t>
+      </w:r>
+    </w:p>
+    <w:p>
+      <w:pPr>
+        <w:pStyle w:val="Listenabsatz"/>
+        <w:numPr>
+          <w:ilvl w:val="0"/>
+          <w:numId w:val="47"/>
+        </w:numPr>
+      </w:pPr>
+      <w:r>
+        <w:rPr>
+          <w:b/>
+        </w:rPr>
+        <w:t>Sustainability principle</w:t>
+      </w:r>
+    </w:p>
+    <w:p>
+      <w:pPr>
+        <w:pStyle w:val="Listenabsatz"/>
+        <w:numPr>
+          <w:ilvl w:val="0"/>
+          <w:numId w:val="47"/>
+        </w:numPr>
+      </w:pPr>
+      <w:r>
+        <w:rPr>
+          <w:b/>
+        </w:rPr>
+        <w:t>Polluter pays principle</w:t>
+      </w:r>
+    </w:p>
+    <w:p>
+      <w:pPr>
+        <w:pStyle w:val="Listenabsatz"/>
+        <w:numPr>
+          <w:ilvl w:val="0"/>
+          <w:numId w:val="47"/>
+        </w:numPr>
+      </w:pPr>
+      <w:r>
+        <w:rPr>
+          <w:b/>
+        </w:rPr>
+        <w:t xml:space="preserve">Cooperation principle: </w:t>
+      </w:r>
+      <w:r>
+        <w:t>Cooperation of all relevant public, social and private actors</w:t>
+      </w:r>
+    </w:p>
+    <w:p>
+      <w:pPr>
+        <w:pStyle w:val="Listenabsatz"/>
+        <w:numPr>
+          <w:ilvl w:val="0"/>
+          <w:numId w:val="47"/>
+        </w:numPr>
+      </w:pPr>
+      <w:r>
+        <w:rPr>
+          <w:b/>
+        </w:rPr>
+        <w:t xml:space="preserve">Cross-Cutting principle: </w:t>
+      </w:r>
+      <w:r>
+        <w:t xml:space="preserve">Environmental </w:t>
+      </w:r>
+    </w:p>
+    <w:p>
+      <w:r>
+        <w:t xml:space="preserve">There are two ways of controlling this, either by </w:t>
+      </w:r>
+      <w:r>
+        <w:rPr>
+          <w:b/>
+        </w:rPr>
+        <w:t>direct behavior control</w:t>
+      </w:r>
+      <w:r>
+        <w:t xml:space="preserve"> (via laws, authorizations, obligations…) or by </w:t>
+      </w:r>
+      <w:r>
+        <w:rPr>
+          <w:b/>
+        </w:rPr>
+        <w:t>indirect behavior control</w:t>
+      </w:r>
+      <w:r>
+        <w:t xml:space="preserve"> (taxes, subventions, certifications…). </w:t>
+      </w:r>
+    </w:p>
+    <w:p>
+      <w:r>
+        <w:t>Sustainable development is defined as</w:t>
+      </w:r>
+    </w:p>
+    <w:p>
+      <w:pPr>
+        <w:jc w:val="center"/>
+        <w:rPr>
+          <w:i/>
+        </w:rPr>
+      </w:pPr>
+      <w:r>
+        <w:rPr>
+          <w:i/>
+        </w:rPr>
+        <w:t xml:space="preserve">Development that meets the needs of the present without compromising the ability of future generations to meet their own needs. </w:t>
+      </w:r>
+    </w:p>
+    <w:p>
+      <w:r>
+        <w:t>Stopped at slide 7</w:t>
+      </w:r>
+      <w:bookmarkStart w:id="6" w:name="_GoBack"/>
+      <w:bookmarkEnd w:id="6"/>
+    </w:p>
+    <w:p/>
     <w:p/>
     <w:p/>
     <w:p/>
@@ -1463,7 +2105,7 @@
   </w:p>
   <w:p>
     <w:pPr>
-      <w:pStyle w:val="Footer"/>
+      <w:pStyle w:val="Fuzeile"/>
     </w:pPr>
   </w:p>
 </w:ftr>
@@ -1949,6 +2591,119 @@
     </w:lvl>
   </w:abstractNum>
   <w:abstractNum w:abstractNumId="4" w15:restartNumberingAfterBreak="0">
+    <w:nsid w:val="11646CF5"/>
+    <w:multiLevelType w:val="hybridMultilevel"/>
+    <w:tmpl w:val="793C8910"/>
+    <w:lvl w:ilvl="0" w:tplc="0C070001">
+      <w:start w:val="1"/>
+      <w:numFmt w:val="bullet"/>
+      <w:lvlText w:val=""/>
+      <w:lvlJc w:val="left"/>
+      <w:pPr>
+        <w:ind w:left="720" w:hanging="360"/>
+      </w:pPr>
+      <w:rPr>
+        <w:rFonts w:ascii="Symbol" w:hAnsi="Symbol" w:hint="default"/>
+      </w:rPr>
+    </w:lvl>
+    <w:lvl w:ilvl="1" w:tplc="0C070003" w:tentative="1">
+      <w:start w:val="1"/>
+      <w:numFmt w:val="bullet"/>
+      <w:lvlText w:val="o"/>
+      <w:lvlJc w:val="left"/>
+      <w:pPr>
+        <w:ind w:left="1440" w:hanging="360"/>
+      </w:pPr>
+      <w:rPr>
+        <w:rFonts w:ascii="Courier New" w:hAnsi="Courier New" w:cs="Courier New" w:hint="default"/>
+      </w:rPr>
+    </w:lvl>
+    <w:lvl w:ilvl="2" w:tplc="0C070005" w:tentative="1">
+      <w:start w:val="1"/>
+      <w:numFmt w:val="bullet"/>
+      <w:lvlText w:val=""/>
+      <w:lvlJc w:val="left"/>
+      <w:pPr>
+        <w:ind w:left="2160" w:hanging="360"/>
+      </w:pPr>
+      <w:rPr>
+        <w:rFonts w:ascii="Wingdings" w:hAnsi="Wingdings" w:hint="default"/>
+      </w:rPr>
+    </w:lvl>
+    <w:lvl w:ilvl="3" w:tplc="0C070001" w:tentative="1">
+      <w:start w:val="1"/>
+      <w:numFmt w:val="bullet"/>
+      <w:lvlText w:val=""/>
+      <w:lvlJc w:val="left"/>
+      <w:pPr>
+        <w:ind w:left="2880" w:hanging="360"/>
+      </w:pPr>
+      <w:rPr>
+        <w:rFonts w:ascii="Symbol" w:hAnsi="Symbol" w:hint="default"/>
+      </w:rPr>
+    </w:lvl>
+    <w:lvl w:ilvl="4" w:tplc="0C070003" w:tentative="1">
+      <w:start w:val="1"/>
+      <w:numFmt w:val="bullet"/>
+      <w:lvlText w:val="o"/>
+      <w:lvlJc w:val="left"/>
+      <w:pPr>
+        <w:ind w:left="3600" w:hanging="360"/>
+      </w:pPr>
+      <w:rPr>
+        <w:rFonts w:ascii="Courier New" w:hAnsi="Courier New" w:cs="Courier New" w:hint="default"/>
+      </w:rPr>
+    </w:lvl>
+    <w:lvl w:ilvl="5" w:tplc="0C070005" w:tentative="1">
+      <w:start w:val="1"/>
+      <w:numFmt w:val="bullet"/>
+      <w:lvlText w:val=""/>
+      <w:lvlJc w:val="left"/>
+      <w:pPr>
+        <w:ind w:left="4320" w:hanging="360"/>
+      </w:pPr>
+      <w:rPr>
+        <w:rFonts w:ascii="Wingdings" w:hAnsi="Wingdings" w:hint="default"/>
+      </w:rPr>
+    </w:lvl>
+    <w:lvl w:ilvl="6" w:tplc="0C070001" w:tentative="1">
+      <w:start w:val="1"/>
+      <w:numFmt w:val="bullet"/>
+      <w:lvlText w:val=""/>
+      <w:lvlJc w:val="left"/>
+      <w:pPr>
+        <w:ind w:left="5040" w:hanging="360"/>
+      </w:pPr>
+      <w:rPr>
+        <w:rFonts w:ascii="Symbol" w:hAnsi="Symbol" w:hint="default"/>
+      </w:rPr>
+    </w:lvl>
+    <w:lvl w:ilvl="7" w:tplc="0C070003" w:tentative="1">
+      <w:start w:val="1"/>
+      <w:numFmt w:val="bullet"/>
+      <w:lvlText w:val="o"/>
+      <w:lvlJc w:val="left"/>
+      <w:pPr>
+        <w:ind w:left="5760" w:hanging="360"/>
+      </w:pPr>
+      <w:rPr>
+        <w:rFonts w:ascii="Courier New" w:hAnsi="Courier New" w:cs="Courier New" w:hint="default"/>
+      </w:rPr>
+    </w:lvl>
+    <w:lvl w:ilvl="8" w:tplc="0C070005" w:tentative="1">
+      <w:start w:val="1"/>
+      <w:numFmt w:val="bullet"/>
+      <w:lvlText w:val=""/>
+      <w:lvlJc w:val="left"/>
+      <w:pPr>
+        <w:ind w:left="6480" w:hanging="360"/>
+      </w:pPr>
+      <w:rPr>
+        <w:rFonts w:ascii="Wingdings" w:hAnsi="Wingdings" w:hint="default"/>
+      </w:rPr>
+    </w:lvl>
+  </w:abstractNum>
+  <w:abstractNum w:abstractNumId="5" w15:restartNumberingAfterBreak="0">
     <w:nsid w:val="126A3014"/>
     <w:multiLevelType w:val="hybridMultilevel"/>
     <w:tmpl w:val="6B0C1E68"/>
@@ -2061,7 +2816,7 @@
       </w:rPr>
     </w:lvl>
   </w:abstractNum>
-  <w:abstractNum w:abstractNumId="5" w15:restartNumberingAfterBreak="0">
+  <w:abstractNum w:abstractNumId="6" w15:restartNumberingAfterBreak="0">
     <w:nsid w:val="12D05803"/>
     <w:multiLevelType w:val="hybridMultilevel"/>
     <w:tmpl w:val="6AD4E2D2"/>
@@ -2174,7 +2929,7 @@
       </w:rPr>
     </w:lvl>
   </w:abstractNum>
-  <w:abstractNum w:abstractNumId="6" w15:restartNumberingAfterBreak="0">
+  <w:abstractNum w:abstractNumId="7" w15:restartNumberingAfterBreak="0">
     <w:nsid w:val="13A545D9"/>
     <w:multiLevelType w:val="hybridMultilevel"/>
     <w:tmpl w:val="AC56EB94"/>
@@ -2287,7 +3042,7 @@
       </w:rPr>
     </w:lvl>
   </w:abstractNum>
-  <w:abstractNum w:abstractNumId="7" w15:restartNumberingAfterBreak="0">
+  <w:abstractNum w:abstractNumId="8" w15:restartNumberingAfterBreak="0">
     <w:nsid w:val="15B877BD"/>
     <w:multiLevelType w:val="hybridMultilevel"/>
     <w:tmpl w:val="A0903354"/>
@@ -2373,7 +3128,7 @@
       </w:pPr>
     </w:lvl>
   </w:abstractNum>
-  <w:abstractNum w:abstractNumId="8" w15:restartNumberingAfterBreak="0">
+  <w:abstractNum w:abstractNumId="9" w15:restartNumberingAfterBreak="0">
     <w:nsid w:val="1655716F"/>
     <w:multiLevelType w:val="hybridMultilevel"/>
     <w:tmpl w:val="DA989D4C"/>
@@ -2486,7 +3241,7 @@
       </w:rPr>
     </w:lvl>
   </w:abstractNum>
-  <w:abstractNum w:abstractNumId="9" w15:restartNumberingAfterBreak="0">
+  <w:abstractNum w:abstractNumId="10" w15:restartNumberingAfterBreak="0">
     <w:nsid w:val="181A5BB2"/>
     <w:multiLevelType w:val="hybridMultilevel"/>
     <w:tmpl w:val="06E4D1C6"/>
@@ -2572,7 +3327,7 @@
       </w:pPr>
     </w:lvl>
   </w:abstractNum>
-  <w:abstractNum w:abstractNumId="10" w15:restartNumberingAfterBreak="0">
+  <w:abstractNum w:abstractNumId="11" w15:restartNumberingAfterBreak="0">
     <w:nsid w:val="1C2D1833"/>
     <w:multiLevelType w:val="hybridMultilevel"/>
     <w:tmpl w:val="4438A382"/>
@@ -2685,7 +3440,7 @@
       </w:rPr>
     </w:lvl>
   </w:abstractNum>
-  <w:abstractNum w:abstractNumId="11" w15:restartNumberingAfterBreak="0">
+  <w:abstractNum w:abstractNumId="12" w15:restartNumberingAfterBreak="0">
     <w:nsid w:val="26333F39"/>
     <w:multiLevelType w:val="hybridMultilevel"/>
     <w:tmpl w:val="7F963A2E"/>
@@ -2798,7 +3553,7 @@
       </w:rPr>
     </w:lvl>
   </w:abstractNum>
-  <w:abstractNum w:abstractNumId="12" w15:restartNumberingAfterBreak="0">
+  <w:abstractNum w:abstractNumId="13" w15:restartNumberingAfterBreak="0">
     <w:nsid w:val="28561663"/>
     <w:multiLevelType w:val="hybridMultilevel"/>
     <w:tmpl w:val="10E699E0"/>
@@ -2911,7 +3666,7 @@
       </w:rPr>
     </w:lvl>
   </w:abstractNum>
-  <w:abstractNum w:abstractNumId="13" w15:restartNumberingAfterBreak="0">
+  <w:abstractNum w:abstractNumId="14" w15:restartNumberingAfterBreak="0">
     <w:nsid w:val="290D0FE5"/>
     <w:multiLevelType w:val="hybridMultilevel"/>
     <w:tmpl w:val="CA28DDFC"/>
@@ -3024,7 +3779,7 @@
       </w:rPr>
     </w:lvl>
   </w:abstractNum>
-  <w:abstractNum w:abstractNumId="14" w15:restartNumberingAfterBreak="0">
+  <w:abstractNum w:abstractNumId="15" w15:restartNumberingAfterBreak="0">
     <w:nsid w:val="29560B71"/>
     <w:multiLevelType w:val="hybridMultilevel"/>
     <w:tmpl w:val="2FE4BA20"/>
@@ -3137,7 +3892,7 @@
       </w:rPr>
     </w:lvl>
   </w:abstractNum>
-  <w:abstractNum w:abstractNumId="15" w15:restartNumberingAfterBreak="0">
+  <w:abstractNum w:abstractNumId="16" w15:restartNumberingAfterBreak="0">
     <w:nsid w:val="2D25214F"/>
     <w:multiLevelType w:val="hybridMultilevel"/>
     <w:tmpl w:val="01E898C6"/>
@@ -3223,7 +3978,7 @@
       </w:pPr>
     </w:lvl>
   </w:abstractNum>
-  <w:abstractNum w:abstractNumId="16" w15:restartNumberingAfterBreak="0">
+  <w:abstractNum w:abstractNumId="17" w15:restartNumberingAfterBreak="0">
     <w:nsid w:val="2F4656BA"/>
     <w:multiLevelType w:val="hybridMultilevel"/>
     <w:tmpl w:val="DE6C7E98"/>
@@ -3336,7 +4091,7 @@
       </w:rPr>
     </w:lvl>
   </w:abstractNum>
-  <w:abstractNum w:abstractNumId="17" w15:restartNumberingAfterBreak="0">
+  <w:abstractNum w:abstractNumId="18" w15:restartNumberingAfterBreak="0">
     <w:nsid w:val="31BC2D89"/>
     <w:multiLevelType w:val="hybridMultilevel"/>
     <w:tmpl w:val="4C84BF50"/>
@@ -3449,7 +4204,7 @@
       </w:rPr>
     </w:lvl>
   </w:abstractNum>
-  <w:abstractNum w:abstractNumId="18" w15:restartNumberingAfterBreak="0">
+  <w:abstractNum w:abstractNumId="19" w15:restartNumberingAfterBreak="0">
     <w:nsid w:val="32133FEA"/>
     <w:multiLevelType w:val="hybridMultilevel"/>
     <w:tmpl w:val="81C840E2"/>
@@ -3562,7 +4317,7 @@
       </w:rPr>
     </w:lvl>
   </w:abstractNum>
-  <w:abstractNum w:abstractNumId="19" w15:restartNumberingAfterBreak="0">
+  <w:abstractNum w:abstractNumId="20" w15:restartNumberingAfterBreak="0">
     <w:nsid w:val="32423EC2"/>
     <w:multiLevelType w:val="hybridMultilevel"/>
     <w:tmpl w:val="A8929634"/>
@@ -3675,7 +4430,7 @@
       </w:rPr>
     </w:lvl>
   </w:abstractNum>
-  <w:abstractNum w:abstractNumId="20" w15:restartNumberingAfterBreak="0">
+  <w:abstractNum w:abstractNumId="21" w15:restartNumberingAfterBreak="0">
     <w:nsid w:val="326A3F7C"/>
     <w:multiLevelType w:val="hybridMultilevel"/>
     <w:tmpl w:val="6ABE5586"/>
@@ -3788,7 +4543,7 @@
       </w:rPr>
     </w:lvl>
   </w:abstractNum>
-  <w:abstractNum w:abstractNumId="21" w15:restartNumberingAfterBreak="0">
+  <w:abstractNum w:abstractNumId="22" w15:restartNumberingAfterBreak="0">
     <w:nsid w:val="36A47D47"/>
     <w:multiLevelType w:val="hybridMultilevel"/>
     <w:tmpl w:val="A76457BA"/>
@@ -3901,7 +4656,7 @@
       </w:rPr>
     </w:lvl>
   </w:abstractNum>
-  <w:abstractNum w:abstractNumId="22" w15:restartNumberingAfterBreak="0">
+  <w:abstractNum w:abstractNumId="23" w15:restartNumberingAfterBreak="0">
     <w:nsid w:val="37591F82"/>
     <w:multiLevelType w:val="hybridMultilevel"/>
     <w:tmpl w:val="E0BE9526"/>
@@ -4014,7 +4769,7 @@
       </w:rPr>
     </w:lvl>
   </w:abstractNum>
-  <w:abstractNum w:abstractNumId="23" w15:restartNumberingAfterBreak="0">
+  <w:abstractNum w:abstractNumId="24" w15:restartNumberingAfterBreak="0">
     <w:nsid w:val="3F764034"/>
     <w:multiLevelType w:val="hybridMultilevel"/>
     <w:tmpl w:val="AF54CA02"/>
@@ -4100,7 +4855,7 @@
       </w:pPr>
     </w:lvl>
   </w:abstractNum>
-  <w:abstractNum w:abstractNumId="24" w15:restartNumberingAfterBreak="0">
+  <w:abstractNum w:abstractNumId="25" w15:restartNumberingAfterBreak="0">
     <w:nsid w:val="43706A9E"/>
     <w:multiLevelType w:val="hybridMultilevel"/>
     <w:tmpl w:val="151A0F58"/>
@@ -4213,7 +4968,7 @@
       </w:rPr>
     </w:lvl>
   </w:abstractNum>
-  <w:abstractNum w:abstractNumId="25" w15:restartNumberingAfterBreak="0">
+  <w:abstractNum w:abstractNumId="26" w15:restartNumberingAfterBreak="0">
     <w:nsid w:val="438D48C9"/>
     <w:multiLevelType w:val="hybridMultilevel"/>
     <w:tmpl w:val="36E2FFDE"/>
@@ -4302,7 +5057,7 @@
       </w:pPr>
     </w:lvl>
   </w:abstractNum>
-  <w:abstractNum w:abstractNumId="26" w15:restartNumberingAfterBreak="0">
+  <w:abstractNum w:abstractNumId="27" w15:restartNumberingAfterBreak="0">
     <w:nsid w:val="440C4F34"/>
     <w:multiLevelType w:val="hybridMultilevel"/>
     <w:tmpl w:val="71F6669C"/>
@@ -4388,7 +5143,7 @@
       </w:pPr>
     </w:lvl>
   </w:abstractNum>
-  <w:abstractNum w:abstractNumId="27" w15:restartNumberingAfterBreak="0">
+  <w:abstractNum w:abstractNumId="28" w15:restartNumberingAfterBreak="0">
     <w:nsid w:val="4930778C"/>
     <w:multiLevelType w:val="hybridMultilevel"/>
     <w:tmpl w:val="31C6F250"/>
@@ -4501,7 +5256,7 @@
       </w:rPr>
     </w:lvl>
   </w:abstractNum>
-  <w:abstractNum w:abstractNumId="28" w15:restartNumberingAfterBreak="0">
+  <w:abstractNum w:abstractNumId="29" w15:restartNumberingAfterBreak="0">
     <w:nsid w:val="4E252B7C"/>
     <w:multiLevelType w:val="hybridMultilevel"/>
     <w:tmpl w:val="F5F45AA6"/>
@@ -4614,7 +5369,7 @@
       </w:rPr>
     </w:lvl>
   </w:abstractNum>
-  <w:abstractNum w:abstractNumId="29" w15:restartNumberingAfterBreak="0">
+  <w:abstractNum w:abstractNumId="30" w15:restartNumberingAfterBreak="0">
     <w:nsid w:val="4E86387B"/>
     <w:multiLevelType w:val="hybridMultilevel"/>
     <w:tmpl w:val="1BE0CF78"/>
@@ -4727,7 +5482,7 @@
       </w:rPr>
     </w:lvl>
   </w:abstractNum>
-  <w:abstractNum w:abstractNumId="30" w15:restartNumberingAfterBreak="0">
+  <w:abstractNum w:abstractNumId="31" w15:restartNumberingAfterBreak="0">
     <w:nsid w:val="504B1D45"/>
     <w:multiLevelType w:val="hybridMultilevel"/>
     <w:tmpl w:val="1A98AE68"/>
@@ -4840,7 +5595,7 @@
       </w:rPr>
     </w:lvl>
   </w:abstractNum>
-  <w:abstractNum w:abstractNumId="31" w15:restartNumberingAfterBreak="0">
+  <w:abstractNum w:abstractNumId="32" w15:restartNumberingAfterBreak="0">
     <w:nsid w:val="51957B38"/>
     <w:multiLevelType w:val="hybridMultilevel"/>
     <w:tmpl w:val="D6D2AE46"/>
@@ -4926,7 +5681,7 @@
       </w:pPr>
     </w:lvl>
   </w:abstractNum>
-  <w:abstractNum w:abstractNumId="32" w15:restartNumberingAfterBreak="0">
+  <w:abstractNum w:abstractNumId="33" w15:restartNumberingAfterBreak="0">
     <w:nsid w:val="53437ABB"/>
     <w:multiLevelType w:val="hybridMultilevel"/>
     <w:tmpl w:val="7632E968"/>
@@ -5039,7 +5794,7 @@
       </w:rPr>
     </w:lvl>
   </w:abstractNum>
-  <w:abstractNum w:abstractNumId="33" w15:restartNumberingAfterBreak="0">
+  <w:abstractNum w:abstractNumId="34" w15:restartNumberingAfterBreak="0">
     <w:nsid w:val="579B1E78"/>
     <w:multiLevelType w:val="hybridMultilevel"/>
     <w:tmpl w:val="31C4A11A"/>
@@ -5152,7 +5907,7 @@
       </w:rPr>
     </w:lvl>
   </w:abstractNum>
-  <w:abstractNum w:abstractNumId="34" w15:restartNumberingAfterBreak="0">
+  <w:abstractNum w:abstractNumId="35" w15:restartNumberingAfterBreak="0">
     <w:nsid w:val="5AA11E28"/>
     <w:multiLevelType w:val="hybridMultilevel"/>
     <w:tmpl w:val="16AAEECA"/>
@@ -5265,7 +6020,7 @@
       </w:rPr>
     </w:lvl>
   </w:abstractNum>
-  <w:abstractNum w:abstractNumId="35" w15:restartNumberingAfterBreak="0">
+  <w:abstractNum w:abstractNumId="36" w15:restartNumberingAfterBreak="0">
     <w:nsid w:val="5AD2750F"/>
     <w:multiLevelType w:val="hybridMultilevel"/>
     <w:tmpl w:val="3CDC1452"/>
@@ -5378,7 +6133,7 @@
       </w:rPr>
     </w:lvl>
   </w:abstractNum>
-  <w:abstractNum w:abstractNumId="36" w15:restartNumberingAfterBreak="0">
+  <w:abstractNum w:abstractNumId="37" w15:restartNumberingAfterBreak="0">
     <w:nsid w:val="5AE43476"/>
     <w:multiLevelType w:val="hybridMultilevel"/>
     <w:tmpl w:val="A3B01C72"/>
@@ -5491,7 +6246,7 @@
       </w:rPr>
     </w:lvl>
   </w:abstractNum>
-  <w:abstractNum w:abstractNumId="37" w15:restartNumberingAfterBreak="0">
+  <w:abstractNum w:abstractNumId="38" w15:restartNumberingAfterBreak="0">
     <w:nsid w:val="62B57335"/>
     <w:multiLevelType w:val="hybridMultilevel"/>
     <w:tmpl w:val="219A978E"/>
@@ -5604,7 +6359,7 @@
       </w:rPr>
     </w:lvl>
   </w:abstractNum>
-  <w:abstractNum w:abstractNumId="38" w15:restartNumberingAfterBreak="0">
+  <w:abstractNum w:abstractNumId="39" w15:restartNumberingAfterBreak="0">
     <w:nsid w:val="679D48D7"/>
     <w:multiLevelType w:val="hybridMultilevel"/>
     <w:tmpl w:val="3D30AADC"/>
@@ -5690,7 +6445,7 @@
       </w:pPr>
     </w:lvl>
   </w:abstractNum>
-  <w:abstractNum w:abstractNumId="39" w15:restartNumberingAfterBreak="0">
+  <w:abstractNum w:abstractNumId="40" w15:restartNumberingAfterBreak="0">
     <w:nsid w:val="70247687"/>
     <w:multiLevelType w:val="hybridMultilevel"/>
     <w:tmpl w:val="D98679FE"/>
@@ -5803,7 +6558,7 @@
       </w:rPr>
     </w:lvl>
   </w:abstractNum>
-  <w:abstractNum w:abstractNumId="40" w15:restartNumberingAfterBreak="0">
+  <w:abstractNum w:abstractNumId="41" w15:restartNumberingAfterBreak="0">
     <w:nsid w:val="79521C1F"/>
     <w:multiLevelType w:val="hybridMultilevel"/>
     <w:tmpl w:val="E1CA8434"/>
@@ -5915,7 +6670,7 @@
       </w:rPr>
     </w:lvl>
   </w:abstractNum>
-  <w:abstractNum w:abstractNumId="41" w15:restartNumberingAfterBreak="0">
+  <w:abstractNum w:abstractNumId="42" w15:restartNumberingAfterBreak="0">
     <w:nsid w:val="7B1C2C80"/>
     <w:multiLevelType w:val="hybridMultilevel"/>
     <w:tmpl w:val="CB46D004"/>
@@ -6028,7 +6783,7 @@
       </w:rPr>
     </w:lvl>
   </w:abstractNum>
-  <w:abstractNum w:abstractNumId="42" w15:restartNumberingAfterBreak="0">
+  <w:abstractNum w:abstractNumId="43" w15:restartNumberingAfterBreak="0">
     <w:nsid w:val="7D4F121C"/>
     <w:multiLevelType w:val="hybridMultilevel"/>
     <w:tmpl w:val="F940B560"/>
@@ -6141,7 +6896,7 @@
       </w:rPr>
     </w:lvl>
   </w:abstractNum>
-  <w:abstractNum w:abstractNumId="43" w15:restartNumberingAfterBreak="0">
+  <w:abstractNum w:abstractNumId="44" w15:restartNumberingAfterBreak="0">
     <w:nsid w:val="7E0608B8"/>
     <w:multiLevelType w:val="hybridMultilevel"/>
     <w:tmpl w:val="BA48E97A"/>
@@ -6253,7 +7008,7 @@
       </w:rPr>
     </w:lvl>
   </w:abstractNum>
-  <w:abstractNum w:abstractNumId="44" w15:restartNumberingAfterBreak="0">
+  <w:abstractNum w:abstractNumId="45" w15:restartNumberingAfterBreak="0">
     <w:nsid w:val="7E6E1723"/>
     <w:multiLevelType w:val="hybridMultilevel"/>
     <w:tmpl w:val="BE38F87C"/>
@@ -6339,7 +7094,7 @@
       </w:pPr>
     </w:lvl>
   </w:abstractNum>
-  <w:abstractNum w:abstractNumId="45" w15:restartNumberingAfterBreak="0">
+  <w:abstractNum w:abstractNumId="46" w15:restartNumberingAfterBreak="0">
     <w:nsid w:val="7EC05455"/>
     <w:multiLevelType w:val="hybridMultilevel"/>
     <w:tmpl w:val="1E38928A"/>
@@ -6452,142 +7207,145 @@
     </w:lvl>
   </w:abstractNum>
   <w:num w:numId="1">
-    <w:abstractNumId w:val="43"/>
+    <w:abstractNumId w:val="44"/>
   </w:num>
   <w:num w:numId="2">
-    <w:abstractNumId w:val="45"/>
+    <w:abstractNumId w:val="46"/>
   </w:num>
   <w:num w:numId="3">
-    <w:abstractNumId w:val="33"/>
+    <w:abstractNumId w:val="34"/>
   </w:num>
   <w:num w:numId="4">
-    <w:abstractNumId w:val="22"/>
+    <w:abstractNumId w:val="23"/>
   </w:num>
   <w:num w:numId="5">
-    <w:abstractNumId w:val="11"/>
+    <w:abstractNumId w:val="12"/>
   </w:num>
   <w:num w:numId="6">
-    <w:abstractNumId w:val="14"/>
+    <w:abstractNumId w:val="15"/>
   </w:num>
   <w:num w:numId="7">
     <w:abstractNumId w:val="3"/>
   </w:num>
   <w:num w:numId="8">
-    <w:abstractNumId w:val="30"/>
+    <w:abstractNumId w:val="31"/>
   </w:num>
   <w:num w:numId="9">
-    <w:abstractNumId w:val="40"/>
+    <w:abstractNumId w:val="41"/>
   </w:num>
   <w:num w:numId="10">
-    <w:abstractNumId w:val="28"/>
+    <w:abstractNumId w:val="29"/>
   </w:num>
   <w:num w:numId="11">
     <w:abstractNumId w:val="1"/>
   </w:num>
   <w:num w:numId="12">
-    <w:abstractNumId w:val="5"/>
+    <w:abstractNumId w:val="6"/>
   </w:num>
   <w:num w:numId="13">
-    <w:abstractNumId w:val="35"/>
+    <w:abstractNumId w:val="36"/>
   </w:num>
   <w:num w:numId="14">
-    <w:abstractNumId w:val="21"/>
+    <w:abstractNumId w:val="22"/>
   </w:num>
   <w:num w:numId="15">
-    <w:abstractNumId w:val="26"/>
+    <w:abstractNumId w:val="27"/>
   </w:num>
   <w:num w:numId="16">
-    <w:abstractNumId w:val="13"/>
+    <w:abstractNumId w:val="14"/>
   </w:num>
   <w:num w:numId="17">
-    <w:abstractNumId w:val="10"/>
+    <w:abstractNumId w:val="11"/>
   </w:num>
   <w:num w:numId="18">
-    <w:abstractNumId w:val="42"/>
+    <w:abstractNumId w:val="43"/>
   </w:num>
   <w:num w:numId="19">
-    <w:abstractNumId w:val="8"/>
+    <w:abstractNumId w:val="9"/>
   </w:num>
   <w:num w:numId="20">
-    <w:abstractNumId w:val="24"/>
+    <w:abstractNumId w:val="25"/>
   </w:num>
   <w:num w:numId="21">
     <w:abstractNumId w:val="2"/>
   </w:num>
   <w:num w:numId="22">
-    <w:abstractNumId w:val="38"/>
+    <w:abstractNumId w:val="39"/>
   </w:num>
   <w:num w:numId="23">
-    <w:abstractNumId w:val="31"/>
+    <w:abstractNumId w:val="32"/>
   </w:num>
   <w:num w:numId="24">
-    <w:abstractNumId w:val="29"/>
+    <w:abstractNumId w:val="30"/>
   </w:num>
   <w:num w:numId="25">
-    <w:abstractNumId w:val="32"/>
+    <w:abstractNumId w:val="33"/>
   </w:num>
   <w:num w:numId="26">
-    <w:abstractNumId w:val="4"/>
+    <w:abstractNumId w:val="5"/>
   </w:num>
   <w:num w:numId="27">
-    <w:abstractNumId w:val="19"/>
+    <w:abstractNumId w:val="20"/>
   </w:num>
   <w:num w:numId="28">
-    <w:abstractNumId w:val="12"/>
+    <w:abstractNumId w:val="13"/>
   </w:num>
   <w:num w:numId="29">
     <w:abstractNumId w:val="0"/>
   </w:num>
   <w:num w:numId="30">
+    <w:abstractNumId w:val="38"/>
+  </w:num>
+  <w:num w:numId="31">
+    <w:abstractNumId w:val="16"/>
+  </w:num>
+  <w:num w:numId="32">
+    <w:abstractNumId w:val="10"/>
+  </w:num>
+  <w:num w:numId="33">
+    <w:abstractNumId w:val="24"/>
+  </w:num>
+  <w:num w:numId="34">
+    <w:abstractNumId w:val="21"/>
+  </w:num>
+  <w:num w:numId="35">
+    <w:abstractNumId w:val="45"/>
+  </w:num>
+  <w:num w:numId="36">
+    <w:abstractNumId w:val="7"/>
+  </w:num>
+  <w:num w:numId="37">
+    <w:abstractNumId w:val="17"/>
+  </w:num>
+  <w:num w:numId="38">
     <w:abstractNumId w:val="37"/>
   </w:num>
-  <w:num w:numId="31">
-    <w:abstractNumId w:val="15"/>
+  <w:num w:numId="39">
+    <w:abstractNumId w:val="19"/>
   </w:num>
-  <w:num w:numId="32">
-    <w:abstractNumId w:val="9"/>
+  <w:num w:numId="40">
+    <w:abstractNumId w:val="26"/>
   </w:num>
-  <w:num w:numId="33">
-    <w:abstractNumId w:val="23"/>
+  <w:num w:numId="41">
+    <w:abstractNumId w:val="8"/>
   </w:num>
-  <w:num w:numId="34">
-    <w:abstractNumId w:val="20"/>
+  <w:num w:numId="42">
+    <w:abstractNumId w:val="42"/>
   </w:num>
-  <w:num w:numId="35">
-    <w:abstractNumId w:val="44"/>
-  </w:num>
-  <w:num w:numId="36">
-    <w:abstractNumId w:val="6"/>
-  </w:num>
-  <w:num w:numId="37">
-    <w:abstractNumId w:val="16"/>
-  </w:num>
-  <w:num w:numId="38">
-    <w:abstractNumId w:val="36"/>
-  </w:num>
-  <w:num w:numId="39">
+  <w:num w:numId="43">
     <w:abstractNumId w:val="18"/>
   </w:num>
-  <w:num w:numId="40">
-    <w:abstractNumId w:val="25"/>
-  </w:num>
-  <w:num w:numId="41">
-    <w:abstractNumId w:val="7"/>
-  </w:num>
-  <w:num w:numId="42">
-    <w:abstractNumId w:val="41"/>
-  </w:num>
-  <w:num w:numId="43">
-    <w:abstractNumId w:val="17"/>
-  </w:num>
   <w:num w:numId="44">
-    <w:abstractNumId w:val="39"/>
+    <w:abstractNumId w:val="40"/>
   </w:num>
   <w:num w:numId="45">
-    <w:abstractNumId w:val="34"/>
+    <w:abstractNumId w:val="35"/>
   </w:num>
   <w:num w:numId="46">
-    <w:abstractNumId w:val="27"/>
+    <w:abstractNumId w:val="28"/>
+  </w:num>
+  <w:num w:numId="47">
+    <w:abstractNumId w:val="4"/>
   </w:num>
 </w:numbering>
 </file>
@@ -6981,7 +7739,7 @@
     <w:lsdException w:name="List Table 7 Colorful Accent 6" w:uiPriority="52"/>
     <w:lsdException w:name="Mention" w:semiHidden="1" w:unhideWhenUsed="1"/>
   </w:latentStyles>
-  <w:style w:type="paragraph" w:default="1" w:styleId="Normal">
+  <w:style w:type="paragraph" w:default="1" w:styleId="Standard">
     <w:name w:val="Normal"/>
     <w:qFormat/>
     <w:rsid w:val="00A05D94"/>
@@ -6993,11 +7751,11 @@
       <w:sz w:val="22"/>
     </w:rPr>
   </w:style>
-  <w:style w:type="paragraph" w:styleId="Heading1">
+  <w:style w:type="paragraph" w:styleId="berschrift1">
     <w:name w:val="heading 1"/>
-    <w:basedOn w:val="Normal"/>
-    <w:next w:val="Normal"/>
-    <w:link w:val="Heading1Char"/>
+    <w:basedOn w:val="Standard"/>
+    <w:next w:val="Standard"/>
+    <w:link w:val="berschrift1Zchn"/>
     <w:uiPriority w:val="9"/>
     <w:qFormat/>
     <w:rsid w:val="00B0475E"/>
@@ -7020,11 +7778,11 @@
       <w:szCs w:val="22"/>
     </w:rPr>
   </w:style>
-  <w:style w:type="paragraph" w:styleId="Heading2">
+  <w:style w:type="paragraph" w:styleId="berschrift2">
     <w:name w:val="heading 2"/>
-    <w:basedOn w:val="Normal"/>
-    <w:next w:val="Normal"/>
-    <w:link w:val="Heading2Char"/>
+    <w:basedOn w:val="Standard"/>
+    <w:next w:val="Standard"/>
+    <w:link w:val="berschrift2Zchn"/>
     <w:uiPriority w:val="9"/>
     <w:unhideWhenUsed/>
     <w:qFormat/>
@@ -7046,11 +7804,11 @@
       <w:sz w:val="32"/>
     </w:rPr>
   </w:style>
-  <w:style w:type="paragraph" w:styleId="Heading3">
+  <w:style w:type="paragraph" w:styleId="berschrift3">
     <w:name w:val="heading 3"/>
-    <w:basedOn w:val="Normal"/>
-    <w:next w:val="Normal"/>
-    <w:link w:val="Heading3Char"/>
+    <w:basedOn w:val="Standard"/>
+    <w:next w:val="Standard"/>
+    <w:link w:val="berschrift3Zchn"/>
     <w:uiPriority w:val="9"/>
     <w:unhideWhenUsed/>
     <w:qFormat/>
@@ -7069,11 +7827,11 @@
       <w:sz w:val="28"/>
     </w:rPr>
   </w:style>
-  <w:style w:type="paragraph" w:styleId="Heading4">
+  <w:style w:type="paragraph" w:styleId="berschrift4">
     <w:name w:val="heading 4"/>
-    <w:basedOn w:val="Normal"/>
-    <w:next w:val="Normal"/>
-    <w:link w:val="Heading4Char"/>
+    <w:basedOn w:val="Standard"/>
+    <w:next w:val="Standard"/>
+    <w:link w:val="berschrift4Zchn"/>
     <w:uiPriority w:val="9"/>
     <w:unhideWhenUsed/>
     <w:qFormat/>
@@ -7092,11 +7850,11 @@
       <w:sz w:val="24"/>
     </w:rPr>
   </w:style>
-  <w:style w:type="paragraph" w:styleId="Heading5">
+  <w:style w:type="paragraph" w:styleId="berschrift5">
     <w:name w:val="heading 5"/>
-    <w:basedOn w:val="Normal"/>
-    <w:next w:val="Normal"/>
-    <w:link w:val="Heading5Char"/>
+    <w:basedOn w:val="Standard"/>
+    <w:next w:val="Standard"/>
+    <w:link w:val="berschrift5Zchn"/>
     <w:uiPriority w:val="9"/>
     <w:unhideWhenUsed/>
     <w:qFormat/>
@@ -7114,11 +7872,11 @@
       <w:spacing w:val="10"/>
     </w:rPr>
   </w:style>
-  <w:style w:type="paragraph" w:styleId="Heading6">
+  <w:style w:type="paragraph" w:styleId="berschrift6">
     <w:name w:val="heading 6"/>
-    <w:basedOn w:val="Normal"/>
-    <w:next w:val="Normal"/>
-    <w:link w:val="Heading6Char"/>
+    <w:basedOn w:val="Standard"/>
+    <w:next w:val="Standard"/>
+    <w:link w:val="berschrift6Zchn"/>
     <w:uiPriority w:val="9"/>
     <w:semiHidden/>
     <w:unhideWhenUsed/>
@@ -7137,11 +7895,11 @@
       <w:spacing w:val="10"/>
     </w:rPr>
   </w:style>
-  <w:style w:type="paragraph" w:styleId="Heading7">
+  <w:style w:type="paragraph" w:styleId="berschrift7">
     <w:name w:val="heading 7"/>
-    <w:basedOn w:val="Normal"/>
-    <w:next w:val="Normal"/>
-    <w:link w:val="Heading7Char"/>
+    <w:basedOn w:val="Standard"/>
+    <w:next w:val="Standard"/>
+    <w:link w:val="berschrift7Zchn"/>
     <w:uiPriority w:val="9"/>
     <w:semiHidden/>
     <w:unhideWhenUsed/>
@@ -7157,11 +7915,11 @@
       <w:spacing w:val="10"/>
     </w:rPr>
   </w:style>
-  <w:style w:type="paragraph" w:styleId="Heading8">
+  <w:style w:type="paragraph" w:styleId="berschrift8">
     <w:name w:val="heading 8"/>
-    <w:basedOn w:val="Normal"/>
-    <w:next w:val="Normal"/>
-    <w:link w:val="Heading8Char"/>
+    <w:basedOn w:val="Standard"/>
+    <w:next w:val="Standard"/>
+    <w:link w:val="berschrift8Zchn"/>
     <w:uiPriority w:val="9"/>
     <w:semiHidden/>
     <w:unhideWhenUsed/>
@@ -7178,11 +7936,11 @@
       <w:szCs w:val="18"/>
     </w:rPr>
   </w:style>
-  <w:style w:type="paragraph" w:styleId="Heading9">
+  <w:style w:type="paragraph" w:styleId="berschrift9">
     <w:name w:val="heading 9"/>
-    <w:basedOn w:val="Normal"/>
-    <w:next w:val="Normal"/>
-    <w:link w:val="Heading9Char"/>
+    <w:basedOn w:val="Standard"/>
+    <w:next w:val="Standard"/>
+    <w:link w:val="berschrift9Zchn"/>
     <w:uiPriority w:val="9"/>
     <w:semiHidden/>
     <w:unhideWhenUsed/>
@@ -7201,13 +7959,13 @@
       <w:szCs w:val="18"/>
     </w:rPr>
   </w:style>
-  <w:style w:type="character" w:default="1" w:styleId="DefaultParagraphFont">
+  <w:style w:type="character" w:default="1" w:styleId="Absatz-Standardschriftart">
     <w:name w:val="Default Paragraph Font"/>
     <w:uiPriority w:val="1"/>
     <w:semiHidden/>
     <w:unhideWhenUsed/>
   </w:style>
-  <w:style w:type="table" w:default="1" w:styleId="TableNormal">
+  <w:style w:type="table" w:default="1" w:styleId="NormaleTabelle">
     <w:name w:val="Normal Table"/>
     <w:uiPriority w:val="99"/>
     <w:semiHidden/>
@@ -7222,16 +7980,16 @@
       </w:tblCellMar>
     </w:tblPr>
   </w:style>
-  <w:style w:type="numbering" w:default="1" w:styleId="NoList">
+  <w:style w:type="numbering" w:default="1" w:styleId="KeineListe">
     <w:name w:val="No List"/>
     <w:uiPriority w:val="99"/>
     <w:semiHidden/>
     <w:unhideWhenUsed/>
   </w:style>
-  <w:style w:type="character" w:customStyle="1" w:styleId="Heading1Char">
-    <w:name w:val="Heading 1 Char"/>
-    <w:basedOn w:val="DefaultParagraphFont"/>
-    <w:link w:val="Heading1"/>
+  <w:style w:type="character" w:customStyle="1" w:styleId="berschrift1Zchn">
+    <w:name w:val="Überschrift 1 Zchn"/>
+    <w:basedOn w:val="Absatz-Standardschriftart"/>
+    <w:link w:val="berschrift1"/>
     <w:uiPriority w:val="9"/>
     <w:rsid w:val="00B0475E"/>
     <w:rPr>
@@ -7244,10 +8002,10 @@
       <w:shd w:val="clear" w:color="auto" w:fill="B01513" w:themeFill="accent1"/>
     </w:rPr>
   </w:style>
-  <w:style w:type="character" w:customStyle="1" w:styleId="Heading2Char">
-    <w:name w:val="Heading 2 Char"/>
-    <w:basedOn w:val="DefaultParagraphFont"/>
-    <w:link w:val="Heading2"/>
+  <w:style w:type="character" w:customStyle="1" w:styleId="berschrift2Zchn">
+    <w:name w:val="Überschrift 2 Zchn"/>
+    <w:basedOn w:val="Absatz-Standardschriftart"/>
+    <w:link w:val="berschrift2"/>
     <w:uiPriority w:val="9"/>
     <w:rsid w:val="00B0475E"/>
     <w:rPr>
@@ -7258,10 +8016,10 @@
       <w:shd w:val="clear" w:color="auto" w:fill="F9C6C6" w:themeFill="accent1" w:themeFillTint="33"/>
     </w:rPr>
   </w:style>
-  <w:style w:type="character" w:customStyle="1" w:styleId="Heading3Char">
-    <w:name w:val="Heading 3 Char"/>
-    <w:basedOn w:val="DefaultParagraphFont"/>
-    <w:link w:val="Heading3"/>
+  <w:style w:type="character" w:customStyle="1" w:styleId="berschrift3Zchn">
+    <w:name w:val="Überschrift 3 Zchn"/>
+    <w:basedOn w:val="Absatz-Standardschriftart"/>
+    <w:link w:val="berschrift3"/>
     <w:uiPriority w:val="9"/>
     <w:rsid w:val="00B0475E"/>
     <w:rPr>
@@ -7272,10 +8030,10 @@
       <w:sz w:val="28"/>
     </w:rPr>
   </w:style>
-  <w:style w:type="character" w:customStyle="1" w:styleId="Heading4Char">
-    <w:name w:val="Heading 4 Char"/>
-    <w:basedOn w:val="DefaultParagraphFont"/>
-    <w:link w:val="Heading4"/>
+  <w:style w:type="character" w:customStyle="1" w:styleId="berschrift4Zchn">
+    <w:name w:val="Überschrift 4 Zchn"/>
+    <w:basedOn w:val="Absatz-Standardschriftart"/>
+    <w:link w:val="berschrift4"/>
     <w:uiPriority w:val="9"/>
     <w:rsid w:val="00B0475E"/>
     <w:rPr>
@@ -7286,10 +8044,10 @@
       <w:sz w:val="24"/>
     </w:rPr>
   </w:style>
-  <w:style w:type="character" w:customStyle="1" w:styleId="Heading5Char">
-    <w:name w:val="Heading 5 Char"/>
-    <w:basedOn w:val="DefaultParagraphFont"/>
-    <w:link w:val="Heading5"/>
+  <w:style w:type="character" w:customStyle="1" w:styleId="berschrift5Zchn">
+    <w:name w:val="Überschrift 5 Zchn"/>
+    <w:basedOn w:val="Absatz-Standardschriftart"/>
+    <w:link w:val="berschrift5"/>
     <w:uiPriority w:val="9"/>
     <w:rsid w:val="00B0475E"/>
     <w:rPr>
@@ -7298,10 +8056,10 @@
       <w:spacing w:val="10"/>
     </w:rPr>
   </w:style>
-  <w:style w:type="character" w:customStyle="1" w:styleId="Heading6Char">
-    <w:name w:val="Heading 6 Char"/>
-    <w:basedOn w:val="DefaultParagraphFont"/>
-    <w:link w:val="Heading6"/>
+  <w:style w:type="character" w:customStyle="1" w:styleId="berschrift6Zchn">
+    <w:name w:val="Überschrift 6 Zchn"/>
+    <w:basedOn w:val="Absatz-Standardschriftart"/>
+    <w:link w:val="berschrift6"/>
     <w:uiPriority w:val="9"/>
     <w:semiHidden/>
     <w:rsid w:val="00B0475E"/>
@@ -7311,10 +8069,10 @@
       <w:spacing w:val="10"/>
     </w:rPr>
   </w:style>
-  <w:style w:type="character" w:customStyle="1" w:styleId="Heading7Char">
-    <w:name w:val="Heading 7 Char"/>
-    <w:basedOn w:val="DefaultParagraphFont"/>
-    <w:link w:val="Heading7"/>
+  <w:style w:type="character" w:customStyle="1" w:styleId="berschrift7Zchn">
+    <w:name w:val="Überschrift 7 Zchn"/>
+    <w:basedOn w:val="Absatz-Standardschriftart"/>
+    <w:link w:val="berschrift7"/>
     <w:uiPriority w:val="9"/>
     <w:semiHidden/>
     <w:rsid w:val="00B0475E"/>
@@ -7324,10 +8082,10 @@
       <w:spacing w:val="10"/>
     </w:rPr>
   </w:style>
-  <w:style w:type="character" w:customStyle="1" w:styleId="Heading8Char">
-    <w:name w:val="Heading 8 Char"/>
-    <w:basedOn w:val="DefaultParagraphFont"/>
-    <w:link w:val="Heading8"/>
+  <w:style w:type="character" w:customStyle="1" w:styleId="berschrift8Zchn">
+    <w:name w:val="Überschrift 8 Zchn"/>
+    <w:basedOn w:val="Absatz-Standardschriftart"/>
+    <w:link w:val="berschrift8"/>
     <w:uiPriority w:val="9"/>
     <w:semiHidden/>
     <w:rsid w:val="00B0475E"/>
@@ -7338,10 +8096,10 @@
       <w:szCs w:val="18"/>
     </w:rPr>
   </w:style>
-  <w:style w:type="character" w:customStyle="1" w:styleId="Heading9Char">
-    <w:name w:val="Heading 9 Char"/>
-    <w:basedOn w:val="DefaultParagraphFont"/>
-    <w:link w:val="Heading9"/>
+  <w:style w:type="character" w:customStyle="1" w:styleId="berschrift9Zchn">
+    <w:name w:val="Überschrift 9 Zchn"/>
+    <w:basedOn w:val="Absatz-Standardschriftart"/>
+    <w:link w:val="berschrift9"/>
     <w:uiPriority w:val="9"/>
     <w:semiHidden/>
     <w:rsid w:val="00B0475E"/>
@@ -7354,7 +8112,7 @@
       <w:szCs w:val="18"/>
     </w:rPr>
   </w:style>
-  <w:style w:type="character" w:styleId="BookTitle">
+  <w:style w:type="character" w:styleId="Buchtitel">
     <w:name w:val="Book Title"/>
     <w:uiPriority w:val="33"/>
     <w:qFormat/>
@@ -7367,10 +8125,10 @@
       <w:spacing w:val="0"/>
     </w:rPr>
   </w:style>
-  <w:style w:type="paragraph" w:styleId="Caption">
+  <w:style w:type="paragraph" w:styleId="Beschriftung">
     <w:name w:val="caption"/>
-    <w:basedOn w:val="Normal"/>
-    <w:next w:val="Normal"/>
+    <w:basedOn w:val="Standard"/>
+    <w:next w:val="Standard"/>
     <w:uiPriority w:val="35"/>
     <w:semiHidden/>
     <w:unhideWhenUsed/>
@@ -7384,7 +8142,7 @@
       <w:szCs w:val="16"/>
     </w:rPr>
   </w:style>
-  <w:style w:type="character" w:styleId="Emphasis">
+  <w:style w:type="character" w:styleId="Hervorhebung">
     <w:name w:val="Emphasis"/>
     <w:uiPriority w:val="20"/>
     <w:qFormat/>
@@ -7395,7 +8153,7 @@
       <w:spacing w:val="5"/>
     </w:rPr>
   </w:style>
-  <w:style w:type="character" w:styleId="IntenseEmphasis">
+  <w:style w:type="character" w:styleId="IntensiveHervorhebung">
     <w:name w:val="Intense Emphasis"/>
     <w:uiPriority w:val="21"/>
     <w:qFormat/>
@@ -7408,11 +8166,11 @@
       <w:spacing w:val="10"/>
     </w:rPr>
   </w:style>
-  <w:style w:type="paragraph" w:styleId="IntenseQuote">
+  <w:style w:type="paragraph" w:styleId="IntensivesZitat">
     <w:name w:val="Intense Quote"/>
-    <w:basedOn w:val="Normal"/>
-    <w:next w:val="Normal"/>
-    <w:link w:val="IntenseQuoteChar"/>
+    <w:basedOn w:val="Standard"/>
+    <w:next w:val="Standard"/>
+    <w:link w:val="IntensivesZitatZchn"/>
     <w:uiPriority w:val="30"/>
     <w:qFormat/>
     <w:rsid w:val="00B0475E"/>
@@ -7427,10 +8185,10 @@
       <w:szCs w:val="24"/>
     </w:rPr>
   </w:style>
-  <w:style w:type="character" w:customStyle="1" w:styleId="IntenseQuoteChar">
-    <w:name w:val="Intense Quote Char"/>
-    <w:basedOn w:val="DefaultParagraphFont"/>
-    <w:link w:val="IntenseQuote"/>
+  <w:style w:type="character" w:customStyle="1" w:styleId="IntensivesZitatZchn">
+    <w:name w:val="Intensives Zitat Zchn"/>
+    <w:basedOn w:val="Absatz-Standardschriftart"/>
+    <w:link w:val="IntensivesZitat"/>
     <w:uiPriority w:val="30"/>
     <w:rsid w:val="00B0475E"/>
     <w:rPr>
@@ -7439,7 +8197,7 @@
       <w:szCs w:val="24"/>
     </w:rPr>
   </w:style>
-  <w:style w:type="character" w:styleId="IntenseReference">
+  <w:style w:type="character" w:styleId="IntensiverVerweis">
     <w:name w:val="Intense Reference"/>
     <w:uiPriority w:val="32"/>
     <w:qFormat/>
@@ -7455,7 +8213,7 @@
   </w:style>
   <w:style w:type="character" w:styleId="Hyperlink">
     <w:name w:val="Hyperlink"/>
-    <w:basedOn w:val="DefaultParagraphFont"/>
+    <w:basedOn w:val="Absatz-Standardschriftart"/>
     <w:uiPriority w:val="99"/>
     <w:unhideWhenUsed/>
     <w:rPr>
@@ -7463,9 +8221,9 @@
       <w:u w:val="single"/>
     </w:rPr>
   </w:style>
-  <w:style w:type="character" w:styleId="FollowedHyperlink">
+  <w:style w:type="character" w:styleId="BesuchterLink">
     <w:name w:val="FollowedHyperlink"/>
-    <w:basedOn w:val="DefaultParagraphFont"/>
+    <w:basedOn w:val="Absatz-Standardschriftart"/>
     <w:uiPriority w:val="99"/>
     <w:semiHidden/>
     <w:unhideWhenUsed/>
@@ -7474,9 +8232,9 @@
       <w:u w:val="single"/>
     </w:rPr>
   </w:style>
-  <w:style w:type="paragraph" w:styleId="NoSpacing">
+  <w:style w:type="paragraph" w:styleId="KeinLeerraum">
     <w:name w:val="No Spacing"/>
-    <w:link w:val="NoSpacingChar"/>
+    <w:link w:val="KeinLeerraumZchn"/>
     <w:uiPriority w:val="1"/>
     <w:qFormat/>
     <w:rsid w:val="00B0475E"/>
@@ -7484,17 +8242,17 @@
       <w:spacing w:after="0" w:line="240" w:lineRule="auto"/>
     </w:pPr>
   </w:style>
-  <w:style w:type="character" w:customStyle="1" w:styleId="NoSpacingChar">
-    <w:name w:val="No Spacing Char"/>
-    <w:basedOn w:val="DefaultParagraphFont"/>
-    <w:link w:val="NoSpacing"/>
+  <w:style w:type="character" w:customStyle="1" w:styleId="KeinLeerraumZchn">
+    <w:name w:val="Kein Leerraum Zchn"/>
+    <w:basedOn w:val="Absatz-Standardschriftart"/>
+    <w:link w:val="KeinLeerraum"/>
     <w:uiPriority w:val="1"/>
   </w:style>
-  <w:style w:type="paragraph" w:styleId="Quote">
+  <w:style w:type="paragraph" w:styleId="Zitat">
     <w:name w:val="Quote"/>
-    <w:basedOn w:val="Normal"/>
-    <w:next w:val="Normal"/>
-    <w:link w:val="QuoteChar"/>
+    <w:basedOn w:val="Standard"/>
+    <w:next w:val="Standard"/>
+    <w:link w:val="ZitatZchn"/>
     <w:uiPriority w:val="29"/>
     <w:qFormat/>
     <w:rsid w:val="00B0475E"/>
@@ -7505,10 +8263,10 @@
       <w:szCs w:val="24"/>
     </w:rPr>
   </w:style>
-  <w:style w:type="character" w:customStyle="1" w:styleId="QuoteChar">
-    <w:name w:val="Quote Char"/>
-    <w:basedOn w:val="DefaultParagraphFont"/>
-    <w:link w:val="Quote"/>
+  <w:style w:type="character" w:customStyle="1" w:styleId="ZitatZchn">
+    <w:name w:val="Zitat Zchn"/>
+    <w:basedOn w:val="Absatz-Standardschriftart"/>
+    <w:link w:val="Zitat"/>
     <w:uiPriority w:val="29"/>
     <w:rsid w:val="00B0475E"/>
     <w:rPr>
@@ -7518,7 +8276,7 @@
       <w:szCs w:val="24"/>
     </w:rPr>
   </w:style>
-  <w:style w:type="character" w:styleId="Strong">
+  <w:style w:type="character" w:styleId="Fett">
     <w:name w:val="Strong"/>
     <w:uiPriority w:val="22"/>
     <w:qFormat/>
@@ -7528,11 +8286,11 @@
       <w:bCs/>
     </w:rPr>
   </w:style>
-  <w:style w:type="paragraph" w:styleId="Subtitle">
+  <w:style w:type="paragraph" w:styleId="Untertitel">
     <w:name w:val="Subtitle"/>
-    <w:basedOn w:val="Normal"/>
-    <w:next w:val="Normal"/>
-    <w:link w:val="SubtitleChar"/>
+    <w:basedOn w:val="Standard"/>
+    <w:next w:val="Standard"/>
+    <w:link w:val="UntertitelZchn"/>
     <w:uiPriority w:val="11"/>
     <w:qFormat/>
     <w:rsid w:val="00B0475E"/>
@@ -7547,10 +8305,10 @@
       <w:szCs w:val="21"/>
     </w:rPr>
   </w:style>
-  <w:style w:type="character" w:customStyle="1" w:styleId="SubtitleChar">
-    <w:name w:val="Subtitle Char"/>
-    <w:basedOn w:val="DefaultParagraphFont"/>
-    <w:link w:val="Subtitle"/>
+  <w:style w:type="character" w:customStyle="1" w:styleId="UntertitelZchn">
+    <w:name w:val="Untertitel Zchn"/>
+    <w:basedOn w:val="Absatz-Standardschriftart"/>
+    <w:link w:val="Untertitel"/>
     <w:uiPriority w:val="11"/>
     <w:rsid w:val="00B0475E"/>
     <w:rPr>
@@ -7561,7 +8319,7 @@
       <w:szCs w:val="21"/>
     </w:rPr>
   </w:style>
-  <w:style w:type="character" w:styleId="SubtleEmphasis">
+  <w:style w:type="character" w:styleId="SchwacheHervorhebung">
     <w:name w:val="Subtle Emphasis"/>
     <w:uiPriority w:val="19"/>
     <w:qFormat/>
@@ -7572,7 +8330,7 @@
       <w:color w:val="570A09" w:themeColor="accent1" w:themeShade="7F"/>
     </w:rPr>
   </w:style>
-  <w:style w:type="character" w:styleId="SubtleReference">
+  <w:style w:type="character" w:styleId="SchwacherVerweis">
     <w:name w:val="Subtle Reference"/>
     <w:uiPriority w:val="31"/>
     <w:qFormat/>
@@ -7583,11 +8341,11 @@
       <w:color w:val="B01513" w:themeColor="accent1"/>
     </w:rPr>
   </w:style>
-  <w:style w:type="paragraph" w:styleId="Title">
+  <w:style w:type="paragraph" w:styleId="Titel">
     <w:name w:val="Title"/>
-    <w:basedOn w:val="Normal"/>
-    <w:next w:val="Normal"/>
-    <w:link w:val="TitleChar"/>
+    <w:basedOn w:val="Standard"/>
+    <w:next w:val="Standard"/>
+    <w:link w:val="TitelZchn"/>
     <w:uiPriority w:val="10"/>
     <w:qFormat/>
     <w:rsid w:val="00B0475E"/>
@@ -7603,10 +8361,10 @@
       <w:szCs w:val="52"/>
     </w:rPr>
   </w:style>
-  <w:style w:type="character" w:customStyle="1" w:styleId="TitleChar">
-    <w:name w:val="Title Char"/>
-    <w:basedOn w:val="DefaultParagraphFont"/>
-    <w:link w:val="Title"/>
+  <w:style w:type="character" w:customStyle="1" w:styleId="TitelZchn">
+    <w:name w:val="Titel Zchn"/>
+    <w:basedOn w:val="Absatz-Standardschriftart"/>
+    <w:link w:val="Titel"/>
     <w:uiPriority w:val="10"/>
     <w:rsid w:val="00B0475E"/>
     <w:rPr>
@@ -7618,9 +8376,9 @@
       <w:szCs w:val="52"/>
     </w:rPr>
   </w:style>
-  <w:style w:type="paragraph" w:styleId="ListParagraph">
+  <w:style w:type="paragraph" w:styleId="Listenabsatz">
     <w:name w:val="List Paragraph"/>
-    <w:basedOn w:val="Normal"/>
+    <w:basedOn w:val="Standard"/>
     <w:uiPriority w:val="34"/>
     <w:qFormat/>
     <w:pPr>
@@ -7628,10 +8386,10 @@
       <w:contextualSpacing/>
     </w:pPr>
   </w:style>
-  <w:style w:type="paragraph" w:styleId="Header">
+  <w:style w:type="paragraph" w:styleId="Kopfzeile">
     <w:name w:val="header"/>
-    <w:basedOn w:val="Normal"/>
-    <w:link w:val="HeaderChar"/>
+    <w:basedOn w:val="Standard"/>
+    <w:link w:val="KopfzeileZchn"/>
     <w:uiPriority w:val="99"/>
     <w:unhideWhenUsed/>
     <w:rsid w:val="00ED4369"/>
@@ -7643,10 +8401,10 @@
       <w:spacing w:after="0" w:line="240" w:lineRule="auto"/>
     </w:pPr>
   </w:style>
-  <w:style w:type="character" w:customStyle="1" w:styleId="HeaderChar">
-    <w:name w:val="Header Char"/>
-    <w:basedOn w:val="DefaultParagraphFont"/>
-    <w:link w:val="Header"/>
+  <w:style w:type="character" w:customStyle="1" w:styleId="KopfzeileZchn">
+    <w:name w:val="Kopfzeile Zchn"/>
+    <w:basedOn w:val="Absatz-Standardschriftart"/>
+    <w:link w:val="Kopfzeile"/>
     <w:uiPriority w:val="99"/>
     <w:rsid w:val="00ED4369"/>
     <w:rPr>
@@ -7654,10 +8412,10 @@
       <w:sz w:val="24"/>
     </w:rPr>
   </w:style>
-  <w:style w:type="paragraph" w:styleId="Footer">
+  <w:style w:type="paragraph" w:styleId="Fuzeile">
     <w:name w:val="footer"/>
-    <w:basedOn w:val="Normal"/>
-    <w:link w:val="FooterChar"/>
+    <w:basedOn w:val="Standard"/>
+    <w:link w:val="FuzeileZchn"/>
     <w:uiPriority w:val="99"/>
     <w:unhideWhenUsed/>
     <w:rsid w:val="00ED4369"/>
@@ -7669,10 +8427,10 @@
       <w:spacing w:after="0" w:line="240" w:lineRule="auto"/>
     </w:pPr>
   </w:style>
-  <w:style w:type="character" w:customStyle="1" w:styleId="FooterChar">
-    <w:name w:val="Footer Char"/>
-    <w:basedOn w:val="DefaultParagraphFont"/>
-    <w:link w:val="Footer"/>
+  <w:style w:type="character" w:customStyle="1" w:styleId="FuzeileZchn">
+    <w:name w:val="Fußzeile Zchn"/>
+    <w:basedOn w:val="Absatz-Standardschriftart"/>
+    <w:link w:val="Fuzeile"/>
     <w:uiPriority w:val="99"/>
     <w:rsid w:val="00ED4369"/>
     <w:rPr>
@@ -7680,9 +8438,9 @@
       <w:sz w:val="24"/>
     </w:rPr>
   </w:style>
-  <w:style w:type="character" w:styleId="PlaceholderText">
+  <w:style w:type="character" w:styleId="Platzhaltertext">
     <w:name w:val="Placeholder Text"/>
-    <w:basedOn w:val="DefaultParagraphFont"/>
+    <w:basedOn w:val="Absatz-Standardschriftart"/>
     <w:uiPriority w:val="99"/>
     <w:semiHidden/>
     <w:rsid w:val="00C26FDC"/>
@@ -7690,10 +8448,10 @@
       <w:color w:val="808080"/>
     </w:rPr>
   </w:style>
-  <w:style w:type="paragraph" w:styleId="TOCHeading">
+  <w:style w:type="paragraph" w:styleId="Inhaltsverzeichnisberschrift">
     <w:name w:val="TOC Heading"/>
-    <w:basedOn w:val="Heading1"/>
-    <w:next w:val="Normal"/>
+    <w:basedOn w:val="berschrift1"/>
+    <w:next w:val="Standard"/>
     <w:uiPriority w:val="39"/>
     <w:unhideWhenUsed/>
     <w:qFormat/>
@@ -7702,10 +8460,10 @@
       <w:outlineLvl w:val="9"/>
     </w:pPr>
   </w:style>
-  <w:style w:type="paragraph" w:styleId="TOC1">
+  <w:style w:type="paragraph" w:styleId="Verzeichnis1">
     <w:name w:val="toc 1"/>
-    <w:basedOn w:val="Normal"/>
-    <w:next w:val="Normal"/>
+    <w:basedOn w:val="Standard"/>
+    <w:next w:val="Standard"/>
     <w:autoRedefine/>
     <w:uiPriority w:val="39"/>
     <w:unhideWhenUsed/>
@@ -7714,10 +8472,10 @@
       <w:spacing w:after="100"/>
     </w:pPr>
   </w:style>
-  <w:style w:type="paragraph" w:styleId="TOC2">
+  <w:style w:type="paragraph" w:styleId="Verzeichnis2">
     <w:name w:val="toc 2"/>
-    <w:basedOn w:val="Normal"/>
-    <w:next w:val="Normal"/>
+    <w:basedOn w:val="Standard"/>
+    <w:next w:val="Standard"/>
     <w:autoRedefine/>
     <w:uiPriority w:val="39"/>
     <w:unhideWhenUsed/>
@@ -7727,10 +8485,10 @@
       <w:ind w:left="240"/>
     </w:pPr>
   </w:style>
-  <w:style w:type="paragraph" w:styleId="TOC3">
+  <w:style w:type="paragraph" w:styleId="Verzeichnis3">
     <w:name w:val="toc 3"/>
-    <w:basedOn w:val="Normal"/>
-    <w:next w:val="Normal"/>
+    <w:basedOn w:val="Standard"/>
+    <w:next w:val="Standard"/>
     <w:autoRedefine/>
     <w:uiPriority w:val="39"/>
     <w:unhideWhenUsed/>
@@ -7740,10 +8498,10 @@
       <w:ind w:left="440"/>
     </w:pPr>
   </w:style>
-  <w:style w:type="paragraph" w:styleId="BalloonText">
+  <w:style w:type="paragraph" w:styleId="Sprechblasentext">
     <w:name w:val="Balloon Text"/>
-    <w:basedOn w:val="Normal"/>
-    <w:link w:val="BalloonTextChar"/>
+    <w:basedOn w:val="Standard"/>
+    <w:link w:val="SprechblasentextZchn"/>
     <w:uiPriority w:val="99"/>
     <w:semiHidden/>
     <w:unhideWhenUsed/>
@@ -7757,10 +8515,10 @@
       <w:szCs w:val="18"/>
     </w:rPr>
   </w:style>
-  <w:style w:type="character" w:customStyle="1" w:styleId="BalloonTextChar">
-    <w:name w:val="Balloon Text Char"/>
-    <w:basedOn w:val="DefaultParagraphFont"/>
-    <w:link w:val="BalloonText"/>
+  <w:style w:type="character" w:customStyle="1" w:styleId="SprechblasentextZchn">
+    <w:name w:val="Sprechblasentext Zchn"/>
+    <w:basedOn w:val="Absatz-Standardschriftart"/>
+    <w:link w:val="Sprechblasentext"/>
     <w:uiPriority w:val="99"/>
     <w:semiHidden/>
     <w:rsid w:val="00A8285A"/>
@@ -7770,9 +8528,9 @@
       <w:szCs w:val="18"/>
     </w:rPr>
   </w:style>
-  <w:style w:type="table" w:styleId="TableGrid">
+  <w:style w:type="table" w:styleId="Tabellenraster">
     <w:name w:val="Table Grid"/>
-    <w:basedOn w:val="TableNormal"/>
+    <w:basedOn w:val="NormaleTabelle"/>
     <w:uiPriority w:val="39"/>
     <w:rsid w:val="00816AA4"/>
     <w:pPr>
@@ -7789,9 +8547,9 @@
       </w:tblBorders>
     </w:tblPr>
   </w:style>
-  <w:style w:type="table" w:styleId="GridTable1Light-Accent1">
+  <w:style w:type="table" w:styleId="Gitternetztabelle1hellAkzent1">
     <w:name w:val="Grid Table 1 Light Accent 1"/>
-    <w:basedOn w:val="TableNormal"/>
+    <w:basedOn w:val="NormaleTabelle"/>
     <w:uiPriority w:val="46"/>
     <w:rsid w:val="00816AA4"/>
     <w:pPr>
@@ -8156,7 +8914,7 @@
 </file>
 
 <file path=customXml/itemProps3.xml><?xml version="1.0" encoding="utf-8"?>
-<ds:datastoreItem xmlns:ds="http://schemas.openxmlformats.org/officeDocument/2006/customXml" ds:itemID="{667D9E8E-C41A-42C4-A3E6-F386FD68AD75}">
+<ds:datastoreItem xmlns:ds="http://schemas.openxmlformats.org/officeDocument/2006/customXml" ds:itemID="{23B3A2D6-78D7-4339-9FAB-931B10F71F25}">
   <ds:schemaRefs>
     <ds:schemaRef ds:uri="http://schemas.openxmlformats.org/officeDocument/2006/bibliography"/>
   </ds:schemaRefs>

</xml_diff>

<commit_message>
toppd at slide 49
</commit_message>
<xml_diff>
--- a/summary/EE.docx
+++ b/summary/EE.docx
@@ -43,7 +43,7 @@
           <w:r>
             <w:rPr>
               <w:noProof/>
-              <w:lang w:val="de-AT" w:eastAsia="de-AT"/>
+              <w:lang w:val="en-GB" w:eastAsia="en-GB"/>
             </w:rPr>
             <mc:AlternateContent>
               <mc:Choice Requires="wps">
@@ -115,7 +115,7 @@
                             <w:txbxContent>
                               <w:p>
                                 <w:pPr>
-                                  <w:pStyle w:val="KeinLeerraum"/>
+                                  <w:pStyle w:val="NoSpacing"/>
                                   <w:spacing w:before="40" w:after="560" w:line="216" w:lineRule="auto"/>
                                   <w:rPr>
                                     <w:color w:val="B01513" w:themeColor="accent1"/>
@@ -167,7 +167,7 @@
                                 <w:sdtContent>
                                   <w:p>
                                     <w:pPr>
-                                      <w:pStyle w:val="KeinLeerraum"/>
+                                      <w:pStyle w:val="NoSpacing"/>
                                       <w:spacing w:before="40" w:after="40"/>
                                       <w:rPr>
                                         <w:caps/>
@@ -224,7 +224,7 @@
                                 <w:sdtContent>
                                   <w:p>
                                     <w:pPr>
-                                      <w:pStyle w:val="KeinLeerraum"/>
+                                      <w:pStyle w:val="NoSpacing"/>
                                       <w:spacing w:before="80" w:after="40"/>
                                       <w:rPr>
                                         <w:caps/>
@@ -437,7 +437,7 @@
           <w:r>
             <w:rPr>
               <w:noProof/>
-              <w:lang w:val="de-AT" w:eastAsia="de-AT"/>
+              <w:lang w:val="en-GB" w:eastAsia="en-GB"/>
             </w:rPr>
             <mc:AlternateContent>
               <mc:Choice Requires="wps">
@@ -524,7 +524,7 @@
                                 <w:sdtContent>
                                   <w:p>
                                     <w:pPr>
-                                      <w:pStyle w:val="KeinLeerraum"/>
+                                      <w:pStyle w:val="NoSpacing"/>
                                       <w:jc w:val="right"/>
                                       <w:rPr>
                                         <w:color w:val="FFFFFF" w:themeColor="background1"/>
@@ -649,7 +649,7 @@
           <w:sdtContent>
             <w:p>
               <w:pPr>
-                <w:pStyle w:val="Inhaltsverzeichnisberschrift"/>
+                <w:pStyle w:val="TOCHeading"/>
               </w:pPr>
               <w:r>
                 <w:t>Contents</w:t>
@@ -657,7 +657,7 @@
             </w:p>
             <w:p>
               <w:pPr>
-                <w:pStyle w:val="Verzeichnis1"/>
+                <w:pStyle w:val="TOC1"/>
                 <w:tabs>
                   <w:tab w:val="right" w:leader="dot" w:pos="11096"/>
                 </w:tabs>
@@ -737,7 +737,7 @@
             </w:p>
             <w:p>
               <w:pPr>
-                <w:pStyle w:val="Verzeichnis2"/>
+                <w:pStyle w:val="TOC2"/>
                 <w:tabs>
                   <w:tab w:val="right" w:leader="dot" w:pos="11096"/>
                 </w:tabs>
@@ -808,7 +808,7 @@
             </w:p>
             <w:p>
               <w:pPr>
-                <w:pStyle w:val="Verzeichnis2"/>
+                <w:pStyle w:val="TOC2"/>
                 <w:tabs>
                   <w:tab w:val="right" w:leader="dot" w:pos="11096"/>
                 </w:tabs>
@@ -879,7 +879,7 @@
             </w:p>
             <w:p>
               <w:pPr>
-                <w:pStyle w:val="Verzeichnis2"/>
+                <w:pStyle w:val="TOC2"/>
                 <w:tabs>
                   <w:tab w:val="right" w:leader="dot" w:pos="11096"/>
                 </w:tabs>
@@ -950,7 +950,7 @@
             </w:p>
             <w:p>
               <w:pPr>
-                <w:pStyle w:val="Verzeichnis3"/>
+                <w:pStyle w:val="TOC3"/>
                 <w:tabs>
                   <w:tab w:val="right" w:leader="dot" w:pos="11096"/>
                 </w:tabs>
@@ -1021,7 +1021,7 @@
             </w:p>
             <w:p>
               <w:pPr>
-                <w:pStyle w:val="Verzeichnis3"/>
+                <w:pStyle w:val="TOC3"/>
                 <w:tabs>
                   <w:tab w:val="right" w:leader="dot" w:pos="11096"/>
                 </w:tabs>
@@ -1092,7 +1092,7 @@
             </w:p>
             <w:p>
               <w:pPr>
-                <w:pStyle w:val="Verzeichnis1"/>
+                <w:pStyle w:val="TOC1"/>
                 <w:tabs>
                   <w:tab w:val="right" w:leader="dot" w:pos="11096"/>
                 </w:tabs>
@@ -1183,7 +1183,7 @@
         </w:p>
         <w:p>
           <w:pPr>
-            <w:pStyle w:val="berschrift1"/>
+            <w:pStyle w:val="Heading1"/>
           </w:pPr>
           <w:bookmarkStart w:id="0" w:name="_Toc453089236"/>
           <w:r>
@@ -1199,7 +1199,7 @@
     <w:bookmarkEnd w:id="0" w:displacedByCustomXml="prev"/>
     <w:p>
       <w:pPr>
-        <w:pStyle w:val="berschrift2"/>
+        <w:pStyle w:val="Heading2"/>
       </w:pPr>
       <w:bookmarkStart w:id="1" w:name="_Toc453089237"/>
       <w:r>
@@ -1270,7 +1270,7 @@
     </w:p>
     <w:p>
       <w:pPr>
-        <w:pStyle w:val="berschrift2"/>
+        <w:pStyle w:val="Heading2"/>
       </w:pPr>
       <w:bookmarkStart w:id="2" w:name="_Toc453089238"/>
       <w:r>
@@ -1333,7 +1333,7 @@
     </w:p>
     <w:p>
       <w:pPr>
-        <w:pStyle w:val="berschrift4"/>
+        <w:pStyle w:val="Heading4"/>
       </w:pPr>
       <w:r>
         <w:t>Rising pollution in the developing world</w:t>
@@ -1362,7 +1362,7 @@
     </w:p>
     <w:p>
       <w:pPr>
-        <w:pStyle w:val="berschrift5"/>
+        <w:pStyle w:val="Heading5"/>
       </w:pPr>
       <w:r>
         <w:t xml:space="preserve">emerging </w:t>
@@ -1378,7 +1378,7 @@
     </w:p>
     <w:p>
       <w:pPr>
-        <w:pStyle w:val="berschrift2"/>
+        <w:pStyle w:val="Heading2"/>
       </w:pPr>
       <w:bookmarkStart w:id="3" w:name="_Toc453089239"/>
       <w:r>
@@ -1533,13 +1533,13 @@
     </w:p>
     <w:p>
       <w:pPr>
-        <w:pStyle w:val="berschrift3"/>
+        <w:pStyle w:val="Heading3"/>
       </w:pPr>
       <w:bookmarkStart w:id="4" w:name="_Toc453089240"/>
       <w:r>
         <w:rPr>
           <w:noProof/>
-          <w:lang w:val="de-AT" w:eastAsia="de-AT"/>
+          <w:lang w:val="en-GB" w:eastAsia="en-GB"/>
         </w:rPr>
         <w:drawing>
           <wp:anchor distT="0" distB="0" distL="114300" distR="114300" simplePos="0" relativeHeight="251663360" behindDoc="0" locked="0" layoutInCell="1" allowOverlap="1" wp14:anchorId="65CE60B9" wp14:editId="3A218F52">
@@ -1608,7 +1608,7 @@
       <w:r>
         <w:rPr>
           <w:noProof/>
-          <w:lang w:val="de-AT" w:eastAsia="de-AT"/>
+          <w:lang w:val="en-GB" w:eastAsia="en-GB"/>
         </w:rPr>
         <w:drawing>
           <wp:anchor distT="0" distB="0" distL="114300" distR="114300" simplePos="0" relativeHeight="251665408" behindDoc="0" locked="0" layoutInCell="1" allowOverlap="1" wp14:anchorId="477CCDA8" wp14:editId="069EF280">
@@ -1674,7 +1674,7 @@
     </w:p>
     <w:p>
       <w:pPr>
-        <w:pStyle w:val="berschrift4"/>
+        <w:pStyle w:val="Heading4"/>
       </w:pPr>
       <w:r>
         <w:t>Market outlook</w:t>
@@ -1707,7 +1707,7 @@
     </w:p>
     <w:p>
       <w:pPr>
-        <w:pStyle w:val="berschrift3"/>
+        <w:pStyle w:val="Heading3"/>
       </w:pPr>
       <w:bookmarkStart w:id="5" w:name="_Toc453089241"/>
       <w:r>
@@ -1734,7 +1734,7 @@
     <w:p/>
     <w:p>
       <w:pPr>
-        <w:pStyle w:val="berschrift1"/>
+        <w:pStyle w:val="Heading1"/>
       </w:pPr>
       <w:r>
         <w:lastRenderedPageBreak/>
@@ -1743,7 +1743,7 @@
     </w:p>
     <w:p>
       <w:pPr>
-        <w:pStyle w:val="berschrift2"/>
+        <w:pStyle w:val="Heading2"/>
       </w:pPr>
       <w:r>
         <w:t>Environmental Economics</w:t>
@@ -1795,7 +1795,7 @@
     </w:p>
     <w:p>
       <w:pPr>
-        <w:pStyle w:val="Listenabsatz"/>
+        <w:pStyle w:val="ListParagraph"/>
         <w:numPr>
           <w:ilvl w:val="0"/>
           <w:numId w:val="47"/>
@@ -1813,7 +1813,7 @@
     </w:p>
     <w:p>
       <w:pPr>
-        <w:pStyle w:val="Listenabsatz"/>
+        <w:pStyle w:val="ListParagraph"/>
         <w:numPr>
           <w:ilvl w:val="0"/>
           <w:numId w:val="47"/>
@@ -1831,7 +1831,7 @@
     </w:p>
     <w:p>
       <w:pPr>
-        <w:pStyle w:val="Listenabsatz"/>
+        <w:pStyle w:val="ListParagraph"/>
         <w:numPr>
           <w:ilvl w:val="0"/>
           <w:numId w:val="47"/>
@@ -1846,7 +1846,7 @@
     </w:p>
     <w:p>
       <w:pPr>
-        <w:pStyle w:val="Listenabsatz"/>
+        <w:pStyle w:val="ListParagraph"/>
         <w:numPr>
           <w:ilvl w:val="0"/>
           <w:numId w:val="47"/>
@@ -1861,7 +1861,7 @@
     </w:p>
     <w:p>
       <w:pPr>
-        <w:pStyle w:val="Listenabsatz"/>
+        <w:pStyle w:val="ListParagraph"/>
         <w:numPr>
           <w:ilvl w:val="0"/>
           <w:numId w:val="47"/>
@@ -1879,7 +1879,7 @@
     </w:p>
     <w:p>
       <w:pPr>
-        <w:pStyle w:val="Listenabsatz"/>
+        <w:pStyle w:val="ListParagraph"/>
         <w:numPr>
           <w:ilvl w:val="0"/>
           <w:numId w:val="47"/>
@@ -1939,7 +1939,1172 @@
     </w:p>
     <w:p>
       <w:r>
-        <w:t>Stopped at slide 7</w:t>
+        <w:rPr>
+          <w:noProof/>
+          <w:lang w:val="en-GB" w:eastAsia="en-GB"/>
+        </w:rPr>
+        <w:drawing>
+          <wp:anchor distT="0" distB="0" distL="114300" distR="114300" simplePos="0" relativeHeight="251667456" behindDoc="0" locked="0" layoutInCell="1" allowOverlap="1" wp14:anchorId="1192E54A" wp14:editId="2558DF4B">
+            <wp:simplePos x="0" y="0"/>
+            <wp:positionH relativeFrom="margin">
+              <wp:align>right</wp:align>
+            </wp:positionH>
+            <wp:positionV relativeFrom="paragraph">
+              <wp:posOffset>305601</wp:posOffset>
+            </wp:positionV>
+            <wp:extent cx="3338830" cy="1599565"/>
+            <wp:effectExtent l="0" t="0" r="0" b="635"/>
+            <wp:wrapTight wrapText="bothSides">
+              <wp:wrapPolygon edited="0">
+                <wp:start x="0" y="0"/>
+                <wp:lineTo x="0" y="21351"/>
+                <wp:lineTo x="21444" y="21351"/>
+                <wp:lineTo x="21444" y="0"/>
+                <wp:lineTo x="0" y="0"/>
+              </wp:wrapPolygon>
+            </wp:wrapTight>
+            <wp:docPr id="3" name="Picture 3"/>
+            <wp:cNvGraphicFramePr>
+              <a:graphicFrameLocks xmlns:a="http://schemas.openxmlformats.org/drawingml/2006/main" noChangeAspect="1"/>
+            </wp:cNvGraphicFramePr>
+            <a:graphic xmlns:a="http://schemas.openxmlformats.org/drawingml/2006/main">
+              <a:graphicData uri="http://schemas.openxmlformats.org/drawingml/2006/picture">
+                <pic:pic xmlns:pic="http://schemas.openxmlformats.org/drawingml/2006/picture">
+                  <pic:nvPicPr>
+                    <pic:cNvPr id="1" name=""/>
+                    <pic:cNvPicPr/>
+                  </pic:nvPicPr>
+                  <pic:blipFill>
+                    <a:blip r:embed="rId12"/>
+                    <a:stretch>
+                      <a:fillRect/>
+                    </a:stretch>
+                  </pic:blipFill>
+                  <pic:spPr>
+                    <a:xfrm>
+                      <a:off x="0" y="0"/>
+                      <a:ext cx="3338830" cy="1599565"/>
+                    </a:xfrm>
+                    <a:prstGeom prst="rect">
+                      <a:avLst/>
+                    </a:prstGeom>
+                  </pic:spPr>
+                </pic:pic>
+              </a:graphicData>
+            </a:graphic>
+            <wp14:sizeRelH relativeFrom="margin">
+              <wp14:pctWidth>0</wp14:pctWidth>
+            </wp14:sizeRelH>
+            <wp14:sizeRelV relativeFrom="margin">
+              <wp14:pctHeight>0</wp14:pctHeight>
+            </wp14:sizeRelV>
+          </wp:anchor>
+        </w:drawing>
+      </w:r>
+      <w:r>
+        <w:t xml:space="preserve">It contains 2 key concepts, the concept of </w:t>
+      </w:r>
+      <w:r>
+        <w:rPr>
+          <w:b/>
+        </w:rPr>
+        <w:t>needs</w:t>
+      </w:r>
+      <w:r>
+        <w:t xml:space="preserve"> and the idea of </w:t>
+      </w:r>
+      <w:r>
+        <w:rPr>
+          <w:b/>
+        </w:rPr>
+        <w:t>limitations</w:t>
+      </w:r>
+      <w:r>
+        <w:t xml:space="preserve">. </w:t>
+      </w:r>
+      <w:r>
+        <w:t>Itself as a concept is documented since the early 12</w:t>
+      </w:r>
+      <w:r>
+        <w:rPr>
+          <w:vertAlign w:val="superscript"/>
+        </w:rPr>
+        <w:t>th</w:t>
+      </w:r>
+      <w:r>
+        <w:t xml:space="preserve"> century and started out in forestry.</w:t>
+      </w:r>
+    </w:p>
+    <w:p>
+      <w:pPr>
+        <w:pStyle w:val="Heading4"/>
+      </w:pPr>
+      <w:r>
+        <w:t>Club of Rome: Limits to Growth (1972)</w:t>
+      </w:r>
+    </w:p>
+    <w:p>
+      <w:r>
+        <w:t xml:space="preserve">This is a simulation of exponential economic and population growth with finite resource supplies that concluded, that absolute growth limits are reached somewhere in the next 100 years. </w:t>
+      </w:r>
+    </w:p>
+    <w:p>
+      <w:r>
+        <w:rPr>
+          <w:noProof/>
+          <w:lang w:val="en-GB" w:eastAsia="en-GB"/>
+        </w:rPr>
+        <w:drawing>
+          <wp:anchor distT="0" distB="0" distL="114300" distR="114300" simplePos="0" relativeHeight="251669504" behindDoc="0" locked="0" layoutInCell="1" allowOverlap="1" wp14:anchorId="68A9852F" wp14:editId="2FBDBFDA">
+            <wp:simplePos x="0" y="0"/>
+            <wp:positionH relativeFrom="margin">
+              <wp:align>right</wp:align>
+            </wp:positionH>
+            <wp:positionV relativeFrom="paragraph">
+              <wp:posOffset>296214</wp:posOffset>
+            </wp:positionV>
+            <wp:extent cx="2555875" cy="1152525"/>
+            <wp:effectExtent l="0" t="0" r="0" b="9525"/>
+            <wp:wrapTight wrapText="bothSides">
+              <wp:wrapPolygon edited="0">
+                <wp:start x="0" y="0"/>
+                <wp:lineTo x="0" y="21421"/>
+                <wp:lineTo x="21412" y="21421"/>
+                <wp:lineTo x="21412" y="0"/>
+                <wp:lineTo x="0" y="0"/>
+              </wp:wrapPolygon>
+            </wp:wrapTight>
+            <wp:docPr id="4" name="Picture 4"/>
+            <wp:cNvGraphicFramePr>
+              <a:graphicFrameLocks xmlns:a="http://schemas.openxmlformats.org/drawingml/2006/main" noChangeAspect="1"/>
+            </wp:cNvGraphicFramePr>
+            <a:graphic xmlns:a="http://schemas.openxmlformats.org/drawingml/2006/main">
+              <a:graphicData uri="http://schemas.openxmlformats.org/drawingml/2006/picture">
+                <pic:pic xmlns:pic="http://schemas.openxmlformats.org/drawingml/2006/picture">
+                  <pic:nvPicPr>
+                    <pic:cNvPr id="1" name=""/>
+                    <pic:cNvPicPr/>
+                  </pic:nvPicPr>
+                  <pic:blipFill>
+                    <a:blip r:embed="rId13"/>
+                    <a:stretch>
+                      <a:fillRect/>
+                    </a:stretch>
+                  </pic:blipFill>
+                  <pic:spPr>
+                    <a:xfrm>
+                      <a:off x="0" y="0"/>
+                      <a:ext cx="2555875" cy="1152525"/>
+                    </a:xfrm>
+                    <a:prstGeom prst="rect">
+                      <a:avLst/>
+                    </a:prstGeom>
+                  </pic:spPr>
+                </pic:pic>
+              </a:graphicData>
+            </a:graphic>
+            <wp14:sizeRelH relativeFrom="margin">
+              <wp14:pctWidth>0</wp14:pctWidth>
+            </wp14:sizeRelH>
+            <wp14:sizeRelV relativeFrom="margin">
+              <wp14:pctHeight>0</wp14:pctHeight>
+            </wp14:sizeRelV>
+          </wp:anchor>
+        </w:drawing>
+      </w:r>
+      <w:r>
+        <w:t xml:space="preserve">The exponential reserve index is defined as the amount of time left for a resource with constant consumption growth. </w:t>
+      </w:r>
+    </w:p>
+    <w:p>
+      <w:pPr>
+        <w:pStyle w:val="Heading4"/>
+      </w:pPr>
+      <w:r>
+        <w:t>International climate targets</w:t>
+      </w:r>
+    </w:p>
+    <w:p>
+      <w:r>
+        <w:t>The EU set up the so-called 20-20-20 targets, the goal here is to limit global warming to 2°C above the pre-industrial level</w:t>
+      </w:r>
+      <w:r>
+        <w:t xml:space="preserve">, in 2010 all member states committed to this goal, the problem remains, that to reach this target, between 2045 and 2060 all GHG emissions have to be 0. </w:t>
+      </w:r>
+    </w:p>
+    <w:p>
+      <w:r>
+        <w:t xml:space="preserve">With the newest agreements from Paris, global warming would preferably be limited to 1.5 °C. </w:t>
+      </w:r>
+    </w:p>
+    <w:p/>
+    <w:p/>
+    <w:p>
+      <w:pPr>
+        <w:pStyle w:val="Heading2"/>
+      </w:pPr>
+      <w:r>
+        <w:lastRenderedPageBreak/>
+        <w:t>Aspects of sustainable development</w:t>
+      </w:r>
+    </w:p>
+    <w:p>
+      <w:r>
+        <w:rPr>
+          <w:noProof/>
+          <w:lang w:val="en-GB" w:eastAsia="en-GB"/>
+        </w:rPr>
+        <w:drawing>
+          <wp:anchor distT="0" distB="0" distL="114300" distR="114300" simplePos="0" relativeHeight="251671552" behindDoc="0" locked="0" layoutInCell="1" allowOverlap="1" wp14:anchorId="6F5A6115" wp14:editId="5073D5BD">
+            <wp:simplePos x="0" y="0"/>
+            <wp:positionH relativeFrom="margin">
+              <wp:align>right</wp:align>
+            </wp:positionH>
+            <wp:positionV relativeFrom="paragraph">
+              <wp:posOffset>447454</wp:posOffset>
+            </wp:positionV>
+            <wp:extent cx="3229610" cy="1591310"/>
+            <wp:effectExtent l="0" t="0" r="8890" b="8890"/>
+            <wp:wrapTight wrapText="bothSides">
+              <wp:wrapPolygon edited="0">
+                <wp:start x="0" y="0"/>
+                <wp:lineTo x="0" y="21462"/>
+                <wp:lineTo x="21532" y="21462"/>
+                <wp:lineTo x="21532" y="0"/>
+                <wp:lineTo x="0" y="0"/>
+              </wp:wrapPolygon>
+            </wp:wrapTight>
+            <wp:docPr id="5" name="Picture 5"/>
+            <wp:cNvGraphicFramePr>
+              <a:graphicFrameLocks xmlns:a="http://schemas.openxmlformats.org/drawingml/2006/main" noChangeAspect="1"/>
+            </wp:cNvGraphicFramePr>
+            <a:graphic xmlns:a="http://schemas.openxmlformats.org/drawingml/2006/main">
+              <a:graphicData uri="http://schemas.openxmlformats.org/drawingml/2006/picture">
+                <pic:pic xmlns:pic="http://schemas.openxmlformats.org/drawingml/2006/picture">
+                  <pic:nvPicPr>
+                    <pic:cNvPr id="1" name=""/>
+                    <pic:cNvPicPr/>
+                  </pic:nvPicPr>
+                  <pic:blipFill>
+                    <a:blip r:embed="rId14"/>
+                    <a:stretch>
+                      <a:fillRect/>
+                    </a:stretch>
+                  </pic:blipFill>
+                  <pic:spPr>
+                    <a:xfrm>
+                      <a:off x="0" y="0"/>
+                      <a:ext cx="3229610" cy="1591310"/>
+                    </a:xfrm>
+                    <a:prstGeom prst="rect">
+                      <a:avLst/>
+                    </a:prstGeom>
+                  </pic:spPr>
+                </pic:pic>
+              </a:graphicData>
+            </a:graphic>
+            <wp14:sizeRelH relativeFrom="margin">
+              <wp14:pctWidth>0</wp14:pctWidth>
+            </wp14:sizeRelH>
+            <wp14:sizeRelV relativeFrom="margin">
+              <wp14:pctHeight>0</wp14:pctHeight>
+            </wp14:sizeRelV>
+          </wp:anchor>
+        </w:drawing>
+      </w:r>
+      <w:r>
+        <w:t xml:space="preserve">Sustainable development tries to establish </w:t>
+      </w:r>
+      <w:r>
+        <w:rPr>
+          <w:b/>
+        </w:rPr>
+        <w:t>intergenerational</w:t>
+      </w:r>
+      <w:r>
+        <w:t xml:space="preserve"> and </w:t>
+      </w:r>
+      <w:r>
+        <w:rPr>
+          <w:b/>
+        </w:rPr>
+        <w:t>intragenerational equity</w:t>
+      </w:r>
+      <w:r>
+        <w:t xml:space="preserve">, ensure the </w:t>
+      </w:r>
+      <w:r>
+        <w:rPr>
+          <w:b/>
+        </w:rPr>
+        <w:t>regeneration capacity</w:t>
+      </w:r>
+      <w:r>
+        <w:t xml:space="preserve"> of renewable resources, </w:t>
+      </w:r>
+      <w:r>
+        <w:rPr>
+          <w:b/>
+        </w:rPr>
+        <w:t>preserving</w:t>
+      </w:r>
+      <w:r>
+        <w:t xml:space="preserve"> the </w:t>
+      </w:r>
+      <w:r>
+        <w:rPr>
+          <w:b/>
+        </w:rPr>
+        <w:t>absorption capacity</w:t>
+      </w:r>
+      <w:r>
+        <w:t xml:space="preserve"> of the environment and ensure the </w:t>
+      </w:r>
+      <w:r>
+        <w:rPr>
+          <w:b/>
+        </w:rPr>
+        <w:t>protection of species</w:t>
+      </w:r>
+      <w:r>
+        <w:t xml:space="preserve">. </w:t>
+      </w:r>
+    </w:p>
+    <w:p>
+      <w:pPr>
+        <w:pStyle w:val="Heading3"/>
+      </w:pPr>
+      <w:r>
+        <w:t>Natural vs Antropogenic capital</w:t>
+      </w:r>
+    </w:p>
+    <w:p>
+      <w:r>
+        <w:rPr>
+          <w:b/>
+        </w:rPr>
+        <w:t>Substitutability (weak sustainability)</w:t>
+      </w:r>
+      <w:r>
+        <w:t xml:space="preserve"> allows the natural capital to decrease if the anthropogenic capital is created instead, the </w:t>
+      </w:r>
+      <w:r>
+        <w:rPr>
+          <w:b/>
+        </w:rPr>
+        <w:t xml:space="preserve">complementarity (strong sustainability) </w:t>
+      </w:r>
+      <w:r>
+        <w:t xml:space="preserve">sees a dependency between the anthropogenic and natural capital. </w:t>
+      </w:r>
+      <w:r>
+        <w:rPr>
+          <w:noProof/>
+          <w:lang w:val="en-GB" w:eastAsia="en-GB"/>
+        </w:rPr>
+        <w:drawing>
+          <wp:anchor distT="0" distB="0" distL="114300" distR="114300" simplePos="0" relativeHeight="251673600" behindDoc="0" locked="0" layoutInCell="1" allowOverlap="1" wp14:anchorId="7F462520" wp14:editId="410B3530">
+            <wp:simplePos x="0" y="0"/>
+            <wp:positionH relativeFrom="column">
+              <wp:posOffset>0</wp:posOffset>
+            </wp:positionH>
+            <wp:positionV relativeFrom="paragraph">
+              <wp:posOffset>969645</wp:posOffset>
+            </wp:positionV>
+            <wp:extent cx="7052310" cy="3534410"/>
+            <wp:effectExtent l="0" t="0" r="0" b="8890"/>
+            <wp:wrapTight wrapText="bothSides">
+              <wp:wrapPolygon edited="0">
+                <wp:start x="0" y="0"/>
+                <wp:lineTo x="0" y="21538"/>
+                <wp:lineTo x="21530" y="21538"/>
+                <wp:lineTo x="21530" y="0"/>
+                <wp:lineTo x="0" y="0"/>
+              </wp:wrapPolygon>
+            </wp:wrapTight>
+            <wp:docPr id="6" name="Picture 6"/>
+            <wp:cNvGraphicFramePr>
+              <a:graphicFrameLocks xmlns:a="http://schemas.openxmlformats.org/drawingml/2006/main" noChangeAspect="1"/>
+            </wp:cNvGraphicFramePr>
+            <a:graphic xmlns:a="http://schemas.openxmlformats.org/drawingml/2006/main">
+              <a:graphicData uri="http://schemas.openxmlformats.org/drawingml/2006/picture">
+                <pic:pic xmlns:pic="http://schemas.openxmlformats.org/drawingml/2006/picture">
+                  <pic:nvPicPr>
+                    <pic:cNvPr id="1" name=""/>
+                    <pic:cNvPicPr/>
+                  </pic:nvPicPr>
+                  <pic:blipFill>
+                    <a:blip r:embed="rId15"/>
+                    <a:stretch>
+                      <a:fillRect/>
+                    </a:stretch>
+                  </pic:blipFill>
+                  <pic:spPr>
+                    <a:xfrm>
+                      <a:off x="0" y="0"/>
+                      <a:ext cx="7052310" cy="3534410"/>
+                    </a:xfrm>
+                    <a:prstGeom prst="rect">
+                      <a:avLst/>
+                    </a:prstGeom>
+                  </pic:spPr>
+                </pic:pic>
+              </a:graphicData>
+            </a:graphic>
+          </wp:anchor>
+        </w:drawing>
+      </w:r>
+    </w:p>
+    <w:p>
+      <w:pPr>
+        <w:pStyle w:val="Heading2"/>
+      </w:pPr>
+      <w:r>
+        <w:t>Ecological sustainability</w:t>
+      </w:r>
+    </w:p>
+    <w:p>
+      <w:r>
+        <w:rPr>
+          <w:noProof/>
+          <w:lang w:val="en-GB" w:eastAsia="en-GB"/>
+        </w:rPr>
+        <w:drawing>
+          <wp:anchor distT="0" distB="0" distL="114300" distR="114300" simplePos="0" relativeHeight="251675648" behindDoc="0" locked="0" layoutInCell="1" allowOverlap="1" wp14:anchorId="026A53C4" wp14:editId="35D8D089">
+            <wp:simplePos x="0" y="0"/>
+            <wp:positionH relativeFrom="margin">
+              <wp:align>right</wp:align>
+            </wp:positionH>
+            <wp:positionV relativeFrom="paragraph">
+              <wp:posOffset>215900</wp:posOffset>
+            </wp:positionV>
+            <wp:extent cx="3115310" cy="2112010"/>
+            <wp:effectExtent l="0" t="0" r="8890" b="2540"/>
+            <wp:wrapTight wrapText="bothSides">
+              <wp:wrapPolygon edited="0">
+                <wp:start x="0" y="0"/>
+                <wp:lineTo x="0" y="21431"/>
+                <wp:lineTo x="21530" y="21431"/>
+                <wp:lineTo x="21530" y="0"/>
+                <wp:lineTo x="0" y="0"/>
+              </wp:wrapPolygon>
+            </wp:wrapTight>
+            <wp:docPr id="7" name="Picture 7"/>
+            <wp:cNvGraphicFramePr>
+              <a:graphicFrameLocks xmlns:a="http://schemas.openxmlformats.org/drawingml/2006/main" noChangeAspect="1"/>
+            </wp:cNvGraphicFramePr>
+            <a:graphic xmlns:a="http://schemas.openxmlformats.org/drawingml/2006/main">
+              <a:graphicData uri="http://schemas.openxmlformats.org/drawingml/2006/picture">
+                <pic:pic xmlns:pic="http://schemas.openxmlformats.org/drawingml/2006/picture">
+                  <pic:nvPicPr>
+                    <pic:cNvPr id="1" name=""/>
+                    <pic:cNvPicPr/>
+                  </pic:nvPicPr>
+                  <pic:blipFill>
+                    <a:blip r:embed="rId16"/>
+                    <a:stretch>
+                      <a:fillRect/>
+                    </a:stretch>
+                  </pic:blipFill>
+                  <pic:spPr>
+                    <a:xfrm>
+                      <a:off x="0" y="0"/>
+                      <a:ext cx="3115310" cy="2112010"/>
+                    </a:xfrm>
+                    <a:prstGeom prst="rect">
+                      <a:avLst/>
+                    </a:prstGeom>
+                  </pic:spPr>
+                </pic:pic>
+              </a:graphicData>
+            </a:graphic>
+            <wp14:sizeRelH relativeFrom="margin">
+              <wp14:pctWidth>0</wp14:pctWidth>
+            </wp14:sizeRelH>
+            <wp14:sizeRelV relativeFrom="margin">
+              <wp14:pctHeight>0</wp14:pctHeight>
+            </wp14:sizeRelV>
+          </wp:anchor>
+        </w:drawing>
+      </w:r>
+      <w:r>
+        <w:t xml:space="preserve">The </w:t>
+      </w:r>
+      <w:r>
+        <w:rPr>
+          <w:b/>
+        </w:rPr>
+        <w:t>degradation rate of renewable resources</w:t>
+      </w:r>
+      <w:r>
+        <w:t xml:space="preserve"> should not exceed their regeneration rate, this corresponds to the requirement of maintaining ecological functionality, hence to preserve the ecological real capital. </w:t>
+      </w:r>
+      <w:r>
+        <w:rPr>
+          <w:b/>
+        </w:rPr>
+        <w:t>Non-renewable resources</w:t>
+      </w:r>
+      <w:r>
+        <w:t xml:space="preserve"> should only be used to the extent</w:t>
+      </w:r>
+      <w:r>
+        <w:t xml:space="preserve"> in which a </w:t>
+      </w:r>
+      <w:r>
+        <w:rPr>
+          <w:b/>
+        </w:rPr>
+        <w:t xml:space="preserve">substitute </w:t>
+      </w:r>
+      <w:r>
+        <w:t xml:space="preserve">in the form of renewable resources is provided or the </w:t>
+      </w:r>
+      <w:r>
+        <w:rPr>
+          <w:b/>
+        </w:rPr>
+        <w:t xml:space="preserve">productivity of renewable </w:t>
+      </w:r>
+      <w:r>
+        <w:rPr>
+          <w:b/>
+        </w:rPr>
+        <w:t>and non-renewable</w:t>
+      </w:r>
+      <w:r>
+        <w:rPr>
+          <w:b/>
+        </w:rPr>
+        <w:t xml:space="preserve"> </w:t>
+      </w:r>
+      <w:r>
+        <w:rPr>
+          <w:b/>
+        </w:rPr>
+        <w:t>resources</w:t>
+      </w:r>
+      <w:r>
+        <w:rPr>
+          <w:b/>
+        </w:rPr>
+        <w:t xml:space="preserve"> </w:t>
+      </w:r>
+      <w:r>
+        <w:t xml:space="preserve">is </w:t>
+      </w:r>
+      <w:r>
+        <w:rPr>
+          <w:b/>
+        </w:rPr>
+        <w:t>increased</w:t>
+      </w:r>
+      <w:r>
+        <w:t xml:space="preserve">. </w:t>
+      </w:r>
+    </w:p>
+    <w:p>
+      <w:r>
+        <w:rPr>
+          <w:b/>
+        </w:rPr>
+        <w:t>Infiltrated substances</w:t>
+      </w:r>
+      <w:r>
+        <w:t xml:space="preserve"> into the environment should be based on the </w:t>
+      </w:r>
+      <w:r>
+        <w:rPr>
+          <w:b/>
+        </w:rPr>
+        <w:t>carrying capacity</w:t>
+      </w:r>
+      <w:r>
+        <w:t xml:space="preserve"> of environmental media and the </w:t>
+      </w:r>
+      <w:r>
+        <w:rPr>
+          <w:b/>
+        </w:rPr>
+        <w:t>duration</w:t>
+      </w:r>
+      <w:r>
+        <w:t xml:space="preserve"> of the anthropogenic interventions</w:t>
+      </w:r>
+      <w:r>
+        <w:rPr>
+          <w:b/>
+        </w:rPr>
+        <w:t xml:space="preserve"> </w:t>
+      </w:r>
+      <w:r>
+        <w:t xml:space="preserve">must be weighed against the reaction time for stabilization. </w:t>
+      </w:r>
+      <w:r>
+        <w:rPr>
+          <w:b/>
+        </w:rPr>
+        <w:t>Hazards</w:t>
+      </w:r>
+      <w:r>
+        <w:t xml:space="preserve"> for human health are to be </w:t>
+      </w:r>
+      <w:r>
+        <w:rPr>
+          <w:b/>
+        </w:rPr>
+        <w:t>avoided</w:t>
+      </w:r>
+      <w:r>
+        <w:t xml:space="preserve">. </w:t>
+      </w:r>
+    </w:p>
+    <w:p>
+      <w:pPr>
+        <w:pStyle w:val="Heading2"/>
+      </w:pPr>
+      <w:r>
+        <w:rPr>
+          <w:noProof/>
+          <w:lang w:val="en-GB" w:eastAsia="en-GB"/>
+        </w:rPr>
+        <w:lastRenderedPageBreak/>
+        <w:drawing>
+          <wp:anchor distT="0" distB="0" distL="114300" distR="114300" simplePos="0" relativeHeight="251677696" behindDoc="0" locked="0" layoutInCell="1" allowOverlap="1" wp14:anchorId="2DBB7599" wp14:editId="1F36F135">
+            <wp:simplePos x="0" y="0"/>
+            <wp:positionH relativeFrom="margin">
+              <wp:align>right</wp:align>
+            </wp:positionH>
+            <wp:positionV relativeFrom="paragraph">
+              <wp:posOffset>496</wp:posOffset>
+            </wp:positionV>
+            <wp:extent cx="3019425" cy="1987550"/>
+            <wp:effectExtent l="0" t="0" r="9525" b="0"/>
+            <wp:wrapTight wrapText="bothSides">
+              <wp:wrapPolygon edited="0">
+                <wp:start x="0" y="0"/>
+                <wp:lineTo x="0" y="21324"/>
+                <wp:lineTo x="21532" y="21324"/>
+                <wp:lineTo x="21532" y="0"/>
+                <wp:lineTo x="0" y="0"/>
+              </wp:wrapPolygon>
+            </wp:wrapTight>
+            <wp:docPr id="8" name="Picture 8"/>
+            <wp:cNvGraphicFramePr>
+              <a:graphicFrameLocks xmlns:a="http://schemas.openxmlformats.org/drawingml/2006/main" noChangeAspect="1"/>
+            </wp:cNvGraphicFramePr>
+            <a:graphic xmlns:a="http://schemas.openxmlformats.org/drawingml/2006/main">
+              <a:graphicData uri="http://schemas.openxmlformats.org/drawingml/2006/picture">
+                <pic:pic xmlns:pic="http://schemas.openxmlformats.org/drawingml/2006/picture">
+                  <pic:nvPicPr>
+                    <pic:cNvPr id="1" name=""/>
+                    <pic:cNvPicPr/>
+                  </pic:nvPicPr>
+                  <pic:blipFill>
+                    <a:blip r:embed="rId17"/>
+                    <a:stretch>
+                      <a:fillRect/>
+                    </a:stretch>
+                  </pic:blipFill>
+                  <pic:spPr>
+                    <a:xfrm>
+                      <a:off x="0" y="0"/>
+                      <a:ext cx="3019425" cy="1987550"/>
+                    </a:xfrm>
+                    <a:prstGeom prst="rect">
+                      <a:avLst/>
+                    </a:prstGeom>
+                  </pic:spPr>
+                </pic:pic>
+              </a:graphicData>
+            </a:graphic>
+            <wp14:sizeRelH relativeFrom="margin">
+              <wp14:pctWidth>0</wp14:pctWidth>
+            </wp14:sizeRelH>
+            <wp14:sizeRelV relativeFrom="margin">
+              <wp14:pctHeight>0</wp14:pctHeight>
+            </wp14:sizeRelV>
+          </wp:anchor>
+        </w:drawing>
+      </w:r>
+      <w:r>
+        <w:t>Economic Sustainability</w:t>
+      </w:r>
+    </w:p>
+    <w:p>
+      <w:r>
+        <w:t xml:space="preserve">The economic system should </w:t>
+      </w:r>
+      <w:r>
+        <w:rPr>
+          <w:b/>
+        </w:rPr>
+        <w:t>satisfy</w:t>
+      </w:r>
+      <w:r>
+        <w:t xml:space="preserve"> individual and social </w:t>
+      </w:r>
+      <w:r>
+        <w:rPr>
+          <w:b/>
+        </w:rPr>
+        <w:t>needs</w:t>
+      </w:r>
+      <w:r>
+        <w:t xml:space="preserve">, therefore it should </w:t>
+      </w:r>
+      <w:r>
+        <w:rPr>
+          <w:b/>
+        </w:rPr>
+        <w:t>promote</w:t>
+      </w:r>
+      <w:r>
+        <w:t xml:space="preserve"> personal initiative (</w:t>
+      </w:r>
+      <w:r>
+        <w:rPr>
+          <w:b/>
+        </w:rPr>
+        <w:t>individual responsibility)</w:t>
+      </w:r>
+      <w:r>
+        <w:t xml:space="preserve"> and self-interest in the common good (</w:t>
+      </w:r>
+      <w:r>
+        <w:rPr>
+          <w:b/>
+        </w:rPr>
+        <w:t>regulating responsibility)</w:t>
+      </w:r>
+      <w:r>
+        <w:t xml:space="preserve">, by that </w:t>
+      </w:r>
+      <w:r>
+        <w:rPr>
+          <w:b/>
+        </w:rPr>
+        <w:t>prices</w:t>
+      </w:r>
+      <w:r>
+        <w:t xml:space="preserve"> should undertake a </w:t>
+      </w:r>
+      <w:r>
+        <w:rPr>
+          <w:b/>
+        </w:rPr>
+        <w:t>leading function</w:t>
+      </w:r>
+      <w:r>
+        <w:t xml:space="preserve"> on the market in </w:t>
+      </w:r>
+      <w:r>
+        <w:rPr>
+          <w:b/>
+        </w:rPr>
+        <w:t>reflecting scarcity</w:t>
+      </w:r>
+      <w:r>
+        <w:t xml:space="preserve"> of resources. </w:t>
+      </w:r>
+    </w:p>
+    <w:p>
+      <w:r>
+        <w:t xml:space="preserve">Framework conditions have to be designed so that </w:t>
+      </w:r>
+      <w:r>
+        <w:rPr>
+          <w:b/>
+        </w:rPr>
+        <w:t>functioning markets</w:t>
+      </w:r>
+      <w:r>
+        <w:t xml:space="preserve"> are preserved, </w:t>
+      </w:r>
+      <w:r>
+        <w:rPr>
+          <w:b/>
+        </w:rPr>
+        <w:t>innovations</w:t>
+      </w:r>
+      <w:r>
+        <w:t xml:space="preserve"> are stimulated and </w:t>
+      </w:r>
+      <w:r>
+        <w:rPr>
+          <w:b/>
+        </w:rPr>
+        <w:t>long-term orientation</w:t>
+      </w:r>
+      <w:r>
+        <w:t xml:space="preserve"> is worthwhile and that social change is </w:t>
+      </w:r>
+      <w:r>
+        <w:rPr>
+          <w:b/>
+        </w:rPr>
+        <w:t>encouraged</w:t>
+      </w:r>
+      <w:r>
+        <w:t xml:space="preserve">. The </w:t>
+      </w:r>
+      <w:r>
+        <w:rPr>
+          <w:b/>
+        </w:rPr>
+        <w:t>economic capacity</w:t>
+      </w:r>
+      <w:r>
+        <w:t xml:space="preserve"> of</w:t>
+      </w:r>
+      <w:r>
+        <w:rPr>
+          <w:noProof/>
+          <w:lang w:val="en-GB" w:eastAsia="en-GB"/>
+        </w:rPr>
+        <w:t xml:space="preserve"> </w:t>
+      </w:r>
+      <w:r>
+        <w:t xml:space="preserve">a society must at least be maintained and at best increase quantitatively and qualitatively. </w:t>
+      </w:r>
+    </w:p>
+    <w:p>
+      <w:pPr>
+        <w:pStyle w:val="Heading2"/>
+      </w:pPr>
+      <w:r>
+        <w:rPr>
+          <w:noProof/>
+          <w:lang w:val="en-GB" w:eastAsia="en-GB"/>
+        </w:rPr>
+        <w:drawing>
+          <wp:anchor distT="0" distB="0" distL="114300" distR="114300" simplePos="0" relativeHeight="251679744" behindDoc="0" locked="0" layoutInCell="1" allowOverlap="1" wp14:anchorId="4F3359BE" wp14:editId="23E3DE32">
+            <wp:simplePos x="0" y="0"/>
+            <wp:positionH relativeFrom="margin">
+              <wp:align>left</wp:align>
+            </wp:positionH>
+            <wp:positionV relativeFrom="paragraph">
+              <wp:posOffset>42159</wp:posOffset>
+            </wp:positionV>
+            <wp:extent cx="3044825" cy="2101215"/>
+            <wp:effectExtent l="0" t="0" r="3175" b="0"/>
+            <wp:wrapTight wrapText="bothSides">
+              <wp:wrapPolygon edited="0">
+                <wp:start x="0" y="0"/>
+                <wp:lineTo x="0" y="21345"/>
+                <wp:lineTo x="21487" y="21345"/>
+                <wp:lineTo x="21487" y="0"/>
+                <wp:lineTo x="0" y="0"/>
+              </wp:wrapPolygon>
+            </wp:wrapTight>
+            <wp:docPr id="9" name="Picture 9"/>
+            <wp:cNvGraphicFramePr>
+              <a:graphicFrameLocks xmlns:a="http://schemas.openxmlformats.org/drawingml/2006/main" noChangeAspect="1"/>
+            </wp:cNvGraphicFramePr>
+            <a:graphic xmlns:a="http://schemas.openxmlformats.org/drawingml/2006/main">
+              <a:graphicData uri="http://schemas.openxmlformats.org/drawingml/2006/picture">
+                <pic:pic xmlns:pic="http://schemas.openxmlformats.org/drawingml/2006/picture">
+                  <pic:nvPicPr>
+                    <pic:cNvPr id="1" name=""/>
+                    <pic:cNvPicPr/>
+                  </pic:nvPicPr>
+                  <pic:blipFill>
+                    <a:blip r:embed="rId18"/>
+                    <a:stretch>
+                      <a:fillRect/>
+                    </a:stretch>
+                  </pic:blipFill>
+                  <pic:spPr>
+                    <a:xfrm>
+                      <a:off x="0" y="0"/>
+                      <a:ext cx="3044825" cy="2101215"/>
+                    </a:xfrm>
+                    <a:prstGeom prst="rect">
+                      <a:avLst/>
+                    </a:prstGeom>
+                  </pic:spPr>
+                </pic:pic>
+              </a:graphicData>
+            </a:graphic>
+            <wp14:sizeRelH relativeFrom="margin">
+              <wp14:pctWidth>0</wp14:pctWidth>
+            </wp14:sizeRelH>
+            <wp14:sizeRelV relativeFrom="margin">
+              <wp14:pctHeight>0</wp14:pctHeight>
+            </wp14:sizeRelV>
+          </wp:anchor>
+        </w:drawing>
+      </w:r>
+      <w:r>
+        <w:t>Social sustainability</w:t>
+      </w:r>
+    </w:p>
+    <w:p>
+      <w:r>
+        <w:t xml:space="preserve">The goal is to reward </w:t>
+      </w:r>
+      <w:r>
+        <w:rPr>
+          <w:b/>
+        </w:rPr>
+        <w:t>social responsibility</w:t>
+      </w:r>
+      <w:r>
+        <w:t xml:space="preserve"> throughout the product life-cycle, this can be achieved by proper management of </w:t>
+      </w:r>
+      <w:r>
+        <w:rPr>
+          <w:b/>
+        </w:rPr>
+        <w:t>human resources</w:t>
+      </w:r>
+      <w:r>
+        <w:t xml:space="preserve">, </w:t>
+      </w:r>
+      <w:r>
+        <w:rPr>
+          <w:b/>
+        </w:rPr>
+        <w:t>regional</w:t>
+      </w:r>
+      <w:r>
+        <w:t xml:space="preserve"> responsibilities of companies and by </w:t>
+      </w:r>
+      <w:r>
+        <w:rPr>
+          <w:b/>
+        </w:rPr>
+        <w:t>integrating</w:t>
+      </w:r>
+      <w:r>
+        <w:t xml:space="preserve"> concerns of </w:t>
+      </w:r>
+      <w:r>
+        <w:rPr>
+          <w:b/>
+        </w:rPr>
+        <w:t>stakeholders</w:t>
+      </w:r>
+      <w:r>
+        <w:t xml:space="preserve">. </w:t>
+      </w:r>
+    </w:p>
+    <w:p>
+      <w:r>
+        <w:rPr>
+          <w:b/>
+        </w:rPr>
+        <w:t>CSR</w:t>
+      </w:r>
+      <w:r>
+        <w:t xml:space="preserve"> (Corporate Social Responsibility) relates to the question of the fundamental task and purpose of the company, its guiding principle assumes that companies </w:t>
+      </w:r>
+      <w:r>
+        <w:rPr>
+          <w:b/>
+        </w:rPr>
+        <w:t>not only have to complete economic tasks</w:t>
+      </w:r>
+      <w:r>
+        <w:t xml:space="preserve"> but also fulfill tasks and assume responsibility beyond this. </w:t>
+      </w:r>
+    </w:p>
+    <w:p>
+      <w:pPr>
+        <w:pStyle w:val="Heading2"/>
+      </w:pPr>
+      <w:r>
+        <w:t>CSR</w:t>
+      </w:r>
+    </w:p>
+    <w:p>
+      <w:r>
+        <w:t xml:space="preserve">CSR has two definitions, in the European union it is defined as </w:t>
+      </w:r>
+      <w:r>
+        <w:rPr>
+          <w:b/>
+        </w:rPr>
+        <w:t xml:space="preserve">Corporate Sustainability Responsibility </w:t>
+      </w:r>
+      <w:r>
+        <w:t xml:space="preserve">and in companies also the social dimension of the corporate activity is incorporated. </w:t>
+      </w:r>
+    </w:p>
+    <w:p>
+      <w:pPr>
+        <w:jc w:val="center"/>
+        <w:rPr>
+          <w:i/>
+        </w:rPr>
+      </w:pPr>
+      <w:r>
+        <w:rPr>
+          <w:i/>
+        </w:rPr>
+        <w:t xml:space="preserve">CSR is a concept which serves companies as a basis to </w:t>
+      </w:r>
+      <w:r>
+        <w:rPr>
+          <w:b/>
+          <w:i/>
+        </w:rPr>
+        <w:t>integrate voluntary social and environmental concerns</w:t>
+      </w:r>
+      <w:r>
+        <w:rPr>
+          <w:i/>
+        </w:rPr>
+        <w:t xml:space="preserve"> in their business activities and in interactions with their stakeholders. </w:t>
+      </w:r>
+    </w:p>
+    <w:p>
+      <w:r>
+        <w:t xml:space="preserve">If CSR is understood in a broad sense, then social responsibilities apply equally to the core business, the support of civil society and the development of framework conditions further. </w:t>
+      </w:r>
+    </w:p>
+    <w:p>
+      <w:pPr>
+        <w:pStyle w:val="Heading2"/>
+      </w:pPr>
+      <w:r>
+        <w:t>Ecological Footprint</w:t>
+      </w:r>
+    </w:p>
+    <w:p>
+      <w:r>
+        <w:rPr>
+          <w:b/>
+        </w:rPr>
+        <w:t>Ecological services</w:t>
+      </w:r>
+      <w:r>
+        <w:t xml:space="preserve"> are services provided by the planet, including </w:t>
+      </w:r>
+      <w:r>
+        <w:rPr>
+          <w:b/>
+        </w:rPr>
+        <w:t>purification of water/air</w:t>
+      </w:r>
+      <w:r>
+        <w:t xml:space="preserve">, diversification of plants and animals, photosynthesis… and so on, for all these services a piece of land on earth is needed. </w:t>
+      </w:r>
+    </w:p>
+    <w:p>
+      <w:r>
+        <w:t xml:space="preserve">The </w:t>
+      </w:r>
+      <w:r>
+        <w:rPr>
+          <w:b/>
+        </w:rPr>
+        <w:t>Ecological footprint</w:t>
+      </w:r>
+      <w:r>
+        <w:t xml:space="preserve"> is now the area on the earth necessary to enable a human’s lifestyle and standard of living in the long term, this includes production of items, providing energy as well as disposal of waste, it is measured in global hectares per person per year. </w:t>
+      </w:r>
+    </w:p>
+    <w:p>
+      <w:r>
+        <w:rPr>
+          <w:noProof/>
+          <w:lang w:val="en-GB" w:eastAsia="en-GB"/>
+        </w:rPr>
+        <w:lastRenderedPageBreak/>
+        <w:drawing>
+          <wp:anchor distT="0" distB="0" distL="114300" distR="114300" simplePos="0" relativeHeight="251681792" behindDoc="0" locked="0" layoutInCell="1" allowOverlap="1" wp14:anchorId="11B6F0F9" wp14:editId="3470E084">
+            <wp:simplePos x="0" y="0"/>
+            <wp:positionH relativeFrom="margin">
+              <wp:align>right</wp:align>
+            </wp:positionH>
+            <wp:positionV relativeFrom="paragraph">
+              <wp:posOffset>5219</wp:posOffset>
+            </wp:positionV>
+            <wp:extent cx="3292475" cy="2576195"/>
+            <wp:effectExtent l="0" t="0" r="3175" b="0"/>
+            <wp:wrapTight wrapText="bothSides">
+              <wp:wrapPolygon edited="0">
+                <wp:start x="0" y="0"/>
+                <wp:lineTo x="0" y="21403"/>
+                <wp:lineTo x="21496" y="21403"/>
+                <wp:lineTo x="21496" y="0"/>
+                <wp:lineTo x="0" y="0"/>
+              </wp:wrapPolygon>
+            </wp:wrapTight>
+            <wp:docPr id="10" name="Picture 10"/>
+            <wp:cNvGraphicFramePr>
+              <a:graphicFrameLocks xmlns:a="http://schemas.openxmlformats.org/drawingml/2006/main" noChangeAspect="1"/>
+            </wp:cNvGraphicFramePr>
+            <a:graphic xmlns:a="http://schemas.openxmlformats.org/drawingml/2006/main">
+              <a:graphicData uri="http://schemas.openxmlformats.org/drawingml/2006/picture">
+                <pic:pic xmlns:pic="http://schemas.openxmlformats.org/drawingml/2006/picture">
+                  <pic:nvPicPr>
+                    <pic:cNvPr id="1" name=""/>
+                    <pic:cNvPicPr/>
+                  </pic:nvPicPr>
+                  <pic:blipFill>
+                    <a:blip r:embed="rId19"/>
+                    <a:stretch>
+                      <a:fillRect/>
+                    </a:stretch>
+                  </pic:blipFill>
+                  <pic:spPr>
+                    <a:xfrm>
+                      <a:off x="0" y="0"/>
+                      <a:ext cx="3292475" cy="2576195"/>
+                    </a:xfrm>
+                    <a:prstGeom prst="rect">
+                      <a:avLst/>
+                    </a:prstGeom>
+                  </pic:spPr>
+                </pic:pic>
+              </a:graphicData>
+            </a:graphic>
+            <wp14:sizeRelH relativeFrom="margin">
+              <wp14:pctWidth>0</wp14:pctWidth>
+            </wp14:sizeRelH>
+            <wp14:sizeRelV relativeFrom="margin">
+              <wp14:pctHeight>0</wp14:pctHeight>
+            </wp14:sizeRelV>
+          </wp:anchor>
+        </w:drawing>
+      </w:r>
+      <w:r>
+        <w:t>1 gha represents the average productivity of all biologically productive areas on earth in a given year, this does not count deserts</w:t>
+      </w:r>
+      <w:r>
+        <w:t xml:space="preserve">, glaciers and so on, using this information it is possible to calculate the relative </w:t>
+      </w:r>
+      <w:r>
+        <w:rPr>
+          <w:b/>
+        </w:rPr>
+        <w:t>carrying capacity</w:t>
+      </w:r>
+      <w:r>
+        <w:t xml:space="preserve"> of the earth. </w:t>
+      </w:r>
+    </w:p>
+    <w:p>
+      <w:r>
+        <w:t>This ecological footprint is highest for the west</w:t>
+      </w:r>
+      <w:r>
+        <w:t>ern world as well as Australia.</w:t>
+      </w:r>
+    </w:p>
+    <w:p>
+      <w:pPr>
+        <w:pStyle w:val="Heading4"/>
+      </w:pPr>
+      <w:r>
+        <w:t>Ecological debt day</w:t>
+      </w:r>
+    </w:p>
+    <w:p>
+      <w:r>
+        <w:t>Stopped at slide 49</w:t>
       </w:r>
       <w:bookmarkStart w:id="6" w:name="_GoBack"/>
       <w:bookmarkEnd w:id="6"/>
@@ -1952,11 +3117,8 @@
     <w:p/>
     <w:p/>
     <w:p/>
-    <w:p/>
-    <w:p/>
-    <w:p/>
     <w:sectPr>
-      <w:footerReference w:type="default" r:id="rId12"/>
+      <w:footerReference w:type="default" r:id="rId20"/>
       <w:pgSz w:w="12240" w:h="15840"/>
       <w:pgMar w:top="567" w:right="567" w:bottom="567" w:left="567" w:header="720" w:footer="720" w:gutter="0"/>
       <w:pgNumType w:start="0" w:chapStyle="1"/>
@@ -2050,7 +3212,7 @@
         <w:color w:val="163C3F" w:themeColor="text2" w:themeShade="BF"/>
         <w:szCs w:val="24"/>
       </w:rPr>
-      <w:t>4</w:t>
+      <w:t>7</w:t>
     </w:r>
     <w:r>
       <w:rPr>
@@ -2093,7 +3255,7 @@
         <w:color w:val="163C3F" w:themeColor="text2" w:themeShade="BF"/>
         <w:szCs w:val="24"/>
       </w:rPr>
-      <w:t>4</w:t>
+      <w:t>7</w:t>
     </w:r>
     <w:r>
       <w:rPr>
@@ -2105,7 +3267,7 @@
   </w:p>
   <w:p>
     <w:pPr>
-      <w:pStyle w:val="Fuzeile"/>
+      <w:pStyle w:val="Footer"/>
     </w:pPr>
   </w:p>
 </w:ftr>
@@ -7739,7 +8901,7 @@
     <w:lsdException w:name="List Table 7 Colorful Accent 6" w:uiPriority="52"/>
     <w:lsdException w:name="Mention" w:semiHidden="1" w:unhideWhenUsed="1"/>
   </w:latentStyles>
-  <w:style w:type="paragraph" w:default="1" w:styleId="Standard">
+  <w:style w:type="paragraph" w:default="1" w:styleId="Normal">
     <w:name w:val="Normal"/>
     <w:qFormat/>
     <w:rsid w:val="00A05D94"/>
@@ -7751,11 +8913,11 @@
       <w:sz w:val="22"/>
     </w:rPr>
   </w:style>
-  <w:style w:type="paragraph" w:styleId="berschrift1">
+  <w:style w:type="paragraph" w:styleId="Heading1">
     <w:name w:val="heading 1"/>
-    <w:basedOn w:val="Standard"/>
-    <w:next w:val="Standard"/>
-    <w:link w:val="berschrift1Zchn"/>
+    <w:basedOn w:val="Normal"/>
+    <w:next w:val="Normal"/>
+    <w:link w:val="Heading1Char"/>
     <w:uiPriority w:val="9"/>
     <w:qFormat/>
     <w:rsid w:val="00B0475E"/>
@@ -7778,11 +8940,11 @@
       <w:szCs w:val="22"/>
     </w:rPr>
   </w:style>
-  <w:style w:type="paragraph" w:styleId="berschrift2">
+  <w:style w:type="paragraph" w:styleId="Heading2">
     <w:name w:val="heading 2"/>
-    <w:basedOn w:val="Standard"/>
-    <w:next w:val="Standard"/>
-    <w:link w:val="berschrift2Zchn"/>
+    <w:basedOn w:val="Normal"/>
+    <w:next w:val="Normal"/>
+    <w:link w:val="Heading2Char"/>
     <w:uiPriority w:val="9"/>
     <w:unhideWhenUsed/>
     <w:qFormat/>
@@ -7804,11 +8966,11 @@
       <w:sz w:val="32"/>
     </w:rPr>
   </w:style>
-  <w:style w:type="paragraph" w:styleId="berschrift3">
+  <w:style w:type="paragraph" w:styleId="Heading3">
     <w:name w:val="heading 3"/>
-    <w:basedOn w:val="Standard"/>
-    <w:next w:val="Standard"/>
-    <w:link w:val="berschrift3Zchn"/>
+    <w:basedOn w:val="Normal"/>
+    <w:next w:val="Normal"/>
+    <w:link w:val="Heading3Char"/>
     <w:uiPriority w:val="9"/>
     <w:unhideWhenUsed/>
     <w:qFormat/>
@@ -7827,11 +8989,11 @@
       <w:sz w:val="28"/>
     </w:rPr>
   </w:style>
-  <w:style w:type="paragraph" w:styleId="berschrift4">
+  <w:style w:type="paragraph" w:styleId="Heading4">
     <w:name w:val="heading 4"/>
-    <w:basedOn w:val="Standard"/>
-    <w:next w:val="Standard"/>
-    <w:link w:val="berschrift4Zchn"/>
+    <w:basedOn w:val="Normal"/>
+    <w:next w:val="Normal"/>
+    <w:link w:val="Heading4Char"/>
     <w:uiPriority w:val="9"/>
     <w:unhideWhenUsed/>
     <w:qFormat/>
@@ -7850,11 +9012,11 @@
       <w:sz w:val="24"/>
     </w:rPr>
   </w:style>
-  <w:style w:type="paragraph" w:styleId="berschrift5">
+  <w:style w:type="paragraph" w:styleId="Heading5">
     <w:name w:val="heading 5"/>
-    <w:basedOn w:val="Standard"/>
-    <w:next w:val="Standard"/>
-    <w:link w:val="berschrift5Zchn"/>
+    <w:basedOn w:val="Normal"/>
+    <w:next w:val="Normal"/>
+    <w:link w:val="Heading5Char"/>
     <w:uiPriority w:val="9"/>
     <w:unhideWhenUsed/>
     <w:qFormat/>
@@ -7872,11 +9034,11 @@
       <w:spacing w:val="10"/>
     </w:rPr>
   </w:style>
-  <w:style w:type="paragraph" w:styleId="berschrift6">
+  <w:style w:type="paragraph" w:styleId="Heading6">
     <w:name w:val="heading 6"/>
-    <w:basedOn w:val="Standard"/>
-    <w:next w:val="Standard"/>
-    <w:link w:val="berschrift6Zchn"/>
+    <w:basedOn w:val="Normal"/>
+    <w:next w:val="Normal"/>
+    <w:link w:val="Heading6Char"/>
     <w:uiPriority w:val="9"/>
     <w:semiHidden/>
     <w:unhideWhenUsed/>
@@ -7895,11 +9057,11 @@
       <w:spacing w:val="10"/>
     </w:rPr>
   </w:style>
-  <w:style w:type="paragraph" w:styleId="berschrift7">
+  <w:style w:type="paragraph" w:styleId="Heading7">
     <w:name w:val="heading 7"/>
-    <w:basedOn w:val="Standard"/>
-    <w:next w:val="Standard"/>
-    <w:link w:val="berschrift7Zchn"/>
+    <w:basedOn w:val="Normal"/>
+    <w:next w:val="Normal"/>
+    <w:link w:val="Heading7Char"/>
     <w:uiPriority w:val="9"/>
     <w:semiHidden/>
     <w:unhideWhenUsed/>
@@ -7915,11 +9077,11 @@
       <w:spacing w:val="10"/>
     </w:rPr>
   </w:style>
-  <w:style w:type="paragraph" w:styleId="berschrift8">
+  <w:style w:type="paragraph" w:styleId="Heading8">
     <w:name w:val="heading 8"/>
-    <w:basedOn w:val="Standard"/>
-    <w:next w:val="Standard"/>
-    <w:link w:val="berschrift8Zchn"/>
+    <w:basedOn w:val="Normal"/>
+    <w:next w:val="Normal"/>
+    <w:link w:val="Heading8Char"/>
     <w:uiPriority w:val="9"/>
     <w:semiHidden/>
     <w:unhideWhenUsed/>
@@ -7936,11 +9098,11 @@
       <w:szCs w:val="18"/>
     </w:rPr>
   </w:style>
-  <w:style w:type="paragraph" w:styleId="berschrift9">
+  <w:style w:type="paragraph" w:styleId="Heading9">
     <w:name w:val="heading 9"/>
-    <w:basedOn w:val="Standard"/>
-    <w:next w:val="Standard"/>
-    <w:link w:val="berschrift9Zchn"/>
+    <w:basedOn w:val="Normal"/>
+    <w:next w:val="Normal"/>
+    <w:link w:val="Heading9Char"/>
     <w:uiPriority w:val="9"/>
     <w:semiHidden/>
     <w:unhideWhenUsed/>
@@ -7959,13 +9121,13 @@
       <w:szCs w:val="18"/>
     </w:rPr>
   </w:style>
-  <w:style w:type="character" w:default="1" w:styleId="Absatz-Standardschriftart">
+  <w:style w:type="character" w:default="1" w:styleId="DefaultParagraphFont">
     <w:name w:val="Default Paragraph Font"/>
     <w:uiPriority w:val="1"/>
     <w:semiHidden/>
     <w:unhideWhenUsed/>
   </w:style>
-  <w:style w:type="table" w:default="1" w:styleId="NormaleTabelle">
+  <w:style w:type="table" w:default="1" w:styleId="TableNormal">
     <w:name w:val="Normal Table"/>
     <w:uiPriority w:val="99"/>
     <w:semiHidden/>
@@ -7980,16 +9142,16 @@
       </w:tblCellMar>
     </w:tblPr>
   </w:style>
-  <w:style w:type="numbering" w:default="1" w:styleId="KeineListe">
+  <w:style w:type="numbering" w:default="1" w:styleId="NoList">
     <w:name w:val="No List"/>
     <w:uiPriority w:val="99"/>
     <w:semiHidden/>
     <w:unhideWhenUsed/>
   </w:style>
-  <w:style w:type="character" w:customStyle="1" w:styleId="berschrift1Zchn">
-    <w:name w:val="Überschrift 1 Zchn"/>
-    <w:basedOn w:val="Absatz-Standardschriftart"/>
-    <w:link w:val="berschrift1"/>
+  <w:style w:type="character" w:customStyle="1" w:styleId="Heading1Char">
+    <w:name w:val="Heading 1 Char"/>
+    <w:basedOn w:val="DefaultParagraphFont"/>
+    <w:link w:val="Heading1"/>
     <w:uiPriority w:val="9"/>
     <w:rsid w:val="00B0475E"/>
     <w:rPr>
@@ -8002,10 +9164,10 @@
       <w:shd w:val="clear" w:color="auto" w:fill="B01513" w:themeFill="accent1"/>
     </w:rPr>
   </w:style>
-  <w:style w:type="character" w:customStyle="1" w:styleId="berschrift2Zchn">
-    <w:name w:val="Überschrift 2 Zchn"/>
-    <w:basedOn w:val="Absatz-Standardschriftart"/>
-    <w:link w:val="berschrift2"/>
+  <w:style w:type="character" w:customStyle="1" w:styleId="Heading2Char">
+    <w:name w:val="Heading 2 Char"/>
+    <w:basedOn w:val="DefaultParagraphFont"/>
+    <w:link w:val="Heading2"/>
     <w:uiPriority w:val="9"/>
     <w:rsid w:val="00B0475E"/>
     <w:rPr>
@@ -8016,10 +9178,10 @@
       <w:shd w:val="clear" w:color="auto" w:fill="F9C6C6" w:themeFill="accent1" w:themeFillTint="33"/>
     </w:rPr>
   </w:style>
-  <w:style w:type="character" w:customStyle="1" w:styleId="berschrift3Zchn">
-    <w:name w:val="Überschrift 3 Zchn"/>
-    <w:basedOn w:val="Absatz-Standardschriftart"/>
-    <w:link w:val="berschrift3"/>
+  <w:style w:type="character" w:customStyle="1" w:styleId="Heading3Char">
+    <w:name w:val="Heading 3 Char"/>
+    <w:basedOn w:val="DefaultParagraphFont"/>
+    <w:link w:val="Heading3"/>
     <w:uiPriority w:val="9"/>
     <w:rsid w:val="00B0475E"/>
     <w:rPr>
@@ -8030,10 +9192,10 @@
       <w:sz w:val="28"/>
     </w:rPr>
   </w:style>
-  <w:style w:type="character" w:customStyle="1" w:styleId="berschrift4Zchn">
-    <w:name w:val="Überschrift 4 Zchn"/>
-    <w:basedOn w:val="Absatz-Standardschriftart"/>
-    <w:link w:val="berschrift4"/>
+  <w:style w:type="character" w:customStyle="1" w:styleId="Heading4Char">
+    <w:name w:val="Heading 4 Char"/>
+    <w:basedOn w:val="DefaultParagraphFont"/>
+    <w:link w:val="Heading4"/>
     <w:uiPriority w:val="9"/>
     <w:rsid w:val="00B0475E"/>
     <w:rPr>
@@ -8044,10 +9206,10 @@
       <w:sz w:val="24"/>
     </w:rPr>
   </w:style>
-  <w:style w:type="character" w:customStyle="1" w:styleId="berschrift5Zchn">
-    <w:name w:val="Überschrift 5 Zchn"/>
-    <w:basedOn w:val="Absatz-Standardschriftart"/>
-    <w:link w:val="berschrift5"/>
+  <w:style w:type="character" w:customStyle="1" w:styleId="Heading5Char">
+    <w:name w:val="Heading 5 Char"/>
+    <w:basedOn w:val="DefaultParagraphFont"/>
+    <w:link w:val="Heading5"/>
     <w:uiPriority w:val="9"/>
     <w:rsid w:val="00B0475E"/>
     <w:rPr>
@@ -8056,10 +9218,10 @@
       <w:spacing w:val="10"/>
     </w:rPr>
   </w:style>
-  <w:style w:type="character" w:customStyle="1" w:styleId="berschrift6Zchn">
-    <w:name w:val="Überschrift 6 Zchn"/>
-    <w:basedOn w:val="Absatz-Standardschriftart"/>
-    <w:link w:val="berschrift6"/>
+  <w:style w:type="character" w:customStyle="1" w:styleId="Heading6Char">
+    <w:name w:val="Heading 6 Char"/>
+    <w:basedOn w:val="DefaultParagraphFont"/>
+    <w:link w:val="Heading6"/>
     <w:uiPriority w:val="9"/>
     <w:semiHidden/>
     <w:rsid w:val="00B0475E"/>
@@ -8069,10 +9231,10 @@
       <w:spacing w:val="10"/>
     </w:rPr>
   </w:style>
-  <w:style w:type="character" w:customStyle="1" w:styleId="berschrift7Zchn">
-    <w:name w:val="Überschrift 7 Zchn"/>
-    <w:basedOn w:val="Absatz-Standardschriftart"/>
-    <w:link w:val="berschrift7"/>
+  <w:style w:type="character" w:customStyle="1" w:styleId="Heading7Char">
+    <w:name w:val="Heading 7 Char"/>
+    <w:basedOn w:val="DefaultParagraphFont"/>
+    <w:link w:val="Heading7"/>
     <w:uiPriority w:val="9"/>
     <w:semiHidden/>
     <w:rsid w:val="00B0475E"/>
@@ -8082,10 +9244,10 @@
       <w:spacing w:val="10"/>
     </w:rPr>
   </w:style>
-  <w:style w:type="character" w:customStyle="1" w:styleId="berschrift8Zchn">
-    <w:name w:val="Überschrift 8 Zchn"/>
-    <w:basedOn w:val="Absatz-Standardschriftart"/>
-    <w:link w:val="berschrift8"/>
+  <w:style w:type="character" w:customStyle="1" w:styleId="Heading8Char">
+    <w:name w:val="Heading 8 Char"/>
+    <w:basedOn w:val="DefaultParagraphFont"/>
+    <w:link w:val="Heading8"/>
     <w:uiPriority w:val="9"/>
     <w:semiHidden/>
     <w:rsid w:val="00B0475E"/>
@@ -8096,10 +9258,10 @@
       <w:szCs w:val="18"/>
     </w:rPr>
   </w:style>
-  <w:style w:type="character" w:customStyle="1" w:styleId="berschrift9Zchn">
-    <w:name w:val="Überschrift 9 Zchn"/>
-    <w:basedOn w:val="Absatz-Standardschriftart"/>
-    <w:link w:val="berschrift9"/>
+  <w:style w:type="character" w:customStyle="1" w:styleId="Heading9Char">
+    <w:name w:val="Heading 9 Char"/>
+    <w:basedOn w:val="DefaultParagraphFont"/>
+    <w:link w:val="Heading9"/>
     <w:uiPriority w:val="9"/>
     <w:semiHidden/>
     <w:rsid w:val="00B0475E"/>
@@ -8112,7 +9274,7 @@
       <w:szCs w:val="18"/>
     </w:rPr>
   </w:style>
-  <w:style w:type="character" w:styleId="Buchtitel">
+  <w:style w:type="character" w:styleId="BookTitle">
     <w:name w:val="Book Title"/>
     <w:uiPriority w:val="33"/>
     <w:qFormat/>
@@ -8125,10 +9287,10 @@
       <w:spacing w:val="0"/>
     </w:rPr>
   </w:style>
-  <w:style w:type="paragraph" w:styleId="Beschriftung">
+  <w:style w:type="paragraph" w:styleId="Caption">
     <w:name w:val="caption"/>
-    <w:basedOn w:val="Standard"/>
-    <w:next w:val="Standard"/>
+    <w:basedOn w:val="Normal"/>
+    <w:next w:val="Normal"/>
     <w:uiPriority w:val="35"/>
     <w:semiHidden/>
     <w:unhideWhenUsed/>
@@ -8142,7 +9304,7 @@
       <w:szCs w:val="16"/>
     </w:rPr>
   </w:style>
-  <w:style w:type="character" w:styleId="Hervorhebung">
+  <w:style w:type="character" w:styleId="Emphasis">
     <w:name w:val="Emphasis"/>
     <w:uiPriority w:val="20"/>
     <w:qFormat/>
@@ -8153,7 +9315,7 @@
       <w:spacing w:val="5"/>
     </w:rPr>
   </w:style>
-  <w:style w:type="character" w:styleId="IntensiveHervorhebung">
+  <w:style w:type="character" w:styleId="IntenseEmphasis">
     <w:name w:val="Intense Emphasis"/>
     <w:uiPriority w:val="21"/>
     <w:qFormat/>
@@ -8166,11 +9328,11 @@
       <w:spacing w:val="10"/>
     </w:rPr>
   </w:style>
-  <w:style w:type="paragraph" w:styleId="IntensivesZitat">
+  <w:style w:type="paragraph" w:styleId="IntenseQuote">
     <w:name w:val="Intense Quote"/>
-    <w:basedOn w:val="Standard"/>
-    <w:next w:val="Standard"/>
-    <w:link w:val="IntensivesZitatZchn"/>
+    <w:basedOn w:val="Normal"/>
+    <w:next w:val="Normal"/>
+    <w:link w:val="IntenseQuoteChar"/>
     <w:uiPriority w:val="30"/>
     <w:qFormat/>
     <w:rsid w:val="00B0475E"/>
@@ -8185,10 +9347,10 @@
       <w:szCs w:val="24"/>
     </w:rPr>
   </w:style>
-  <w:style w:type="character" w:customStyle="1" w:styleId="IntensivesZitatZchn">
-    <w:name w:val="Intensives Zitat Zchn"/>
-    <w:basedOn w:val="Absatz-Standardschriftart"/>
-    <w:link w:val="IntensivesZitat"/>
+  <w:style w:type="character" w:customStyle="1" w:styleId="IntenseQuoteChar">
+    <w:name w:val="Intense Quote Char"/>
+    <w:basedOn w:val="DefaultParagraphFont"/>
+    <w:link w:val="IntenseQuote"/>
     <w:uiPriority w:val="30"/>
     <w:rsid w:val="00B0475E"/>
     <w:rPr>
@@ -8197,7 +9359,7 @@
       <w:szCs w:val="24"/>
     </w:rPr>
   </w:style>
-  <w:style w:type="character" w:styleId="IntensiverVerweis">
+  <w:style w:type="character" w:styleId="IntenseReference">
     <w:name w:val="Intense Reference"/>
     <w:uiPriority w:val="32"/>
     <w:qFormat/>
@@ -8213,7 +9375,7 @@
   </w:style>
   <w:style w:type="character" w:styleId="Hyperlink">
     <w:name w:val="Hyperlink"/>
-    <w:basedOn w:val="Absatz-Standardschriftart"/>
+    <w:basedOn w:val="DefaultParagraphFont"/>
     <w:uiPriority w:val="99"/>
     <w:unhideWhenUsed/>
     <w:rPr>
@@ -8221,9 +9383,9 @@
       <w:u w:val="single"/>
     </w:rPr>
   </w:style>
-  <w:style w:type="character" w:styleId="BesuchterLink">
+  <w:style w:type="character" w:styleId="FollowedHyperlink">
     <w:name w:val="FollowedHyperlink"/>
-    <w:basedOn w:val="Absatz-Standardschriftart"/>
+    <w:basedOn w:val="DefaultParagraphFont"/>
     <w:uiPriority w:val="99"/>
     <w:semiHidden/>
     <w:unhideWhenUsed/>
@@ -8232,9 +9394,9 @@
       <w:u w:val="single"/>
     </w:rPr>
   </w:style>
-  <w:style w:type="paragraph" w:styleId="KeinLeerraum">
+  <w:style w:type="paragraph" w:styleId="NoSpacing">
     <w:name w:val="No Spacing"/>
-    <w:link w:val="KeinLeerraumZchn"/>
+    <w:link w:val="NoSpacingChar"/>
     <w:uiPriority w:val="1"/>
     <w:qFormat/>
     <w:rsid w:val="00B0475E"/>
@@ -8242,17 +9404,17 @@
       <w:spacing w:after="0" w:line="240" w:lineRule="auto"/>
     </w:pPr>
   </w:style>
-  <w:style w:type="character" w:customStyle="1" w:styleId="KeinLeerraumZchn">
-    <w:name w:val="Kein Leerraum Zchn"/>
-    <w:basedOn w:val="Absatz-Standardschriftart"/>
-    <w:link w:val="KeinLeerraum"/>
+  <w:style w:type="character" w:customStyle="1" w:styleId="NoSpacingChar">
+    <w:name w:val="No Spacing Char"/>
+    <w:basedOn w:val="DefaultParagraphFont"/>
+    <w:link w:val="NoSpacing"/>
     <w:uiPriority w:val="1"/>
   </w:style>
-  <w:style w:type="paragraph" w:styleId="Zitat">
+  <w:style w:type="paragraph" w:styleId="Quote">
     <w:name w:val="Quote"/>
-    <w:basedOn w:val="Standard"/>
-    <w:next w:val="Standard"/>
-    <w:link w:val="ZitatZchn"/>
+    <w:basedOn w:val="Normal"/>
+    <w:next w:val="Normal"/>
+    <w:link w:val="QuoteChar"/>
     <w:uiPriority w:val="29"/>
     <w:qFormat/>
     <w:rsid w:val="00B0475E"/>
@@ -8263,10 +9425,10 @@
       <w:szCs w:val="24"/>
     </w:rPr>
   </w:style>
-  <w:style w:type="character" w:customStyle="1" w:styleId="ZitatZchn">
-    <w:name w:val="Zitat Zchn"/>
-    <w:basedOn w:val="Absatz-Standardschriftart"/>
-    <w:link w:val="Zitat"/>
+  <w:style w:type="character" w:customStyle="1" w:styleId="QuoteChar">
+    <w:name w:val="Quote Char"/>
+    <w:basedOn w:val="DefaultParagraphFont"/>
+    <w:link w:val="Quote"/>
     <w:uiPriority w:val="29"/>
     <w:rsid w:val="00B0475E"/>
     <w:rPr>
@@ -8276,7 +9438,7 @@
       <w:szCs w:val="24"/>
     </w:rPr>
   </w:style>
-  <w:style w:type="character" w:styleId="Fett">
+  <w:style w:type="character" w:styleId="Strong">
     <w:name w:val="Strong"/>
     <w:uiPriority w:val="22"/>
     <w:qFormat/>
@@ -8286,11 +9448,11 @@
       <w:bCs/>
     </w:rPr>
   </w:style>
-  <w:style w:type="paragraph" w:styleId="Untertitel">
+  <w:style w:type="paragraph" w:styleId="Subtitle">
     <w:name w:val="Subtitle"/>
-    <w:basedOn w:val="Standard"/>
-    <w:next w:val="Standard"/>
-    <w:link w:val="UntertitelZchn"/>
+    <w:basedOn w:val="Normal"/>
+    <w:next w:val="Normal"/>
+    <w:link w:val="SubtitleChar"/>
     <w:uiPriority w:val="11"/>
     <w:qFormat/>
     <w:rsid w:val="00B0475E"/>
@@ -8305,10 +9467,10 @@
       <w:szCs w:val="21"/>
     </w:rPr>
   </w:style>
-  <w:style w:type="character" w:customStyle="1" w:styleId="UntertitelZchn">
-    <w:name w:val="Untertitel Zchn"/>
-    <w:basedOn w:val="Absatz-Standardschriftart"/>
-    <w:link w:val="Untertitel"/>
+  <w:style w:type="character" w:customStyle="1" w:styleId="SubtitleChar">
+    <w:name w:val="Subtitle Char"/>
+    <w:basedOn w:val="DefaultParagraphFont"/>
+    <w:link w:val="Subtitle"/>
     <w:uiPriority w:val="11"/>
     <w:rsid w:val="00B0475E"/>
     <w:rPr>
@@ -8319,7 +9481,7 @@
       <w:szCs w:val="21"/>
     </w:rPr>
   </w:style>
-  <w:style w:type="character" w:styleId="SchwacheHervorhebung">
+  <w:style w:type="character" w:styleId="SubtleEmphasis">
     <w:name w:val="Subtle Emphasis"/>
     <w:uiPriority w:val="19"/>
     <w:qFormat/>
@@ -8330,7 +9492,7 @@
       <w:color w:val="570A09" w:themeColor="accent1" w:themeShade="7F"/>
     </w:rPr>
   </w:style>
-  <w:style w:type="character" w:styleId="SchwacherVerweis">
+  <w:style w:type="character" w:styleId="SubtleReference">
     <w:name w:val="Subtle Reference"/>
     <w:uiPriority w:val="31"/>
     <w:qFormat/>
@@ -8341,11 +9503,11 @@
       <w:color w:val="B01513" w:themeColor="accent1"/>
     </w:rPr>
   </w:style>
-  <w:style w:type="paragraph" w:styleId="Titel">
+  <w:style w:type="paragraph" w:styleId="Title">
     <w:name w:val="Title"/>
-    <w:basedOn w:val="Standard"/>
-    <w:next w:val="Standard"/>
-    <w:link w:val="TitelZchn"/>
+    <w:basedOn w:val="Normal"/>
+    <w:next w:val="Normal"/>
+    <w:link w:val="TitleChar"/>
     <w:uiPriority w:val="10"/>
     <w:qFormat/>
     <w:rsid w:val="00B0475E"/>
@@ -8361,10 +9523,10 @@
       <w:szCs w:val="52"/>
     </w:rPr>
   </w:style>
-  <w:style w:type="character" w:customStyle="1" w:styleId="TitelZchn">
-    <w:name w:val="Titel Zchn"/>
-    <w:basedOn w:val="Absatz-Standardschriftart"/>
-    <w:link w:val="Titel"/>
+  <w:style w:type="character" w:customStyle="1" w:styleId="TitleChar">
+    <w:name w:val="Title Char"/>
+    <w:basedOn w:val="DefaultParagraphFont"/>
+    <w:link w:val="Title"/>
     <w:uiPriority w:val="10"/>
     <w:rsid w:val="00B0475E"/>
     <w:rPr>
@@ -8376,9 +9538,9 @@
       <w:szCs w:val="52"/>
     </w:rPr>
   </w:style>
-  <w:style w:type="paragraph" w:styleId="Listenabsatz">
+  <w:style w:type="paragraph" w:styleId="ListParagraph">
     <w:name w:val="List Paragraph"/>
-    <w:basedOn w:val="Standard"/>
+    <w:basedOn w:val="Normal"/>
     <w:uiPriority w:val="34"/>
     <w:qFormat/>
     <w:pPr>
@@ -8386,10 +9548,10 @@
       <w:contextualSpacing/>
     </w:pPr>
   </w:style>
-  <w:style w:type="paragraph" w:styleId="Kopfzeile">
+  <w:style w:type="paragraph" w:styleId="Header">
     <w:name w:val="header"/>
-    <w:basedOn w:val="Standard"/>
-    <w:link w:val="KopfzeileZchn"/>
+    <w:basedOn w:val="Normal"/>
+    <w:link w:val="HeaderChar"/>
     <w:uiPriority w:val="99"/>
     <w:unhideWhenUsed/>
     <w:rsid w:val="00ED4369"/>
@@ -8401,10 +9563,10 @@
       <w:spacing w:after="0" w:line="240" w:lineRule="auto"/>
     </w:pPr>
   </w:style>
-  <w:style w:type="character" w:customStyle="1" w:styleId="KopfzeileZchn">
-    <w:name w:val="Kopfzeile Zchn"/>
-    <w:basedOn w:val="Absatz-Standardschriftart"/>
-    <w:link w:val="Kopfzeile"/>
+  <w:style w:type="character" w:customStyle="1" w:styleId="HeaderChar">
+    <w:name w:val="Header Char"/>
+    <w:basedOn w:val="DefaultParagraphFont"/>
+    <w:link w:val="Header"/>
     <w:uiPriority w:val="99"/>
     <w:rsid w:val="00ED4369"/>
     <w:rPr>
@@ -8412,10 +9574,10 @@
       <w:sz w:val="24"/>
     </w:rPr>
   </w:style>
-  <w:style w:type="paragraph" w:styleId="Fuzeile">
+  <w:style w:type="paragraph" w:styleId="Footer">
     <w:name w:val="footer"/>
-    <w:basedOn w:val="Standard"/>
-    <w:link w:val="FuzeileZchn"/>
+    <w:basedOn w:val="Normal"/>
+    <w:link w:val="FooterChar"/>
     <w:uiPriority w:val="99"/>
     <w:unhideWhenUsed/>
     <w:rsid w:val="00ED4369"/>
@@ -8427,10 +9589,10 @@
       <w:spacing w:after="0" w:line="240" w:lineRule="auto"/>
     </w:pPr>
   </w:style>
-  <w:style w:type="character" w:customStyle="1" w:styleId="FuzeileZchn">
-    <w:name w:val="Fußzeile Zchn"/>
-    <w:basedOn w:val="Absatz-Standardschriftart"/>
-    <w:link w:val="Fuzeile"/>
+  <w:style w:type="character" w:customStyle="1" w:styleId="FooterChar">
+    <w:name w:val="Footer Char"/>
+    <w:basedOn w:val="DefaultParagraphFont"/>
+    <w:link w:val="Footer"/>
     <w:uiPriority w:val="99"/>
     <w:rsid w:val="00ED4369"/>
     <w:rPr>
@@ -8438,9 +9600,9 @@
       <w:sz w:val="24"/>
     </w:rPr>
   </w:style>
-  <w:style w:type="character" w:styleId="Platzhaltertext">
+  <w:style w:type="character" w:styleId="PlaceholderText">
     <w:name w:val="Placeholder Text"/>
-    <w:basedOn w:val="Absatz-Standardschriftart"/>
+    <w:basedOn w:val="DefaultParagraphFont"/>
     <w:uiPriority w:val="99"/>
     <w:semiHidden/>
     <w:rsid w:val="00C26FDC"/>
@@ -8448,10 +9610,10 @@
       <w:color w:val="808080"/>
     </w:rPr>
   </w:style>
-  <w:style w:type="paragraph" w:styleId="Inhaltsverzeichnisberschrift">
+  <w:style w:type="paragraph" w:styleId="TOCHeading">
     <w:name w:val="TOC Heading"/>
-    <w:basedOn w:val="berschrift1"/>
-    <w:next w:val="Standard"/>
+    <w:basedOn w:val="Heading1"/>
+    <w:next w:val="Normal"/>
     <w:uiPriority w:val="39"/>
     <w:unhideWhenUsed/>
     <w:qFormat/>
@@ -8460,10 +9622,10 @@
       <w:outlineLvl w:val="9"/>
     </w:pPr>
   </w:style>
-  <w:style w:type="paragraph" w:styleId="Verzeichnis1">
+  <w:style w:type="paragraph" w:styleId="TOC1">
     <w:name w:val="toc 1"/>
-    <w:basedOn w:val="Standard"/>
-    <w:next w:val="Standard"/>
+    <w:basedOn w:val="Normal"/>
+    <w:next w:val="Normal"/>
     <w:autoRedefine/>
     <w:uiPriority w:val="39"/>
     <w:unhideWhenUsed/>
@@ -8472,10 +9634,10 @@
       <w:spacing w:after="100"/>
     </w:pPr>
   </w:style>
-  <w:style w:type="paragraph" w:styleId="Verzeichnis2">
+  <w:style w:type="paragraph" w:styleId="TOC2">
     <w:name w:val="toc 2"/>
-    <w:basedOn w:val="Standard"/>
-    <w:next w:val="Standard"/>
+    <w:basedOn w:val="Normal"/>
+    <w:next w:val="Normal"/>
     <w:autoRedefine/>
     <w:uiPriority w:val="39"/>
     <w:unhideWhenUsed/>
@@ -8485,10 +9647,10 @@
       <w:ind w:left="240"/>
     </w:pPr>
   </w:style>
-  <w:style w:type="paragraph" w:styleId="Verzeichnis3">
+  <w:style w:type="paragraph" w:styleId="TOC3">
     <w:name w:val="toc 3"/>
-    <w:basedOn w:val="Standard"/>
-    <w:next w:val="Standard"/>
+    <w:basedOn w:val="Normal"/>
+    <w:next w:val="Normal"/>
     <w:autoRedefine/>
     <w:uiPriority w:val="39"/>
     <w:unhideWhenUsed/>
@@ -8498,10 +9660,10 @@
       <w:ind w:left="440"/>
     </w:pPr>
   </w:style>
-  <w:style w:type="paragraph" w:styleId="Sprechblasentext">
+  <w:style w:type="paragraph" w:styleId="BalloonText">
     <w:name w:val="Balloon Text"/>
-    <w:basedOn w:val="Standard"/>
-    <w:link w:val="SprechblasentextZchn"/>
+    <w:basedOn w:val="Normal"/>
+    <w:link w:val="BalloonTextChar"/>
     <w:uiPriority w:val="99"/>
     <w:semiHidden/>
     <w:unhideWhenUsed/>
@@ -8515,10 +9677,10 @@
       <w:szCs w:val="18"/>
     </w:rPr>
   </w:style>
-  <w:style w:type="character" w:customStyle="1" w:styleId="SprechblasentextZchn">
-    <w:name w:val="Sprechblasentext Zchn"/>
-    <w:basedOn w:val="Absatz-Standardschriftart"/>
-    <w:link w:val="Sprechblasentext"/>
+  <w:style w:type="character" w:customStyle="1" w:styleId="BalloonTextChar">
+    <w:name w:val="Balloon Text Char"/>
+    <w:basedOn w:val="DefaultParagraphFont"/>
+    <w:link w:val="BalloonText"/>
     <w:uiPriority w:val="99"/>
     <w:semiHidden/>
     <w:rsid w:val="00A8285A"/>
@@ -8528,9 +9690,9 @@
       <w:szCs w:val="18"/>
     </w:rPr>
   </w:style>
-  <w:style w:type="table" w:styleId="Tabellenraster">
+  <w:style w:type="table" w:styleId="TableGrid">
     <w:name w:val="Table Grid"/>
-    <w:basedOn w:val="NormaleTabelle"/>
+    <w:basedOn w:val="TableNormal"/>
     <w:uiPriority w:val="39"/>
     <w:rsid w:val="00816AA4"/>
     <w:pPr>
@@ -8547,9 +9709,9 @@
       </w:tblBorders>
     </w:tblPr>
   </w:style>
-  <w:style w:type="table" w:styleId="Gitternetztabelle1hellAkzent1">
+  <w:style w:type="table" w:styleId="GridTable1Light-Accent1">
     <w:name w:val="Grid Table 1 Light Accent 1"/>
-    <w:basedOn w:val="NormaleTabelle"/>
+    <w:basedOn w:val="TableNormal"/>
     <w:uiPriority w:val="46"/>
     <w:rsid w:val="00816AA4"/>
     <w:pPr>
@@ -8914,7 +10076,7 @@
 </file>
 
 <file path=customXml/itemProps3.xml><?xml version="1.0" encoding="utf-8"?>
-<ds:datastoreItem xmlns:ds="http://schemas.openxmlformats.org/officeDocument/2006/customXml" ds:itemID="{23B3A2D6-78D7-4339-9FAB-931B10F71F25}">
+<ds:datastoreItem xmlns:ds="http://schemas.openxmlformats.org/officeDocument/2006/customXml" ds:itemID="{A9A8F17C-E950-4613-BABC-5732FC5D3E9D}">
   <ds:schemaRefs>
     <ds:schemaRef ds:uri="http://schemas.openxmlformats.org/officeDocument/2006/bibliography"/>
   </ds:schemaRefs>

</xml_diff>

<commit_message>
done with slides 2, started with 3 and stopped at slide 8
</commit_message>
<xml_diff>
--- a/summary/EE.docx
+++ b/summary/EE.docx
@@ -1,6 +1,6 @@
 
 <file path=word/document.xml><?xml version="1.0" encoding="utf-8"?>
-<w:document xmlns:wpc="http://schemas.microsoft.com/office/word/2010/wordprocessingCanvas" xmlns:cx="http://schemas.microsoft.com/office/drawing/2014/chartex" xmlns:cx1="http://schemas.microsoft.com/office/drawing/2015/9/8/chartex" xmlns:cx2="http://schemas.microsoft.com/office/drawing/2015/10/21/chartex" xmlns:mc="http://schemas.openxmlformats.org/markup-compatibility/2006" xmlns:o="urn:schemas-microsoft-com:office:office" xmlns:r="http://schemas.openxmlformats.org/officeDocument/2006/relationships" xmlns:m="http://schemas.openxmlformats.org/officeDocument/2006/math" xmlns:v="urn:schemas-microsoft-com:vml" xmlns:wp14="http://schemas.microsoft.com/office/word/2010/wordprocessingDrawing" xmlns:wp="http://schemas.openxmlformats.org/drawingml/2006/wordprocessingDrawing" xmlns:w10="urn:schemas-microsoft-com:office:word" xmlns:w="http://schemas.openxmlformats.org/wordprocessingml/2006/main" xmlns:w14="http://schemas.microsoft.com/office/word/2010/wordml" xmlns:w15="http://schemas.microsoft.com/office/word/2012/wordml" xmlns:w16se="http://schemas.microsoft.com/office/word/2015/wordml/symex" xmlns:wpg="http://schemas.microsoft.com/office/word/2010/wordprocessingGroup" xmlns:wpi="http://schemas.microsoft.com/office/word/2010/wordprocessingInk" xmlns:wne="http://schemas.microsoft.com/office/word/2006/wordml" xmlns:wps="http://schemas.microsoft.com/office/word/2010/wordprocessingShape" mc:Ignorable="w14 w15 w16se wp14">
+<w:document xmlns:wpc="http://schemas.microsoft.com/office/word/2010/wordprocessingCanvas" xmlns:cx="http://schemas.microsoft.com/office/drawing/2014/chartex" xmlns:cx1="http://schemas.microsoft.com/office/drawing/2015/9/8/chartex" xmlns:mc="http://schemas.openxmlformats.org/markup-compatibility/2006" xmlns:o="urn:schemas-microsoft-com:office:office" xmlns:r="http://schemas.openxmlformats.org/officeDocument/2006/relationships" xmlns:m="http://schemas.openxmlformats.org/officeDocument/2006/math" xmlns:v="urn:schemas-microsoft-com:vml" xmlns:wp14="http://schemas.microsoft.com/office/word/2010/wordprocessingDrawing" xmlns:wp="http://schemas.openxmlformats.org/drawingml/2006/wordprocessingDrawing" xmlns:w10="urn:schemas-microsoft-com:office:word" xmlns:w="http://schemas.openxmlformats.org/wordprocessingml/2006/main" xmlns:w14="http://schemas.microsoft.com/office/word/2010/wordml" xmlns:w15="http://schemas.microsoft.com/office/word/2012/wordml" xmlns:w16se="http://schemas.microsoft.com/office/word/2015/wordml/symex" xmlns:wpg="http://schemas.microsoft.com/office/word/2010/wordprocessingGroup" xmlns:wpi="http://schemas.microsoft.com/office/word/2010/wordprocessingInk" xmlns:wne="http://schemas.microsoft.com/office/word/2006/wordml" xmlns:wps="http://schemas.microsoft.com/office/word/2010/wordprocessingShape" mc:Ignorable="w14 w15 w16se wp14">
   <w:body>
     <w:sdt>
       <w:sdtPr>
@@ -43,7 +43,7 @@
           <w:r>
             <w:rPr>
               <w:noProof/>
-              <w:lang w:val="en-GB" w:eastAsia="en-GB"/>
+              <w:lang w:val="de-AT" w:eastAsia="de-AT"/>
             </w:rPr>
             <mc:AlternateContent>
               <mc:Choice Requires="wps">
@@ -115,7 +115,7 @@
                             <w:txbxContent>
                               <w:p>
                                 <w:pPr>
-                                  <w:pStyle w:val="NoSpacing"/>
+                                  <w:pStyle w:val="KeinLeerraum"/>
                                   <w:spacing w:before="40" w:after="560" w:line="216" w:lineRule="auto"/>
                                   <w:rPr>
                                     <w:color w:val="B01513" w:themeColor="accent1"/>
@@ -167,7 +167,7 @@
                                 <w:sdtContent>
                                   <w:p>
                                     <w:pPr>
-                                      <w:pStyle w:val="NoSpacing"/>
+                                      <w:pStyle w:val="KeinLeerraum"/>
                                       <w:spacing w:before="40" w:after="40"/>
                                       <w:rPr>
                                         <w:caps/>
@@ -224,7 +224,7 @@
                                 <w:sdtContent>
                                   <w:p>
                                     <w:pPr>
-                                      <w:pStyle w:val="NoSpacing"/>
+                                      <w:pStyle w:val="KeinLeerraum"/>
                                       <w:spacing w:before="80" w:after="40"/>
                                       <w:rPr>
                                         <w:caps/>
@@ -437,7 +437,7 @@
           <w:r>
             <w:rPr>
               <w:noProof/>
-              <w:lang w:val="en-GB" w:eastAsia="en-GB"/>
+              <w:lang w:val="de-AT" w:eastAsia="de-AT"/>
             </w:rPr>
             <mc:AlternateContent>
               <mc:Choice Requires="wps">
@@ -524,7 +524,7 @@
                                 <w:sdtContent>
                                   <w:p>
                                     <w:pPr>
-                                      <w:pStyle w:val="NoSpacing"/>
+                                      <w:pStyle w:val="KeinLeerraum"/>
                                       <w:jc w:val="right"/>
                                       <w:rPr>
                                         <w:color w:val="FFFFFF" w:themeColor="background1"/>
@@ -649,7 +649,7 @@
           <w:sdtContent>
             <w:p>
               <w:pPr>
-                <w:pStyle w:val="TOCHeading"/>
+                <w:pStyle w:val="Inhaltsverzeichnisberschrift"/>
               </w:pPr>
               <w:r>
                 <w:t>Contents</w:t>
@@ -657,7 +657,7 @@
             </w:p>
             <w:p>
               <w:pPr>
-                <w:pStyle w:val="TOC1"/>
+                <w:pStyle w:val="Verzeichnis1"/>
                 <w:tabs>
                   <w:tab w:val="right" w:leader="dot" w:pos="11096"/>
                 </w:tabs>
@@ -677,7 +677,7 @@
               <w:r>
                 <w:fldChar w:fldCharType="separate"/>
               </w:r>
-              <w:hyperlink w:anchor="_Toc453089236" w:history="1">
+              <w:hyperlink w:anchor="_Toc453240719" w:history="1">
                 <w:r>
                   <w:rPr>
                     <w:rStyle w:val="Hyperlink"/>
@@ -704,7 +704,7 @@
                     <w:noProof/>
                     <w:webHidden/>
                   </w:rPr>
-                  <w:instrText xml:space="preserve"> PAGEREF _Toc453089236 \h </w:instrText>
+                  <w:instrText xml:space="preserve"> PAGEREF _Toc453240719 \h </w:instrText>
                 </w:r>
                 <w:r>
                   <w:rPr>
@@ -737,7 +737,7 @@
             </w:p>
             <w:p>
               <w:pPr>
-                <w:pStyle w:val="TOC2"/>
+                <w:pStyle w:val="Verzeichnis2"/>
                 <w:tabs>
                   <w:tab w:val="right" w:leader="dot" w:pos="11096"/>
                 </w:tabs>
@@ -748,7 +748,7 @@
                   <w:lang w:val="de-AT" w:eastAsia="de-AT"/>
                 </w:rPr>
               </w:pPr>
-              <w:hyperlink w:anchor="_Toc453089237" w:history="1">
+              <w:hyperlink w:anchor="_Toc453240720" w:history="1">
                 <w:r>
                   <w:rPr>
                     <w:rStyle w:val="Hyperlink"/>
@@ -775,7 +775,7 @@
                     <w:noProof/>
                     <w:webHidden/>
                   </w:rPr>
-                  <w:instrText xml:space="preserve"> PAGEREF _Toc453089237 \h </w:instrText>
+                  <w:instrText xml:space="preserve"> PAGEREF _Toc453240720 \h </w:instrText>
                 </w:r>
                 <w:r>
                   <w:rPr>
@@ -808,7 +808,7 @@
             </w:p>
             <w:p>
               <w:pPr>
-                <w:pStyle w:val="TOC2"/>
+                <w:pStyle w:val="Verzeichnis2"/>
                 <w:tabs>
                   <w:tab w:val="right" w:leader="dot" w:pos="11096"/>
                 </w:tabs>
@@ -819,7 +819,7 @@
                   <w:lang w:val="de-AT" w:eastAsia="de-AT"/>
                 </w:rPr>
               </w:pPr>
-              <w:hyperlink w:anchor="_Toc453089238" w:history="1">
+              <w:hyperlink w:anchor="_Toc453240721" w:history="1">
                 <w:r>
                   <w:rPr>
                     <w:rStyle w:val="Hyperlink"/>
@@ -846,7 +846,7 @@
                     <w:noProof/>
                     <w:webHidden/>
                   </w:rPr>
-                  <w:instrText xml:space="preserve"> PAGEREF _Toc453089238 \h </w:instrText>
+                  <w:instrText xml:space="preserve"> PAGEREF _Toc453240721 \h </w:instrText>
                 </w:r>
                 <w:r>
                   <w:rPr>
@@ -879,7 +879,7 @@
             </w:p>
             <w:p>
               <w:pPr>
-                <w:pStyle w:val="TOC2"/>
+                <w:pStyle w:val="Verzeichnis2"/>
                 <w:tabs>
                   <w:tab w:val="right" w:leader="dot" w:pos="11096"/>
                 </w:tabs>
@@ -890,7 +890,7 @@
                   <w:lang w:val="de-AT" w:eastAsia="de-AT"/>
                 </w:rPr>
               </w:pPr>
-              <w:hyperlink w:anchor="_Toc453089239" w:history="1">
+              <w:hyperlink w:anchor="_Toc453240722" w:history="1">
                 <w:r>
                   <w:rPr>
                     <w:rStyle w:val="Hyperlink"/>
@@ -917,7 +917,7 @@
                     <w:noProof/>
                     <w:webHidden/>
                   </w:rPr>
-                  <w:instrText xml:space="preserve"> PAGEREF _Toc453089239 \h </w:instrText>
+                  <w:instrText xml:space="preserve"> PAGEREF _Toc453240722 \h </w:instrText>
                 </w:r>
                 <w:r>
                   <w:rPr>
@@ -950,7 +950,7 @@
             </w:p>
             <w:p>
               <w:pPr>
-                <w:pStyle w:val="TOC3"/>
+                <w:pStyle w:val="Verzeichnis3"/>
                 <w:tabs>
                   <w:tab w:val="right" w:leader="dot" w:pos="11096"/>
                 </w:tabs>
@@ -961,7 +961,7 @@
                   <w:lang w:val="de-AT" w:eastAsia="de-AT"/>
                 </w:rPr>
               </w:pPr>
-              <w:hyperlink w:anchor="_Toc453089240" w:history="1">
+              <w:hyperlink w:anchor="_Toc453240723" w:history="1">
                 <w:r>
                   <w:rPr>
                     <w:rStyle w:val="Hyperlink"/>
@@ -988,7 +988,7 @@
                     <w:noProof/>
                     <w:webHidden/>
                   </w:rPr>
-                  <w:instrText xml:space="preserve"> PAGEREF _Toc453089240 \h </w:instrText>
+                  <w:instrText xml:space="preserve"> PAGEREF _Toc453240723 \h </w:instrText>
                 </w:r>
                 <w:r>
                   <w:rPr>
@@ -1021,7 +1021,7 @@
             </w:p>
             <w:p>
               <w:pPr>
-                <w:pStyle w:val="TOC3"/>
+                <w:pStyle w:val="Verzeichnis3"/>
                 <w:tabs>
                   <w:tab w:val="right" w:leader="dot" w:pos="11096"/>
                 </w:tabs>
@@ -1032,7 +1032,7 @@
                   <w:lang w:val="de-AT" w:eastAsia="de-AT"/>
                 </w:rPr>
               </w:pPr>
-              <w:hyperlink w:anchor="_Toc453089241" w:history="1">
+              <w:hyperlink w:anchor="_Toc453240724" w:history="1">
                 <w:r>
                   <w:rPr>
                     <w:rStyle w:val="Hyperlink"/>
@@ -1059,7 +1059,7 @@
                     <w:noProof/>
                     <w:webHidden/>
                   </w:rPr>
-                  <w:instrText xml:space="preserve"> PAGEREF _Toc453089241 \h </w:instrText>
+                  <w:instrText xml:space="preserve"> PAGEREF _Toc453240724 \h </w:instrText>
                 </w:r>
                 <w:r>
                   <w:rPr>
@@ -1092,7 +1092,7 @@
             </w:p>
             <w:p>
               <w:pPr>
-                <w:pStyle w:val="TOC1"/>
+                <w:pStyle w:val="Verzeichnis1"/>
                 <w:tabs>
                   <w:tab w:val="right" w:leader="dot" w:pos="11096"/>
                 </w:tabs>
@@ -1103,13 +1103,13 @@
                   <w:lang w:val="de-AT" w:eastAsia="de-AT"/>
                 </w:rPr>
               </w:pPr>
-              <w:hyperlink w:anchor="_Toc453089242" w:history="1">
+              <w:hyperlink w:anchor="_Toc453240725" w:history="1">
                 <w:r>
                   <w:rPr>
                     <w:rStyle w:val="Hyperlink"/>
                     <w:noProof/>
                   </w:rPr>
-                  <w:t>Header</w:t>
+                  <w:t>Sustainability</w:t>
                 </w:r>
                 <w:r>
                   <w:rPr>
@@ -1130,7 +1130,7 @@
                     <w:noProof/>
                     <w:webHidden/>
                   </w:rPr>
-                  <w:instrText xml:space="preserve"> PAGEREF _Toc453089242 \h </w:instrText>
+                  <w:instrText xml:space="preserve"> PAGEREF _Toc453240725 \h </w:instrText>
                 </w:r>
                 <w:r>
                   <w:rPr>
@@ -1151,6 +1151,1142 @@
                     <w:webHidden/>
                   </w:rPr>
                   <w:t>4</w:t>
+                </w:r>
+                <w:r>
+                  <w:rPr>
+                    <w:noProof/>
+                    <w:webHidden/>
+                  </w:rPr>
+                  <w:fldChar w:fldCharType="end"/>
+                </w:r>
+              </w:hyperlink>
+            </w:p>
+            <w:p>
+              <w:pPr>
+                <w:pStyle w:val="Verzeichnis2"/>
+                <w:tabs>
+                  <w:tab w:val="right" w:leader="dot" w:pos="11096"/>
+                </w:tabs>
+                <w:rPr>
+                  <w:rFonts w:asciiTheme="minorHAnsi" w:hAnsiTheme="minorHAnsi"/>
+                  <w:noProof/>
+                  <w:szCs w:val="22"/>
+                  <w:lang w:val="de-AT" w:eastAsia="de-AT"/>
+                </w:rPr>
+              </w:pPr>
+              <w:hyperlink w:anchor="_Toc453240726" w:history="1">
+                <w:r>
+                  <w:rPr>
+                    <w:rStyle w:val="Hyperlink"/>
+                    <w:noProof/>
+                  </w:rPr>
+                  <w:t>Environmental Economics</w:t>
+                </w:r>
+                <w:r>
+                  <w:rPr>
+                    <w:noProof/>
+                    <w:webHidden/>
+                  </w:rPr>
+                  <w:tab/>
+                </w:r>
+                <w:r>
+                  <w:rPr>
+                    <w:noProof/>
+                    <w:webHidden/>
+                  </w:rPr>
+                  <w:fldChar w:fldCharType="begin"/>
+                </w:r>
+                <w:r>
+                  <w:rPr>
+                    <w:noProof/>
+                    <w:webHidden/>
+                  </w:rPr>
+                  <w:instrText xml:space="preserve"> PAGEREF _Toc453240726 \h </w:instrText>
+                </w:r>
+                <w:r>
+                  <w:rPr>
+                    <w:noProof/>
+                    <w:webHidden/>
+                  </w:rPr>
+                </w:r>
+                <w:r>
+                  <w:rPr>
+                    <w:noProof/>
+                    <w:webHidden/>
+                  </w:rPr>
+                  <w:fldChar w:fldCharType="separate"/>
+                </w:r>
+                <w:r>
+                  <w:rPr>
+                    <w:noProof/>
+                    <w:webHidden/>
+                  </w:rPr>
+                  <w:t>4</w:t>
+                </w:r>
+                <w:r>
+                  <w:rPr>
+                    <w:noProof/>
+                    <w:webHidden/>
+                  </w:rPr>
+                  <w:fldChar w:fldCharType="end"/>
+                </w:r>
+              </w:hyperlink>
+            </w:p>
+            <w:p>
+              <w:pPr>
+                <w:pStyle w:val="Verzeichnis2"/>
+                <w:tabs>
+                  <w:tab w:val="right" w:leader="dot" w:pos="11096"/>
+                </w:tabs>
+                <w:rPr>
+                  <w:rFonts w:asciiTheme="minorHAnsi" w:hAnsiTheme="minorHAnsi"/>
+                  <w:noProof/>
+                  <w:szCs w:val="22"/>
+                  <w:lang w:val="de-AT" w:eastAsia="de-AT"/>
+                </w:rPr>
+              </w:pPr>
+              <w:hyperlink w:anchor="_Toc453240727" w:history="1">
+                <w:r>
+                  <w:rPr>
+                    <w:rStyle w:val="Hyperlink"/>
+                    <w:noProof/>
+                  </w:rPr>
+                  <w:t>Aspects of sustainable development</w:t>
+                </w:r>
+                <w:r>
+                  <w:rPr>
+                    <w:noProof/>
+                    <w:webHidden/>
+                  </w:rPr>
+                  <w:tab/>
+                </w:r>
+                <w:r>
+                  <w:rPr>
+                    <w:noProof/>
+                    <w:webHidden/>
+                  </w:rPr>
+                  <w:fldChar w:fldCharType="begin"/>
+                </w:r>
+                <w:r>
+                  <w:rPr>
+                    <w:noProof/>
+                    <w:webHidden/>
+                  </w:rPr>
+                  <w:instrText xml:space="preserve"> PAGEREF _Toc453240727 \h </w:instrText>
+                </w:r>
+                <w:r>
+                  <w:rPr>
+                    <w:noProof/>
+                    <w:webHidden/>
+                  </w:rPr>
+                </w:r>
+                <w:r>
+                  <w:rPr>
+                    <w:noProof/>
+                    <w:webHidden/>
+                  </w:rPr>
+                  <w:fldChar w:fldCharType="separate"/>
+                </w:r>
+                <w:r>
+                  <w:rPr>
+                    <w:noProof/>
+                    <w:webHidden/>
+                  </w:rPr>
+                  <w:t>5</w:t>
+                </w:r>
+                <w:r>
+                  <w:rPr>
+                    <w:noProof/>
+                    <w:webHidden/>
+                  </w:rPr>
+                  <w:fldChar w:fldCharType="end"/>
+                </w:r>
+              </w:hyperlink>
+            </w:p>
+            <w:p>
+              <w:pPr>
+                <w:pStyle w:val="Verzeichnis3"/>
+                <w:tabs>
+                  <w:tab w:val="right" w:leader="dot" w:pos="11096"/>
+                </w:tabs>
+                <w:rPr>
+                  <w:rFonts w:asciiTheme="minorHAnsi" w:hAnsiTheme="minorHAnsi"/>
+                  <w:noProof/>
+                  <w:szCs w:val="22"/>
+                  <w:lang w:val="de-AT" w:eastAsia="de-AT"/>
+                </w:rPr>
+              </w:pPr>
+              <w:hyperlink w:anchor="_Toc453240728" w:history="1">
+                <w:r>
+                  <w:rPr>
+                    <w:rStyle w:val="Hyperlink"/>
+                    <w:noProof/>
+                  </w:rPr>
+                  <w:t>Natural vs Antropogenic capital</w:t>
+                </w:r>
+                <w:r>
+                  <w:rPr>
+                    <w:noProof/>
+                    <w:webHidden/>
+                  </w:rPr>
+                  <w:tab/>
+                </w:r>
+                <w:r>
+                  <w:rPr>
+                    <w:noProof/>
+                    <w:webHidden/>
+                  </w:rPr>
+                  <w:fldChar w:fldCharType="begin"/>
+                </w:r>
+                <w:r>
+                  <w:rPr>
+                    <w:noProof/>
+                    <w:webHidden/>
+                  </w:rPr>
+                  <w:instrText xml:space="preserve"> PAGEREF _Toc453240728 \h </w:instrText>
+                </w:r>
+                <w:r>
+                  <w:rPr>
+                    <w:noProof/>
+                    <w:webHidden/>
+                  </w:rPr>
+                </w:r>
+                <w:r>
+                  <w:rPr>
+                    <w:noProof/>
+                    <w:webHidden/>
+                  </w:rPr>
+                  <w:fldChar w:fldCharType="separate"/>
+                </w:r>
+                <w:r>
+                  <w:rPr>
+                    <w:noProof/>
+                    <w:webHidden/>
+                  </w:rPr>
+                  <w:t>5</w:t>
+                </w:r>
+                <w:r>
+                  <w:rPr>
+                    <w:noProof/>
+                    <w:webHidden/>
+                  </w:rPr>
+                  <w:fldChar w:fldCharType="end"/>
+                </w:r>
+              </w:hyperlink>
+            </w:p>
+            <w:p>
+              <w:pPr>
+                <w:pStyle w:val="Verzeichnis2"/>
+                <w:tabs>
+                  <w:tab w:val="right" w:leader="dot" w:pos="11096"/>
+                </w:tabs>
+                <w:rPr>
+                  <w:rFonts w:asciiTheme="minorHAnsi" w:hAnsiTheme="minorHAnsi"/>
+                  <w:noProof/>
+                  <w:szCs w:val="22"/>
+                  <w:lang w:val="de-AT" w:eastAsia="de-AT"/>
+                </w:rPr>
+              </w:pPr>
+              <w:hyperlink w:anchor="_Toc453240729" w:history="1">
+                <w:r>
+                  <w:rPr>
+                    <w:rStyle w:val="Hyperlink"/>
+                    <w:noProof/>
+                  </w:rPr>
+                  <w:t>Ecological sustainability</w:t>
+                </w:r>
+                <w:r>
+                  <w:rPr>
+                    <w:noProof/>
+                    <w:webHidden/>
+                  </w:rPr>
+                  <w:tab/>
+                </w:r>
+                <w:r>
+                  <w:rPr>
+                    <w:noProof/>
+                    <w:webHidden/>
+                  </w:rPr>
+                  <w:fldChar w:fldCharType="begin"/>
+                </w:r>
+                <w:r>
+                  <w:rPr>
+                    <w:noProof/>
+                    <w:webHidden/>
+                  </w:rPr>
+                  <w:instrText xml:space="preserve"> PAGEREF _Toc453240729 \h </w:instrText>
+                </w:r>
+                <w:r>
+                  <w:rPr>
+                    <w:noProof/>
+                    <w:webHidden/>
+                  </w:rPr>
+                </w:r>
+                <w:r>
+                  <w:rPr>
+                    <w:noProof/>
+                    <w:webHidden/>
+                  </w:rPr>
+                  <w:fldChar w:fldCharType="separate"/>
+                </w:r>
+                <w:r>
+                  <w:rPr>
+                    <w:noProof/>
+                    <w:webHidden/>
+                  </w:rPr>
+                  <w:t>5</w:t>
+                </w:r>
+                <w:r>
+                  <w:rPr>
+                    <w:noProof/>
+                    <w:webHidden/>
+                  </w:rPr>
+                  <w:fldChar w:fldCharType="end"/>
+                </w:r>
+              </w:hyperlink>
+            </w:p>
+            <w:p>
+              <w:pPr>
+                <w:pStyle w:val="Verzeichnis2"/>
+                <w:tabs>
+                  <w:tab w:val="right" w:leader="dot" w:pos="11096"/>
+                </w:tabs>
+                <w:rPr>
+                  <w:rFonts w:asciiTheme="minorHAnsi" w:hAnsiTheme="minorHAnsi"/>
+                  <w:noProof/>
+                  <w:szCs w:val="22"/>
+                  <w:lang w:val="de-AT" w:eastAsia="de-AT"/>
+                </w:rPr>
+              </w:pPr>
+              <w:hyperlink w:anchor="_Toc453240730" w:history="1">
+                <w:r>
+                  <w:rPr>
+                    <w:rStyle w:val="Hyperlink"/>
+                    <w:noProof/>
+                  </w:rPr>
+                  <w:t>Economic Sustainability</w:t>
+                </w:r>
+                <w:r>
+                  <w:rPr>
+                    <w:noProof/>
+                    <w:webHidden/>
+                  </w:rPr>
+                  <w:tab/>
+                </w:r>
+                <w:r>
+                  <w:rPr>
+                    <w:noProof/>
+                    <w:webHidden/>
+                  </w:rPr>
+                  <w:fldChar w:fldCharType="begin"/>
+                </w:r>
+                <w:r>
+                  <w:rPr>
+                    <w:noProof/>
+                    <w:webHidden/>
+                  </w:rPr>
+                  <w:instrText xml:space="preserve"> PAGEREF _Toc453240730 \h </w:instrText>
+                </w:r>
+                <w:r>
+                  <w:rPr>
+                    <w:noProof/>
+                    <w:webHidden/>
+                  </w:rPr>
+                </w:r>
+                <w:r>
+                  <w:rPr>
+                    <w:noProof/>
+                    <w:webHidden/>
+                  </w:rPr>
+                  <w:fldChar w:fldCharType="separate"/>
+                </w:r>
+                <w:r>
+                  <w:rPr>
+                    <w:noProof/>
+                    <w:webHidden/>
+                  </w:rPr>
+                  <w:t>6</w:t>
+                </w:r>
+                <w:r>
+                  <w:rPr>
+                    <w:noProof/>
+                    <w:webHidden/>
+                  </w:rPr>
+                  <w:fldChar w:fldCharType="end"/>
+                </w:r>
+              </w:hyperlink>
+            </w:p>
+            <w:p>
+              <w:pPr>
+                <w:pStyle w:val="Verzeichnis2"/>
+                <w:tabs>
+                  <w:tab w:val="right" w:leader="dot" w:pos="11096"/>
+                </w:tabs>
+                <w:rPr>
+                  <w:rFonts w:asciiTheme="minorHAnsi" w:hAnsiTheme="minorHAnsi"/>
+                  <w:noProof/>
+                  <w:szCs w:val="22"/>
+                  <w:lang w:val="de-AT" w:eastAsia="de-AT"/>
+                </w:rPr>
+              </w:pPr>
+              <w:hyperlink w:anchor="_Toc453240731" w:history="1">
+                <w:r>
+                  <w:rPr>
+                    <w:rStyle w:val="Hyperlink"/>
+                    <w:noProof/>
+                  </w:rPr>
+                  <w:t>Social sustainability</w:t>
+                </w:r>
+                <w:r>
+                  <w:rPr>
+                    <w:noProof/>
+                    <w:webHidden/>
+                  </w:rPr>
+                  <w:tab/>
+                </w:r>
+                <w:r>
+                  <w:rPr>
+                    <w:noProof/>
+                    <w:webHidden/>
+                  </w:rPr>
+                  <w:fldChar w:fldCharType="begin"/>
+                </w:r>
+                <w:r>
+                  <w:rPr>
+                    <w:noProof/>
+                    <w:webHidden/>
+                  </w:rPr>
+                  <w:instrText xml:space="preserve"> PAGEREF _Toc453240731 \h </w:instrText>
+                </w:r>
+                <w:r>
+                  <w:rPr>
+                    <w:noProof/>
+                    <w:webHidden/>
+                  </w:rPr>
+                </w:r>
+                <w:r>
+                  <w:rPr>
+                    <w:noProof/>
+                    <w:webHidden/>
+                  </w:rPr>
+                  <w:fldChar w:fldCharType="separate"/>
+                </w:r>
+                <w:r>
+                  <w:rPr>
+                    <w:noProof/>
+                    <w:webHidden/>
+                  </w:rPr>
+                  <w:t>6</w:t>
+                </w:r>
+                <w:r>
+                  <w:rPr>
+                    <w:noProof/>
+                    <w:webHidden/>
+                  </w:rPr>
+                  <w:fldChar w:fldCharType="end"/>
+                </w:r>
+              </w:hyperlink>
+            </w:p>
+            <w:p>
+              <w:pPr>
+                <w:pStyle w:val="Verzeichnis2"/>
+                <w:tabs>
+                  <w:tab w:val="right" w:leader="dot" w:pos="11096"/>
+                </w:tabs>
+                <w:rPr>
+                  <w:rFonts w:asciiTheme="minorHAnsi" w:hAnsiTheme="minorHAnsi"/>
+                  <w:noProof/>
+                  <w:szCs w:val="22"/>
+                  <w:lang w:val="de-AT" w:eastAsia="de-AT"/>
+                </w:rPr>
+              </w:pPr>
+              <w:hyperlink w:anchor="_Toc453240732" w:history="1">
+                <w:r>
+                  <w:rPr>
+                    <w:rStyle w:val="Hyperlink"/>
+                    <w:noProof/>
+                  </w:rPr>
+                  <w:t>CSR</w:t>
+                </w:r>
+                <w:r>
+                  <w:rPr>
+                    <w:noProof/>
+                    <w:webHidden/>
+                  </w:rPr>
+                  <w:tab/>
+                </w:r>
+                <w:r>
+                  <w:rPr>
+                    <w:noProof/>
+                    <w:webHidden/>
+                  </w:rPr>
+                  <w:fldChar w:fldCharType="begin"/>
+                </w:r>
+                <w:r>
+                  <w:rPr>
+                    <w:noProof/>
+                    <w:webHidden/>
+                  </w:rPr>
+                  <w:instrText xml:space="preserve"> PAGEREF _Toc453240732 \h </w:instrText>
+                </w:r>
+                <w:r>
+                  <w:rPr>
+                    <w:noProof/>
+                    <w:webHidden/>
+                  </w:rPr>
+                </w:r>
+                <w:r>
+                  <w:rPr>
+                    <w:noProof/>
+                    <w:webHidden/>
+                  </w:rPr>
+                  <w:fldChar w:fldCharType="separate"/>
+                </w:r>
+                <w:r>
+                  <w:rPr>
+                    <w:noProof/>
+                    <w:webHidden/>
+                  </w:rPr>
+                  <w:t>6</w:t>
+                </w:r>
+                <w:r>
+                  <w:rPr>
+                    <w:noProof/>
+                    <w:webHidden/>
+                  </w:rPr>
+                  <w:fldChar w:fldCharType="end"/>
+                </w:r>
+              </w:hyperlink>
+            </w:p>
+            <w:p>
+              <w:pPr>
+                <w:pStyle w:val="Verzeichnis2"/>
+                <w:tabs>
+                  <w:tab w:val="right" w:leader="dot" w:pos="11096"/>
+                </w:tabs>
+                <w:rPr>
+                  <w:rFonts w:asciiTheme="minorHAnsi" w:hAnsiTheme="minorHAnsi"/>
+                  <w:noProof/>
+                  <w:szCs w:val="22"/>
+                  <w:lang w:val="de-AT" w:eastAsia="de-AT"/>
+                </w:rPr>
+              </w:pPr>
+              <w:hyperlink w:anchor="_Toc453240733" w:history="1">
+                <w:r>
+                  <w:rPr>
+                    <w:rStyle w:val="Hyperlink"/>
+                    <w:noProof/>
+                  </w:rPr>
+                  <w:t>Ecological Footprint</w:t>
+                </w:r>
+                <w:r>
+                  <w:rPr>
+                    <w:noProof/>
+                    <w:webHidden/>
+                  </w:rPr>
+                  <w:tab/>
+                </w:r>
+                <w:r>
+                  <w:rPr>
+                    <w:noProof/>
+                    <w:webHidden/>
+                  </w:rPr>
+                  <w:fldChar w:fldCharType="begin"/>
+                </w:r>
+                <w:r>
+                  <w:rPr>
+                    <w:noProof/>
+                    <w:webHidden/>
+                  </w:rPr>
+                  <w:instrText xml:space="preserve"> PAGEREF _Toc453240733 \h </w:instrText>
+                </w:r>
+                <w:r>
+                  <w:rPr>
+                    <w:noProof/>
+                    <w:webHidden/>
+                  </w:rPr>
+                </w:r>
+                <w:r>
+                  <w:rPr>
+                    <w:noProof/>
+                    <w:webHidden/>
+                  </w:rPr>
+                  <w:fldChar w:fldCharType="separate"/>
+                </w:r>
+                <w:r>
+                  <w:rPr>
+                    <w:noProof/>
+                    <w:webHidden/>
+                  </w:rPr>
+                  <w:t>6</w:t>
+                </w:r>
+                <w:r>
+                  <w:rPr>
+                    <w:noProof/>
+                    <w:webHidden/>
+                  </w:rPr>
+                  <w:fldChar w:fldCharType="end"/>
+                </w:r>
+              </w:hyperlink>
+            </w:p>
+            <w:p>
+              <w:pPr>
+                <w:pStyle w:val="Verzeichnis2"/>
+                <w:tabs>
+                  <w:tab w:val="right" w:leader="dot" w:pos="11096"/>
+                </w:tabs>
+                <w:rPr>
+                  <w:rFonts w:asciiTheme="minorHAnsi" w:hAnsiTheme="minorHAnsi"/>
+                  <w:noProof/>
+                  <w:szCs w:val="22"/>
+                  <w:lang w:val="de-AT" w:eastAsia="de-AT"/>
+                </w:rPr>
+              </w:pPr>
+              <w:hyperlink w:anchor="_Toc453240734" w:history="1">
+                <w:r>
+                  <w:rPr>
+                    <w:rStyle w:val="Hyperlink"/>
+                    <w:noProof/>
+                  </w:rPr>
+                  <w:t>Environmental targets in companies</w:t>
+                </w:r>
+                <w:r>
+                  <w:rPr>
+                    <w:noProof/>
+                    <w:webHidden/>
+                  </w:rPr>
+                  <w:tab/>
+                </w:r>
+                <w:r>
+                  <w:rPr>
+                    <w:noProof/>
+                    <w:webHidden/>
+                  </w:rPr>
+                  <w:fldChar w:fldCharType="begin"/>
+                </w:r>
+                <w:r>
+                  <w:rPr>
+                    <w:noProof/>
+                    <w:webHidden/>
+                  </w:rPr>
+                  <w:instrText xml:space="preserve"> PAGEREF _Toc453240734 \h </w:instrText>
+                </w:r>
+                <w:r>
+                  <w:rPr>
+                    <w:noProof/>
+                    <w:webHidden/>
+                  </w:rPr>
+                </w:r>
+                <w:r>
+                  <w:rPr>
+                    <w:noProof/>
+                    <w:webHidden/>
+                  </w:rPr>
+                  <w:fldChar w:fldCharType="separate"/>
+                </w:r>
+                <w:r>
+                  <w:rPr>
+                    <w:noProof/>
+                    <w:webHidden/>
+                  </w:rPr>
+                  <w:t>7</w:t>
+                </w:r>
+                <w:r>
+                  <w:rPr>
+                    <w:noProof/>
+                    <w:webHidden/>
+                  </w:rPr>
+                  <w:fldChar w:fldCharType="end"/>
+                </w:r>
+              </w:hyperlink>
+            </w:p>
+            <w:p>
+              <w:pPr>
+                <w:pStyle w:val="Verzeichnis3"/>
+                <w:tabs>
+                  <w:tab w:val="right" w:leader="dot" w:pos="11096"/>
+                </w:tabs>
+                <w:rPr>
+                  <w:rFonts w:asciiTheme="minorHAnsi" w:hAnsiTheme="minorHAnsi"/>
+                  <w:noProof/>
+                  <w:szCs w:val="22"/>
+                  <w:lang w:val="de-AT" w:eastAsia="de-AT"/>
+                </w:rPr>
+              </w:pPr>
+              <w:hyperlink w:anchor="_Toc453240735" w:history="1">
+                <w:r>
+                  <w:rPr>
+                    <w:rStyle w:val="Hyperlink"/>
+                    <w:noProof/>
+                  </w:rPr>
+                  <w:t>Cleaner Production</w:t>
+                </w:r>
+                <w:r>
+                  <w:rPr>
+                    <w:noProof/>
+                    <w:webHidden/>
+                  </w:rPr>
+                  <w:tab/>
+                </w:r>
+                <w:r>
+                  <w:rPr>
+                    <w:noProof/>
+                    <w:webHidden/>
+                  </w:rPr>
+                  <w:fldChar w:fldCharType="begin"/>
+                </w:r>
+                <w:r>
+                  <w:rPr>
+                    <w:noProof/>
+                    <w:webHidden/>
+                  </w:rPr>
+                  <w:instrText xml:space="preserve"> PAGEREF _Toc453240735 \h </w:instrText>
+                </w:r>
+                <w:r>
+                  <w:rPr>
+                    <w:noProof/>
+                    <w:webHidden/>
+                  </w:rPr>
+                </w:r>
+                <w:r>
+                  <w:rPr>
+                    <w:noProof/>
+                    <w:webHidden/>
+                  </w:rPr>
+                  <w:fldChar w:fldCharType="separate"/>
+                </w:r>
+                <w:r>
+                  <w:rPr>
+                    <w:noProof/>
+                    <w:webHidden/>
+                  </w:rPr>
+                  <w:t>7</w:t>
+                </w:r>
+                <w:r>
+                  <w:rPr>
+                    <w:noProof/>
+                    <w:webHidden/>
+                  </w:rPr>
+                  <w:fldChar w:fldCharType="end"/>
+                </w:r>
+              </w:hyperlink>
+            </w:p>
+            <w:p>
+              <w:pPr>
+                <w:pStyle w:val="Verzeichnis1"/>
+                <w:tabs>
+                  <w:tab w:val="right" w:leader="dot" w:pos="11096"/>
+                </w:tabs>
+                <w:rPr>
+                  <w:rFonts w:asciiTheme="minorHAnsi" w:hAnsiTheme="minorHAnsi"/>
+                  <w:noProof/>
+                  <w:szCs w:val="22"/>
+                  <w:lang w:val="de-AT" w:eastAsia="de-AT"/>
+                </w:rPr>
+              </w:pPr>
+              <w:hyperlink w:anchor="_Toc453240736" w:history="1">
+                <w:r>
+                  <w:rPr>
+                    <w:rStyle w:val="Hyperlink"/>
+                    <w:noProof/>
+                  </w:rPr>
+                  <w:t>Climate Change</w:t>
+                </w:r>
+                <w:r>
+                  <w:rPr>
+                    <w:noProof/>
+                    <w:webHidden/>
+                  </w:rPr>
+                  <w:tab/>
+                </w:r>
+                <w:r>
+                  <w:rPr>
+                    <w:noProof/>
+                    <w:webHidden/>
+                  </w:rPr>
+                  <w:fldChar w:fldCharType="begin"/>
+                </w:r>
+                <w:r>
+                  <w:rPr>
+                    <w:noProof/>
+                    <w:webHidden/>
+                  </w:rPr>
+                  <w:instrText xml:space="preserve"> PAGEREF _Toc453240736 \h </w:instrText>
+                </w:r>
+                <w:r>
+                  <w:rPr>
+                    <w:noProof/>
+                    <w:webHidden/>
+                  </w:rPr>
+                </w:r>
+                <w:r>
+                  <w:rPr>
+                    <w:noProof/>
+                    <w:webHidden/>
+                  </w:rPr>
+                  <w:fldChar w:fldCharType="separate"/>
+                </w:r>
+                <w:r>
+                  <w:rPr>
+                    <w:noProof/>
+                    <w:webHidden/>
+                  </w:rPr>
+                  <w:t>10</w:t>
+                </w:r>
+                <w:r>
+                  <w:rPr>
+                    <w:noProof/>
+                    <w:webHidden/>
+                  </w:rPr>
+                  <w:fldChar w:fldCharType="end"/>
+                </w:r>
+              </w:hyperlink>
+            </w:p>
+            <w:p>
+              <w:pPr>
+                <w:pStyle w:val="Verzeichnis1"/>
+                <w:tabs>
+                  <w:tab w:val="right" w:leader="dot" w:pos="11096"/>
+                </w:tabs>
+                <w:rPr>
+                  <w:rFonts w:asciiTheme="minorHAnsi" w:hAnsiTheme="minorHAnsi"/>
+                  <w:noProof/>
+                  <w:szCs w:val="22"/>
+                  <w:lang w:val="de-AT" w:eastAsia="de-AT"/>
+                </w:rPr>
+              </w:pPr>
+              <w:hyperlink w:anchor="_Toc453240737" w:history="1">
+                <w:r>
+                  <w:rPr>
+                    <w:rStyle w:val="Hyperlink"/>
+                    <w:noProof/>
+                  </w:rPr>
+                  <w:t>Emission Trading System</w:t>
+                </w:r>
+                <w:r>
+                  <w:rPr>
+                    <w:noProof/>
+                    <w:webHidden/>
+                  </w:rPr>
+                  <w:tab/>
+                </w:r>
+                <w:r>
+                  <w:rPr>
+                    <w:noProof/>
+                    <w:webHidden/>
+                  </w:rPr>
+                  <w:fldChar w:fldCharType="begin"/>
+                </w:r>
+                <w:r>
+                  <w:rPr>
+                    <w:noProof/>
+                    <w:webHidden/>
+                  </w:rPr>
+                  <w:instrText xml:space="preserve"> PAGEREF _Toc453240737 \h </w:instrText>
+                </w:r>
+                <w:r>
+                  <w:rPr>
+                    <w:noProof/>
+                    <w:webHidden/>
+                  </w:rPr>
+                </w:r>
+                <w:r>
+                  <w:rPr>
+                    <w:noProof/>
+                    <w:webHidden/>
+                  </w:rPr>
+                  <w:fldChar w:fldCharType="separate"/>
+                </w:r>
+                <w:r>
+                  <w:rPr>
+                    <w:noProof/>
+                    <w:webHidden/>
+                  </w:rPr>
+                  <w:t>12</w:t>
+                </w:r>
+                <w:r>
+                  <w:rPr>
+                    <w:noProof/>
+                    <w:webHidden/>
+                  </w:rPr>
+                  <w:fldChar w:fldCharType="end"/>
+                </w:r>
+              </w:hyperlink>
+            </w:p>
+            <w:p>
+              <w:pPr>
+                <w:pStyle w:val="Verzeichnis1"/>
+                <w:tabs>
+                  <w:tab w:val="right" w:leader="dot" w:pos="11096"/>
+                </w:tabs>
+                <w:rPr>
+                  <w:rFonts w:asciiTheme="minorHAnsi" w:hAnsiTheme="minorHAnsi"/>
+                  <w:noProof/>
+                  <w:szCs w:val="22"/>
+                  <w:lang w:val="de-AT" w:eastAsia="de-AT"/>
+                </w:rPr>
+              </w:pPr>
+              <w:hyperlink w:anchor="_Toc453240738" w:history="1">
+                <w:r>
+                  <w:rPr>
+                    <w:rStyle w:val="Hyperlink"/>
+                    <w:noProof/>
+                  </w:rPr>
+                  <w:t>Life-Cycle Analysis</w:t>
+                </w:r>
+                <w:r>
+                  <w:rPr>
+                    <w:noProof/>
+                    <w:webHidden/>
+                  </w:rPr>
+                  <w:tab/>
+                </w:r>
+                <w:r>
+                  <w:rPr>
+                    <w:noProof/>
+                    <w:webHidden/>
+                  </w:rPr>
+                  <w:fldChar w:fldCharType="begin"/>
+                </w:r>
+                <w:r>
+                  <w:rPr>
+                    <w:noProof/>
+                    <w:webHidden/>
+                  </w:rPr>
+                  <w:instrText xml:space="preserve"> PAGEREF _Toc453240738 \h </w:instrText>
+                </w:r>
+                <w:r>
+                  <w:rPr>
+                    <w:noProof/>
+                    <w:webHidden/>
+                  </w:rPr>
+                </w:r>
+                <w:r>
+                  <w:rPr>
+                    <w:noProof/>
+                    <w:webHidden/>
+                  </w:rPr>
+                  <w:fldChar w:fldCharType="separate"/>
+                </w:r>
+                <w:r>
+                  <w:rPr>
+                    <w:noProof/>
+                    <w:webHidden/>
+                  </w:rPr>
+                  <w:t>14</w:t>
+                </w:r>
+                <w:r>
+                  <w:rPr>
+                    <w:noProof/>
+                    <w:webHidden/>
+                  </w:rPr>
+                  <w:fldChar w:fldCharType="end"/>
+                </w:r>
+              </w:hyperlink>
+            </w:p>
+            <w:p>
+              <w:pPr>
+                <w:pStyle w:val="Verzeichnis1"/>
+                <w:tabs>
+                  <w:tab w:val="right" w:leader="dot" w:pos="11096"/>
+                </w:tabs>
+                <w:rPr>
+                  <w:rFonts w:asciiTheme="minorHAnsi" w:hAnsiTheme="minorHAnsi"/>
+                  <w:noProof/>
+                  <w:szCs w:val="22"/>
+                  <w:lang w:val="de-AT" w:eastAsia="de-AT"/>
+                </w:rPr>
+              </w:pPr>
+              <w:hyperlink w:anchor="_Toc453240739" w:history="1">
+                <w:r>
+                  <w:rPr>
+                    <w:rStyle w:val="Hyperlink"/>
+                    <w:noProof/>
+                  </w:rPr>
+                  <w:t>Environment Management System</w:t>
+                </w:r>
+                <w:r>
+                  <w:rPr>
+                    <w:noProof/>
+                    <w:webHidden/>
+                  </w:rPr>
+                  <w:tab/>
+                </w:r>
+                <w:r>
+                  <w:rPr>
+                    <w:noProof/>
+                    <w:webHidden/>
+                  </w:rPr>
+                  <w:fldChar w:fldCharType="begin"/>
+                </w:r>
+                <w:r>
+                  <w:rPr>
+                    <w:noProof/>
+                    <w:webHidden/>
+                  </w:rPr>
+                  <w:instrText xml:space="preserve"> PAGEREF _Toc453240739 \h </w:instrText>
+                </w:r>
+                <w:r>
+                  <w:rPr>
+                    <w:noProof/>
+                    <w:webHidden/>
+                  </w:rPr>
+                </w:r>
+                <w:r>
+                  <w:rPr>
+                    <w:noProof/>
+                    <w:webHidden/>
+                  </w:rPr>
+                  <w:fldChar w:fldCharType="separate"/>
+                </w:r>
+                <w:r>
+                  <w:rPr>
+                    <w:noProof/>
+                    <w:webHidden/>
+                  </w:rPr>
+                  <w:t>16</w:t>
+                </w:r>
+                <w:r>
+                  <w:rPr>
+                    <w:noProof/>
+                    <w:webHidden/>
+                  </w:rPr>
+                  <w:fldChar w:fldCharType="end"/>
+                </w:r>
+              </w:hyperlink>
+            </w:p>
+            <w:p>
+              <w:pPr>
+                <w:pStyle w:val="Verzeichnis1"/>
+                <w:tabs>
+                  <w:tab w:val="right" w:leader="dot" w:pos="11096"/>
+                </w:tabs>
+                <w:rPr>
+                  <w:rFonts w:asciiTheme="minorHAnsi" w:hAnsiTheme="minorHAnsi"/>
+                  <w:noProof/>
+                  <w:szCs w:val="22"/>
+                  <w:lang w:val="de-AT" w:eastAsia="de-AT"/>
+                </w:rPr>
+              </w:pPr>
+              <w:hyperlink w:anchor="_Toc453240740" w:history="1">
+                <w:r>
+                  <w:rPr>
+                    <w:rStyle w:val="Hyperlink"/>
+                    <w:noProof/>
+                  </w:rPr>
+                  <w:t>Directives</w:t>
+                </w:r>
+                <w:r>
+                  <w:rPr>
+                    <w:noProof/>
+                    <w:webHidden/>
+                  </w:rPr>
+                  <w:tab/>
+                </w:r>
+                <w:r>
+                  <w:rPr>
+                    <w:noProof/>
+                    <w:webHidden/>
+                  </w:rPr>
+                  <w:fldChar w:fldCharType="begin"/>
+                </w:r>
+                <w:r>
+                  <w:rPr>
+                    <w:noProof/>
+                    <w:webHidden/>
+                  </w:rPr>
+                  <w:instrText xml:space="preserve"> PAGEREF _Toc453240740 \h </w:instrText>
+                </w:r>
+                <w:r>
+                  <w:rPr>
+                    <w:noProof/>
+                    <w:webHidden/>
+                  </w:rPr>
+                </w:r>
+                <w:r>
+                  <w:rPr>
+                    <w:noProof/>
+                    <w:webHidden/>
+                  </w:rPr>
+                  <w:fldChar w:fldCharType="separate"/>
+                </w:r>
+                <w:r>
+                  <w:rPr>
+                    <w:noProof/>
+                    <w:webHidden/>
+                  </w:rPr>
+                  <w:t>18</w:t>
+                </w:r>
+                <w:r>
+                  <w:rPr>
+                    <w:noProof/>
+                    <w:webHidden/>
+                  </w:rPr>
+                  <w:fldChar w:fldCharType="end"/>
+                </w:r>
+              </w:hyperlink>
+            </w:p>
+            <w:p>
+              <w:pPr>
+                <w:pStyle w:val="Verzeichnis1"/>
+                <w:tabs>
+                  <w:tab w:val="right" w:leader="dot" w:pos="11096"/>
+                </w:tabs>
+                <w:rPr>
+                  <w:rFonts w:asciiTheme="minorHAnsi" w:hAnsiTheme="minorHAnsi"/>
+                  <w:noProof/>
+                  <w:szCs w:val="22"/>
+                  <w:lang w:val="de-AT" w:eastAsia="de-AT"/>
+                </w:rPr>
+              </w:pPr>
+              <w:hyperlink w:anchor="_Toc453240741" w:history="1">
+                <w:r>
+                  <w:rPr>
+                    <w:rStyle w:val="Hyperlink"/>
+                    <w:noProof/>
+                  </w:rPr>
+                  <w:t>Acceptance</w:t>
+                </w:r>
+                <w:r>
+                  <w:rPr>
+                    <w:noProof/>
+                    <w:webHidden/>
+                  </w:rPr>
+                  <w:tab/>
+                </w:r>
+                <w:r>
+                  <w:rPr>
+                    <w:noProof/>
+                    <w:webHidden/>
+                  </w:rPr>
+                  <w:fldChar w:fldCharType="begin"/>
+                </w:r>
+                <w:r>
+                  <w:rPr>
+                    <w:noProof/>
+                    <w:webHidden/>
+                  </w:rPr>
+                  <w:instrText xml:space="preserve"> PAGEREF _Toc453240741 \h </w:instrText>
+                </w:r>
+                <w:r>
+                  <w:rPr>
+                    <w:noProof/>
+                    <w:webHidden/>
+                  </w:rPr>
+                </w:r>
+                <w:r>
+                  <w:rPr>
+                    <w:noProof/>
+                    <w:webHidden/>
+                  </w:rPr>
+                  <w:fldChar w:fldCharType="separate"/>
+                </w:r>
+                <w:r>
+                  <w:rPr>
+                    <w:noProof/>
+                    <w:webHidden/>
+                  </w:rPr>
+                  <w:t>20</w:t>
                 </w:r>
                 <w:r>
                   <w:rPr>
@@ -1183,9 +2319,9 @@
         </w:p>
         <w:p>
           <w:pPr>
-            <w:pStyle w:val="Heading1"/>
+            <w:pStyle w:val="berschrift1"/>
           </w:pPr>
-          <w:bookmarkStart w:id="0" w:name="_Toc453089236"/>
+          <w:bookmarkStart w:id="0" w:name="_Toc453240719"/>
           <w:r>
             <w:lastRenderedPageBreak/>
             <w:t>I</w:t>
@@ -1199,9 +2335,9 @@
     <w:bookmarkEnd w:id="0" w:displacedByCustomXml="prev"/>
     <w:p>
       <w:pPr>
-        <w:pStyle w:val="Heading2"/>
-      </w:pPr>
-      <w:bookmarkStart w:id="1" w:name="_Toc453089237"/>
+        <w:pStyle w:val="berschrift2"/>
+      </w:pPr>
+      <w:bookmarkStart w:id="1" w:name="_Toc453240720"/>
       <w:r>
         <w:t>Initial situation</w:t>
       </w:r>
@@ -1270,9 +2406,9 @@
     </w:p>
     <w:p>
       <w:pPr>
-        <w:pStyle w:val="Heading2"/>
-      </w:pPr>
-      <w:bookmarkStart w:id="2" w:name="_Toc453089238"/>
+        <w:pStyle w:val="berschrift2"/>
+      </w:pPr>
+      <w:bookmarkStart w:id="2" w:name="_Toc453240721"/>
       <w:r>
         <w:t>Global Agenda 2015</w:t>
       </w:r>
@@ -1333,7 +2469,7 @@
     </w:p>
     <w:p>
       <w:pPr>
-        <w:pStyle w:val="Heading4"/>
+        <w:pStyle w:val="berschrift4"/>
       </w:pPr>
       <w:r>
         <w:t>Rising pollution in the developing world</w:t>
@@ -1362,7 +2498,7 @@
     </w:p>
     <w:p>
       <w:pPr>
-        <w:pStyle w:val="Heading5"/>
+        <w:pStyle w:val="berschrift5"/>
       </w:pPr>
       <w:r>
         <w:t xml:space="preserve">emerging </w:t>
@@ -1378,9 +2514,9 @@
     </w:p>
     <w:p>
       <w:pPr>
-        <w:pStyle w:val="Heading2"/>
-      </w:pPr>
-      <w:bookmarkStart w:id="3" w:name="_Toc453089239"/>
+        <w:pStyle w:val="berschrift2"/>
+      </w:pPr>
+      <w:bookmarkStart w:id="3" w:name="_Toc453240722"/>
       <w:r>
         <w:t>World Energy outlook</w:t>
       </w:r>
@@ -1533,13 +2669,13 @@
     </w:p>
     <w:p>
       <w:pPr>
-        <w:pStyle w:val="Heading3"/>
-      </w:pPr>
-      <w:bookmarkStart w:id="4" w:name="_Toc453089240"/>
+        <w:pStyle w:val="berschrift3"/>
+      </w:pPr>
+      <w:bookmarkStart w:id="4" w:name="_Toc453240723"/>
       <w:r>
         <w:rPr>
           <w:noProof/>
-          <w:lang w:val="en-GB" w:eastAsia="en-GB"/>
+          <w:lang w:val="de-AT" w:eastAsia="de-AT"/>
         </w:rPr>
         <w:drawing>
           <wp:anchor distT="0" distB="0" distL="114300" distR="114300" simplePos="0" relativeHeight="251663360" behindDoc="0" locked="0" layoutInCell="1" allowOverlap="1" wp14:anchorId="65CE60B9" wp14:editId="3A218F52">
@@ -1608,7 +2744,7 @@
       <w:r>
         <w:rPr>
           <w:noProof/>
-          <w:lang w:val="en-GB" w:eastAsia="en-GB"/>
+          <w:lang w:val="de-AT" w:eastAsia="de-AT"/>
         </w:rPr>
         <w:drawing>
           <wp:anchor distT="0" distB="0" distL="114300" distR="114300" simplePos="0" relativeHeight="251665408" behindDoc="0" locked="0" layoutInCell="1" allowOverlap="1" wp14:anchorId="477CCDA8" wp14:editId="069EF280">
@@ -1674,7 +2810,7 @@
     </w:p>
     <w:p>
       <w:pPr>
-        <w:pStyle w:val="Heading4"/>
+        <w:pStyle w:val="berschrift4"/>
       </w:pPr>
       <w:r>
         <w:t>Market outlook</w:t>
@@ -1707,9 +2843,9 @@
     </w:p>
     <w:p>
       <w:pPr>
-        <w:pStyle w:val="Heading3"/>
-      </w:pPr>
-      <w:bookmarkStart w:id="5" w:name="_Toc453089241"/>
+        <w:pStyle w:val="berschrift3"/>
+      </w:pPr>
+      <w:bookmarkStart w:id="5" w:name="_Toc453240724"/>
       <w:r>
         <w:t>Access to Electricity</w:t>
       </w:r>
@@ -1734,20 +2870,24 @@
     <w:p/>
     <w:p>
       <w:pPr>
-        <w:pStyle w:val="Heading1"/>
-      </w:pPr>
+        <w:pStyle w:val="berschrift1"/>
+      </w:pPr>
+      <w:bookmarkStart w:id="6" w:name="_Toc453240725"/>
       <w:r>
         <w:lastRenderedPageBreak/>
         <w:t>Sustainability</w:t>
       </w:r>
+      <w:bookmarkEnd w:id="6"/>
     </w:p>
     <w:p>
       <w:pPr>
-        <w:pStyle w:val="Heading2"/>
-      </w:pPr>
+        <w:pStyle w:val="berschrift2"/>
+      </w:pPr>
+      <w:bookmarkStart w:id="7" w:name="_Toc453240726"/>
       <w:r>
         <w:t>Environmental Economics</w:t>
       </w:r>
+      <w:bookmarkEnd w:id="7"/>
     </w:p>
     <w:p>
       <w:r>
@@ -1795,7 +2935,7 @@
     </w:p>
     <w:p>
       <w:pPr>
-        <w:pStyle w:val="ListParagraph"/>
+        <w:pStyle w:val="Listenabsatz"/>
         <w:numPr>
           <w:ilvl w:val="0"/>
           <w:numId w:val="47"/>
@@ -1813,7 +2953,7 @@
     </w:p>
     <w:p>
       <w:pPr>
-        <w:pStyle w:val="ListParagraph"/>
+        <w:pStyle w:val="Listenabsatz"/>
         <w:numPr>
           <w:ilvl w:val="0"/>
           <w:numId w:val="47"/>
@@ -1831,7 +2971,7 @@
     </w:p>
     <w:p>
       <w:pPr>
-        <w:pStyle w:val="ListParagraph"/>
+        <w:pStyle w:val="Listenabsatz"/>
         <w:numPr>
           <w:ilvl w:val="0"/>
           <w:numId w:val="47"/>
@@ -1846,7 +2986,7 @@
     </w:p>
     <w:p>
       <w:pPr>
-        <w:pStyle w:val="ListParagraph"/>
+        <w:pStyle w:val="Listenabsatz"/>
         <w:numPr>
           <w:ilvl w:val="0"/>
           <w:numId w:val="47"/>
@@ -1861,7 +3001,7 @@
     </w:p>
     <w:p>
       <w:pPr>
-        <w:pStyle w:val="ListParagraph"/>
+        <w:pStyle w:val="Listenabsatz"/>
         <w:numPr>
           <w:ilvl w:val="0"/>
           <w:numId w:val="47"/>
@@ -1879,7 +3019,7 @@
     </w:p>
     <w:p>
       <w:pPr>
-        <w:pStyle w:val="ListParagraph"/>
+        <w:pStyle w:val="Listenabsatz"/>
         <w:numPr>
           <w:ilvl w:val="0"/>
           <w:numId w:val="47"/>
@@ -1941,7 +3081,7 @@
       <w:r>
         <w:rPr>
           <w:noProof/>
-          <w:lang w:val="en-GB" w:eastAsia="en-GB"/>
+          <w:lang w:val="de-AT" w:eastAsia="de-AT"/>
         </w:rPr>
         <w:drawing>
           <wp:anchor distT="0" distB="0" distL="114300" distR="114300" simplePos="0" relativeHeight="251667456" behindDoc="0" locked="0" layoutInCell="1" allowOverlap="1" wp14:anchorId="1192E54A" wp14:editId="2558DF4B">
@@ -2037,7 +3177,7 @@
     </w:p>
     <w:p>
       <w:pPr>
-        <w:pStyle w:val="Heading4"/>
+        <w:pStyle w:val="berschrift4"/>
       </w:pPr>
       <w:r>
         <w:t>Club of Rome: Limits to Growth (1972)</w:t>
@@ -2052,7 +3192,7 @@
       <w:r>
         <w:rPr>
           <w:noProof/>
-          <w:lang w:val="en-GB" w:eastAsia="en-GB"/>
+          <w:lang w:val="de-AT" w:eastAsia="de-AT"/>
         </w:rPr>
         <w:drawing>
           <wp:anchor distT="0" distB="0" distL="114300" distR="114300" simplePos="0" relativeHeight="251669504" behindDoc="0" locked="0" layoutInCell="1" allowOverlap="1" wp14:anchorId="68A9852F" wp14:editId="2FBDBFDA">
@@ -2118,7 +3258,7 @@
     </w:p>
     <w:p>
       <w:pPr>
-        <w:pStyle w:val="Heading4"/>
+        <w:pStyle w:val="berschrift4"/>
       </w:pPr>
       <w:r>
         <w:t>International climate targets</w:t>
@@ -2141,18 +3281,20 @@
     <w:p/>
     <w:p>
       <w:pPr>
-        <w:pStyle w:val="Heading2"/>
-      </w:pPr>
+        <w:pStyle w:val="berschrift2"/>
+      </w:pPr>
+      <w:bookmarkStart w:id="8" w:name="_Toc453240727"/>
       <w:r>
         <w:lastRenderedPageBreak/>
         <w:t>Aspects of sustainable development</w:t>
       </w:r>
+      <w:bookmarkEnd w:id="8"/>
     </w:p>
     <w:p>
       <w:r>
         <w:rPr>
           <w:noProof/>
-          <w:lang w:val="en-GB" w:eastAsia="en-GB"/>
+          <w:lang w:val="de-AT" w:eastAsia="de-AT"/>
         </w:rPr>
         <w:drawing>
           <wp:anchor distT="0" distB="0" distL="114300" distR="114300" simplePos="0" relativeHeight="251671552" behindDoc="0" locked="0" layoutInCell="1" allowOverlap="1" wp14:anchorId="6F5A6115" wp14:editId="5073D5BD">
@@ -2272,11 +3414,13 @@
     </w:p>
     <w:p>
       <w:pPr>
-        <w:pStyle w:val="Heading3"/>
-      </w:pPr>
+        <w:pStyle w:val="berschrift3"/>
+      </w:pPr>
+      <w:bookmarkStart w:id="9" w:name="_Toc453240728"/>
       <w:r>
         <w:t>Natural vs Antropogenic capital</w:t>
       </w:r>
+      <w:bookmarkEnd w:id="9"/>
     </w:p>
     <w:p>
       <w:r>
@@ -2300,7 +3444,7 @@
       <w:r>
         <w:rPr>
           <w:noProof/>
-          <w:lang w:val="en-GB" w:eastAsia="en-GB"/>
+          <w:lang w:val="de-AT" w:eastAsia="de-AT"/>
         </w:rPr>
         <w:drawing>
           <wp:anchor distT="0" distB="0" distL="114300" distR="114300" simplePos="0" relativeHeight="251673600" behindDoc="0" locked="0" layoutInCell="1" allowOverlap="1" wp14:anchorId="7F462520" wp14:editId="410B3530">
@@ -2357,17 +3501,19 @@
     </w:p>
     <w:p>
       <w:pPr>
-        <w:pStyle w:val="Heading2"/>
-      </w:pPr>
+        <w:pStyle w:val="berschrift2"/>
+      </w:pPr>
+      <w:bookmarkStart w:id="10" w:name="_Toc453240729"/>
       <w:r>
         <w:t>Ecological sustainability</w:t>
       </w:r>
+      <w:bookmarkEnd w:id="10"/>
     </w:p>
     <w:p>
       <w:r>
         <w:rPr>
           <w:noProof/>
-          <w:lang w:val="en-GB" w:eastAsia="en-GB"/>
+          <w:lang w:val="de-AT" w:eastAsia="de-AT"/>
         </w:rPr>
         <w:drawing>
           <wp:anchor distT="0" distB="0" distL="114300" distR="114300" simplePos="0" relativeHeight="251675648" behindDoc="0" locked="0" layoutInCell="1" allowOverlap="1" wp14:anchorId="026A53C4" wp14:editId="35D8D089">
@@ -2470,13 +3616,7 @@
         <w:rPr>
           <w:b/>
         </w:rPr>
-        <w:t>and non-renewable</w:t>
-      </w:r>
-      <w:r>
-        <w:rPr>
-          <w:b/>
-        </w:rPr>
-        <w:t xml:space="preserve"> </w:t>
+        <w:t xml:space="preserve">and non-renewable </w:t>
       </w:r>
       <w:r>
         <w:rPr>
@@ -2561,12 +3701,13 @@
     </w:p>
     <w:p>
       <w:pPr>
-        <w:pStyle w:val="Heading2"/>
-      </w:pPr>
+        <w:pStyle w:val="berschrift2"/>
+      </w:pPr>
+      <w:bookmarkStart w:id="11" w:name="_Toc453240730"/>
       <w:r>
         <w:rPr>
           <w:noProof/>
-          <w:lang w:val="en-GB" w:eastAsia="en-GB"/>
+          <w:lang w:val="de-AT" w:eastAsia="de-AT"/>
         </w:rPr>
         <w:lastRenderedPageBreak/>
         <w:drawing>
@@ -2630,6 +3771,7 @@
       <w:r>
         <w:t>Economic Sustainability</w:t>
       </w:r>
+      <w:bookmarkEnd w:id="11"/>
     </w:p>
     <w:p>
       <w:r>
@@ -2770,12 +3912,13 @@
     </w:p>
     <w:p>
       <w:pPr>
-        <w:pStyle w:val="Heading2"/>
-      </w:pPr>
+        <w:pStyle w:val="berschrift2"/>
+      </w:pPr>
+      <w:bookmarkStart w:id="12" w:name="_Toc453240731"/>
       <w:r>
         <w:rPr>
           <w:noProof/>
-          <w:lang w:val="en-GB" w:eastAsia="en-GB"/>
+          <w:lang w:val="de-AT" w:eastAsia="de-AT"/>
         </w:rPr>
         <w:drawing>
           <wp:anchor distT="0" distB="0" distL="114300" distR="114300" simplePos="0" relativeHeight="251679744" behindDoc="0" locked="0" layoutInCell="1" allowOverlap="1" wp14:anchorId="4F3359BE" wp14:editId="23E3DE32">
@@ -2838,6 +3981,7 @@
       <w:r>
         <w:t>Social sustainability</w:t>
       </w:r>
+      <w:bookmarkEnd w:id="12"/>
     </w:p>
     <w:p>
       <w:r>
@@ -2911,11 +4055,13 @@
     </w:p>
     <w:p>
       <w:pPr>
-        <w:pStyle w:val="Heading2"/>
-      </w:pPr>
+        <w:pStyle w:val="berschrift2"/>
+      </w:pPr>
+      <w:bookmarkStart w:id="13" w:name="_Toc453240732"/>
       <w:r>
         <w:t>CSR</w:t>
       </w:r>
+      <w:bookmarkEnd w:id="13"/>
     </w:p>
     <w:p>
       <w:r>
@@ -2965,11 +4111,13 @@
     </w:p>
     <w:p>
       <w:pPr>
-        <w:pStyle w:val="Heading2"/>
-      </w:pPr>
+        <w:pStyle w:val="berschrift2"/>
+      </w:pPr>
+      <w:bookmarkStart w:id="14" w:name="_Toc453240733"/>
       <w:r>
         <w:t>Ecological Footprint</w:t>
       </w:r>
+      <w:bookmarkEnd w:id="14"/>
     </w:p>
     <w:p>
       <w:r>
@@ -3009,11 +4157,11 @@
       <w:r>
         <w:rPr>
           <w:noProof/>
-          <w:lang w:val="en-GB" w:eastAsia="en-GB"/>
+          <w:lang w:val="de-AT" w:eastAsia="de-AT"/>
         </w:rPr>
         <w:lastRenderedPageBreak/>
         <w:drawing>
-          <wp:anchor distT="0" distB="0" distL="114300" distR="114300" simplePos="0" relativeHeight="251681792" behindDoc="0" locked="0" layoutInCell="1" allowOverlap="1" wp14:anchorId="11B6F0F9" wp14:editId="3470E084">
+          <wp:anchor distT="0" distB="0" distL="114300" distR="114300" simplePos="0" relativeHeight="251681792" behindDoc="0" locked="0" layoutInCell="1" allowOverlap="1" wp14:anchorId="11B6F0F9" wp14:editId="5966E3F7">
             <wp:simplePos x="0" y="0"/>
             <wp:positionH relativeFrom="margin">
               <wp:align>right</wp:align>
@@ -3096,7 +4244,7 @@
     </w:p>
     <w:p>
       <w:pPr>
-        <w:pStyle w:val="Heading4"/>
+        <w:pStyle w:val="berschrift4"/>
       </w:pPr>
       <w:r>
         <w:t>Ecological debt day</w:t>
@@ -3104,11 +4252,1216 @@
     </w:p>
     <w:p>
       <w:r>
-        <w:t>Stopped at slide 49</w:t>
-      </w:r>
-      <w:bookmarkStart w:id="6" w:name="_GoBack"/>
-      <w:bookmarkEnd w:id="6"/>
+        <w:t xml:space="preserve">This is the day at which humanity’s use of natural resources exceeds what the earth can regenerate in that given year, selected countries consume more than they generate. </w:t>
+      </w:r>
     </w:p>
+    <w:p>
+      <w:pPr>
+        <w:pStyle w:val="berschrift4"/>
+      </w:pPr>
+      <w:r>
+        <w:t>Virtual Water (Water Footprint)</w:t>
+      </w:r>
+    </w:p>
+    <w:p>
+      <w:r>
+        <w:rPr>
+          <w:noProof/>
+          <w:lang w:val="de-AT" w:eastAsia="de-AT"/>
+        </w:rPr>
+        <w:drawing>
+          <wp:anchor distT="0" distB="0" distL="114300" distR="114300" simplePos="0" relativeHeight="251683840" behindDoc="0" locked="0" layoutInCell="1" allowOverlap="1" wp14:anchorId="64FB5D87" wp14:editId="32DB5A4B">
+            <wp:simplePos x="0" y="0"/>
+            <wp:positionH relativeFrom="margin">
+              <wp:posOffset>4856480</wp:posOffset>
+            </wp:positionH>
+            <wp:positionV relativeFrom="paragraph">
+              <wp:posOffset>308279</wp:posOffset>
+            </wp:positionV>
+            <wp:extent cx="2195830" cy="1694815"/>
+            <wp:effectExtent l="0" t="0" r="0" b="635"/>
+            <wp:wrapTight wrapText="bothSides">
+              <wp:wrapPolygon edited="0">
+                <wp:start x="0" y="0"/>
+                <wp:lineTo x="0" y="21365"/>
+                <wp:lineTo x="21363" y="21365"/>
+                <wp:lineTo x="21363" y="0"/>
+                <wp:lineTo x="0" y="0"/>
+              </wp:wrapPolygon>
+            </wp:wrapTight>
+            <wp:docPr id="11" name="Grafik 11"/>
+            <wp:cNvGraphicFramePr>
+              <a:graphicFrameLocks xmlns:a="http://schemas.openxmlformats.org/drawingml/2006/main" noChangeAspect="1"/>
+            </wp:cNvGraphicFramePr>
+            <a:graphic xmlns:a="http://schemas.openxmlformats.org/drawingml/2006/main">
+              <a:graphicData uri="http://schemas.openxmlformats.org/drawingml/2006/picture">
+                <pic:pic xmlns:pic="http://schemas.openxmlformats.org/drawingml/2006/picture">
+                  <pic:nvPicPr>
+                    <pic:cNvPr id="1" name=""/>
+                    <pic:cNvPicPr/>
+                  </pic:nvPicPr>
+                  <pic:blipFill>
+                    <a:blip r:embed="rId20"/>
+                    <a:stretch>
+                      <a:fillRect/>
+                    </a:stretch>
+                  </pic:blipFill>
+                  <pic:spPr>
+                    <a:xfrm>
+                      <a:off x="0" y="0"/>
+                      <a:ext cx="2195830" cy="1694815"/>
+                    </a:xfrm>
+                    <a:prstGeom prst="rect">
+                      <a:avLst/>
+                    </a:prstGeom>
+                  </pic:spPr>
+                </pic:pic>
+              </a:graphicData>
+            </a:graphic>
+            <wp14:sizeRelH relativeFrom="margin">
+              <wp14:pctWidth>0</wp14:pctWidth>
+            </wp14:sizeRelH>
+            <wp14:sizeRelV relativeFrom="margin">
+              <wp14:pctHeight>0</wp14:pctHeight>
+            </wp14:sizeRelV>
+          </wp:anchor>
+        </w:drawing>
+      </w:r>
+      <w:r>
+        <w:t>This is a measurement that measures the total amount of fresh water used in order to produce a product or provide a service.</w:t>
+      </w:r>
+    </w:p>
+    <w:p>
+      <w:pPr>
+        <w:pStyle w:val="berschrift4"/>
+      </w:pPr>
+      <w:r>
+        <w:t>The 1950s syndrom</w:t>
+      </w:r>
+    </w:p>
+    <w:p>
+      <w:r>
+        <w:t xml:space="preserve">After the second world ware, global energy demand increased rapidly, starting in Europe where lifestyle and standards of living changed significantly. The </w:t>
+      </w:r>
+      <w:r>
+        <w:rPr>
+          <w:b/>
+        </w:rPr>
+        <w:t>economic basis</w:t>
+      </w:r>
+      <w:r>
+        <w:t xml:space="preserve"> for this is the price decrease of fossil fuels through newly discovered huge resource reserves in the middle east, this lead to an </w:t>
+      </w:r>
+      <w:r>
+        <w:rPr>
+          <w:b/>
+        </w:rPr>
+        <w:t>increase</w:t>
+      </w:r>
+      <w:r>
+        <w:t xml:space="preserve"> in </w:t>
+      </w:r>
+      <w:r>
+        <w:rPr>
+          <w:b/>
+        </w:rPr>
+        <w:t>energy consumption</w:t>
+      </w:r>
+      <w:r>
+        <w:t xml:space="preserve"> and a development of a consumer society. </w:t>
+      </w:r>
+    </w:p>
+    <w:p/>
+    <w:p>
+      <w:pPr>
+        <w:pStyle w:val="berschrift2"/>
+      </w:pPr>
+      <w:bookmarkStart w:id="15" w:name="_Toc453240734"/>
+      <w:r>
+        <w:t>Environmental targets in companies</w:t>
+      </w:r>
+      <w:bookmarkEnd w:id="15"/>
+    </w:p>
+    <w:p>
+      <w:r>
+        <w:rPr>
+          <w:b/>
+        </w:rPr>
+        <w:t>Reasons for acting sustainable</w:t>
+      </w:r>
+      <w:r>
+        <w:t xml:space="preserve"> include economic rationality, external pressure, competitive advantages as well as an ethical rationality, the </w:t>
+      </w:r>
+      <w:r>
+        <w:rPr>
+          <w:b/>
+        </w:rPr>
+        <w:t>goals</w:t>
+      </w:r>
+      <w:r>
+        <w:t xml:space="preserve"> are legitimacy and acceptance, increasing productivity and strengthening competitive positions. </w:t>
+      </w:r>
+    </w:p>
+    <w:p>
+      <w:r>
+        <w:t xml:space="preserve">It is beneficial to </w:t>
+      </w:r>
+      <w:r>
+        <w:rPr>
+          <w:b/>
+        </w:rPr>
+        <w:t>reduce resource consumption, reduce emissions</w:t>
+      </w:r>
+      <w:r>
+        <w:t xml:space="preserve"> as well as</w:t>
+      </w:r>
+      <w:r>
+        <w:rPr>
+          <w:b/>
+        </w:rPr>
+        <w:t xml:space="preserve"> deal with future environmental problems</w:t>
+      </w:r>
+      <w:r>
+        <w:t xml:space="preserve">, it is also better to go from pollution control to </w:t>
+      </w:r>
+      <w:r>
+        <w:rPr>
+          <w:b/>
+        </w:rPr>
+        <w:t>pollution prevention strategies</w:t>
+      </w:r>
+      <w:r>
+        <w:t xml:space="preserve"> by reducing or eliminating air, water and land pollution in an efficient and sustainable manner. </w:t>
+      </w:r>
+      <w:r>
+        <w:t xml:space="preserve">This can save energy, protect the environment, conserve natural resources and tries in general to stop pollution before it is generated in the first place. </w:t>
+      </w:r>
+    </w:p>
+    <w:p>
+      <w:pPr>
+        <w:pStyle w:val="berschrift3"/>
+      </w:pPr>
+      <w:bookmarkStart w:id="16" w:name="_Toc453240735"/>
+      <w:r>
+        <w:t>Cleaner Production</w:t>
+      </w:r>
+      <w:bookmarkEnd w:id="16"/>
+    </w:p>
+    <w:p>
+      <w:r>
+        <w:rPr>
+          <w:b/>
+        </w:rPr>
+        <w:t>Cleaner Production</w:t>
+      </w:r>
+      <w:r>
+        <w:t xml:space="preserve"> is similar to pollution prevention and is a process that continually evolves with the introduction of improved technology and innovative ideas.</w:t>
+      </w:r>
+    </w:p>
+    <w:p>
+      <w:pPr>
+        <w:jc w:val="center"/>
+        <w:rPr>
+          <w:i/>
+        </w:rPr>
+      </w:pPr>
+      <w:r>
+        <w:rPr>
+          <w:i/>
+        </w:rPr>
+        <w:t xml:space="preserve">Cleaner production is the continuous application of an </w:t>
+      </w:r>
+      <w:r>
+        <w:rPr>
+          <w:b/>
+          <w:i/>
+        </w:rPr>
+        <w:t xml:space="preserve">integrated preventive environmental strategy </w:t>
+      </w:r>
+      <w:r>
+        <w:rPr>
+          <w:i/>
+        </w:rPr>
+        <w:t xml:space="preserve">applied to </w:t>
+      </w:r>
+      <w:r>
+        <w:rPr>
+          <w:b/>
+          <w:i/>
+        </w:rPr>
+        <w:t xml:space="preserve">processes, products and services </w:t>
+      </w:r>
+      <w:r>
+        <w:rPr>
+          <w:i/>
+        </w:rPr>
+        <w:t xml:space="preserve">to increase eco-efficiency and reduce risks for humans and the environment. </w:t>
+      </w:r>
+    </w:p>
+    <w:p>
+      <w:r>
+        <w:t xml:space="preserve">This applies to </w:t>
+      </w:r>
+      <w:r>
+        <w:rPr>
+          <w:b/>
+        </w:rPr>
+        <w:t>production processes</w:t>
+      </w:r>
+      <w:r>
+        <w:t xml:space="preserve"> (conserving raw materials, eliminating waste…), </w:t>
+      </w:r>
+      <w:r>
+        <w:rPr>
+          <w:b/>
+        </w:rPr>
+        <w:t>products</w:t>
+      </w:r>
+      <w:r>
+        <w:t xml:space="preserve"> (reducing negative impacts along the life cycle of a product) and </w:t>
+      </w:r>
+      <w:r>
+        <w:rPr>
+          <w:b/>
+        </w:rPr>
+        <w:t>services</w:t>
+      </w:r>
+      <w:r>
+        <w:t xml:space="preserve"> (incorporating environmental concern into delivering services). </w:t>
+      </w:r>
+    </w:p>
+    <w:p>
+      <w:pPr>
+        <w:pStyle w:val="berschrift4"/>
+      </w:pPr>
+      <w:r>
+        <w:lastRenderedPageBreak/>
+        <w:t>Objectives of cleaner production</w:t>
+      </w:r>
+    </w:p>
+    <w:p>
+      <w:pPr>
+        <w:pStyle w:val="Listenabsatz"/>
+        <w:numPr>
+          <w:ilvl w:val="0"/>
+          <w:numId w:val="48"/>
+        </w:numPr>
+      </w:pPr>
+      <w:r>
+        <w:rPr>
+          <w:b/>
+        </w:rPr>
+        <w:t>Increase efficiency by reducing pollution</w:t>
+      </w:r>
+    </w:p>
+    <w:p>
+      <w:pPr>
+        <w:pStyle w:val="Listenabsatz"/>
+        <w:numPr>
+          <w:ilvl w:val="1"/>
+          <w:numId w:val="48"/>
+        </w:numPr>
+      </w:pPr>
+      <w:r>
+        <w:t>Waste Reduction (try to achieve zero waste discharge)</w:t>
+      </w:r>
+    </w:p>
+    <w:p>
+      <w:pPr>
+        <w:pStyle w:val="Listenabsatz"/>
+        <w:numPr>
+          <w:ilvl w:val="1"/>
+          <w:numId w:val="48"/>
+        </w:numPr>
+      </w:pPr>
+      <w:r>
+        <w:t>Non-Polluting production</w:t>
+      </w:r>
+    </w:p>
+    <w:p>
+      <w:pPr>
+        <w:pStyle w:val="Listenabsatz"/>
+        <w:numPr>
+          <w:ilvl w:val="1"/>
+          <w:numId w:val="48"/>
+        </w:numPr>
+      </w:pPr>
+      <w:r>
+        <w:t>Production Energy efficiency</w:t>
+      </w:r>
+    </w:p>
+    <w:p>
+      <w:pPr>
+        <w:pStyle w:val="Listenabsatz"/>
+        <w:numPr>
+          <w:ilvl w:val="0"/>
+          <w:numId w:val="48"/>
+        </w:numPr>
+      </w:pPr>
+      <w:r>
+        <w:rPr>
+          <w:b/>
+        </w:rPr>
+        <w:t>Reduce risks for humans and environment</w:t>
+      </w:r>
+    </w:p>
+    <w:p>
+      <w:pPr>
+        <w:pStyle w:val="Listenabsatz"/>
+        <w:numPr>
+          <w:ilvl w:val="1"/>
+          <w:numId w:val="48"/>
+        </w:numPr>
+      </w:pPr>
+      <w:r>
+        <w:t>Safe and healthy work environments</w:t>
+      </w:r>
+    </w:p>
+    <w:p>
+      <w:pPr>
+        <w:pStyle w:val="Listenabsatz"/>
+        <w:numPr>
+          <w:ilvl w:val="1"/>
+          <w:numId w:val="48"/>
+        </w:numPr>
+      </w:pPr>
+      <w:r>
+        <w:t>Environmentally sound products</w:t>
+      </w:r>
+    </w:p>
+    <w:p>
+      <w:pPr>
+        <w:pStyle w:val="Listenabsatz"/>
+        <w:numPr>
+          <w:ilvl w:val="1"/>
+          <w:numId w:val="48"/>
+        </w:numPr>
+      </w:pPr>
+      <w:r>
+        <w:t>Environmentally sound packaging</w:t>
+      </w:r>
+    </w:p>
+    <w:p>
+      <w:pPr>
+        <w:pStyle w:val="Listenabsatz"/>
+        <w:numPr>
+          <w:ilvl w:val="0"/>
+          <w:numId w:val="48"/>
+        </w:numPr>
+      </w:pPr>
+      <w:r>
+        <w:rPr>
+          <w:b/>
+        </w:rPr>
+        <w:t>Reduce Costs</w:t>
+      </w:r>
+    </w:p>
+    <w:p>
+      <w:r>
+        <w:t xml:space="preserve">Additional techniques include </w:t>
+      </w:r>
+      <w:r>
+        <w:rPr>
+          <w:b/>
+        </w:rPr>
+        <w:t>improving process efficiency, substituting materials, controlling inventory, performing preventative maintenance, improve housekeeping</w:t>
+      </w:r>
+      <w:r>
+        <w:t xml:space="preserve"> and </w:t>
+      </w:r>
+      <w:r>
+        <w:rPr>
+          <w:b/>
+        </w:rPr>
+        <w:t>in-process recycling</w:t>
+      </w:r>
+      <w:r>
+        <w:t xml:space="preserve">. </w:t>
+      </w:r>
+    </w:p>
+    <w:p>
+      <w:pPr>
+        <w:pStyle w:val="berschrift4"/>
+      </w:pPr>
+      <w:r>
+        <w:t>Benefits of Cleaner production</w:t>
+      </w:r>
+    </w:p>
+    <w:p>
+      <w:r>
+        <w:rPr>
+          <w:b/>
+        </w:rPr>
+        <w:t>Environmental and social benefits</w:t>
+      </w:r>
+      <w:r>
+        <w:t xml:space="preserve"> are to be expected by reducing the ecological damage from raw material extraction and refining operations and reducing the risk of emissions during production, recycling, treatment and disposal operations. It also reduces the risk of civil and criminal liability by minimizing the amount of waste generated. </w:t>
+      </w:r>
+    </w:p>
+    <w:p>
+      <w:r>
+        <w:rPr>
+          <w:noProof/>
+          <w:lang w:val="de-AT" w:eastAsia="de-AT"/>
+        </w:rPr>
+        <w:drawing>
+          <wp:anchor distT="0" distB="0" distL="114300" distR="114300" simplePos="0" relativeHeight="251689984" behindDoc="0" locked="0" layoutInCell="1" allowOverlap="1" wp14:anchorId="66CE7AEF" wp14:editId="34AF2DAF">
+            <wp:simplePos x="0" y="0"/>
+            <wp:positionH relativeFrom="margin">
+              <wp:posOffset>4235450</wp:posOffset>
+            </wp:positionH>
+            <wp:positionV relativeFrom="paragraph">
+              <wp:posOffset>2863215</wp:posOffset>
+            </wp:positionV>
+            <wp:extent cx="2816225" cy="2061845"/>
+            <wp:effectExtent l="0" t="0" r="3175" b="0"/>
+            <wp:wrapTight wrapText="bothSides">
+              <wp:wrapPolygon edited="0">
+                <wp:start x="0" y="0"/>
+                <wp:lineTo x="0" y="21354"/>
+                <wp:lineTo x="21478" y="21354"/>
+                <wp:lineTo x="21478" y="0"/>
+                <wp:lineTo x="0" y="0"/>
+              </wp:wrapPolygon>
+            </wp:wrapTight>
+            <wp:docPr id="14" name="Grafik 14"/>
+            <wp:cNvGraphicFramePr>
+              <a:graphicFrameLocks xmlns:a="http://schemas.openxmlformats.org/drawingml/2006/main" noChangeAspect="1"/>
+            </wp:cNvGraphicFramePr>
+            <a:graphic xmlns:a="http://schemas.openxmlformats.org/drawingml/2006/main">
+              <a:graphicData uri="http://schemas.openxmlformats.org/drawingml/2006/picture">
+                <pic:pic xmlns:pic="http://schemas.openxmlformats.org/drawingml/2006/picture">
+                  <pic:nvPicPr>
+                    <pic:cNvPr id="1" name=""/>
+                    <pic:cNvPicPr/>
+                  </pic:nvPicPr>
+                  <pic:blipFill>
+                    <a:blip r:embed="rId21"/>
+                    <a:stretch>
+                      <a:fillRect/>
+                    </a:stretch>
+                  </pic:blipFill>
+                  <pic:spPr>
+                    <a:xfrm>
+                      <a:off x="0" y="0"/>
+                      <a:ext cx="2816225" cy="2061845"/>
+                    </a:xfrm>
+                    <a:prstGeom prst="rect">
+                      <a:avLst/>
+                    </a:prstGeom>
+                  </pic:spPr>
+                </pic:pic>
+              </a:graphicData>
+            </a:graphic>
+            <wp14:sizeRelH relativeFrom="margin">
+              <wp14:pctWidth>0</wp14:pctWidth>
+            </wp14:sizeRelH>
+            <wp14:sizeRelV relativeFrom="margin">
+              <wp14:pctHeight>0</wp14:pctHeight>
+            </wp14:sizeRelV>
+          </wp:anchor>
+        </w:drawing>
+      </w:r>
+      <w:r>
+        <w:rPr>
+          <w:noProof/>
+          <w:lang w:val="de-AT" w:eastAsia="de-AT"/>
+        </w:rPr>
+        <w:drawing>
+          <wp:anchor distT="0" distB="0" distL="114300" distR="114300" simplePos="0" relativeHeight="251685888" behindDoc="0" locked="0" layoutInCell="1" allowOverlap="1" wp14:anchorId="5C0F1ED7" wp14:editId="15FF00E0">
+            <wp:simplePos x="0" y="0"/>
+            <wp:positionH relativeFrom="margin">
+              <wp:align>left</wp:align>
+            </wp:positionH>
+            <wp:positionV relativeFrom="paragraph">
+              <wp:posOffset>396240</wp:posOffset>
+            </wp:positionV>
+            <wp:extent cx="3545840" cy="2392680"/>
+            <wp:effectExtent l="0" t="0" r="0" b="7620"/>
+            <wp:wrapTight wrapText="bothSides">
+              <wp:wrapPolygon edited="0">
+                <wp:start x="0" y="0"/>
+                <wp:lineTo x="0" y="21497"/>
+                <wp:lineTo x="21468" y="21497"/>
+                <wp:lineTo x="21468" y="0"/>
+                <wp:lineTo x="0" y="0"/>
+              </wp:wrapPolygon>
+            </wp:wrapTight>
+            <wp:docPr id="12" name="Grafik 12"/>
+            <wp:cNvGraphicFramePr>
+              <a:graphicFrameLocks xmlns:a="http://schemas.openxmlformats.org/drawingml/2006/main" noChangeAspect="1"/>
+            </wp:cNvGraphicFramePr>
+            <a:graphic xmlns:a="http://schemas.openxmlformats.org/drawingml/2006/main">
+              <a:graphicData uri="http://schemas.openxmlformats.org/drawingml/2006/picture">
+                <pic:pic xmlns:pic="http://schemas.openxmlformats.org/drawingml/2006/picture">
+                  <pic:nvPicPr>
+                    <pic:cNvPr id="1" name=""/>
+                    <pic:cNvPicPr/>
+                  </pic:nvPicPr>
+                  <pic:blipFill>
+                    <a:blip r:embed="rId22"/>
+                    <a:stretch>
+                      <a:fillRect/>
+                    </a:stretch>
+                  </pic:blipFill>
+                  <pic:spPr>
+                    <a:xfrm>
+                      <a:off x="0" y="0"/>
+                      <a:ext cx="3545840" cy="2392680"/>
+                    </a:xfrm>
+                    <a:prstGeom prst="rect">
+                      <a:avLst/>
+                    </a:prstGeom>
+                  </pic:spPr>
+                </pic:pic>
+              </a:graphicData>
+            </a:graphic>
+            <wp14:sizeRelH relativeFrom="margin">
+              <wp14:pctWidth>0</wp14:pctWidth>
+            </wp14:sizeRelH>
+            <wp14:sizeRelV relativeFrom="margin">
+              <wp14:pctHeight>0</wp14:pctHeight>
+            </wp14:sizeRelV>
+          </wp:anchor>
+        </w:drawing>
+      </w:r>
+      <w:r>
+        <w:rPr>
+          <w:noProof/>
+          <w:lang w:val="de-AT" w:eastAsia="de-AT"/>
+        </w:rPr>
+        <w:drawing>
+          <wp:anchor distT="0" distB="0" distL="114300" distR="114300" simplePos="0" relativeHeight="251687936" behindDoc="0" locked="0" layoutInCell="1" allowOverlap="1" wp14:anchorId="68B39882" wp14:editId="29E71F2B">
+            <wp:simplePos x="0" y="0"/>
+            <wp:positionH relativeFrom="margin">
+              <wp:align>right</wp:align>
+            </wp:positionH>
+            <wp:positionV relativeFrom="paragraph">
+              <wp:posOffset>396240</wp:posOffset>
+            </wp:positionV>
+            <wp:extent cx="3520440" cy="2393950"/>
+            <wp:effectExtent l="0" t="0" r="3810" b="6350"/>
+            <wp:wrapTight wrapText="bothSides">
+              <wp:wrapPolygon edited="0">
+                <wp:start x="0" y="0"/>
+                <wp:lineTo x="0" y="21485"/>
+                <wp:lineTo x="21506" y="21485"/>
+                <wp:lineTo x="21506" y="0"/>
+                <wp:lineTo x="0" y="0"/>
+              </wp:wrapPolygon>
+            </wp:wrapTight>
+            <wp:docPr id="13" name="Grafik 13"/>
+            <wp:cNvGraphicFramePr>
+              <a:graphicFrameLocks xmlns:a="http://schemas.openxmlformats.org/drawingml/2006/main" noChangeAspect="1"/>
+            </wp:cNvGraphicFramePr>
+            <a:graphic xmlns:a="http://schemas.openxmlformats.org/drawingml/2006/main">
+              <a:graphicData uri="http://schemas.openxmlformats.org/drawingml/2006/picture">
+                <pic:pic xmlns:pic="http://schemas.openxmlformats.org/drawingml/2006/picture">
+                  <pic:nvPicPr>
+                    <pic:cNvPr id="1" name=""/>
+                    <pic:cNvPicPr/>
+                  </pic:nvPicPr>
+                  <pic:blipFill>
+                    <a:blip r:embed="rId23"/>
+                    <a:stretch>
+                      <a:fillRect/>
+                    </a:stretch>
+                  </pic:blipFill>
+                  <pic:spPr>
+                    <a:xfrm>
+                      <a:off x="0" y="0"/>
+                      <a:ext cx="3520440" cy="2393950"/>
+                    </a:xfrm>
+                    <a:prstGeom prst="rect">
+                      <a:avLst/>
+                    </a:prstGeom>
+                  </pic:spPr>
+                </pic:pic>
+              </a:graphicData>
+            </a:graphic>
+            <wp14:sizeRelH relativeFrom="margin">
+              <wp14:pctWidth>0</wp14:pctWidth>
+            </wp14:sizeRelH>
+            <wp14:sizeRelV relativeFrom="margin">
+              <wp14:pctHeight>0</wp14:pctHeight>
+            </wp14:sizeRelV>
+          </wp:anchor>
+        </w:drawing>
+      </w:r>
+      <w:r>
+        <w:rPr>
+          <w:b/>
+        </w:rPr>
+        <w:t>Economic benefits</w:t>
+      </w:r>
+      <w:r>
+        <w:t xml:space="preserve"> are expected due to reducing operating costs, reducing material, energy and facility cleanup costs and also by improving a company’s image. </w:t>
+      </w:r>
+    </w:p>
+    <w:p>
+      <w:pPr>
+        <w:pStyle w:val="berschrift4"/>
+      </w:pPr>
+      <w:r>
+        <w:t>Environmental basic strategies</w:t>
+      </w:r>
+    </w:p>
+    <w:p>
+      <w:r>
+        <w:t xml:space="preserve">There are </w:t>
+      </w:r>
+      <w:r>
+        <w:rPr>
+          <w:b/>
+        </w:rPr>
+        <w:t>passive environmental strategies</w:t>
+      </w:r>
+      <w:r>
+        <w:t xml:space="preserve"> like considering environmental protection due to external pressure, as a reactive strategy or </w:t>
+      </w:r>
+      <w:r>
+        <w:rPr>
+          <w:b/>
+        </w:rPr>
+        <w:t>active environmental strategies</w:t>
+      </w:r>
+      <w:r>
+        <w:t xml:space="preserve"> like considering environmental protection a-priori in all relevant business divisions and through an active strategy of communication. </w:t>
+      </w:r>
+    </w:p>
+    <w:p/>
+    <w:p/>
+    <w:p>
+      <w:pPr>
+        <w:jc w:val="left"/>
+      </w:pPr>
+      <w:r>
+        <w:lastRenderedPageBreak/>
+        <w:br w:type="page"/>
+      </w:r>
+    </w:p>
+    <w:p>
+      <w:pPr>
+        <w:pStyle w:val="berschrift1"/>
+      </w:pPr>
+      <w:bookmarkStart w:id="17" w:name="_Toc453240736"/>
+      <w:r>
+        <w:lastRenderedPageBreak/>
+        <w:t>Climate Change</w:t>
+      </w:r>
+      <w:bookmarkEnd w:id="17"/>
+    </w:p>
+    <w:p>
+      <w:r>
+        <w:t xml:space="preserve">First of all, it is important to distinguish between </w:t>
+      </w:r>
+      <w:r>
+        <w:rPr>
+          <w:b/>
+        </w:rPr>
+        <w:t>weather</w:t>
+      </w:r>
+      <w:r>
+        <w:t xml:space="preserve"> (conditions of the atmosphere over a short period of time, changes possibly several times a day) and </w:t>
+      </w:r>
+      <w:r>
+        <w:rPr>
+          <w:b/>
+        </w:rPr>
+        <w:t>climate</w:t>
+      </w:r>
+      <w:r>
+        <w:t xml:space="preserve"> (average of weather conditions over a long period of time), hence </w:t>
+      </w:r>
+      <w:r>
+        <w:rPr>
+          <w:b/>
+        </w:rPr>
+        <w:t>climate change</w:t>
+      </w:r>
+      <w:r>
+        <w:t xml:space="preserve"> are changes in long-term averages of daily weather, for example the </w:t>
+      </w:r>
+      <w:r>
+        <w:rPr>
+          <w:b/>
+        </w:rPr>
+        <w:t>Milankovic cycles</w:t>
+      </w:r>
+      <w:r>
+        <w:t xml:space="preserve"> that appear every 10.000 to 100.000 years. </w:t>
+      </w:r>
+    </w:p>
+    <w:p>
+      <w:pPr>
+        <w:jc w:val="center"/>
+        <w:rPr>
+          <w:i/>
+        </w:rPr>
+      </w:pPr>
+      <w:r>
+        <w:rPr>
+          <w:i/>
+        </w:rPr>
+        <w:t>Climate change is change in the statistical distribution of weather patterns when that change lasts for an extend period of time.</w:t>
+      </w:r>
+    </w:p>
+    <w:p>
+      <w:r>
+        <w:t xml:space="preserve">Its </w:t>
+      </w:r>
+      <w:r>
+        <w:rPr>
+          <w:b/>
+        </w:rPr>
+        <w:t>cause</w:t>
+      </w:r>
+      <w:r>
+        <w:t xml:space="preserve"> are biotic processes, variations in solar radiation received by the earth, plate tectonics leading to volcanic eruptions as well as </w:t>
+      </w:r>
+      <w:r>
+        <w:rPr>
+          <w:b/>
+        </w:rPr>
+        <w:t>human activities</w:t>
+      </w:r>
+      <w:r>
+        <w:t xml:space="preserve">. </w:t>
+      </w:r>
+    </w:p>
+    <w:p>
+      <w:r>
+        <w:rPr>
+          <w:b/>
+        </w:rPr>
+        <w:t>Consequences</w:t>
+      </w:r>
+      <w:r>
+        <w:t xml:space="preserve"> include </w:t>
+      </w:r>
+    </w:p>
+    <w:p>
+      <w:pPr>
+        <w:pStyle w:val="Listenabsatz"/>
+        <w:numPr>
+          <w:ilvl w:val="0"/>
+          <w:numId w:val="49"/>
+        </w:numPr>
+      </w:pPr>
+      <w:r>
+        <w:t>Change in local climate</w:t>
+      </w:r>
+    </w:p>
+    <w:p>
+      <w:pPr>
+        <w:pStyle w:val="Listenabsatz"/>
+        <w:numPr>
+          <w:ilvl w:val="0"/>
+          <w:numId w:val="49"/>
+        </w:numPr>
+      </w:pPr>
+      <w:r>
+        <w:t>More extreme weather events</w:t>
+      </w:r>
+    </w:p>
+    <w:p>
+      <w:pPr>
+        <w:pStyle w:val="Listenabsatz"/>
+        <w:numPr>
+          <w:ilvl w:val="0"/>
+          <w:numId w:val="49"/>
+        </w:numPr>
+      </w:pPr>
+      <w:r>
+        <w:t>Intensification of hydrological cycle</w:t>
+      </w:r>
+    </w:p>
+    <w:p>
+      <w:pPr>
+        <w:pStyle w:val="Listenabsatz"/>
+        <w:numPr>
+          <w:ilvl w:val="0"/>
+          <w:numId w:val="49"/>
+        </w:numPr>
+      </w:pPr>
+      <w:r>
+        <w:rPr>
+          <w:noProof/>
+          <w:lang w:val="de-AT" w:eastAsia="de-AT"/>
+        </w:rPr>
+        <w:drawing>
+          <wp:anchor distT="0" distB="0" distL="114300" distR="114300" simplePos="0" relativeHeight="251692032" behindDoc="0" locked="0" layoutInCell="1" allowOverlap="1" wp14:anchorId="7E73E2A8" wp14:editId="247C80B1">
+            <wp:simplePos x="0" y="0"/>
+            <wp:positionH relativeFrom="margin">
+              <wp:align>right</wp:align>
+            </wp:positionH>
+            <wp:positionV relativeFrom="paragraph">
+              <wp:posOffset>119408</wp:posOffset>
+            </wp:positionV>
+            <wp:extent cx="2647950" cy="1971675"/>
+            <wp:effectExtent l="0" t="0" r="0" b="9525"/>
+            <wp:wrapTight wrapText="bothSides">
+              <wp:wrapPolygon edited="0">
+                <wp:start x="0" y="0"/>
+                <wp:lineTo x="0" y="21496"/>
+                <wp:lineTo x="21445" y="21496"/>
+                <wp:lineTo x="21445" y="0"/>
+                <wp:lineTo x="0" y="0"/>
+              </wp:wrapPolygon>
+            </wp:wrapTight>
+            <wp:docPr id="15" name="Grafik 15"/>
+            <wp:cNvGraphicFramePr>
+              <a:graphicFrameLocks xmlns:a="http://schemas.openxmlformats.org/drawingml/2006/main" noChangeAspect="1"/>
+            </wp:cNvGraphicFramePr>
+            <a:graphic xmlns:a="http://schemas.openxmlformats.org/drawingml/2006/main">
+              <a:graphicData uri="http://schemas.openxmlformats.org/drawingml/2006/picture">
+                <pic:pic xmlns:pic="http://schemas.openxmlformats.org/drawingml/2006/picture">
+                  <pic:nvPicPr>
+                    <pic:cNvPr id="1" name=""/>
+                    <pic:cNvPicPr/>
+                  </pic:nvPicPr>
+                  <pic:blipFill>
+                    <a:blip r:embed="rId24"/>
+                    <a:stretch>
+                      <a:fillRect/>
+                    </a:stretch>
+                  </pic:blipFill>
+                  <pic:spPr>
+                    <a:xfrm>
+                      <a:off x="0" y="0"/>
+                      <a:ext cx="2647950" cy="1971675"/>
+                    </a:xfrm>
+                    <a:prstGeom prst="rect">
+                      <a:avLst/>
+                    </a:prstGeom>
+                  </pic:spPr>
+                </pic:pic>
+              </a:graphicData>
+            </a:graphic>
+            <wp14:sizeRelH relativeFrom="margin">
+              <wp14:pctWidth>0</wp14:pctWidth>
+            </wp14:sizeRelH>
+            <wp14:sizeRelV relativeFrom="margin">
+              <wp14:pctHeight>0</wp14:pctHeight>
+            </wp14:sizeRelV>
+          </wp:anchor>
+        </w:drawing>
+      </w:r>
+      <w:r>
+        <w:t>Reduction of areas covered in snow and ice</w:t>
+      </w:r>
+    </w:p>
+    <w:p>
+      <w:pPr>
+        <w:pStyle w:val="Listenabsatz"/>
+        <w:numPr>
+          <w:ilvl w:val="0"/>
+          <w:numId w:val="49"/>
+        </w:numPr>
+      </w:pPr>
+      <w:r>
+        <w:t>Sea level rise</w:t>
+      </w:r>
+    </w:p>
+    <w:p>
+      <w:pPr>
+        <w:pStyle w:val="Listenabsatz"/>
+        <w:numPr>
+          <w:ilvl w:val="0"/>
+          <w:numId w:val="49"/>
+        </w:numPr>
+      </w:pPr>
+      <w:r>
+        <w:t>Loss of biodiversity</w:t>
+      </w:r>
+    </w:p>
+    <w:p>
+      <w:pPr>
+        <w:pStyle w:val="Listenabsatz"/>
+        <w:numPr>
+          <w:ilvl w:val="0"/>
+          <w:numId w:val="49"/>
+        </w:numPr>
+      </w:pPr>
+      <w:r>
+        <w:t>Change in land use patterns</w:t>
+      </w:r>
+    </w:p>
+    <w:p>
+      <w:r>
+        <w:t xml:space="preserve">In our area, this means especially warmer and drier summers, melting of glaciers, higher pollution concentrations as well as change in crop/food production. </w:t>
+      </w:r>
+    </w:p>
+    <w:p>
+      <w:r>
+        <w:t xml:space="preserve">The gases attributed to contribute to the greenhouse gas effect are the so-called </w:t>
+      </w:r>
+      <w:r>
+        <w:rPr>
+          <w:b/>
+        </w:rPr>
+        <w:t>greenhouse gases</w:t>
+      </w:r>
+      <w:r>
+        <w:t xml:space="preserve">, carbon dioxide, methane, nitrous oxide, chlorofluorocarbons as well as water vapor. </w:t>
+      </w:r>
+    </w:p>
+    <w:p>
+      <w:pPr>
+        <w:pStyle w:val="berschrift2"/>
+      </w:pPr>
+      <w:r>
+        <w:t>Global warming potential</w:t>
+      </w:r>
+    </w:p>
+    <w:p>
+      <w:r>
+        <w:t>Stopped at slide 8</w:t>
+      </w:r>
+      <w:bookmarkStart w:id="18" w:name="_GoBack"/>
+      <w:bookmarkEnd w:id="18"/>
+    </w:p>
+    <w:p/>
+    <w:p/>
+    <w:p/>
+    <w:p/>
+    <w:p/>
+    <w:p/>
+    <w:p/>
+    <w:p/>
+    <w:p/>
+    <w:p/>
+    <w:p/>
+    <w:p/>
+    <w:p/>
+    <w:p/>
+    <w:p/>
+    <w:p/>
+    <w:p/>
+    <w:p/>
+    <w:p/>
+    <w:p/>
+    <w:p/>
+    <w:p/>
+    <w:p/>
+    <w:p/>
+    <w:p>
+      <w:pPr>
+        <w:jc w:val="left"/>
+      </w:pPr>
+      <w:r>
+        <w:br w:type="page"/>
+      </w:r>
+    </w:p>
+    <w:p>
+      <w:pPr>
+        <w:pStyle w:val="berschrift1"/>
+      </w:pPr>
+      <w:bookmarkStart w:id="19" w:name="_Toc453240737"/>
+      <w:r>
+        <w:lastRenderedPageBreak/>
+        <w:t>Emission Trading System</w:t>
+      </w:r>
+      <w:bookmarkEnd w:id="19"/>
+    </w:p>
+    <w:p/>
+    <w:p/>
+    <w:p/>
+    <w:p/>
+    <w:p/>
+    <w:p/>
+    <w:p/>
+    <w:p/>
+    <w:p/>
+    <w:p/>
+    <w:p/>
+    <w:p/>
+    <w:p/>
+    <w:p/>
+    <w:p/>
+    <w:p/>
+    <w:p/>
+    <w:p/>
+    <w:p/>
+    <w:p/>
+    <w:p/>
+    <w:p/>
+    <w:p/>
+    <w:p/>
+    <w:p/>
+    <w:p>
+      <w:pPr>
+        <w:jc w:val="left"/>
+      </w:pPr>
+      <w:r>
+        <w:lastRenderedPageBreak/>
+        <w:br w:type="page"/>
+      </w:r>
+    </w:p>
+    <w:p>
+      <w:pPr>
+        <w:pStyle w:val="berschrift1"/>
+      </w:pPr>
+      <w:bookmarkStart w:id="20" w:name="_Toc453240738"/>
+      <w:r>
+        <w:lastRenderedPageBreak/>
+        <w:t>Life-Cycle Analysis</w:t>
+      </w:r>
+      <w:bookmarkEnd w:id="20"/>
+    </w:p>
+    <w:p/>
+    <w:p/>
+    <w:p/>
+    <w:p/>
+    <w:p/>
+    <w:p/>
+    <w:p/>
+    <w:p/>
+    <w:p/>
+    <w:p/>
+    <w:p/>
+    <w:p/>
+    <w:p/>
+    <w:p/>
+    <w:p/>
+    <w:p/>
+    <w:p/>
+    <w:p/>
+    <w:p/>
+    <w:p/>
+    <w:p/>
+    <w:p/>
+    <w:p/>
+    <w:p/>
+    <w:p/>
+    <w:p>
+      <w:pPr>
+        <w:jc w:val="left"/>
+      </w:pPr>
+      <w:r>
+        <w:lastRenderedPageBreak/>
+        <w:br w:type="page"/>
+      </w:r>
+    </w:p>
+    <w:p>
+      <w:pPr>
+        <w:pStyle w:val="berschrift1"/>
+      </w:pPr>
+      <w:bookmarkStart w:id="21" w:name="_Toc453240739"/>
+      <w:r>
+        <w:lastRenderedPageBreak/>
+        <w:t>Environment Management System</w:t>
+      </w:r>
+      <w:bookmarkEnd w:id="21"/>
+    </w:p>
+    <w:p/>
+    <w:p/>
+    <w:p/>
+    <w:p/>
+    <w:p/>
+    <w:p/>
+    <w:p/>
+    <w:p/>
+    <w:p/>
+    <w:p/>
+    <w:p/>
+    <w:p/>
+    <w:p/>
+    <w:p/>
+    <w:p/>
+    <w:p/>
+    <w:p/>
+    <w:p/>
+    <w:p/>
+    <w:p/>
+    <w:p/>
+    <w:p/>
+    <w:p/>
+    <w:p/>
+    <w:p/>
+    <w:p>
+      <w:pPr>
+        <w:jc w:val="left"/>
+      </w:pPr>
+      <w:r>
+        <w:lastRenderedPageBreak/>
+        <w:br w:type="page"/>
+      </w:r>
+    </w:p>
+    <w:p>
+      <w:pPr>
+        <w:pStyle w:val="berschrift1"/>
+      </w:pPr>
+      <w:bookmarkStart w:id="22" w:name="_Toc453240740"/>
+      <w:r>
+        <w:lastRenderedPageBreak/>
+        <w:t>Directives</w:t>
+      </w:r>
+      <w:bookmarkEnd w:id="22"/>
+    </w:p>
+    <w:p/>
+    <w:p/>
+    <w:p/>
+    <w:p/>
+    <w:p/>
+    <w:p/>
+    <w:p/>
+    <w:p/>
+    <w:p/>
+    <w:p/>
+    <w:p/>
+    <w:p/>
+    <w:p/>
+    <w:p/>
+    <w:p/>
+    <w:p/>
+    <w:p/>
+    <w:p/>
+    <w:p/>
+    <w:p/>
+    <w:p/>
+    <w:p/>
+    <w:p/>
+    <w:p/>
+    <w:p/>
+    <w:p>
+      <w:pPr>
+        <w:jc w:val="left"/>
+      </w:pPr>
+      <w:r>
+        <w:lastRenderedPageBreak/>
+        <w:br w:type="page"/>
+      </w:r>
+    </w:p>
+    <w:p>
+      <w:pPr>
+        <w:pStyle w:val="berschrift1"/>
+      </w:pPr>
+      <w:bookmarkStart w:id="23" w:name="_Toc453240741"/>
+      <w:r>
+        <w:lastRenderedPageBreak/>
+        <w:t>Acceptance</w:t>
+      </w:r>
+      <w:bookmarkEnd w:id="23"/>
+    </w:p>
+    <w:p/>
+    <w:p/>
+    <w:p/>
+    <w:p/>
+    <w:p/>
+    <w:p/>
+    <w:p/>
+    <w:p/>
+    <w:p/>
+    <w:p/>
+    <w:p/>
+    <w:p/>
+    <w:p/>
+    <w:p/>
+    <w:p/>
+    <w:p/>
+    <w:p/>
+    <w:p/>
     <w:p/>
     <w:p/>
     <w:p/>
@@ -3118,7 +5471,7 @@
     <w:p/>
     <w:p/>
     <w:sectPr>
-      <w:footerReference w:type="default" r:id="rId20"/>
+      <w:footerReference w:type="default" r:id="rId25"/>
       <w:pgSz w:w="12240" w:h="15840"/>
       <w:pgMar w:top="567" w:right="567" w:bottom="567" w:left="567" w:header="720" w:footer="720" w:gutter="0"/>
       <w:pgNumType w:start="0" w:chapStyle="1"/>
@@ -3131,7 +5484,7 @@
 </file>
 
 <file path=word/endnotes.xml><?xml version="1.0" encoding="utf-8"?>
-<w:endnotes xmlns:wpc="http://schemas.microsoft.com/office/word/2010/wordprocessingCanvas" xmlns:cx="http://schemas.microsoft.com/office/drawing/2014/chartex" xmlns:cx1="http://schemas.microsoft.com/office/drawing/2015/9/8/chartex" xmlns:cx2="http://schemas.microsoft.com/office/drawing/2015/10/21/chartex" xmlns:mc="http://schemas.openxmlformats.org/markup-compatibility/2006" xmlns:o="urn:schemas-microsoft-com:office:office" xmlns:r="http://schemas.openxmlformats.org/officeDocument/2006/relationships" xmlns:m="http://schemas.openxmlformats.org/officeDocument/2006/math" xmlns:v="urn:schemas-microsoft-com:vml" xmlns:wp14="http://schemas.microsoft.com/office/word/2010/wordprocessingDrawing" xmlns:wp="http://schemas.openxmlformats.org/drawingml/2006/wordprocessingDrawing" xmlns:w10="urn:schemas-microsoft-com:office:word" xmlns:w="http://schemas.openxmlformats.org/wordprocessingml/2006/main" xmlns:w14="http://schemas.microsoft.com/office/word/2010/wordml" xmlns:w15="http://schemas.microsoft.com/office/word/2012/wordml" xmlns:w16se="http://schemas.microsoft.com/office/word/2015/wordml/symex" xmlns:wpg="http://schemas.microsoft.com/office/word/2010/wordprocessingGroup" xmlns:wpi="http://schemas.microsoft.com/office/word/2010/wordprocessingInk" xmlns:wne="http://schemas.microsoft.com/office/word/2006/wordml" xmlns:wps="http://schemas.microsoft.com/office/word/2010/wordprocessingShape" mc:Ignorable="w14 w15 w16se wp14">
+<w:endnotes xmlns:wpc="http://schemas.microsoft.com/office/word/2010/wordprocessingCanvas" xmlns:cx="http://schemas.microsoft.com/office/drawing/2014/chartex" xmlns:cx1="http://schemas.microsoft.com/office/drawing/2015/9/8/chartex" xmlns:mc="http://schemas.openxmlformats.org/markup-compatibility/2006" xmlns:o="urn:schemas-microsoft-com:office:office" xmlns:r="http://schemas.openxmlformats.org/officeDocument/2006/relationships" xmlns:m="http://schemas.openxmlformats.org/officeDocument/2006/math" xmlns:v="urn:schemas-microsoft-com:vml" xmlns:wp14="http://schemas.microsoft.com/office/word/2010/wordprocessingDrawing" xmlns:wp="http://schemas.openxmlformats.org/drawingml/2006/wordprocessingDrawing" xmlns:w10="urn:schemas-microsoft-com:office:word" xmlns:w="http://schemas.openxmlformats.org/wordprocessingml/2006/main" xmlns:w14="http://schemas.microsoft.com/office/word/2010/wordml" xmlns:w15="http://schemas.microsoft.com/office/word/2012/wordml" xmlns:w16se="http://schemas.microsoft.com/office/word/2015/wordml/symex" xmlns:wpg="http://schemas.microsoft.com/office/word/2010/wordprocessingGroup" xmlns:wpi="http://schemas.microsoft.com/office/word/2010/wordprocessingInk" xmlns:wne="http://schemas.microsoft.com/office/word/2006/wordml" xmlns:wps="http://schemas.microsoft.com/office/word/2010/wordprocessingShape" mc:Ignorable="w14 w15 w16se wp14">
   <w:endnote w:type="separator" w:id="-1">
     <w:p>
       <w:pPr>
@@ -3156,7 +5509,7 @@
 </file>
 
 <file path=word/footer1.xml><?xml version="1.0" encoding="utf-8"?>
-<w:ftr xmlns:wpc="http://schemas.microsoft.com/office/word/2010/wordprocessingCanvas" xmlns:cx="http://schemas.microsoft.com/office/drawing/2014/chartex" xmlns:cx1="http://schemas.microsoft.com/office/drawing/2015/9/8/chartex" xmlns:cx2="http://schemas.microsoft.com/office/drawing/2015/10/21/chartex" xmlns:mc="http://schemas.openxmlformats.org/markup-compatibility/2006" xmlns:o="urn:schemas-microsoft-com:office:office" xmlns:r="http://schemas.openxmlformats.org/officeDocument/2006/relationships" xmlns:m="http://schemas.openxmlformats.org/officeDocument/2006/math" xmlns:v="urn:schemas-microsoft-com:vml" xmlns:wp14="http://schemas.microsoft.com/office/word/2010/wordprocessingDrawing" xmlns:wp="http://schemas.openxmlformats.org/drawingml/2006/wordprocessingDrawing" xmlns:w10="urn:schemas-microsoft-com:office:word" xmlns:w="http://schemas.openxmlformats.org/wordprocessingml/2006/main" xmlns:w14="http://schemas.microsoft.com/office/word/2010/wordml" xmlns:w15="http://schemas.microsoft.com/office/word/2012/wordml" xmlns:w16se="http://schemas.microsoft.com/office/word/2015/wordml/symex" xmlns:wpg="http://schemas.microsoft.com/office/word/2010/wordprocessingGroup" xmlns:wpi="http://schemas.microsoft.com/office/word/2010/wordprocessingInk" xmlns:wne="http://schemas.microsoft.com/office/word/2006/wordml" xmlns:wps="http://schemas.microsoft.com/office/word/2010/wordprocessingShape" mc:Ignorable="w14 w15 w16se wp14">
+<w:ftr xmlns:wpc="http://schemas.microsoft.com/office/word/2010/wordprocessingCanvas" xmlns:cx="http://schemas.microsoft.com/office/drawing/2014/chartex" xmlns:cx1="http://schemas.microsoft.com/office/drawing/2015/9/8/chartex" xmlns:mc="http://schemas.openxmlformats.org/markup-compatibility/2006" xmlns:o="urn:schemas-microsoft-com:office:office" xmlns:r="http://schemas.openxmlformats.org/officeDocument/2006/relationships" xmlns:m="http://schemas.openxmlformats.org/officeDocument/2006/math" xmlns:v="urn:schemas-microsoft-com:vml" xmlns:wp14="http://schemas.microsoft.com/office/word/2010/wordprocessingDrawing" xmlns:wp="http://schemas.openxmlformats.org/drawingml/2006/wordprocessingDrawing" xmlns:w10="urn:schemas-microsoft-com:office:word" xmlns:w="http://schemas.openxmlformats.org/wordprocessingml/2006/main" xmlns:w14="http://schemas.microsoft.com/office/word/2010/wordml" xmlns:w15="http://schemas.microsoft.com/office/word/2012/wordml" xmlns:w16se="http://schemas.microsoft.com/office/word/2015/wordml/symex" xmlns:wpg="http://schemas.microsoft.com/office/word/2010/wordprocessingGroup" xmlns:wpi="http://schemas.microsoft.com/office/word/2010/wordprocessingInk" xmlns:wne="http://schemas.microsoft.com/office/word/2006/wordml" xmlns:wps="http://schemas.microsoft.com/office/word/2010/wordprocessingShape" mc:Ignorable="w14 w15 w16se wp14">
   <w:p>
     <w:pPr>
       <w:tabs>
@@ -3212,7 +5565,7 @@
         <w:color w:val="163C3F" w:themeColor="text2" w:themeShade="BF"/>
         <w:szCs w:val="24"/>
       </w:rPr>
-      <w:t>7</w:t>
+      <w:t>10</w:t>
     </w:r>
     <w:r>
       <w:rPr>
@@ -3255,7 +5608,7 @@
         <w:color w:val="163C3F" w:themeColor="text2" w:themeShade="BF"/>
         <w:szCs w:val="24"/>
       </w:rPr>
-      <w:t>7</w:t>
+      <w:t>21</w:t>
     </w:r>
     <w:r>
       <w:rPr>
@@ -3267,14 +5620,14 @@
   </w:p>
   <w:p>
     <w:pPr>
-      <w:pStyle w:val="Footer"/>
+      <w:pStyle w:val="Fuzeile"/>
     </w:pPr>
   </w:p>
 </w:ftr>
 </file>
 
 <file path=word/footnotes.xml><?xml version="1.0" encoding="utf-8"?>
-<w:footnotes xmlns:wpc="http://schemas.microsoft.com/office/word/2010/wordprocessingCanvas" xmlns:cx="http://schemas.microsoft.com/office/drawing/2014/chartex" xmlns:cx1="http://schemas.microsoft.com/office/drawing/2015/9/8/chartex" xmlns:cx2="http://schemas.microsoft.com/office/drawing/2015/10/21/chartex" xmlns:mc="http://schemas.openxmlformats.org/markup-compatibility/2006" xmlns:o="urn:schemas-microsoft-com:office:office" xmlns:r="http://schemas.openxmlformats.org/officeDocument/2006/relationships" xmlns:m="http://schemas.openxmlformats.org/officeDocument/2006/math" xmlns:v="urn:schemas-microsoft-com:vml" xmlns:wp14="http://schemas.microsoft.com/office/word/2010/wordprocessingDrawing" xmlns:wp="http://schemas.openxmlformats.org/drawingml/2006/wordprocessingDrawing" xmlns:w10="urn:schemas-microsoft-com:office:word" xmlns:w="http://schemas.openxmlformats.org/wordprocessingml/2006/main" xmlns:w14="http://schemas.microsoft.com/office/word/2010/wordml" xmlns:w15="http://schemas.microsoft.com/office/word/2012/wordml" xmlns:w16se="http://schemas.microsoft.com/office/word/2015/wordml/symex" xmlns:wpg="http://schemas.microsoft.com/office/word/2010/wordprocessingGroup" xmlns:wpi="http://schemas.microsoft.com/office/word/2010/wordprocessingInk" xmlns:wne="http://schemas.microsoft.com/office/word/2006/wordml" xmlns:wps="http://schemas.microsoft.com/office/word/2010/wordprocessingShape" mc:Ignorable="w14 w15 w16se wp14">
+<w:footnotes xmlns:wpc="http://schemas.microsoft.com/office/word/2010/wordprocessingCanvas" xmlns:cx="http://schemas.microsoft.com/office/drawing/2014/chartex" xmlns:cx1="http://schemas.microsoft.com/office/drawing/2015/9/8/chartex" xmlns:mc="http://schemas.openxmlformats.org/markup-compatibility/2006" xmlns:o="urn:schemas-microsoft-com:office:office" xmlns:r="http://schemas.openxmlformats.org/officeDocument/2006/relationships" xmlns:m="http://schemas.openxmlformats.org/officeDocument/2006/math" xmlns:v="urn:schemas-microsoft-com:vml" xmlns:wp14="http://schemas.microsoft.com/office/word/2010/wordprocessingDrawing" xmlns:wp="http://schemas.openxmlformats.org/drawingml/2006/wordprocessingDrawing" xmlns:w10="urn:schemas-microsoft-com:office:word" xmlns:w="http://schemas.openxmlformats.org/wordprocessingml/2006/main" xmlns:w14="http://schemas.microsoft.com/office/word/2010/wordml" xmlns:w15="http://schemas.microsoft.com/office/word/2012/wordml" xmlns:w16se="http://schemas.microsoft.com/office/word/2015/wordml/symex" xmlns:wpg="http://schemas.microsoft.com/office/word/2010/wordprocessingGroup" xmlns:wpi="http://schemas.microsoft.com/office/word/2010/wordprocessingInk" xmlns:wne="http://schemas.microsoft.com/office/word/2006/wordml" xmlns:wps="http://schemas.microsoft.com/office/word/2010/wordprocessingShape" mc:Ignorable="w14 w15 w16se wp14">
   <w:footnote w:type="separator" w:id="-1">
     <w:p>
       <w:pPr>
@@ -3299,7 +5652,7 @@
 </file>
 
 <file path=word/numbering.xml><?xml version="1.0" encoding="utf-8"?>
-<w:numbering xmlns:wpc="http://schemas.microsoft.com/office/word/2010/wordprocessingCanvas" xmlns:cx="http://schemas.microsoft.com/office/drawing/2014/chartex" xmlns:cx1="http://schemas.microsoft.com/office/drawing/2015/9/8/chartex" xmlns:cx2="http://schemas.microsoft.com/office/drawing/2015/10/21/chartex" xmlns:mc="http://schemas.openxmlformats.org/markup-compatibility/2006" xmlns:o="urn:schemas-microsoft-com:office:office" xmlns:r="http://schemas.openxmlformats.org/officeDocument/2006/relationships" xmlns:m="http://schemas.openxmlformats.org/officeDocument/2006/math" xmlns:v="urn:schemas-microsoft-com:vml" xmlns:wp14="http://schemas.microsoft.com/office/word/2010/wordprocessingDrawing" xmlns:wp="http://schemas.openxmlformats.org/drawingml/2006/wordprocessingDrawing" xmlns:w10="urn:schemas-microsoft-com:office:word" xmlns:w="http://schemas.openxmlformats.org/wordprocessingml/2006/main" xmlns:w14="http://schemas.microsoft.com/office/word/2010/wordml" xmlns:w15="http://schemas.microsoft.com/office/word/2012/wordml" xmlns:w16se="http://schemas.microsoft.com/office/word/2015/wordml/symex" xmlns:wpg="http://schemas.microsoft.com/office/word/2010/wordprocessingGroup" xmlns:wpi="http://schemas.microsoft.com/office/word/2010/wordprocessingInk" xmlns:wne="http://schemas.microsoft.com/office/word/2006/wordml" xmlns:wps="http://schemas.microsoft.com/office/word/2010/wordprocessingShape" mc:Ignorable="w14 w15 w16se wp14">
+<w:numbering xmlns:wpc="http://schemas.microsoft.com/office/word/2010/wordprocessingCanvas" xmlns:cx="http://schemas.microsoft.com/office/drawing/2014/chartex" xmlns:cx1="http://schemas.microsoft.com/office/drawing/2015/9/8/chartex" xmlns:mc="http://schemas.openxmlformats.org/markup-compatibility/2006" xmlns:o="urn:schemas-microsoft-com:office:office" xmlns:r="http://schemas.openxmlformats.org/officeDocument/2006/relationships" xmlns:m="http://schemas.openxmlformats.org/officeDocument/2006/math" xmlns:v="urn:schemas-microsoft-com:vml" xmlns:wp14="http://schemas.microsoft.com/office/word/2010/wordprocessingDrawing" xmlns:wp="http://schemas.openxmlformats.org/drawingml/2006/wordprocessingDrawing" xmlns:w10="urn:schemas-microsoft-com:office:word" xmlns:w="http://schemas.openxmlformats.org/wordprocessingml/2006/main" xmlns:w14="http://schemas.microsoft.com/office/word/2010/wordml" xmlns:w15="http://schemas.microsoft.com/office/word/2012/wordml" xmlns:w16se="http://schemas.microsoft.com/office/word/2015/wordml/symex" xmlns:wpg="http://schemas.microsoft.com/office/word/2010/wordprocessingGroup" xmlns:wpi="http://schemas.microsoft.com/office/word/2010/wordprocessingInk" xmlns:wne="http://schemas.microsoft.com/office/word/2006/wordml" xmlns:wps="http://schemas.microsoft.com/office/word/2010/wordprocessingShape" mc:Ignorable="w14 w15 w16se wp14">
   <w:abstractNum w:abstractNumId="0" w15:restartNumberingAfterBreak="0">
     <w:nsid w:val="08181F09"/>
     <w:multiLevelType w:val="hybridMultilevel"/>
@@ -4490,6 +6843,92 @@
     </w:lvl>
   </w:abstractNum>
   <w:abstractNum w:abstractNumId="11" w15:restartNumberingAfterBreak="0">
+    <w:nsid w:val="1B967CFB"/>
+    <w:multiLevelType w:val="hybridMultilevel"/>
+    <w:tmpl w:val="D47AC8B4"/>
+    <w:lvl w:ilvl="0" w:tplc="0C07000F">
+      <w:start w:val="1"/>
+      <w:numFmt w:val="decimal"/>
+      <w:lvlText w:val="%1."/>
+      <w:lvlJc w:val="left"/>
+      <w:pPr>
+        <w:ind w:left="720" w:hanging="360"/>
+      </w:pPr>
+    </w:lvl>
+    <w:lvl w:ilvl="1" w:tplc="0C070019">
+      <w:start w:val="1"/>
+      <w:numFmt w:val="lowerLetter"/>
+      <w:lvlText w:val="%2."/>
+      <w:lvlJc w:val="left"/>
+      <w:pPr>
+        <w:ind w:left="1440" w:hanging="360"/>
+      </w:pPr>
+    </w:lvl>
+    <w:lvl w:ilvl="2" w:tplc="0C07001B" w:tentative="1">
+      <w:start w:val="1"/>
+      <w:numFmt w:val="lowerRoman"/>
+      <w:lvlText w:val="%3."/>
+      <w:lvlJc w:val="right"/>
+      <w:pPr>
+        <w:ind w:left="2160" w:hanging="180"/>
+      </w:pPr>
+    </w:lvl>
+    <w:lvl w:ilvl="3" w:tplc="0C07000F" w:tentative="1">
+      <w:start w:val="1"/>
+      <w:numFmt w:val="decimal"/>
+      <w:lvlText w:val="%4."/>
+      <w:lvlJc w:val="left"/>
+      <w:pPr>
+        <w:ind w:left="2880" w:hanging="360"/>
+      </w:pPr>
+    </w:lvl>
+    <w:lvl w:ilvl="4" w:tplc="0C070019" w:tentative="1">
+      <w:start w:val="1"/>
+      <w:numFmt w:val="lowerLetter"/>
+      <w:lvlText w:val="%5."/>
+      <w:lvlJc w:val="left"/>
+      <w:pPr>
+        <w:ind w:left="3600" w:hanging="360"/>
+      </w:pPr>
+    </w:lvl>
+    <w:lvl w:ilvl="5" w:tplc="0C07001B" w:tentative="1">
+      <w:start w:val="1"/>
+      <w:numFmt w:val="lowerRoman"/>
+      <w:lvlText w:val="%6."/>
+      <w:lvlJc w:val="right"/>
+      <w:pPr>
+        <w:ind w:left="4320" w:hanging="180"/>
+      </w:pPr>
+    </w:lvl>
+    <w:lvl w:ilvl="6" w:tplc="0C07000F" w:tentative="1">
+      <w:start w:val="1"/>
+      <w:numFmt w:val="decimal"/>
+      <w:lvlText w:val="%7."/>
+      <w:lvlJc w:val="left"/>
+      <w:pPr>
+        <w:ind w:left="5040" w:hanging="360"/>
+      </w:pPr>
+    </w:lvl>
+    <w:lvl w:ilvl="7" w:tplc="0C070019" w:tentative="1">
+      <w:start w:val="1"/>
+      <w:numFmt w:val="lowerLetter"/>
+      <w:lvlText w:val="%8."/>
+      <w:lvlJc w:val="left"/>
+      <w:pPr>
+        <w:ind w:left="5760" w:hanging="360"/>
+      </w:pPr>
+    </w:lvl>
+    <w:lvl w:ilvl="8" w:tplc="0C07001B" w:tentative="1">
+      <w:start w:val="1"/>
+      <w:numFmt w:val="lowerRoman"/>
+      <w:lvlText w:val="%9."/>
+      <w:lvlJc w:val="right"/>
+      <w:pPr>
+        <w:ind w:left="6480" w:hanging="180"/>
+      </w:pPr>
+    </w:lvl>
+  </w:abstractNum>
+  <w:abstractNum w:abstractNumId="12" w15:restartNumberingAfterBreak="0">
     <w:nsid w:val="1C2D1833"/>
     <w:multiLevelType w:val="hybridMultilevel"/>
     <w:tmpl w:val="4438A382"/>
@@ -4602,7 +7041,7 @@
       </w:rPr>
     </w:lvl>
   </w:abstractNum>
-  <w:abstractNum w:abstractNumId="12" w15:restartNumberingAfterBreak="0">
+  <w:abstractNum w:abstractNumId="13" w15:restartNumberingAfterBreak="0">
     <w:nsid w:val="26333F39"/>
     <w:multiLevelType w:val="hybridMultilevel"/>
     <w:tmpl w:val="7F963A2E"/>
@@ -4715,7 +7154,7 @@
       </w:rPr>
     </w:lvl>
   </w:abstractNum>
-  <w:abstractNum w:abstractNumId="13" w15:restartNumberingAfterBreak="0">
+  <w:abstractNum w:abstractNumId="14" w15:restartNumberingAfterBreak="0">
     <w:nsid w:val="28561663"/>
     <w:multiLevelType w:val="hybridMultilevel"/>
     <w:tmpl w:val="10E699E0"/>
@@ -4828,7 +7267,7 @@
       </w:rPr>
     </w:lvl>
   </w:abstractNum>
-  <w:abstractNum w:abstractNumId="14" w15:restartNumberingAfterBreak="0">
+  <w:abstractNum w:abstractNumId="15" w15:restartNumberingAfterBreak="0">
     <w:nsid w:val="290D0FE5"/>
     <w:multiLevelType w:val="hybridMultilevel"/>
     <w:tmpl w:val="CA28DDFC"/>
@@ -4941,7 +7380,7 @@
       </w:rPr>
     </w:lvl>
   </w:abstractNum>
-  <w:abstractNum w:abstractNumId="15" w15:restartNumberingAfterBreak="0">
+  <w:abstractNum w:abstractNumId="16" w15:restartNumberingAfterBreak="0">
     <w:nsid w:val="29560B71"/>
     <w:multiLevelType w:val="hybridMultilevel"/>
     <w:tmpl w:val="2FE4BA20"/>
@@ -5054,7 +7493,7 @@
       </w:rPr>
     </w:lvl>
   </w:abstractNum>
-  <w:abstractNum w:abstractNumId="16" w15:restartNumberingAfterBreak="0">
+  <w:abstractNum w:abstractNumId="17" w15:restartNumberingAfterBreak="0">
     <w:nsid w:val="2D25214F"/>
     <w:multiLevelType w:val="hybridMultilevel"/>
     <w:tmpl w:val="01E898C6"/>
@@ -5140,7 +7579,7 @@
       </w:pPr>
     </w:lvl>
   </w:abstractNum>
-  <w:abstractNum w:abstractNumId="17" w15:restartNumberingAfterBreak="0">
+  <w:abstractNum w:abstractNumId="18" w15:restartNumberingAfterBreak="0">
     <w:nsid w:val="2F4656BA"/>
     <w:multiLevelType w:val="hybridMultilevel"/>
     <w:tmpl w:val="DE6C7E98"/>
@@ -5253,7 +7692,7 @@
       </w:rPr>
     </w:lvl>
   </w:abstractNum>
-  <w:abstractNum w:abstractNumId="18" w15:restartNumberingAfterBreak="0">
+  <w:abstractNum w:abstractNumId="19" w15:restartNumberingAfterBreak="0">
     <w:nsid w:val="31BC2D89"/>
     <w:multiLevelType w:val="hybridMultilevel"/>
     <w:tmpl w:val="4C84BF50"/>
@@ -5366,7 +7805,7 @@
       </w:rPr>
     </w:lvl>
   </w:abstractNum>
-  <w:abstractNum w:abstractNumId="19" w15:restartNumberingAfterBreak="0">
+  <w:abstractNum w:abstractNumId="20" w15:restartNumberingAfterBreak="0">
     <w:nsid w:val="32133FEA"/>
     <w:multiLevelType w:val="hybridMultilevel"/>
     <w:tmpl w:val="81C840E2"/>
@@ -5479,7 +7918,7 @@
       </w:rPr>
     </w:lvl>
   </w:abstractNum>
-  <w:abstractNum w:abstractNumId="20" w15:restartNumberingAfterBreak="0">
+  <w:abstractNum w:abstractNumId="21" w15:restartNumberingAfterBreak="0">
     <w:nsid w:val="32423EC2"/>
     <w:multiLevelType w:val="hybridMultilevel"/>
     <w:tmpl w:val="A8929634"/>
@@ -5592,7 +8031,7 @@
       </w:rPr>
     </w:lvl>
   </w:abstractNum>
-  <w:abstractNum w:abstractNumId="21" w15:restartNumberingAfterBreak="0">
+  <w:abstractNum w:abstractNumId="22" w15:restartNumberingAfterBreak="0">
     <w:nsid w:val="326A3F7C"/>
     <w:multiLevelType w:val="hybridMultilevel"/>
     <w:tmpl w:val="6ABE5586"/>
@@ -5705,7 +8144,7 @@
       </w:rPr>
     </w:lvl>
   </w:abstractNum>
-  <w:abstractNum w:abstractNumId="22" w15:restartNumberingAfterBreak="0">
+  <w:abstractNum w:abstractNumId="23" w15:restartNumberingAfterBreak="0">
     <w:nsid w:val="36A47D47"/>
     <w:multiLevelType w:val="hybridMultilevel"/>
     <w:tmpl w:val="A76457BA"/>
@@ -5818,7 +8257,7 @@
       </w:rPr>
     </w:lvl>
   </w:abstractNum>
-  <w:abstractNum w:abstractNumId="23" w15:restartNumberingAfterBreak="0">
+  <w:abstractNum w:abstractNumId="24" w15:restartNumberingAfterBreak="0">
     <w:nsid w:val="37591F82"/>
     <w:multiLevelType w:val="hybridMultilevel"/>
     <w:tmpl w:val="E0BE9526"/>
@@ -5931,7 +8370,7 @@
       </w:rPr>
     </w:lvl>
   </w:abstractNum>
-  <w:abstractNum w:abstractNumId="24" w15:restartNumberingAfterBreak="0">
+  <w:abstractNum w:abstractNumId="25" w15:restartNumberingAfterBreak="0">
     <w:nsid w:val="3F764034"/>
     <w:multiLevelType w:val="hybridMultilevel"/>
     <w:tmpl w:val="AF54CA02"/>
@@ -6017,7 +8456,7 @@
       </w:pPr>
     </w:lvl>
   </w:abstractNum>
-  <w:abstractNum w:abstractNumId="25" w15:restartNumberingAfterBreak="0">
+  <w:abstractNum w:abstractNumId="26" w15:restartNumberingAfterBreak="0">
     <w:nsid w:val="43706A9E"/>
     <w:multiLevelType w:val="hybridMultilevel"/>
     <w:tmpl w:val="151A0F58"/>
@@ -6130,7 +8569,7 @@
       </w:rPr>
     </w:lvl>
   </w:abstractNum>
-  <w:abstractNum w:abstractNumId="26" w15:restartNumberingAfterBreak="0">
+  <w:abstractNum w:abstractNumId="27" w15:restartNumberingAfterBreak="0">
     <w:nsid w:val="438D48C9"/>
     <w:multiLevelType w:val="hybridMultilevel"/>
     <w:tmpl w:val="36E2FFDE"/>
@@ -6219,7 +8658,7 @@
       </w:pPr>
     </w:lvl>
   </w:abstractNum>
-  <w:abstractNum w:abstractNumId="27" w15:restartNumberingAfterBreak="0">
+  <w:abstractNum w:abstractNumId="28" w15:restartNumberingAfterBreak="0">
     <w:nsid w:val="440C4F34"/>
     <w:multiLevelType w:val="hybridMultilevel"/>
     <w:tmpl w:val="71F6669C"/>
@@ -6305,7 +8744,7 @@
       </w:pPr>
     </w:lvl>
   </w:abstractNum>
-  <w:abstractNum w:abstractNumId="28" w15:restartNumberingAfterBreak="0">
+  <w:abstractNum w:abstractNumId="29" w15:restartNumberingAfterBreak="0">
     <w:nsid w:val="4930778C"/>
     <w:multiLevelType w:val="hybridMultilevel"/>
     <w:tmpl w:val="31C6F250"/>
@@ -6418,7 +8857,7 @@
       </w:rPr>
     </w:lvl>
   </w:abstractNum>
-  <w:abstractNum w:abstractNumId="29" w15:restartNumberingAfterBreak="0">
+  <w:abstractNum w:abstractNumId="30" w15:restartNumberingAfterBreak="0">
     <w:nsid w:val="4E252B7C"/>
     <w:multiLevelType w:val="hybridMultilevel"/>
     <w:tmpl w:val="F5F45AA6"/>
@@ -6531,7 +8970,7 @@
       </w:rPr>
     </w:lvl>
   </w:abstractNum>
-  <w:abstractNum w:abstractNumId="30" w15:restartNumberingAfterBreak="0">
+  <w:abstractNum w:abstractNumId="31" w15:restartNumberingAfterBreak="0">
     <w:nsid w:val="4E86387B"/>
     <w:multiLevelType w:val="hybridMultilevel"/>
     <w:tmpl w:val="1BE0CF78"/>
@@ -6644,7 +9083,7 @@
       </w:rPr>
     </w:lvl>
   </w:abstractNum>
-  <w:abstractNum w:abstractNumId="31" w15:restartNumberingAfterBreak="0">
+  <w:abstractNum w:abstractNumId="32" w15:restartNumberingAfterBreak="0">
     <w:nsid w:val="504B1D45"/>
     <w:multiLevelType w:val="hybridMultilevel"/>
     <w:tmpl w:val="1A98AE68"/>
@@ -6757,7 +9196,7 @@
       </w:rPr>
     </w:lvl>
   </w:abstractNum>
-  <w:abstractNum w:abstractNumId="32" w15:restartNumberingAfterBreak="0">
+  <w:abstractNum w:abstractNumId="33" w15:restartNumberingAfterBreak="0">
     <w:nsid w:val="51957B38"/>
     <w:multiLevelType w:val="hybridMultilevel"/>
     <w:tmpl w:val="D6D2AE46"/>
@@ -6843,7 +9282,7 @@
       </w:pPr>
     </w:lvl>
   </w:abstractNum>
-  <w:abstractNum w:abstractNumId="33" w15:restartNumberingAfterBreak="0">
+  <w:abstractNum w:abstractNumId="34" w15:restartNumberingAfterBreak="0">
     <w:nsid w:val="53437ABB"/>
     <w:multiLevelType w:val="hybridMultilevel"/>
     <w:tmpl w:val="7632E968"/>
@@ -6956,7 +9395,7 @@
       </w:rPr>
     </w:lvl>
   </w:abstractNum>
-  <w:abstractNum w:abstractNumId="34" w15:restartNumberingAfterBreak="0">
+  <w:abstractNum w:abstractNumId="35" w15:restartNumberingAfterBreak="0">
     <w:nsid w:val="579B1E78"/>
     <w:multiLevelType w:val="hybridMultilevel"/>
     <w:tmpl w:val="31C4A11A"/>
@@ -7069,7 +9508,7 @@
       </w:rPr>
     </w:lvl>
   </w:abstractNum>
-  <w:abstractNum w:abstractNumId="35" w15:restartNumberingAfterBreak="0">
+  <w:abstractNum w:abstractNumId="36" w15:restartNumberingAfterBreak="0">
     <w:nsid w:val="5AA11E28"/>
     <w:multiLevelType w:val="hybridMultilevel"/>
     <w:tmpl w:val="16AAEECA"/>
@@ -7182,7 +9621,7 @@
       </w:rPr>
     </w:lvl>
   </w:abstractNum>
-  <w:abstractNum w:abstractNumId="36" w15:restartNumberingAfterBreak="0">
+  <w:abstractNum w:abstractNumId="37" w15:restartNumberingAfterBreak="0">
     <w:nsid w:val="5AD2750F"/>
     <w:multiLevelType w:val="hybridMultilevel"/>
     <w:tmpl w:val="3CDC1452"/>
@@ -7295,7 +9734,7 @@
       </w:rPr>
     </w:lvl>
   </w:abstractNum>
-  <w:abstractNum w:abstractNumId="37" w15:restartNumberingAfterBreak="0">
+  <w:abstractNum w:abstractNumId="38" w15:restartNumberingAfterBreak="0">
     <w:nsid w:val="5AE43476"/>
     <w:multiLevelType w:val="hybridMultilevel"/>
     <w:tmpl w:val="A3B01C72"/>
@@ -7408,7 +9847,120 @@
       </w:rPr>
     </w:lvl>
   </w:abstractNum>
-  <w:abstractNum w:abstractNumId="38" w15:restartNumberingAfterBreak="0">
+  <w:abstractNum w:abstractNumId="39" w15:restartNumberingAfterBreak="0">
+    <w:nsid w:val="5EAF2B11"/>
+    <w:multiLevelType w:val="hybridMultilevel"/>
+    <w:tmpl w:val="C7F8247C"/>
+    <w:lvl w:ilvl="0" w:tplc="0C070001">
+      <w:start w:val="1"/>
+      <w:numFmt w:val="bullet"/>
+      <w:lvlText w:val=""/>
+      <w:lvlJc w:val="left"/>
+      <w:pPr>
+        <w:ind w:left="720" w:hanging="360"/>
+      </w:pPr>
+      <w:rPr>
+        <w:rFonts w:ascii="Symbol" w:hAnsi="Symbol" w:hint="default"/>
+      </w:rPr>
+    </w:lvl>
+    <w:lvl w:ilvl="1" w:tplc="0C070003" w:tentative="1">
+      <w:start w:val="1"/>
+      <w:numFmt w:val="bullet"/>
+      <w:lvlText w:val="o"/>
+      <w:lvlJc w:val="left"/>
+      <w:pPr>
+        <w:ind w:left="1440" w:hanging="360"/>
+      </w:pPr>
+      <w:rPr>
+        <w:rFonts w:ascii="Courier New" w:hAnsi="Courier New" w:cs="Courier New" w:hint="default"/>
+      </w:rPr>
+    </w:lvl>
+    <w:lvl w:ilvl="2" w:tplc="0C070005" w:tentative="1">
+      <w:start w:val="1"/>
+      <w:numFmt w:val="bullet"/>
+      <w:lvlText w:val=""/>
+      <w:lvlJc w:val="left"/>
+      <w:pPr>
+        <w:ind w:left="2160" w:hanging="360"/>
+      </w:pPr>
+      <w:rPr>
+        <w:rFonts w:ascii="Wingdings" w:hAnsi="Wingdings" w:hint="default"/>
+      </w:rPr>
+    </w:lvl>
+    <w:lvl w:ilvl="3" w:tplc="0C070001" w:tentative="1">
+      <w:start w:val="1"/>
+      <w:numFmt w:val="bullet"/>
+      <w:lvlText w:val=""/>
+      <w:lvlJc w:val="left"/>
+      <w:pPr>
+        <w:ind w:left="2880" w:hanging="360"/>
+      </w:pPr>
+      <w:rPr>
+        <w:rFonts w:ascii="Symbol" w:hAnsi="Symbol" w:hint="default"/>
+      </w:rPr>
+    </w:lvl>
+    <w:lvl w:ilvl="4" w:tplc="0C070003" w:tentative="1">
+      <w:start w:val="1"/>
+      <w:numFmt w:val="bullet"/>
+      <w:lvlText w:val="o"/>
+      <w:lvlJc w:val="left"/>
+      <w:pPr>
+        <w:ind w:left="3600" w:hanging="360"/>
+      </w:pPr>
+      <w:rPr>
+        <w:rFonts w:ascii="Courier New" w:hAnsi="Courier New" w:cs="Courier New" w:hint="default"/>
+      </w:rPr>
+    </w:lvl>
+    <w:lvl w:ilvl="5" w:tplc="0C070005" w:tentative="1">
+      <w:start w:val="1"/>
+      <w:numFmt w:val="bullet"/>
+      <w:lvlText w:val=""/>
+      <w:lvlJc w:val="left"/>
+      <w:pPr>
+        <w:ind w:left="4320" w:hanging="360"/>
+      </w:pPr>
+      <w:rPr>
+        <w:rFonts w:ascii="Wingdings" w:hAnsi="Wingdings" w:hint="default"/>
+      </w:rPr>
+    </w:lvl>
+    <w:lvl w:ilvl="6" w:tplc="0C070001" w:tentative="1">
+      <w:start w:val="1"/>
+      <w:numFmt w:val="bullet"/>
+      <w:lvlText w:val=""/>
+      <w:lvlJc w:val="left"/>
+      <w:pPr>
+        <w:ind w:left="5040" w:hanging="360"/>
+      </w:pPr>
+      <w:rPr>
+        <w:rFonts w:ascii="Symbol" w:hAnsi="Symbol" w:hint="default"/>
+      </w:rPr>
+    </w:lvl>
+    <w:lvl w:ilvl="7" w:tplc="0C070003" w:tentative="1">
+      <w:start w:val="1"/>
+      <w:numFmt w:val="bullet"/>
+      <w:lvlText w:val="o"/>
+      <w:lvlJc w:val="left"/>
+      <w:pPr>
+        <w:ind w:left="5760" w:hanging="360"/>
+      </w:pPr>
+      <w:rPr>
+        <w:rFonts w:ascii="Courier New" w:hAnsi="Courier New" w:cs="Courier New" w:hint="default"/>
+      </w:rPr>
+    </w:lvl>
+    <w:lvl w:ilvl="8" w:tplc="0C070005" w:tentative="1">
+      <w:start w:val="1"/>
+      <w:numFmt w:val="bullet"/>
+      <w:lvlText w:val=""/>
+      <w:lvlJc w:val="left"/>
+      <w:pPr>
+        <w:ind w:left="6480" w:hanging="360"/>
+      </w:pPr>
+      <w:rPr>
+        <w:rFonts w:ascii="Wingdings" w:hAnsi="Wingdings" w:hint="default"/>
+      </w:rPr>
+    </w:lvl>
+  </w:abstractNum>
+  <w:abstractNum w:abstractNumId="40" w15:restartNumberingAfterBreak="0">
     <w:nsid w:val="62B57335"/>
     <w:multiLevelType w:val="hybridMultilevel"/>
     <w:tmpl w:val="219A978E"/>
@@ -7521,7 +10073,7 @@
       </w:rPr>
     </w:lvl>
   </w:abstractNum>
-  <w:abstractNum w:abstractNumId="39" w15:restartNumberingAfterBreak="0">
+  <w:abstractNum w:abstractNumId="41" w15:restartNumberingAfterBreak="0">
     <w:nsid w:val="679D48D7"/>
     <w:multiLevelType w:val="hybridMultilevel"/>
     <w:tmpl w:val="3D30AADC"/>
@@ -7607,7 +10159,7 @@
       </w:pPr>
     </w:lvl>
   </w:abstractNum>
-  <w:abstractNum w:abstractNumId="40" w15:restartNumberingAfterBreak="0">
+  <w:abstractNum w:abstractNumId="42" w15:restartNumberingAfterBreak="0">
     <w:nsid w:val="70247687"/>
     <w:multiLevelType w:val="hybridMultilevel"/>
     <w:tmpl w:val="D98679FE"/>
@@ -7720,7 +10272,7 @@
       </w:rPr>
     </w:lvl>
   </w:abstractNum>
-  <w:abstractNum w:abstractNumId="41" w15:restartNumberingAfterBreak="0">
+  <w:abstractNum w:abstractNumId="43" w15:restartNumberingAfterBreak="0">
     <w:nsid w:val="79521C1F"/>
     <w:multiLevelType w:val="hybridMultilevel"/>
     <w:tmpl w:val="E1CA8434"/>
@@ -7832,7 +10384,7 @@
       </w:rPr>
     </w:lvl>
   </w:abstractNum>
-  <w:abstractNum w:abstractNumId="42" w15:restartNumberingAfterBreak="0">
+  <w:abstractNum w:abstractNumId="44" w15:restartNumberingAfterBreak="0">
     <w:nsid w:val="7B1C2C80"/>
     <w:multiLevelType w:val="hybridMultilevel"/>
     <w:tmpl w:val="CB46D004"/>
@@ -7945,7 +10497,7 @@
       </w:rPr>
     </w:lvl>
   </w:abstractNum>
-  <w:abstractNum w:abstractNumId="43" w15:restartNumberingAfterBreak="0">
+  <w:abstractNum w:abstractNumId="45" w15:restartNumberingAfterBreak="0">
     <w:nsid w:val="7D4F121C"/>
     <w:multiLevelType w:val="hybridMultilevel"/>
     <w:tmpl w:val="F940B560"/>
@@ -8058,7 +10610,7 @@
       </w:rPr>
     </w:lvl>
   </w:abstractNum>
-  <w:abstractNum w:abstractNumId="44" w15:restartNumberingAfterBreak="0">
+  <w:abstractNum w:abstractNumId="46" w15:restartNumberingAfterBreak="0">
     <w:nsid w:val="7E0608B8"/>
     <w:multiLevelType w:val="hybridMultilevel"/>
     <w:tmpl w:val="BA48E97A"/>
@@ -8170,7 +10722,7 @@
       </w:rPr>
     </w:lvl>
   </w:abstractNum>
-  <w:abstractNum w:abstractNumId="45" w15:restartNumberingAfterBreak="0">
+  <w:abstractNum w:abstractNumId="47" w15:restartNumberingAfterBreak="0">
     <w:nsid w:val="7E6E1723"/>
     <w:multiLevelType w:val="hybridMultilevel"/>
     <w:tmpl w:val="BE38F87C"/>
@@ -8256,7 +10808,7 @@
       </w:pPr>
     </w:lvl>
   </w:abstractNum>
-  <w:abstractNum w:abstractNumId="46" w15:restartNumberingAfterBreak="0">
+  <w:abstractNum w:abstractNumId="48" w15:restartNumberingAfterBreak="0">
     <w:nsid w:val="7EC05455"/>
     <w:multiLevelType w:val="hybridMultilevel"/>
     <w:tmpl w:val="1E38928A"/>
@@ -8369,34 +10921,34 @@
     </w:lvl>
   </w:abstractNum>
   <w:num w:numId="1">
-    <w:abstractNumId w:val="44"/>
+    <w:abstractNumId w:val="46"/>
   </w:num>
   <w:num w:numId="2">
-    <w:abstractNumId w:val="46"/>
+    <w:abstractNumId w:val="48"/>
   </w:num>
   <w:num w:numId="3">
-    <w:abstractNumId w:val="34"/>
+    <w:abstractNumId w:val="35"/>
   </w:num>
   <w:num w:numId="4">
-    <w:abstractNumId w:val="23"/>
+    <w:abstractNumId w:val="24"/>
   </w:num>
   <w:num w:numId="5">
-    <w:abstractNumId w:val="12"/>
+    <w:abstractNumId w:val="13"/>
   </w:num>
   <w:num w:numId="6">
-    <w:abstractNumId w:val="15"/>
+    <w:abstractNumId w:val="16"/>
   </w:num>
   <w:num w:numId="7">
     <w:abstractNumId w:val="3"/>
   </w:num>
   <w:num w:numId="8">
-    <w:abstractNumId w:val="31"/>
+    <w:abstractNumId w:val="32"/>
   </w:num>
   <w:num w:numId="9">
-    <w:abstractNumId w:val="41"/>
+    <w:abstractNumId w:val="43"/>
   </w:num>
   <w:num w:numId="10">
-    <w:abstractNumId w:val="29"/>
+    <w:abstractNumId w:val="30"/>
   </w:num>
   <w:num w:numId="11">
     <w:abstractNumId w:val="1"/>
@@ -8405,109 +10957,115 @@
     <w:abstractNumId w:val="6"/>
   </w:num>
   <w:num w:numId="13">
-    <w:abstractNumId w:val="36"/>
+    <w:abstractNumId w:val="37"/>
   </w:num>
   <w:num w:numId="14">
-    <w:abstractNumId w:val="22"/>
+    <w:abstractNumId w:val="23"/>
   </w:num>
   <w:num w:numId="15">
-    <w:abstractNumId w:val="27"/>
+    <w:abstractNumId w:val="28"/>
   </w:num>
   <w:num w:numId="16">
-    <w:abstractNumId w:val="14"/>
+    <w:abstractNumId w:val="15"/>
   </w:num>
   <w:num w:numId="17">
-    <w:abstractNumId w:val="11"/>
+    <w:abstractNumId w:val="12"/>
   </w:num>
   <w:num w:numId="18">
-    <w:abstractNumId w:val="43"/>
+    <w:abstractNumId w:val="45"/>
   </w:num>
   <w:num w:numId="19">
     <w:abstractNumId w:val="9"/>
   </w:num>
   <w:num w:numId="20">
-    <w:abstractNumId w:val="25"/>
+    <w:abstractNumId w:val="26"/>
   </w:num>
   <w:num w:numId="21">
     <w:abstractNumId w:val="2"/>
   </w:num>
   <w:num w:numId="22">
-    <w:abstractNumId w:val="39"/>
+    <w:abstractNumId w:val="41"/>
   </w:num>
   <w:num w:numId="23">
-    <w:abstractNumId w:val="32"/>
+    <w:abstractNumId w:val="33"/>
   </w:num>
   <w:num w:numId="24">
-    <w:abstractNumId w:val="30"/>
+    <w:abstractNumId w:val="31"/>
   </w:num>
   <w:num w:numId="25">
-    <w:abstractNumId w:val="33"/>
+    <w:abstractNumId w:val="34"/>
   </w:num>
   <w:num w:numId="26">
     <w:abstractNumId w:val="5"/>
   </w:num>
   <w:num w:numId="27">
-    <w:abstractNumId w:val="20"/>
+    <w:abstractNumId w:val="21"/>
   </w:num>
   <w:num w:numId="28">
-    <w:abstractNumId w:val="13"/>
+    <w:abstractNumId w:val="14"/>
   </w:num>
   <w:num w:numId="29">
     <w:abstractNumId w:val="0"/>
   </w:num>
   <w:num w:numId="30">
-    <w:abstractNumId w:val="38"/>
+    <w:abstractNumId w:val="40"/>
   </w:num>
   <w:num w:numId="31">
-    <w:abstractNumId w:val="16"/>
+    <w:abstractNumId w:val="17"/>
   </w:num>
   <w:num w:numId="32">
     <w:abstractNumId w:val="10"/>
   </w:num>
   <w:num w:numId="33">
-    <w:abstractNumId w:val="24"/>
+    <w:abstractNumId w:val="25"/>
   </w:num>
   <w:num w:numId="34">
-    <w:abstractNumId w:val="21"/>
+    <w:abstractNumId w:val="22"/>
   </w:num>
   <w:num w:numId="35">
-    <w:abstractNumId w:val="45"/>
+    <w:abstractNumId w:val="47"/>
   </w:num>
   <w:num w:numId="36">
     <w:abstractNumId w:val="7"/>
   </w:num>
   <w:num w:numId="37">
-    <w:abstractNumId w:val="17"/>
+    <w:abstractNumId w:val="18"/>
   </w:num>
   <w:num w:numId="38">
-    <w:abstractNumId w:val="37"/>
+    <w:abstractNumId w:val="38"/>
   </w:num>
   <w:num w:numId="39">
-    <w:abstractNumId w:val="19"/>
+    <w:abstractNumId w:val="20"/>
   </w:num>
   <w:num w:numId="40">
-    <w:abstractNumId w:val="26"/>
+    <w:abstractNumId w:val="27"/>
   </w:num>
   <w:num w:numId="41">
     <w:abstractNumId w:val="8"/>
   </w:num>
   <w:num w:numId="42">
+    <w:abstractNumId w:val="44"/>
+  </w:num>
+  <w:num w:numId="43">
+    <w:abstractNumId w:val="19"/>
+  </w:num>
+  <w:num w:numId="44">
     <w:abstractNumId w:val="42"/>
   </w:num>
-  <w:num w:numId="43">
-    <w:abstractNumId w:val="18"/>
-  </w:num>
-  <w:num w:numId="44">
-    <w:abstractNumId w:val="40"/>
-  </w:num>
   <w:num w:numId="45">
-    <w:abstractNumId w:val="35"/>
+    <w:abstractNumId w:val="36"/>
   </w:num>
   <w:num w:numId="46">
-    <w:abstractNumId w:val="28"/>
+    <w:abstractNumId w:val="29"/>
   </w:num>
   <w:num w:numId="47">
     <w:abstractNumId w:val="4"/>
+  </w:num>
+  <w:num w:numId="48">
+    <w:abstractNumId w:val="11"/>
+  </w:num>
+  <w:num w:numId="49">
+    <w:abstractNumId w:val="39"/>
   </w:num>
 </w:numbering>
 </file>
@@ -8527,7 +11085,7 @@
       </w:pPr>
     </w:pPrDefault>
   </w:docDefaults>
-  <w:latentStyles w:defLockedState="0" w:defUIPriority="99" w:defSemiHidden="0" w:defUnhideWhenUsed="0" w:defQFormat="0" w:count="372">
+  <w:latentStyles w:defLockedState="0" w:defUIPriority="99" w:defSemiHidden="0" w:defUnhideWhenUsed="0" w:defQFormat="0" w:count="371">
     <w:lsdException w:name="Normal" w:uiPriority="0" w:qFormat="1"/>
     <w:lsdException w:name="heading 1" w:uiPriority="9" w:qFormat="1"/>
     <w:lsdException w:name="heading 2" w:semiHidden="1" w:uiPriority="9" w:unhideWhenUsed="1" w:qFormat="1"/>
@@ -8899,9 +11457,8 @@
     <w:lsdException w:name="List Table 5 Dark Accent 6" w:uiPriority="50"/>
     <w:lsdException w:name="List Table 6 Colorful Accent 6" w:uiPriority="51"/>
     <w:lsdException w:name="List Table 7 Colorful Accent 6" w:uiPriority="52"/>
-    <w:lsdException w:name="Mention" w:semiHidden="1" w:unhideWhenUsed="1"/>
   </w:latentStyles>
-  <w:style w:type="paragraph" w:default="1" w:styleId="Normal">
+  <w:style w:type="paragraph" w:default="1" w:styleId="Standard">
     <w:name w:val="Normal"/>
     <w:qFormat/>
     <w:rsid w:val="00A05D94"/>
@@ -8913,11 +11470,11 @@
       <w:sz w:val="22"/>
     </w:rPr>
   </w:style>
-  <w:style w:type="paragraph" w:styleId="Heading1">
+  <w:style w:type="paragraph" w:styleId="berschrift1">
     <w:name w:val="heading 1"/>
-    <w:basedOn w:val="Normal"/>
-    <w:next w:val="Normal"/>
-    <w:link w:val="Heading1Char"/>
+    <w:basedOn w:val="Standard"/>
+    <w:next w:val="Standard"/>
+    <w:link w:val="berschrift1Zchn"/>
     <w:uiPriority w:val="9"/>
     <w:qFormat/>
     <w:rsid w:val="00B0475E"/>
@@ -8940,11 +11497,11 @@
       <w:szCs w:val="22"/>
     </w:rPr>
   </w:style>
-  <w:style w:type="paragraph" w:styleId="Heading2">
+  <w:style w:type="paragraph" w:styleId="berschrift2">
     <w:name w:val="heading 2"/>
-    <w:basedOn w:val="Normal"/>
-    <w:next w:val="Normal"/>
-    <w:link w:val="Heading2Char"/>
+    <w:basedOn w:val="Standard"/>
+    <w:next w:val="Standard"/>
+    <w:link w:val="berschrift2Zchn"/>
     <w:uiPriority w:val="9"/>
     <w:unhideWhenUsed/>
     <w:qFormat/>
@@ -8966,11 +11523,11 @@
       <w:sz w:val="32"/>
     </w:rPr>
   </w:style>
-  <w:style w:type="paragraph" w:styleId="Heading3">
+  <w:style w:type="paragraph" w:styleId="berschrift3">
     <w:name w:val="heading 3"/>
-    <w:basedOn w:val="Normal"/>
-    <w:next w:val="Normal"/>
-    <w:link w:val="Heading3Char"/>
+    <w:basedOn w:val="Standard"/>
+    <w:next w:val="Standard"/>
+    <w:link w:val="berschrift3Zchn"/>
     <w:uiPriority w:val="9"/>
     <w:unhideWhenUsed/>
     <w:qFormat/>
@@ -8989,11 +11546,11 @@
       <w:sz w:val="28"/>
     </w:rPr>
   </w:style>
-  <w:style w:type="paragraph" w:styleId="Heading4">
+  <w:style w:type="paragraph" w:styleId="berschrift4">
     <w:name w:val="heading 4"/>
-    <w:basedOn w:val="Normal"/>
-    <w:next w:val="Normal"/>
-    <w:link w:val="Heading4Char"/>
+    <w:basedOn w:val="Standard"/>
+    <w:next w:val="Standard"/>
+    <w:link w:val="berschrift4Zchn"/>
     <w:uiPriority w:val="9"/>
     <w:unhideWhenUsed/>
     <w:qFormat/>
@@ -9012,11 +11569,11 @@
       <w:sz w:val="24"/>
     </w:rPr>
   </w:style>
-  <w:style w:type="paragraph" w:styleId="Heading5">
+  <w:style w:type="paragraph" w:styleId="berschrift5">
     <w:name w:val="heading 5"/>
-    <w:basedOn w:val="Normal"/>
-    <w:next w:val="Normal"/>
-    <w:link w:val="Heading5Char"/>
+    <w:basedOn w:val="Standard"/>
+    <w:next w:val="Standard"/>
+    <w:link w:val="berschrift5Zchn"/>
     <w:uiPriority w:val="9"/>
     <w:unhideWhenUsed/>
     <w:qFormat/>
@@ -9034,11 +11591,11 @@
       <w:spacing w:val="10"/>
     </w:rPr>
   </w:style>
-  <w:style w:type="paragraph" w:styleId="Heading6">
+  <w:style w:type="paragraph" w:styleId="berschrift6">
     <w:name w:val="heading 6"/>
-    <w:basedOn w:val="Normal"/>
-    <w:next w:val="Normal"/>
-    <w:link w:val="Heading6Char"/>
+    <w:basedOn w:val="Standard"/>
+    <w:next w:val="Standard"/>
+    <w:link w:val="berschrift6Zchn"/>
     <w:uiPriority w:val="9"/>
     <w:semiHidden/>
     <w:unhideWhenUsed/>
@@ -9057,11 +11614,11 @@
       <w:spacing w:val="10"/>
     </w:rPr>
   </w:style>
-  <w:style w:type="paragraph" w:styleId="Heading7">
+  <w:style w:type="paragraph" w:styleId="berschrift7">
     <w:name w:val="heading 7"/>
-    <w:basedOn w:val="Normal"/>
-    <w:next w:val="Normal"/>
-    <w:link w:val="Heading7Char"/>
+    <w:basedOn w:val="Standard"/>
+    <w:next w:val="Standard"/>
+    <w:link w:val="berschrift7Zchn"/>
     <w:uiPriority w:val="9"/>
     <w:semiHidden/>
     <w:unhideWhenUsed/>
@@ -9077,11 +11634,11 @@
       <w:spacing w:val="10"/>
     </w:rPr>
   </w:style>
-  <w:style w:type="paragraph" w:styleId="Heading8">
+  <w:style w:type="paragraph" w:styleId="berschrift8">
     <w:name w:val="heading 8"/>
-    <w:basedOn w:val="Normal"/>
-    <w:next w:val="Normal"/>
-    <w:link w:val="Heading8Char"/>
+    <w:basedOn w:val="Standard"/>
+    <w:next w:val="Standard"/>
+    <w:link w:val="berschrift8Zchn"/>
     <w:uiPriority w:val="9"/>
     <w:semiHidden/>
     <w:unhideWhenUsed/>
@@ -9098,11 +11655,11 @@
       <w:szCs w:val="18"/>
     </w:rPr>
   </w:style>
-  <w:style w:type="paragraph" w:styleId="Heading9">
+  <w:style w:type="paragraph" w:styleId="berschrift9">
     <w:name w:val="heading 9"/>
-    <w:basedOn w:val="Normal"/>
-    <w:next w:val="Normal"/>
-    <w:link w:val="Heading9Char"/>
+    <w:basedOn w:val="Standard"/>
+    <w:next w:val="Standard"/>
+    <w:link w:val="berschrift9Zchn"/>
     <w:uiPriority w:val="9"/>
     <w:semiHidden/>
     <w:unhideWhenUsed/>
@@ -9121,13 +11678,13 @@
       <w:szCs w:val="18"/>
     </w:rPr>
   </w:style>
-  <w:style w:type="character" w:default="1" w:styleId="DefaultParagraphFont">
+  <w:style w:type="character" w:default="1" w:styleId="Absatz-Standardschriftart">
     <w:name w:val="Default Paragraph Font"/>
     <w:uiPriority w:val="1"/>
     <w:semiHidden/>
     <w:unhideWhenUsed/>
   </w:style>
-  <w:style w:type="table" w:default="1" w:styleId="TableNormal">
+  <w:style w:type="table" w:default="1" w:styleId="NormaleTabelle">
     <w:name w:val="Normal Table"/>
     <w:uiPriority w:val="99"/>
     <w:semiHidden/>
@@ -9142,16 +11699,16 @@
       </w:tblCellMar>
     </w:tblPr>
   </w:style>
-  <w:style w:type="numbering" w:default="1" w:styleId="NoList">
+  <w:style w:type="numbering" w:default="1" w:styleId="KeineListe">
     <w:name w:val="No List"/>
     <w:uiPriority w:val="99"/>
     <w:semiHidden/>
     <w:unhideWhenUsed/>
   </w:style>
-  <w:style w:type="character" w:customStyle="1" w:styleId="Heading1Char">
-    <w:name w:val="Heading 1 Char"/>
-    <w:basedOn w:val="DefaultParagraphFont"/>
-    <w:link w:val="Heading1"/>
+  <w:style w:type="character" w:customStyle="1" w:styleId="berschrift1Zchn">
+    <w:name w:val="Überschrift 1 Zchn"/>
+    <w:basedOn w:val="Absatz-Standardschriftart"/>
+    <w:link w:val="berschrift1"/>
     <w:uiPriority w:val="9"/>
     <w:rsid w:val="00B0475E"/>
     <w:rPr>
@@ -9164,10 +11721,10 @@
       <w:shd w:val="clear" w:color="auto" w:fill="B01513" w:themeFill="accent1"/>
     </w:rPr>
   </w:style>
-  <w:style w:type="character" w:customStyle="1" w:styleId="Heading2Char">
-    <w:name w:val="Heading 2 Char"/>
-    <w:basedOn w:val="DefaultParagraphFont"/>
-    <w:link w:val="Heading2"/>
+  <w:style w:type="character" w:customStyle="1" w:styleId="berschrift2Zchn">
+    <w:name w:val="Überschrift 2 Zchn"/>
+    <w:basedOn w:val="Absatz-Standardschriftart"/>
+    <w:link w:val="berschrift2"/>
     <w:uiPriority w:val="9"/>
     <w:rsid w:val="00B0475E"/>
     <w:rPr>
@@ -9178,10 +11735,10 @@
       <w:shd w:val="clear" w:color="auto" w:fill="F9C6C6" w:themeFill="accent1" w:themeFillTint="33"/>
     </w:rPr>
   </w:style>
-  <w:style w:type="character" w:customStyle="1" w:styleId="Heading3Char">
-    <w:name w:val="Heading 3 Char"/>
-    <w:basedOn w:val="DefaultParagraphFont"/>
-    <w:link w:val="Heading3"/>
+  <w:style w:type="character" w:customStyle="1" w:styleId="berschrift3Zchn">
+    <w:name w:val="Überschrift 3 Zchn"/>
+    <w:basedOn w:val="Absatz-Standardschriftart"/>
+    <w:link w:val="berschrift3"/>
     <w:uiPriority w:val="9"/>
     <w:rsid w:val="00B0475E"/>
     <w:rPr>
@@ -9192,10 +11749,10 @@
       <w:sz w:val="28"/>
     </w:rPr>
   </w:style>
-  <w:style w:type="character" w:customStyle="1" w:styleId="Heading4Char">
-    <w:name w:val="Heading 4 Char"/>
-    <w:basedOn w:val="DefaultParagraphFont"/>
-    <w:link w:val="Heading4"/>
+  <w:style w:type="character" w:customStyle="1" w:styleId="berschrift4Zchn">
+    <w:name w:val="Überschrift 4 Zchn"/>
+    <w:basedOn w:val="Absatz-Standardschriftart"/>
+    <w:link w:val="berschrift4"/>
     <w:uiPriority w:val="9"/>
     <w:rsid w:val="00B0475E"/>
     <w:rPr>
@@ -9206,10 +11763,10 @@
       <w:sz w:val="24"/>
     </w:rPr>
   </w:style>
-  <w:style w:type="character" w:customStyle="1" w:styleId="Heading5Char">
-    <w:name w:val="Heading 5 Char"/>
-    <w:basedOn w:val="DefaultParagraphFont"/>
-    <w:link w:val="Heading5"/>
+  <w:style w:type="character" w:customStyle="1" w:styleId="berschrift5Zchn">
+    <w:name w:val="Überschrift 5 Zchn"/>
+    <w:basedOn w:val="Absatz-Standardschriftart"/>
+    <w:link w:val="berschrift5"/>
     <w:uiPriority w:val="9"/>
     <w:rsid w:val="00B0475E"/>
     <w:rPr>
@@ -9218,10 +11775,10 @@
       <w:spacing w:val="10"/>
     </w:rPr>
   </w:style>
-  <w:style w:type="character" w:customStyle="1" w:styleId="Heading6Char">
-    <w:name w:val="Heading 6 Char"/>
-    <w:basedOn w:val="DefaultParagraphFont"/>
-    <w:link w:val="Heading6"/>
+  <w:style w:type="character" w:customStyle="1" w:styleId="berschrift6Zchn">
+    <w:name w:val="Überschrift 6 Zchn"/>
+    <w:basedOn w:val="Absatz-Standardschriftart"/>
+    <w:link w:val="berschrift6"/>
     <w:uiPriority w:val="9"/>
     <w:semiHidden/>
     <w:rsid w:val="00B0475E"/>
@@ -9231,10 +11788,10 @@
       <w:spacing w:val="10"/>
     </w:rPr>
   </w:style>
-  <w:style w:type="character" w:customStyle="1" w:styleId="Heading7Char">
-    <w:name w:val="Heading 7 Char"/>
-    <w:basedOn w:val="DefaultParagraphFont"/>
-    <w:link w:val="Heading7"/>
+  <w:style w:type="character" w:customStyle="1" w:styleId="berschrift7Zchn">
+    <w:name w:val="Überschrift 7 Zchn"/>
+    <w:basedOn w:val="Absatz-Standardschriftart"/>
+    <w:link w:val="berschrift7"/>
     <w:uiPriority w:val="9"/>
     <w:semiHidden/>
     <w:rsid w:val="00B0475E"/>
@@ -9244,10 +11801,10 @@
       <w:spacing w:val="10"/>
     </w:rPr>
   </w:style>
-  <w:style w:type="character" w:customStyle="1" w:styleId="Heading8Char">
-    <w:name w:val="Heading 8 Char"/>
-    <w:basedOn w:val="DefaultParagraphFont"/>
-    <w:link w:val="Heading8"/>
+  <w:style w:type="character" w:customStyle="1" w:styleId="berschrift8Zchn">
+    <w:name w:val="Überschrift 8 Zchn"/>
+    <w:basedOn w:val="Absatz-Standardschriftart"/>
+    <w:link w:val="berschrift8"/>
     <w:uiPriority w:val="9"/>
     <w:semiHidden/>
     <w:rsid w:val="00B0475E"/>
@@ -9258,10 +11815,10 @@
       <w:szCs w:val="18"/>
     </w:rPr>
   </w:style>
-  <w:style w:type="character" w:customStyle="1" w:styleId="Heading9Char">
-    <w:name w:val="Heading 9 Char"/>
-    <w:basedOn w:val="DefaultParagraphFont"/>
-    <w:link w:val="Heading9"/>
+  <w:style w:type="character" w:customStyle="1" w:styleId="berschrift9Zchn">
+    <w:name w:val="Überschrift 9 Zchn"/>
+    <w:basedOn w:val="Absatz-Standardschriftart"/>
+    <w:link w:val="berschrift9"/>
     <w:uiPriority w:val="9"/>
     <w:semiHidden/>
     <w:rsid w:val="00B0475E"/>
@@ -9274,7 +11831,7 @@
       <w:szCs w:val="18"/>
     </w:rPr>
   </w:style>
-  <w:style w:type="character" w:styleId="BookTitle">
+  <w:style w:type="character" w:styleId="Buchtitel">
     <w:name w:val="Book Title"/>
     <w:uiPriority w:val="33"/>
     <w:qFormat/>
@@ -9287,10 +11844,10 @@
       <w:spacing w:val="0"/>
     </w:rPr>
   </w:style>
-  <w:style w:type="paragraph" w:styleId="Caption">
+  <w:style w:type="paragraph" w:styleId="Beschriftung">
     <w:name w:val="caption"/>
-    <w:basedOn w:val="Normal"/>
-    <w:next w:val="Normal"/>
+    <w:basedOn w:val="Standard"/>
+    <w:next w:val="Standard"/>
     <w:uiPriority w:val="35"/>
     <w:semiHidden/>
     <w:unhideWhenUsed/>
@@ -9304,7 +11861,7 @@
       <w:szCs w:val="16"/>
     </w:rPr>
   </w:style>
-  <w:style w:type="character" w:styleId="Emphasis">
+  <w:style w:type="character" w:styleId="Hervorhebung">
     <w:name w:val="Emphasis"/>
     <w:uiPriority w:val="20"/>
     <w:qFormat/>
@@ -9315,7 +11872,7 @@
       <w:spacing w:val="5"/>
     </w:rPr>
   </w:style>
-  <w:style w:type="character" w:styleId="IntenseEmphasis">
+  <w:style w:type="character" w:styleId="IntensiveHervorhebung">
     <w:name w:val="Intense Emphasis"/>
     <w:uiPriority w:val="21"/>
     <w:qFormat/>
@@ -9328,11 +11885,11 @@
       <w:spacing w:val="10"/>
     </w:rPr>
   </w:style>
-  <w:style w:type="paragraph" w:styleId="IntenseQuote">
+  <w:style w:type="paragraph" w:styleId="IntensivesZitat">
     <w:name w:val="Intense Quote"/>
-    <w:basedOn w:val="Normal"/>
-    <w:next w:val="Normal"/>
-    <w:link w:val="IntenseQuoteChar"/>
+    <w:basedOn w:val="Standard"/>
+    <w:next w:val="Standard"/>
+    <w:link w:val="IntensivesZitatZchn"/>
     <w:uiPriority w:val="30"/>
     <w:qFormat/>
     <w:rsid w:val="00B0475E"/>
@@ -9347,10 +11904,10 @@
       <w:szCs w:val="24"/>
     </w:rPr>
   </w:style>
-  <w:style w:type="character" w:customStyle="1" w:styleId="IntenseQuoteChar">
-    <w:name w:val="Intense Quote Char"/>
-    <w:basedOn w:val="DefaultParagraphFont"/>
-    <w:link w:val="IntenseQuote"/>
+  <w:style w:type="character" w:customStyle="1" w:styleId="IntensivesZitatZchn">
+    <w:name w:val="Intensives Zitat Zchn"/>
+    <w:basedOn w:val="Absatz-Standardschriftart"/>
+    <w:link w:val="IntensivesZitat"/>
     <w:uiPriority w:val="30"/>
     <w:rsid w:val="00B0475E"/>
     <w:rPr>
@@ -9359,7 +11916,7 @@
       <w:szCs w:val="24"/>
     </w:rPr>
   </w:style>
-  <w:style w:type="character" w:styleId="IntenseReference">
+  <w:style w:type="character" w:styleId="IntensiverVerweis">
     <w:name w:val="Intense Reference"/>
     <w:uiPriority w:val="32"/>
     <w:qFormat/>
@@ -9375,7 +11932,7 @@
   </w:style>
   <w:style w:type="character" w:styleId="Hyperlink">
     <w:name w:val="Hyperlink"/>
-    <w:basedOn w:val="DefaultParagraphFont"/>
+    <w:basedOn w:val="Absatz-Standardschriftart"/>
     <w:uiPriority w:val="99"/>
     <w:unhideWhenUsed/>
     <w:rPr>
@@ -9383,9 +11940,9 @@
       <w:u w:val="single"/>
     </w:rPr>
   </w:style>
-  <w:style w:type="character" w:styleId="FollowedHyperlink">
+  <w:style w:type="character" w:styleId="BesuchterLink">
     <w:name w:val="FollowedHyperlink"/>
-    <w:basedOn w:val="DefaultParagraphFont"/>
+    <w:basedOn w:val="Absatz-Standardschriftart"/>
     <w:uiPriority w:val="99"/>
     <w:semiHidden/>
     <w:unhideWhenUsed/>
@@ -9394,9 +11951,9 @@
       <w:u w:val="single"/>
     </w:rPr>
   </w:style>
-  <w:style w:type="paragraph" w:styleId="NoSpacing">
+  <w:style w:type="paragraph" w:styleId="KeinLeerraum">
     <w:name w:val="No Spacing"/>
-    <w:link w:val="NoSpacingChar"/>
+    <w:link w:val="KeinLeerraumZchn"/>
     <w:uiPriority w:val="1"/>
     <w:qFormat/>
     <w:rsid w:val="00B0475E"/>
@@ -9404,17 +11961,17 @@
       <w:spacing w:after="0" w:line="240" w:lineRule="auto"/>
     </w:pPr>
   </w:style>
-  <w:style w:type="character" w:customStyle="1" w:styleId="NoSpacingChar">
-    <w:name w:val="No Spacing Char"/>
-    <w:basedOn w:val="DefaultParagraphFont"/>
-    <w:link w:val="NoSpacing"/>
+  <w:style w:type="character" w:customStyle="1" w:styleId="KeinLeerraumZchn">
+    <w:name w:val="Kein Leerraum Zchn"/>
+    <w:basedOn w:val="Absatz-Standardschriftart"/>
+    <w:link w:val="KeinLeerraum"/>
     <w:uiPriority w:val="1"/>
   </w:style>
-  <w:style w:type="paragraph" w:styleId="Quote">
+  <w:style w:type="paragraph" w:styleId="Zitat">
     <w:name w:val="Quote"/>
-    <w:basedOn w:val="Normal"/>
-    <w:next w:val="Normal"/>
-    <w:link w:val="QuoteChar"/>
+    <w:basedOn w:val="Standard"/>
+    <w:next w:val="Standard"/>
+    <w:link w:val="ZitatZchn"/>
     <w:uiPriority w:val="29"/>
     <w:qFormat/>
     <w:rsid w:val="00B0475E"/>
@@ -9425,10 +11982,10 @@
       <w:szCs w:val="24"/>
     </w:rPr>
   </w:style>
-  <w:style w:type="character" w:customStyle="1" w:styleId="QuoteChar">
-    <w:name w:val="Quote Char"/>
-    <w:basedOn w:val="DefaultParagraphFont"/>
-    <w:link w:val="Quote"/>
+  <w:style w:type="character" w:customStyle="1" w:styleId="ZitatZchn">
+    <w:name w:val="Zitat Zchn"/>
+    <w:basedOn w:val="Absatz-Standardschriftart"/>
+    <w:link w:val="Zitat"/>
     <w:uiPriority w:val="29"/>
     <w:rsid w:val="00B0475E"/>
     <w:rPr>
@@ -9438,7 +11995,7 @@
       <w:szCs w:val="24"/>
     </w:rPr>
   </w:style>
-  <w:style w:type="character" w:styleId="Strong">
+  <w:style w:type="character" w:styleId="Fett">
     <w:name w:val="Strong"/>
     <w:uiPriority w:val="22"/>
     <w:qFormat/>
@@ -9448,11 +12005,11 @@
       <w:bCs/>
     </w:rPr>
   </w:style>
-  <w:style w:type="paragraph" w:styleId="Subtitle">
+  <w:style w:type="paragraph" w:styleId="Untertitel">
     <w:name w:val="Subtitle"/>
-    <w:basedOn w:val="Normal"/>
-    <w:next w:val="Normal"/>
-    <w:link w:val="SubtitleChar"/>
+    <w:basedOn w:val="Standard"/>
+    <w:next w:val="Standard"/>
+    <w:link w:val="UntertitelZchn"/>
     <w:uiPriority w:val="11"/>
     <w:qFormat/>
     <w:rsid w:val="00B0475E"/>
@@ -9467,10 +12024,10 @@
       <w:szCs w:val="21"/>
     </w:rPr>
   </w:style>
-  <w:style w:type="character" w:customStyle="1" w:styleId="SubtitleChar">
-    <w:name w:val="Subtitle Char"/>
-    <w:basedOn w:val="DefaultParagraphFont"/>
-    <w:link w:val="Subtitle"/>
+  <w:style w:type="character" w:customStyle="1" w:styleId="UntertitelZchn">
+    <w:name w:val="Untertitel Zchn"/>
+    <w:basedOn w:val="Absatz-Standardschriftart"/>
+    <w:link w:val="Untertitel"/>
     <w:uiPriority w:val="11"/>
     <w:rsid w:val="00B0475E"/>
     <w:rPr>
@@ -9481,7 +12038,7 @@
       <w:szCs w:val="21"/>
     </w:rPr>
   </w:style>
-  <w:style w:type="character" w:styleId="SubtleEmphasis">
+  <w:style w:type="character" w:styleId="SchwacheHervorhebung">
     <w:name w:val="Subtle Emphasis"/>
     <w:uiPriority w:val="19"/>
     <w:qFormat/>
@@ -9492,7 +12049,7 @@
       <w:color w:val="570A09" w:themeColor="accent1" w:themeShade="7F"/>
     </w:rPr>
   </w:style>
-  <w:style w:type="character" w:styleId="SubtleReference">
+  <w:style w:type="character" w:styleId="SchwacherVerweis">
     <w:name w:val="Subtle Reference"/>
     <w:uiPriority w:val="31"/>
     <w:qFormat/>
@@ -9503,11 +12060,11 @@
       <w:color w:val="B01513" w:themeColor="accent1"/>
     </w:rPr>
   </w:style>
-  <w:style w:type="paragraph" w:styleId="Title">
+  <w:style w:type="paragraph" w:styleId="Titel">
     <w:name w:val="Title"/>
-    <w:basedOn w:val="Normal"/>
-    <w:next w:val="Normal"/>
-    <w:link w:val="TitleChar"/>
+    <w:basedOn w:val="Standard"/>
+    <w:next w:val="Standard"/>
+    <w:link w:val="TitelZchn"/>
     <w:uiPriority w:val="10"/>
     <w:qFormat/>
     <w:rsid w:val="00B0475E"/>
@@ -9523,10 +12080,10 @@
       <w:szCs w:val="52"/>
     </w:rPr>
   </w:style>
-  <w:style w:type="character" w:customStyle="1" w:styleId="TitleChar">
-    <w:name w:val="Title Char"/>
-    <w:basedOn w:val="DefaultParagraphFont"/>
-    <w:link w:val="Title"/>
+  <w:style w:type="character" w:customStyle="1" w:styleId="TitelZchn">
+    <w:name w:val="Titel Zchn"/>
+    <w:basedOn w:val="Absatz-Standardschriftart"/>
+    <w:link w:val="Titel"/>
     <w:uiPriority w:val="10"/>
     <w:rsid w:val="00B0475E"/>
     <w:rPr>
@@ -9538,9 +12095,9 @@
       <w:szCs w:val="52"/>
     </w:rPr>
   </w:style>
-  <w:style w:type="paragraph" w:styleId="ListParagraph">
+  <w:style w:type="paragraph" w:styleId="Listenabsatz">
     <w:name w:val="List Paragraph"/>
-    <w:basedOn w:val="Normal"/>
+    <w:basedOn w:val="Standard"/>
     <w:uiPriority w:val="34"/>
     <w:qFormat/>
     <w:pPr>
@@ -9548,10 +12105,10 @@
       <w:contextualSpacing/>
     </w:pPr>
   </w:style>
-  <w:style w:type="paragraph" w:styleId="Header">
+  <w:style w:type="paragraph" w:styleId="Kopfzeile">
     <w:name w:val="header"/>
-    <w:basedOn w:val="Normal"/>
-    <w:link w:val="HeaderChar"/>
+    <w:basedOn w:val="Standard"/>
+    <w:link w:val="KopfzeileZchn"/>
     <w:uiPriority w:val="99"/>
     <w:unhideWhenUsed/>
     <w:rsid w:val="00ED4369"/>
@@ -9563,10 +12120,10 @@
       <w:spacing w:after="0" w:line="240" w:lineRule="auto"/>
     </w:pPr>
   </w:style>
-  <w:style w:type="character" w:customStyle="1" w:styleId="HeaderChar">
-    <w:name w:val="Header Char"/>
-    <w:basedOn w:val="DefaultParagraphFont"/>
-    <w:link w:val="Header"/>
+  <w:style w:type="character" w:customStyle="1" w:styleId="KopfzeileZchn">
+    <w:name w:val="Kopfzeile Zchn"/>
+    <w:basedOn w:val="Absatz-Standardschriftart"/>
+    <w:link w:val="Kopfzeile"/>
     <w:uiPriority w:val="99"/>
     <w:rsid w:val="00ED4369"/>
     <w:rPr>
@@ -9574,10 +12131,10 @@
       <w:sz w:val="24"/>
     </w:rPr>
   </w:style>
-  <w:style w:type="paragraph" w:styleId="Footer">
+  <w:style w:type="paragraph" w:styleId="Fuzeile">
     <w:name w:val="footer"/>
-    <w:basedOn w:val="Normal"/>
-    <w:link w:val="FooterChar"/>
+    <w:basedOn w:val="Standard"/>
+    <w:link w:val="FuzeileZchn"/>
     <w:uiPriority w:val="99"/>
     <w:unhideWhenUsed/>
     <w:rsid w:val="00ED4369"/>
@@ -9589,10 +12146,10 @@
       <w:spacing w:after="0" w:line="240" w:lineRule="auto"/>
     </w:pPr>
   </w:style>
-  <w:style w:type="character" w:customStyle="1" w:styleId="FooterChar">
-    <w:name w:val="Footer Char"/>
-    <w:basedOn w:val="DefaultParagraphFont"/>
-    <w:link w:val="Footer"/>
+  <w:style w:type="character" w:customStyle="1" w:styleId="FuzeileZchn">
+    <w:name w:val="Fußzeile Zchn"/>
+    <w:basedOn w:val="Absatz-Standardschriftart"/>
+    <w:link w:val="Fuzeile"/>
     <w:uiPriority w:val="99"/>
     <w:rsid w:val="00ED4369"/>
     <w:rPr>
@@ -9600,9 +12157,9 @@
       <w:sz w:val="24"/>
     </w:rPr>
   </w:style>
-  <w:style w:type="character" w:styleId="PlaceholderText">
+  <w:style w:type="character" w:styleId="Platzhaltertext">
     <w:name w:val="Placeholder Text"/>
-    <w:basedOn w:val="DefaultParagraphFont"/>
+    <w:basedOn w:val="Absatz-Standardschriftart"/>
     <w:uiPriority w:val="99"/>
     <w:semiHidden/>
     <w:rsid w:val="00C26FDC"/>
@@ -9610,10 +12167,10 @@
       <w:color w:val="808080"/>
     </w:rPr>
   </w:style>
-  <w:style w:type="paragraph" w:styleId="TOCHeading">
+  <w:style w:type="paragraph" w:styleId="Inhaltsverzeichnisberschrift">
     <w:name w:val="TOC Heading"/>
-    <w:basedOn w:val="Heading1"/>
-    <w:next w:val="Normal"/>
+    <w:basedOn w:val="berschrift1"/>
+    <w:next w:val="Standard"/>
     <w:uiPriority w:val="39"/>
     <w:unhideWhenUsed/>
     <w:qFormat/>
@@ -9622,10 +12179,10 @@
       <w:outlineLvl w:val="9"/>
     </w:pPr>
   </w:style>
-  <w:style w:type="paragraph" w:styleId="TOC1">
+  <w:style w:type="paragraph" w:styleId="Verzeichnis1">
     <w:name w:val="toc 1"/>
-    <w:basedOn w:val="Normal"/>
-    <w:next w:val="Normal"/>
+    <w:basedOn w:val="Standard"/>
+    <w:next w:val="Standard"/>
     <w:autoRedefine/>
     <w:uiPriority w:val="39"/>
     <w:unhideWhenUsed/>
@@ -9634,10 +12191,10 @@
       <w:spacing w:after="100"/>
     </w:pPr>
   </w:style>
-  <w:style w:type="paragraph" w:styleId="TOC2">
+  <w:style w:type="paragraph" w:styleId="Verzeichnis2">
     <w:name w:val="toc 2"/>
-    <w:basedOn w:val="Normal"/>
-    <w:next w:val="Normal"/>
+    <w:basedOn w:val="Standard"/>
+    <w:next w:val="Standard"/>
     <w:autoRedefine/>
     <w:uiPriority w:val="39"/>
     <w:unhideWhenUsed/>
@@ -9647,10 +12204,10 @@
       <w:ind w:left="240"/>
     </w:pPr>
   </w:style>
-  <w:style w:type="paragraph" w:styleId="TOC3">
+  <w:style w:type="paragraph" w:styleId="Verzeichnis3">
     <w:name w:val="toc 3"/>
-    <w:basedOn w:val="Normal"/>
-    <w:next w:val="Normal"/>
+    <w:basedOn w:val="Standard"/>
+    <w:next w:val="Standard"/>
     <w:autoRedefine/>
     <w:uiPriority w:val="39"/>
     <w:unhideWhenUsed/>
@@ -9660,10 +12217,10 @@
       <w:ind w:left="440"/>
     </w:pPr>
   </w:style>
-  <w:style w:type="paragraph" w:styleId="BalloonText">
+  <w:style w:type="paragraph" w:styleId="Sprechblasentext">
     <w:name w:val="Balloon Text"/>
-    <w:basedOn w:val="Normal"/>
-    <w:link w:val="BalloonTextChar"/>
+    <w:basedOn w:val="Standard"/>
+    <w:link w:val="SprechblasentextZchn"/>
     <w:uiPriority w:val="99"/>
     <w:semiHidden/>
     <w:unhideWhenUsed/>
@@ -9677,10 +12234,10 @@
       <w:szCs w:val="18"/>
     </w:rPr>
   </w:style>
-  <w:style w:type="character" w:customStyle="1" w:styleId="BalloonTextChar">
-    <w:name w:val="Balloon Text Char"/>
-    <w:basedOn w:val="DefaultParagraphFont"/>
-    <w:link w:val="BalloonText"/>
+  <w:style w:type="character" w:customStyle="1" w:styleId="SprechblasentextZchn">
+    <w:name w:val="Sprechblasentext Zchn"/>
+    <w:basedOn w:val="Absatz-Standardschriftart"/>
+    <w:link w:val="Sprechblasentext"/>
     <w:uiPriority w:val="99"/>
     <w:semiHidden/>
     <w:rsid w:val="00A8285A"/>
@@ -9690,9 +12247,9 @@
       <w:szCs w:val="18"/>
     </w:rPr>
   </w:style>
-  <w:style w:type="table" w:styleId="TableGrid">
+  <w:style w:type="table" w:styleId="Tabellenraster">
     <w:name w:val="Table Grid"/>
-    <w:basedOn w:val="TableNormal"/>
+    <w:basedOn w:val="NormaleTabelle"/>
     <w:uiPriority w:val="39"/>
     <w:rsid w:val="00816AA4"/>
     <w:pPr>
@@ -9709,9 +12266,9 @@
       </w:tblBorders>
     </w:tblPr>
   </w:style>
-  <w:style w:type="table" w:styleId="GridTable1Light-Accent1">
+  <w:style w:type="table" w:styleId="Gitternetztabelle1hellAkzent1">
     <w:name w:val="Grid Table 1 Light Accent 1"/>
-    <w:basedOn w:val="TableNormal"/>
+    <w:basedOn w:val="NormaleTabelle"/>
     <w:uiPriority w:val="46"/>
     <w:rsid w:val="00816AA4"/>
     <w:pPr>
@@ -10076,7 +12633,7 @@
 </file>
 
 <file path=customXml/itemProps3.xml><?xml version="1.0" encoding="utf-8"?>
-<ds:datastoreItem xmlns:ds="http://schemas.openxmlformats.org/officeDocument/2006/customXml" ds:itemID="{A9A8F17C-E950-4613-BABC-5732FC5D3E9D}">
+<ds:datastoreItem xmlns:ds="http://schemas.openxmlformats.org/officeDocument/2006/customXml" ds:itemID="{05817804-207E-4D69-822C-6EB3379E8BC5}">
   <ds:schemaRefs>
     <ds:schemaRef ds:uri="http://schemas.openxmlformats.org/officeDocument/2006/bibliography"/>
   </ds:schemaRefs>

</xml_diff>

<commit_message>
done with slide set 4
</commit_message>
<xml_diff>
--- a/summary/EE.docx
+++ b/summary/EE.docx
@@ -2002,7 +2002,7 @@
                     <w:noProof/>
                     <w:webHidden/>
                   </w:rPr>
-                  <w:t>12</w:t>
+                  <w:t>14</w:t>
                 </w:r>
                 <w:r>
                   <w:rPr>
@@ -2073,7 +2073,7 @@
                     <w:noProof/>
                     <w:webHidden/>
                   </w:rPr>
-                  <w:t>14</w:t>
+                  <w:t>18</w:t>
                 </w:r>
                 <w:r>
                   <w:rPr>
@@ -2144,7 +2144,7 @@
                     <w:noProof/>
                     <w:webHidden/>
                   </w:rPr>
-                  <w:t>16</w:t>
+                  <w:t>20</w:t>
                 </w:r>
                 <w:r>
                   <w:rPr>
@@ -2215,7 +2215,7 @@
                     <w:noProof/>
                     <w:webHidden/>
                   </w:rPr>
-                  <w:t>18</w:t>
+                  <w:t>22</w:t>
                 </w:r>
                 <w:r>
                   <w:rPr>
@@ -2286,7 +2286,7 @@
                     <w:noProof/>
                     <w:webHidden/>
                   </w:rPr>
-                  <w:t>20</w:t>
+                  <w:t>24</w:t>
                 </w:r>
                 <w:r>
                   <w:rPr>
@@ -4219,7 +4219,15 @@
         </w:drawing>
       </w:r>
       <w:r>
-        <w:t>1 gha represents the average productivity of all biologically productive areas on earth in a given year, this does not count deserts</w:t>
+        <w:t xml:space="preserve">1 </w:t>
+      </w:r>
+      <w:proofErr w:type="spellStart"/>
+      <w:r>
+        <w:t>gha</w:t>
+      </w:r>
+      <w:proofErr w:type="spellEnd"/>
+      <w:r>
+        <w:t xml:space="preserve"> represents the average productivity of all biologically productive areas on earth in a given year, this does not count deserts</w:t>
       </w:r>
       <w:r>
         <w:t xml:space="preserve">, glaciers and so on, using this information it is possible to calculate the relative </w:t>
@@ -4982,11 +4990,19 @@
       <w:r>
         <w:t xml:space="preserve"> are changes in long-term averages of daily weather, for example the </w:t>
       </w:r>
-      <w:r>
-        <w:rPr>
-          <w:b/>
-        </w:rPr>
-        <w:t>Milankovic cycles</w:t>
+      <w:proofErr w:type="spellStart"/>
+      <w:r>
+        <w:rPr>
+          <w:b/>
+        </w:rPr>
+        <w:t>Milankovic</w:t>
+      </w:r>
+      <w:proofErr w:type="spellEnd"/>
+      <w:r>
+        <w:rPr>
+          <w:b/>
+        </w:rPr>
+        <w:t xml:space="preserve"> cycles</w:t>
       </w:r>
       <w:r>
         <w:t xml:space="preserve"> that appear every 10.000 to 100.000 years. </w:t>
@@ -5073,30 +5089,18 @@
         </w:numPr>
       </w:pPr>
       <w:r>
-        <w:t>Intensification of hydrological cycle</w:t>
-      </w:r>
-    </w:p>
-    <w:p>
-      <w:pPr>
-        <w:pStyle w:val="Listenabsatz"/>
-        <w:numPr>
-          <w:ilvl w:val="0"/>
-          <w:numId w:val="49"/>
-        </w:numPr>
-      </w:pPr>
-      <w:r>
         <w:rPr>
           <w:noProof/>
           <w:lang w:val="de-AT" w:eastAsia="de-AT"/>
         </w:rPr>
         <w:drawing>
-          <wp:anchor distT="0" distB="0" distL="114300" distR="114300" simplePos="0" relativeHeight="251692032" behindDoc="0" locked="0" layoutInCell="1" allowOverlap="1" wp14:anchorId="7E73E2A8" wp14:editId="247C80B1">
+          <wp:anchor distT="0" distB="0" distL="114300" distR="114300" simplePos="0" relativeHeight="251692032" behindDoc="0" locked="0" layoutInCell="1" allowOverlap="1" wp14:anchorId="7E73E2A8" wp14:editId="4F32024B">
             <wp:simplePos x="0" y="0"/>
             <wp:positionH relativeFrom="margin">
-              <wp:align>right</wp:align>
+              <wp:posOffset>4404360</wp:posOffset>
             </wp:positionH>
             <wp:positionV relativeFrom="paragraph">
-              <wp:posOffset>119408</wp:posOffset>
+              <wp:posOffset>84759</wp:posOffset>
             </wp:positionV>
             <wp:extent cx="2647950" cy="1971675"/>
             <wp:effectExtent l="0" t="0" r="0" b="9525"/>
@@ -5148,7 +5152,7 @@
         </w:drawing>
       </w:r>
       <w:r>
-        <w:t>Reduction of areas covered in snow and ice</w:t>
+        <w:t>Intensification of hydrological cycle</w:t>
       </w:r>
     </w:p>
     <w:p>
@@ -5160,7 +5164,7 @@
         </w:numPr>
       </w:pPr>
       <w:r>
-        <w:t>Sea level rise</w:t>
+        <w:t>Reduction of areas covered in snow and ice</w:t>
       </w:r>
     </w:p>
     <w:p>
@@ -5172,7 +5176,7 @@
         </w:numPr>
       </w:pPr>
       <w:r>
-        <w:t>Loss of biodiversity</w:t>
+        <w:t>Sea level rise</w:t>
       </w:r>
     </w:p>
     <w:p>
@@ -5184,6 +5188,18 @@
         </w:numPr>
       </w:pPr>
       <w:r>
+        <w:t>Loss of biodiversity</w:t>
+      </w:r>
+    </w:p>
+    <w:p>
+      <w:pPr>
+        <w:pStyle w:val="Listenabsatz"/>
+        <w:numPr>
+          <w:ilvl w:val="0"/>
+          <w:numId w:val="49"/>
+        </w:numPr>
+      </w:pPr>
+      <w:r>
         <w:t>Change in land use patterns</w:t>
       </w:r>
     </w:p>
@@ -5194,6 +5210,69 @@
     </w:p>
     <w:p>
       <w:r>
+        <w:rPr>
+          <w:noProof/>
+          <w:lang w:val="de-AT" w:eastAsia="de-AT"/>
+        </w:rPr>
+        <w:drawing>
+          <wp:anchor distT="0" distB="0" distL="114300" distR="114300" simplePos="0" relativeHeight="251694080" behindDoc="0" locked="0" layoutInCell="1" allowOverlap="1" wp14:anchorId="42A809EC" wp14:editId="7F299A01">
+            <wp:simplePos x="0" y="0"/>
+            <wp:positionH relativeFrom="margin">
+              <wp:posOffset>3006090</wp:posOffset>
+            </wp:positionH>
+            <wp:positionV relativeFrom="paragraph">
+              <wp:posOffset>397814</wp:posOffset>
+            </wp:positionV>
+            <wp:extent cx="4046220" cy="704850"/>
+            <wp:effectExtent l="0" t="0" r="0" b="0"/>
+            <wp:wrapTight wrapText="bothSides">
+              <wp:wrapPolygon edited="0">
+                <wp:start x="0" y="0"/>
+                <wp:lineTo x="0" y="21016"/>
+                <wp:lineTo x="21458" y="21016"/>
+                <wp:lineTo x="21458" y="0"/>
+                <wp:lineTo x="0" y="0"/>
+              </wp:wrapPolygon>
+            </wp:wrapTight>
+            <wp:docPr id="16" name="Grafik 16"/>
+            <wp:cNvGraphicFramePr>
+              <a:graphicFrameLocks xmlns:a="http://schemas.openxmlformats.org/drawingml/2006/main" noChangeAspect="1"/>
+            </wp:cNvGraphicFramePr>
+            <a:graphic xmlns:a="http://schemas.openxmlformats.org/drawingml/2006/main">
+              <a:graphicData uri="http://schemas.openxmlformats.org/drawingml/2006/picture">
+                <pic:pic xmlns:pic="http://schemas.openxmlformats.org/drawingml/2006/picture">
+                  <pic:nvPicPr>
+                    <pic:cNvPr id="1" name=""/>
+                    <pic:cNvPicPr/>
+                  </pic:nvPicPr>
+                  <pic:blipFill>
+                    <a:blip r:embed="rId25"/>
+                    <a:stretch>
+                      <a:fillRect/>
+                    </a:stretch>
+                  </pic:blipFill>
+                  <pic:spPr>
+                    <a:xfrm>
+                      <a:off x="0" y="0"/>
+                      <a:ext cx="4046220" cy="704850"/>
+                    </a:xfrm>
+                    <a:prstGeom prst="rect">
+                      <a:avLst/>
+                    </a:prstGeom>
+                  </pic:spPr>
+                </pic:pic>
+              </a:graphicData>
+            </a:graphic>
+            <wp14:sizeRelH relativeFrom="margin">
+              <wp14:pctWidth>0</wp14:pctWidth>
+            </wp14:sizeRelH>
+            <wp14:sizeRelV relativeFrom="margin">
+              <wp14:pctHeight>0</wp14:pctHeight>
+            </wp14:sizeRelV>
+          </wp:anchor>
+        </w:drawing>
+      </w:r>
+      <w:r>
         <w:t xml:space="preserve">The gases attributed to contribute to the greenhouse gas effect are the so-called </w:t>
       </w:r>
       <w:r>
@@ -5216,10 +5295,496 @@
     </w:p>
     <w:p>
       <w:r>
-        <w:t>Stopped at slide 8</w:t>
-      </w:r>
-      <w:bookmarkStart w:id="18" w:name="_GoBack"/>
-      <w:bookmarkEnd w:id="18"/>
+        <w:rPr>
+          <w:noProof/>
+          <w:lang w:val="de-AT" w:eastAsia="de-AT"/>
+        </w:rPr>
+        <w:drawing>
+          <wp:anchor distT="0" distB="0" distL="114300" distR="114300" simplePos="0" relativeHeight="251698176" behindDoc="0" locked="0" layoutInCell="1" allowOverlap="1" wp14:anchorId="14B00684" wp14:editId="6C4188AC">
+            <wp:simplePos x="0" y="0"/>
+            <wp:positionH relativeFrom="margin">
+              <wp:align>left</wp:align>
+            </wp:positionH>
+            <wp:positionV relativeFrom="paragraph">
+              <wp:posOffset>437708</wp:posOffset>
+            </wp:positionV>
+            <wp:extent cx="3480062" cy="2361538"/>
+            <wp:effectExtent l="0" t="0" r="6350" b="1270"/>
+            <wp:wrapTight wrapText="bothSides">
+              <wp:wrapPolygon edited="0">
+                <wp:start x="0" y="0"/>
+                <wp:lineTo x="0" y="21437"/>
+                <wp:lineTo x="21521" y="21437"/>
+                <wp:lineTo x="21521" y="0"/>
+                <wp:lineTo x="0" y="0"/>
+              </wp:wrapPolygon>
+            </wp:wrapTight>
+            <wp:docPr id="18" name="Grafik 18"/>
+            <wp:cNvGraphicFramePr>
+              <a:graphicFrameLocks xmlns:a="http://schemas.openxmlformats.org/drawingml/2006/main" noChangeAspect="1"/>
+            </wp:cNvGraphicFramePr>
+            <a:graphic xmlns:a="http://schemas.openxmlformats.org/drawingml/2006/main">
+              <a:graphicData uri="http://schemas.openxmlformats.org/drawingml/2006/picture">
+                <pic:pic xmlns:pic="http://schemas.openxmlformats.org/drawingml/2006/picture">
+                  <pic:nvPicPr>
+                    <pic:cNvPr id="1" name=""/>
+                    <pic:cNvPicPr/>
+                  </pic:nvPicPr>
+                  <pic:blipFill>
+                    <a:blip r:embed="rId26"/>
+                    <a:stretch>
+                      <a:fillRect/>
+                    </a:stretch>
+                  </pic:blipFill>
+                  <pic:spPr>
+                    <a:xfrm>
+                      <a:off x="0" y="0"/>
+                      <a:ext cx="3480062" cy="2361538"/>
+                    </a:xfrm>
+                    <a:prstGeom prst="rect">
+                      <a:avLst/>
+                    </a:prstGeom>
+                  </pic:spPr>
+                </pic:pic>
+              </a:graphicData>
+            </a:graphic>
+            <wp14:sizeRelH relativeFrom="margin">
+              <wp14:pctWidth>0</wp14:pctWidth>
+            </wp14:sizeRelH>
+            <wp14:sizeRelV relativeFrom="margin">
+              <wp14:pctHeight>0</wp14:pctHeight>
+            </wp14:sizeRelV>
+          </wp:anchor>
+        </w:drawing>
+      </w:r>
+      <w:r>
+        <w:rPr>
+          <w:noProof/>
+          <w:lang w:val="de-AT" w:eastAsia="de-AT"/>
+        </w:rPr>
+        <w:drawing>
+          <wp:anchor distT="0" distB="0" distL="114300" distR="114300" simplePos="0" relativeHeight="251696128" behindDoc="0" locked="0" layoutInCell="1" allowOverlap="1" wp14:anchorId="4A7FC4C2" wp14:editId="2F6248F9">
+            <wp:simplePos x="0" y="0"/>
+            <wp:positionH relativeFrom="margin">
+              <wp:align>right</wp:align>
+            </wp:positionH>
+            <wp:positionV relativeFrom="paragraph">
+              <wp:posOffset>1123591</wp:posOffset>
+            </wp:positionV>
+            <wp:extent cx="3291205" cy="1672590"/>
+            <wp:effectExtent l="0" t="0" r="4445" b="3810"/>
+            <wp:wrapTight wrapText="bothSides">
+              <wp:wrapPolygon edited="0">
+                <wp:start x="0" y="0"/>
+                <wp:lineTo x="0" y="21403"/>
+                <wp:lineTo x="21504" y="21403"/>
+                <wp:lineTo x="21504" y="0"/>
+                <wp:lineTo x="0" y="0"/>
+              </wp:wrapPolygon>
+            </wp:wrapTight>
+            <wp:docPr id="17" name="Grafik 17"/>
+            <wp:cNvGraphicFramePr>
+              <a:graphicFrameLocks xmlns:a="http://schemas.openxmlformats.org/drawingml/2006/main" noChangeAspect="1"/>
+            </wp:cNvGraphicFramePr>
+            <a:graphic xmlns:a="http://schemas.openxmlformats.org/drawingml/2006/main">
+              <a:graphicData uri="http://schemas.openxmlformats.org/drawingml/2006/picture">
+                <pic:pic xmlns:pic="http://schemas.openxmlformats.org/drawingml/2006/picture">
+                  <pic:nvPicPr>
+                    <pic:cNvPr id="1" name=""/>
+                    <pic:cNvPicPr/>
+                  </pic:nvPicPr>
+                  <pic:blipFill>
+                    <a:blip r:embed="rId27"/>
+                    <a:stretch>
+                      <a:fillRect/>
+                    </a:stretch>
+                  </pic:blipFill>
+                  <pic:spPr>
+                    <a:xfrm>
+                      <a:off x="0" y="0"/>
+                      <a:ext cx="3291205" cy="1672590"/>
+                    </a:xfrm>
+                    <a:prstGeom prst="rect">
+                      <a:avLst/>
+                    </a:prstGeom>
+                  </pic:spPr>
+                </pic:pic>
+              </a:graphicData>
+            </a:graphic>
+            <wp14:sizeRelH relativeFrom="margin">
+              <wp14:pctWidth>0</wp14:pctWidth>
+            </wp14:sizeRelH>
+            <wp14:sizeRelV relativeFrom="margin">
+              <wp14:pctHeight>0</wp14:pctHeight>
+            </wp14:sizeRelV>
+          </wp:anchor>
+        </w:drawing>
+      </w:r>
+      <w:r>
+        <w:t xml:space="preserve">The </w:t>
+      </w:r>
+      <w:r>
+        <w:rPr>
+          <w:b/>
+        </w:rPr>
+        <w:t>global warming potential</w:t>
+      </w:r>
+      <w:r>
+        <w:t xml:space="preserve"> is a relative measure of how much heat a greenhouse gas traps in the atmosphere, it compares the amount of heat trapped by a certain mass of the gas in question to the amount of heat trapped by a similar mass of CO</w:t>
+      </w:r>
+      <w:r>
+        <w:rPr>
+          <w:vertAlign w:val="subscript"/>
+        </w:rPr>
+        <w:t>2</w:t>
+      </w:r>
+      <w:r>
+        <w:t xml:space="preserve">. </w:t>
+      </w:r>
+    </w:p>
+    <w:p>
+      <w:pPr>
+        <w:pStyle w:val="berschrift2"/>
+      </w:pPr>
+      <w:r>
+        <w:rPr>
+          <w:noProof/>
+          <w:lang w:val="de-AT" w:eastAsia="de-AT"/>
+        </w:rPr>
+        <w:lastRenderedPageBreak/>
+        <w:drawing>
+          <wp:anchor distT="0" distB="0" distL="114300" distR="114300" simplePos="0" relativeHeight="251700224" behindDoc="0" locked="0" layoutInCell="1" allowOverlap="1" wp14:anchorId="13A2CA30" wp14:editId="31928C66">
+            <wp:simplePos x="0" y="0"/>
+            <wp:positionH relativeFrom="margin">
+              <wp:align>right</wp:align>
+            </wp:positionH>
+            <wp:positionV relativeFrom="paragraph">
+              <wp:posOffset>331</wp:posOffset>
+            </wp:positionV>
+            <wp:extent cx="2296160" cy="2655570"/>
+            <wp:effectExtent l="0" t="0" r="8890" b="0"/>
+            <wp:wrapTight wrapText="bothSides">
+              <wp:wrapPolygon edited="0">
+                <wp:start x="0" y="0"/>
+                <wp:lineTo x="0" y="21383"/>
+                <wp:lineTo x="21504" y="21383"/>
+                <wp:lineTo x="21504" y="0"/>
+                <wp:lineTo x="0" y="0"/>
+              </wp:wrapPolygon>
+            </wp:wrapTight>
+            <wp:docPr id="19" name="Grafik 19"/>
+            <wp:cNvGraphicFramePr>
+              <a:graphicFrameLocks xmlns:a="http://schemas.openxmlformats.org/drawingml/2006/main" noChangeAspect="1"/>
+            </wp:cNvGraphicFramePr>
+            <a:graphic xmlns:a="http://schemas.openxmlformats.org/drawingml/2006/main">
+              <a:graphicData uri="http://schemas.openxmlformats.org/drawingml/2006/picture">
+                <pic:pic xmlns:pic="http://schemas.openxmlformats.org/drawingml/2006/picture">
+                  <pic:nvPicPr>
+                    <pic:cNvPr id="1" name=""/>
+                    <pic:cNvPicPr/>
+                  </pic:nvPicPr>
+                  <pic:blipFill>
+                    <a:blip r:embed="rId28"/>
+                    <a:stretch>
+                      <a:fillRect/>
+                    </a:stretch>
+                  </pic:blipFill>
+                  <pic:spPr>
+                    <a:xfrm>
+                      <a:off x="0" y="0"/>
+                      <a:ext cx="2296160" cy="2655570"/>
+                    </a:xfrm>
+                    <a:prstGeom prst="rect">
+                      <a:avLst/>
+                    </a:prstGeom>
+                  </pic:spPr>
+                </pic:pic>
+              </a:graphicData>
+            </a:graphic>
+            <wp14:sizeRelH relativeFrom="margin">
+              <wp14:pctWidth>0</wp14:pctWidth>
+            </wp14:sizeRelH>
+            <wp14:sizeRelV relativeFrom="margin">
+              <wp14:pctHeight>0</wp14:pctHeight>
+            </wp14:sizeRelV>
+          </wp:anchor>
+        </w:drawing>
+      </w:r>
+      <w:r>
+        <w:t>Radiative forcing</w:t>
+      </w:r>
+    </w:p>
+    <w:p>
+      <w:pPr>
+        <w:jc w:val="center"/>
+        <w:rPr>
+          <w:i/>
+        </w:rPr>
+      </w:pPr>
+      <w:r>
+        <w:rPr>
+          <w:i/>
+        </w:rPr>
+        <w:t>A process that alters the energy balance of the atmosphere system is known as a radiative forcing mechanism.</w:t>
+      </w:r>
+    </w:p>
+    <w:p>
+      <w:r>
+        <w:t>Greenhouse gases block energy from going back to space, the graph shows CO</w:t>
+      </w:r>
+      <w:r>
+        <w:rPr>
+          <w:vertAlign w:val="subscript"/>
+        </w:rPr>
+        <w:t>2</w:t>
+      </w:r>
+      <w:r>
+        <w:t xml:space="preserve"> emissions per sector. </w:t>
+      </w:r>
+    </w:p>
+    <w:p>
+      <w:r>
+        <w:t xml:space="preserve">In the last 100 years, temperatures on average rose by about 0.85°C, since 1900 almost every century was warmer than the preceding century, more heatwaves and heavy precipitation events are noticeable, while the number of cold days goes down while the number of warm days’ rises. The oceans are also impacted, sea level rose by nearly 20 cm in the last 100 years and surface temperature rose by 0.1°C per decade in the last thirty years. </w:t>
+      </w:r>
+    </w:p>
+    <w:p>
+      <w:r>
+        <w:t xml:space="preserve">This rise in sea level leads to a loss in land mass, ergo living space and agricultural areas, relocation programs will become necessary. If all the ice on the planet would melt, then the sea level would rise by about 70ms. </w:t>
+      </w:r>
+    </w:p>
+    <w:p>
+      <w:pPr>
+        <w:pStyle w:val="berschrift2"/>
+      </w:pPr>
+      <w:r>
+        <w:t>Cryosphere</w:t>
+      </w:r>
+    </w:p>
+    <w:p>
+      <w:pPr>
+        <w:jc w:val="center"/>
+        <w:rPr>
+          <w:i/>
+        </w:rPr>
+      </w:pPr>
+      <w:r>
+        <w:rPr>
+          <w:i/>
+        </w:rPr>
+        <w:t xml:space="preserve">The cryosphere describes all the earth’s surface that is covered in ice. </w:t>
+      </w:r>
+    </w:p>
+    <w:p>
+      <w:r>
+        <w:t>Glaciers lost about 200 GT of ice per year in the last 40 years, the ice loss in the arctic also rose from 30 to 150 GT per year in the last years</w:t>
+      </w:r>
+      <w:r>
+        <w:t xml:space="preserve">, the area covered by ice decreased from 11 </w:t>
+      </w:r>
+      <w:proofErr w:type="spellStart"/>
+      <w:r>
+        <w:t>mio</w:t>
+      </w:r>
+      <w:proofErr w:type="spellEnd"/>
+      <w:r>
+        <w:t xml:space="preserve"> km</w:t>
+      </w:r>
+      <w:r>
+        <w:rPr>
+          <w:vertAlign w:val="superscript"/>
+        </w:rPr>
+        <w:t>2</w:t>
+      </w:r>
+      <w:r>
+        <w:t xml:space="preserve"> to about 6 </w:t>
+      </w:r>
+      <w:proofErr w:type="spellStart"/>
+      <w:r>
+        <w:t>mio</w:t>
+      </w:r>
+      <w:proofErr w:type="spellEnd"/>
+      <w:r>
+        <w:t xml:space="preserve"> km</w:t>
+      </w:r>
+      <w:r>
+        <w:rPr>
+          <w:vertAlign w:val="superscript"/>
+        </w:rPr>
+        <w:t>2</w:t>
+      </w:r>
+      <w:r>
+        <w:t xml:space="preserve">. </w:t>
+      </w:r>
+      <w:r>
+        <w:t xml:space="preserve">Greenland is rising by about 4cm a year, today it is covered to 85% by ice, this would lead to an increase in sea levels by about 7ms. The Antarctic is also </w:t>
+      </w:r>
+      <w:proofErr w:type="gramStart"/>
+      <w:r>
+        <w:t>affected,</w:t>
+      </w:r>
+      <w:proofErr w:type="gramEnd"/>
+      <w:r>
+        <w:t xml:space="preserve"> it has an ice layer of the thickness of 5km. </w:t>
+      </w:r>
+    </w:p>
+    <w:p>
+      <w:pPr>
+        <w:pStyle w:val="berschrift2"/>
+      </w:pPr>
+      <w:r>
+        <w:t>Climate Targets</w:t>
+      </w:r>
+    </w:p>
+    <w:p>
+      <w:pPr>
+        <w:pStyle w:val="berschrift4"/>
+      </w:pPr>
+      <w:r>
+        <w:t>EU 2020 goals</w:t>
+      </w:r>
+    </w:p>
+    <w:p>
+      <w:r>
+        <w:t xml:space="preserve">The goal here is to lower GHG emissions by 20% compared to 1990, get a 20% share of renewables and 20% increase in efficiency. </w:t>
+      </w:r>
+    </w:p>
+    <w:p>
+      <w:pPr>
+        <w:pStyle w:val="berschrift4"/>
+      </w:pPr>
+      <w:r>
+        <w:t>EU 2030 goals</w:t>
+      </w:r>
+    </w:p>
+    <w:p>
+      <w:r>
+        <w:t xml:space="preserve">The goal here is to lower GHG emissions by 40% and get to a 27% share of renewables and 27% increase in efficiency. </w:t>
+      </w:r>
+    </w:p>
+    <w:p>
+      <w:pPr>
+        <w:pStyle w:val="berschrift4"/>
+      </w:pPr>
+      <w:r>
+        <w:t>2°C target</w:t>
+      </w:r>
+    </w:p>
+    <w:p>
+      <w:r>
+        <w:t xml:space="preserve">Limiting global warming to 2°C about the pre-industrial level, to reach this target, all GHG emissions between 2045 and 2060 have to be zero, this goal was revised in Paris 2015 to limit preferably to 1.5°C. </w:t>
+      </w:r>
+    </w:p>
+    <w:p>
+      <w:pPr>
+        <w:pStyle w:val="berschrift2"/>
+      </w:pPr>
+      <w:r>
+        <w:t>Impact on Electricity sector</w:t>
+      </w:r>
+    </w:p>
+    <w:p>
+      <w:r>
+        <w:t xml:space="preserve">The electricity sector is influenced both by weather (day-to-day operations) and climate (planning). Warmer summers mean a higher energy demand for cooling, on the other hand, warmer winters reduce the demand for heating. </w:t>
+      </w:r>
+    </w:p>
+    <w:p>
+      <w:r>
+        <w:lastRenderedPageBreak/>
+        <w:t xml:space="preserve">With higher ambient temperatures, the efficiency of thermal conversion in </w:t>
+      </w:r>
+      <w:r>
+        <w:rPr>
+          <w:b/>
+        </w:rPr>
+        <w:t>th</w:t>
+      </w:r>
+      <w:r>
+        <w:rPr>
+          <w:b/>
+        </w:rPr>
+        <w:t>ermal power plants</w:t>
+      </w:r>
+      <w:r>
+        <w:t xml:space="preserve"> is decreased and cooling towers are less effective, this leads to </w:t>
+      </w:r>
+      <w:r>
+        <w:rPr>
+          <w:b/>
+        </w:rPr>
+        <w:t>reduced power output</w:t>
+      </w:r>
+      <w:r>
+        <w:t xml:space="preserve"> or even </w:t>
+      </w:r>
+      <w:r>
+        <w:rPr>
+          <w:b/>
+        </w:rPr>
+        <w:t>temporary shutdown</w:t>
+      </w:r>
+      <w:r>
+        <w:t xml:space="preserve"> of such power plants. </w:t>
+      </w:r>
+    </w:p>
+    <w:p>
+      <w:r>
+        <w:rPr>
+          <w:b/>
+        </w:rPr>
+        <w:t xml:space="preserve">Hydro power plants </w:t>
+      </w:r>
+      <w:r>
+        <w:t xml:space="preserve">are also affected, as changing rain patterns and more evaporation due to higher temperatures lead to problems in run-off-river power plants, </w:t>
+      </w:r>
+      <w:r>
+        <w:rPr>
+          <w:b/>
+        </w:rPr>
+        <w:t>hydro storage plants</w:t>
+      </w:r>
+      <w:r>
+        <w:t xml:space="preserve"> also have to deal with the problem, that glaciers melt away and cannot fill up during the summer from the meltwater of the glaciers. </w:t>
+      </w:r>
+    </w:p>
+    <w:p>
+      <w:r>
+        <w:rPr>
+          <w:b/>
+        </w:rPr>
+        <w:t>Wind power plants</w:t>
+      </w:r>
+      <w:r>
+        <w:t xml:space="preserve"> have to be able to deal with an increasing number of storm, during which they have to be slowed down to prevent damages. </w:t>
+      </w:r>
+    </w:p>
+    <w:p>
+      <w:r>
+        <w:rPr>
+          <w:b/>
+        </w:rPr>
+        <w:t>PV power plants</w:t>
+      </w:r>
+      <w:r>
+        <w:t xml:space="preserve"> also suffer from an increase in clouds and </w:t>
+      </w:r>
+      <w:r>
+        <w:rPr>
+          <w:b/>
+        </w:rPr>
+        <w:t>nuclear power plants</w:t>
+      </w:r>
+      <w:r>
+        <w:t xml:space="preserve"> suffer from environmental destruction, that can harm infrastructure needed to cool down nuclear material, as seen in Fukushima. </w:t>
+      </w:r>
+    </w:p>
+    <w:p/>
+    <w:p>
+      <w:r>
+        <w:t xml:space="preserve">In general, the energy sector is the biggest contributor to </w:t>
+      </w:r>
+      <w:r>
+        <w:t>GHG emissions, if this sector does not change, climate change will continue to harm several areas, if it changes, big investments are needed in the near future.</w:t>
+      </w:r>
     </w:p>
     <w:p/>
     <w:p/>
@@ -5242,74 +5807,1238 @@
     <w:p/>
     <w:p/>
     <w:p/>
+    <w:p>
+      <w:pPr>
+        <w:jc w:val="left"/>
+      </w:pPr>
+      <w:r>
+        <w:br w:type="page"/>
+      </w:r>
+    </w:p>
+    <w:p>
+      <w:pPr>
+        <w:pStyle w:val="berschrift1"/>
+      </w:pPr>
+      <w:bookmarkStart w:id="18" w:name="_Toc453240737"/>
+      <w:r>
+        <w:lastRenderedPageBreak/>
+        <w:t>Emission Trading System</w:t>
+      </w:r>
+      <w:bookmarkEnd w:id="18"/>
+    </w:p>
+    <w:p>
+      <w:pPr>
+        <w:pStyle w:val="berschrift2"/>
+      </w:pPr>
+      <w:r>
+        <w:t>Emission trading</w:t>
+      </w:r>
+    </w:p>
+    <w:p>
+      <w:r>
+        <w:rPr>
+          <w:b/>
+        </w:rPr>
+        <w:t>Emission trading</w:t>
+      </w:r>
+      <w:r>
+        <w:t xml:space="preserve"> sees pollution as a </w:t>
+      </w:r>
+      <w:r>
+        <w:rPr>
+          <w:b/>
+        </w:rPr>
+        <w:t>negative externality</w:t>
+      </w:r>
+      <w:r>
+        <w:t xml:space="preserve">, meaning an economic activity that affects a third party negatively, the goal therefore is to put a price on carbon to provide an economic incentive to reduce emission, beginning with the lowest-cost opportunities. In general, there are </w:t>
+      </w:r>
+      <w:r>
+        <w:rPr>
+          <w:b/>
+        </w:rPr>
+        <w:t>3 alternatives</w:t>
+      </w:r>
+      <w:r>
+        <w:t xml:space="preserve">, carbon tax, cap-and-trace and command-and-control regulation. </w:t>
+      </w:r>
+    </w:p>
+    <w:p>
+      <w:pPr>
+        <w:pStyle w:val="berschrift3"/>
+      </w:pPr>
+      <w:r>
+        <w:t>Carbon tax</w:t>
+      </w:r>
+    </w:p>
+    <w:p>
+      <w:r>
+        <w:t xml:space="preserve">This is an </w:t>
+      </w:r>
+      <w:r>
+        <w:rPr>
+          <w:b/>
+        </w:rPr>
+        <w:t>incentive-base regulation</w:t>
+      </w:r>
+      <w:r>
+        <w:t>, it can be done two ways, either by directly taxing CO</w:t>
+      </w:r>
+      <w:r>
+        <w:rPr>
+          <w:vertAlign w:val="subscript"/>
+        </w:rPr>
+        <w:t>2</w:t>
+      </w:r>
+      <w:r>
+        <w:t xml:space="preserve"> or put a surcharge on the carbon content of fossil fuels to discourage their use. It is a </w:t>
+      </w:r>
+      <w:r>
+        <w:rPr>
+          <w:b/>
+        </w:rPr>
+        <w:t>price control instrument</w:t>
+      </w:r>
+      <w:r>
+        <w:t xml:space="preserve"> that sets the price of carbon, the quantity then is defines by the market, the magnitude of the tax depends on how sensitive the supply of emissions is to the price. </w:t>
+      </w:r>
+    </w:p>
+    <w:p>
+      <w:pPr>
+        <w:pStyle w:val="berschrift3"/>
+      </w:pPr>
+      <w:r>
+        <w:t>Cap-and-trade</w:t>
+      </w:r>
+    </w:p>
+    <w:p>
+      <w:r>
+        <w:t xml:space="preserve">This is a </w:t>
+      </w:r>
+      <w:r>
+        <w:rPr>
+          <w:b/>
+        </w:rPr>
+        <w:t>quality control instrument</w:t>
+      </w:r>
+      <w:r>
+        <w:t xml:space="preserve"> that puts a cap on the total amount of GHG that can be emitted by all participating installations, allowances for emissions are then auctioned off or allocated for free, these can also be traded. The </w:t>
+      </w:r>
+      <w:r>
+        <w:rPr>
+          <w:b/>
+        </w:rPr>
+        <w:t>quantity</w:t>
+      </w:r>
+      <w:r>
+        <w:t xml:space="preserve"> here is set and the market determines the price, it is also an </w:t>
+      </w:r>
+      <w:r>
+        <w:rPr>
+          <w:b/>
+        </w:rPr>
+        <w:t>incentive-based regulation</w:t>
+      </w:r>
+      <w:r>
+        <w:t xml:space="preserve">. </w:t>
+      </w:r>
+    </w:p>
+    <w:p>
+      <w:pPr>
+        <w:pStyle w:val="berschrift3"/>
+      </w:pPr>
+      <w:r>
+        <w:t>Command-and-control regulation</w:t>
+      </w:r>
+    </w:p>
+    <w:p>
+      <w:r>
+        <w:t xml:space="preserve">This is a system of regulation that prescribes emission limits and compliance methods on a facility-by-facility or source-by-source basis, it is less flexible and can for example set a </w:t>
+      </w:r>
+      <w:r>
+        <w:rPr>
+          <w:b/>
+        </w:rPr>
+        <w:t>performance standard</w:t>
+      </w:r>
+      <w:r>
+        <w:t xml:space="preserve">, where the emission goal for each polluter is fixed, so the burden of reducing pollution cannot be shifted to other companies, so this is not so cost effective, production costs would rise and this cost would be passed on to the consumer. </w:t>
+      </w:r>
+    </w:p>
+    <w:p>
+      <w:pPr>
+        <w:pStyle w:val="berschrift2"/>
+      </w:pPr>
+      <w:r>
+        <w:t>Kyoto protocol</w:t>
+      </w:r>
+    </w:p>
+    <w:p>
+      <w:r>
+        <w:t xml:space="preserve">The </w:t>
+      </w:r>
+      <w:r>
+        <w:rPr>
+          <w:b/>
+        </w:rPr>
+        <w:t>Kyoto Protocol</w:t>
+      </w:r>
+      <w:r>
+        <w:t xml:space="preserve"> is an international agreement which was adopted 1997 in Kyoto (Japan) and entered into force in 2005. </w:t>
+      </w:r>
+      <w:r>
+        <w:t xml:space="preserve">It commits its parties by setting internationally binding emission reduction targets, the goal was first to reduce GHG emissions to an average of 5% against 1990 levels with a higher burden on developed countries and common but differentiated responsibilities. </w:t>
+      </w:r>
+      <w:r>
+        <w:t xml:space="preserve">The first commitment period was between 2008 and 2012 and then the second is from 2012 to 2020, where the goals were revised to a reduction of at least 18% and new gases are defined as </w:t>
+      </w:r>
+      <w:r>
+        <w:rPr>
+          <w:b/>
+        </w:rPr>
+        <w:t>Kyoto gases</w:t>
+      </w:r>
+      <w:r>
+        <w:t>, these are:</w:t>
+      </w:r>
+    </w:p>
+    <w:p>
+      <w:pPr>
+        <w:jc w:val="center"/>
+        <w:rPr>
+          <w:i/>
+        </w:rPr>
+      </w:pPr>
+      <w:r>
+        <w:rPr>
+          <w:noProof/>
+          <w:lang w:val="de-AT" w:eastAsia="de-AT"/>
+        </w:rPr>
+        <w:drawing>
+          <wp:anchor distT="0" distB="0" distL="114300" distR="114300" simplePos="0" relativeHeight="251702272" behindDoc="0" locked="0" layoutInCell="1" allowOverlap="1" wp14:anchorId="6A80217C" wp14:editId="1CA53701">
+            <wp:simplePos x="0" y="0"/>
+            <wp:positionH relativeFrom="margin">
+              <wp:align>right</wp:align>
+            </wp:positionH>
+            <wp:positionV relativeFrom="paragraph">
+              <wp:posOffset>-51794</wp:posOffset>
+            </wp:positionV>
+            <wp:extent cx="2983865" cy="2023110"/>
+            <wp:effectExtent l="0" t="0" r="6985" b="0"/>
+            <wp:wrapTight wrapText="bothSides">
+              <wp:wrapPolygon edited="0">
+                <wp:start x="0" y="0"/>
+                <wp:lineTo x="0" y="21356"/>
+                <wp:lineTo x="21513" y="21356"/>
+                <wp:lineTo x="21513" y="0"/>
+                <wp:lineTo x="0" y="0"/>
+              </wp:wrapPolygon>
+            </wp:wrapTight>
+            <wp:docPr id="20" name="Grafik 20"/>
+            <wp:cNvGraphicFramePr>
+              <a:graphicFrameLocks xmlns:a="http://schemas.openxmlformats.org/drawingml/2006/main" noChangeAspect="1"/>
+            </wp:cNvGraphicFramePr>
+            <a:graphic xmlns:a="http://schemas.openxmlformats.org/drawingml/2006/main">
+              <a:graphicData uri="http://schemas.openxmlformats.org/drawingml/2006/picture">
+                <pic:pic xmlns:pic="http://schemas.openxmlformats.org/drawingml/2006/picture">
+                  <pic:nvPicPr>
+                    <pic:cNvPr id="1" name=""/>
+                    <pic:cNvPicPr/>
+                  </pic:nvPicPr>
+                  <pic:blipFill>
+                    <a:blip r:embed="rId29"/>
+                    <a:stretch>
+                      <a:fillRect/>
+                    </a:stretch>
+                  </pic:blipFill>
+                  <pic:spPr>
+                    <a:xfrm>
+                      <a:off x="0" y="0"/>
+                      <a:ext cx="2983865" cy="2023110"/>
+                    </a:xfrm>
+                    <a:prstGeom prst="rect">
+                      <a:avLst/>
+                    </a:prstGeom>
+                  </pic:spPr>
+                </pic:pic>
+              </a:graphicData>
+            </a:graphic>
+            <wp14:sizeRelH relativeFrom="margin">
+              <wp14:pctWidth>0</wp14:pctWidth>
+            </wp14:sizeRelH>
+            <wp14:sizeRelV relativeFrom="margin">
+              <wp14:pctHeight>0</wp14:pctHeight>
+            </wp14:sizeRelV>
+          </wp:anchor>
+        </w:drawing>
+      </w:r>
+      <w:r>
+        <w:rPr>
+          <w:i/>
+        </w:rPr>
+        <w:t>CO</w:t>
+      </w:r>
+      <w:r>
+        <w:rPr>
+          <w:i/>
+          <w:vertAlign w:val="subscript"/>
+        </w:rPr>
+        <w:t>2</w:t>
+      </w:r>
+      <w:r>
+        <w:rPr>
+          <w:i/>
+        </w:rPr>
+        <w:t>, CH</w:t>
+      </w:r>
+      <w:r>
+        <w:rPr>
+          <w:i/>
+          <w:vertAlign w:val="subscript"/>
+        </w:rPr>
+        <w:t>4</w:t>
+      </w:r>
+      <w:r>
+        <w:rPr>
+          <w:i/>
+        </w:rPr>
+        <w:t>, N</w:t>
+      </w:r>
+      <w:r>
+        <w:rPr>
+          <w:i/>
+          <w:vertAlign w:val="subscript"/>
+        </w:rPr>
+        <w:t>2</w:t>
+      </w:r>
+      <w:r>
+        <w:rPr>
+          <w:i/>
+        </w:rPr>
+        <w:t>O, HFC, PFC and SF</w:t>
+      </w:r>
+      <w:r>
+        <w:rPr>
+          <w:i/>
+          <w:vertAlign w:val="subscript"/>
+        </w:rPr>
+        <w:t>6</w:t>
+      </w:r>
+    </w:p>
+    <w:p>
+      <w:r>
+        <w:t xml:space="preserve">Parties are classified into different categories, the </w:t>
+      </w:r>
+      <w:r>
+        <w:rPr>
+          <w:b/>
+        </w:rPr>
+        <w:t xml:space="preserve">Annex I </w:t>
+      </w:r>
+      <w:r>
+        <w:t xml:space="preserve">countries, which are the industrialized countries and economies in transition (EIT), the </w:t>
+      </w:r>
+      <w:r>
+        <w:rPr>
+          <w:b/>
+        </w:rPr>
+        <w:t>Annex II</w:t>
+      </w:r>
+      <w:r>
+        <w:t xml:space="preserve"> countries, which are the OECD members, required to provide financial support to EITs and assist them in reducing GHG emissions. </w:t>
+      </w:r>
+      <w:r>
+        <w:rPr>
+          <w:b/>
+        </w:rPr>
+        <w:t>Non-Annex</w:t>
+      </w:r>
+      <w:r>
+        <w:t xml:space="preserve"> countries are mostly low income developing countries</w:t>
+      </w:r>
+      <w:r>
+        <w:rPr>
+          <w:b/>
+        </w:rPr>
+        <w:t xml:space="preserve"> </w:t>
+      </w:r>
+      <w:r>
+        <w:t xml:space="preserve">and </w:t>
+      </w:r>
+      <w:r>
+        <w:rPr>
+          <w:b/>
+        </w:rPr>
+        <w:t>Annex B</w:t>
+      </w:r>
+      <w:r>
+        <w:t xml:space="preserve"> countries with emission reduction commitments. </w:t>
+      </w:r>
+    </w:p>
+    <w:p>
+      <w:pPr>
+        <w:pStyle w:val="berschrift2"/>
+      </w:pPr>
+      <w:r>
+        <w:lastRenderedPageBreak/>
+        <w:t>Mitigation &amp; Adaption</w:t>
+      </w:r>
+    </w:p>
+    <w:p>
+      <w:r>
+        <w:t xml:space="preserve">There are two ways of dealing with climate change, </w:t>
+      </w:r>
+      <w:r>
+        <w:rPr>
+          <w:b/>
+        </w:rPr>
+        <w:t>mitigation &amp; adaption</w:t>
+      </w:r>
+      <w:r>
+        <w:t>.</w:t>
+      </w:r>
+    </w:p>
+    <w:p>
+      <w:pPr>
+        <w:pStyle w:val="berschrift5"/>
+      </w:pPr>
+      <w:r>
+        <w:t>Mitigation</w:t>
+      </w:r>
+    </w:p>
+    <w:p>
+      <w:r>
+        <w:t xml:space="preserve">Here, actions are taken to limit the magnitude or rate of long-term climate change, human (anthropogenic) emission of GHG are reduced, the capacity of carbon sinks (e.g. deforestation) is increased and the switch is made to low-carbon energy sources, energy efficiency. </w:t>
+      </w:r>
+    </w:p>
+    <w:p>
+      <w:pPr>
+        <w:pStyle w:val="berschrift5"/>
+      </w:pPr>
+      <w:r>
+        <w:t>Adaption</w:t>
+      </w:r>
+    </w:p>
+    <w:p>
+      <w:r>
+        <w:t xml:space="preserve">Here, the goal is to manage the impacts of climate change by reducing the vulnerability of social and biological system to climate change and offsetting the effects of global warming. Local planning is necessary and changes to agricultural production. </w:t>
+      </w:r>
+    </w:p>
+    <w:p>
+      <w:pPr>
+        <w:pStyle w:val="berschrift2"/>
+      </w:pPr>
+      <w:r>
+        <w:t>Mechanisms</w:t>
+      </w:r>
+    </w:p>
+    <w:p>
+      <w:r>
+        <w:t xml:space="preserve">Countries must meet their targets primarily through national measures, in general there are </w:t>
+      </w:r>
+      <w:r>
+        <w:rPr>
+          <w:b/>
+        </w:rPr>
+        <w:t>3 mechanisms</w:t>
+      </w:r>
+      <w:r>
+        <w:t xml:space="preserve"> to do so, </w:t>
+      </w:r>
+      <w:r>
+        <w:t>International</w:t>
+      </w:r>
+      <w:r>
+        <w:t xml:space="preserve"> emissions trading, Clean Development mechanism and joint implementation.</w:t>
+      </w:r>
+    </w:p>
+    <w:p>
+      <w:pPr>
+        <w:pStyle w:val="berschrift3"/>
+      </w:pPr>
+      <w:r>
+        <w:t>International emissions trading</w:t>
+      </w:r>
+    </w:p>
+    <w:p>
+      <w:r>
+        <w:rPr>
+          <w:b/>
+        </w:rPr>
+        <w:t>International Emissions trading</w:t>
+      </w:r>
+      <w:r>
+        <w:t xml:space="preserve"> enables trade between Annex-B states, if countries have too much emission units, they can sell this excess capacity to other countries that otherwise would be over their reduction targets, the </w:t>
+      </w:r>
+      <w:r>
+        <w:rPr>
+          <w:b/>
+        </w:rPr>
+        <w:t>trading unit</w:t>
+      </w:r>
+      <w:r>
+        <w:t xml:space="preserve"> is AAU (assigned amount units) and equals one ton of CO</w:t>
+      </w:r>
+      <w:r>
+        <w:rPr>
+          <w:vertAlign w:val="subscript"/>
+        </w:rPr>
+        <w:t>2</w:t>
+      </w:r>
+      <w:r>
+        <w:t xml:space="preserve"> reduced. The </w:t>
+      </w:r>
+      <w:r>
+        <w:rPr>
+          <w:b/>
+        </w:rPr>
+        <w:t>market clearing price</w:t>
+      </w:r>
+      <w:r>
+        <w:t xml:space="preserve"> results from </w:t>
+      </w:r>
+      <w:r>
+        <w:rPr>
+          <w:b/>
+        </w:rPr>
+        <w:t>offer and demand</w:t>
+      </w:r>
+      <w:r>
+        <w:t xml:space="preserve">, it follows the economical principle </w:t>
+      </w:r>
+      <w:r>
+        <w:rPr>
+          <w:b/>
+        </w:rPr>
+        <w:t>cap and trade</w:t>
+      </w:r>
+      <w:r>
+        <w:t xml:space="preserve">, where an aggregated cap on all sources is established, which is reduced over time, these emission allowances can be traded. </w:t>
+      </w:r>
+    </w:p>
+    <w:p>
+      <w:pPr>
+        <w:pStyle w:val="berschrift3"/>
+      </w:pPr>
+      <w:r>
+        <w:t>Clean Development Mechanism (CDM)</w:t>
+      </w:r>
+    </w:p>
+    <w:p>
+      <w:r>
+        <w:t xml:space="preserve">Here the goal </w:t>
+      </w:r>
+      <w:r>
+        <w:t>is</w:t>
+      </w:r>
+      <w:r>
+        <w:t xml:space="preserve"> emission reduction between </w:t>
+      </w:r>
+      <w:r>
+        <w:rPr>
+          <w:b/>
+        </w:rPr>
+        <w:t xml:space="preserve">Annex I </w:t>
+      </w:r>
+      <w:r>
+        <w:t xml:space="preserve">and </w:t>
+      </w:r>
+      <w:r>
+        <w:rPr>
+          <w:b/>
+        </w:rPr>
+        <w:t>Non-Annex I</w:t>
+      </w:r>
+      <w:r>
+        <w:t xml:space="preserve"> countries, this allows a country with an emission reduction commitment to implement emission reduction projects in developing countries, the goal here is </w:t>
+      </w:r>
+      <w:r>
+        <w:rPr>
+          <w:b/>
+        </w:rPr>
+        <w:t>technology transfer and development</w:t>
+      </w:r>
+      <w:r>
+        <w:t xml:space="preserve"> to decrease emissions in the investor country and support the host country in sustainable development. </w:t>
+      </w:r>
+      <w:r>
+        <w:t xml:space="preserve">The investor country receives a saleable </w:t>
+      </w:r>
+      <w:r>
+        <w:rPr>
+          <w:b/>
+        </w:rPr>
+        <w:t>Certified Emission Reduction (CER)</w:t>
+      </w:r>
+      <w:r>
+        <w:t>, which also equals one ton of CO</w:t>
+      </w:r>
+      <w:r>
+        <w:rPr>
+          <w:vertAlign w:val="subscript"/>
+        </w:rPr>
+        <w:t>2</w:t>
+      </w:r>
+      <w:r>
+        <w:t>.</w:t>
+      </w:r>
+    </w:p>
+    <w:p>
+      <w:pPr>
+        <w:pStyle w:val="berschrift3"/>
+      </w:pPr>
+      <w:r>
+        <w:t>Joint implementation (JI)</w:t>
+      </w:r>
+    </w:p>
+    <w:p>
+      <w:r>
+        <w:t xml:space="preserve">The goal here is </w:t>
+      </w:r>
+      <w:r>
+        <w:rPr>
+          <w:b/>
+        </w:rPr>
+        <w:t>emission reduction</w:t>
+      </w:r>
+      <w:r>
+        <w:t xml:space="preserve"> between </w:t>
+      </w:r>
+      <w:r>
+        <w:rPr>
+          <w:b/>
+        </w:rPr>
+        <w:t>Annex I</w:t>
+      </w:r>
+      <w:r>
+        <w:t xml:space="preserve"> countries by implementing an emission reduction measure in the host country, the investor country receives emission allowances, these allowances move from the host country to the investor country, the investing country receives an </w:t>
+      </w:r>
+      <w:r>
+        <w:rPr>
+          <w:b/>
+        </w:rPr>
+        <w:t>Emission Reduction Unit (ERU)</w:t>
+      </w:r>
+      <w:r>
+        <w:t>, which also equals one ton of CO</w:t>
+      </w:r>
+      <w:r>
+        <w:rPr>
+          <w:vertAlign w:val="subscript"/>
+        </w:rPr>
+        <w:t>2</w:t>
+      </w:r>
+      <w:r>
+        <w:t>.</w:t>
+      </w:r>
+    </w:p>
     <w:p/>
     <w:p/>
+    <w:p>
+      <w:r>
+        <w:t xml:space="preserve"> </w:t>
+      </w:r>
+    </w:p>
+    <w:p>
+      <w:pPr>
+        <w:pStyle w:val="berschrift3"/>
+      </w:pPr>
+      <w:r>
+        <w:rPr>
+          <w:noProof/>
+          <w:lang w:val="de-AT" w:eastAsia="de-AT"/>
+        </w:rPr>
+        <w:lastRenderedPageBreak/>
+        <w:drawing>
+          <wp:anchor distT="0" distB="0" distL="114300" distR="114300" simplePos="0" relativeHeight="251704320" behindDoc="0" locked="0" layoutInCell="1" allowOverlap="1" wp14:anchorId="1D1C16B2" wp14:editId="411761BE">
+            <wp:simplePos x="0" y="0"/>
+            <wp:positionH relativeFrom="margin">
+              <wp:align>right</wp:align>
+            </wp:positionH>
+            <wp:positionV relativeFrom="paragraph">
+              <wp:posOffset>37272</wp:posOffset>
+            </wp:positionV>
+            <wp:extent cx="2919095" cy="1693545"/>
+            <wp:effectExtent l="0" t="0" r="0" b="1905"/>
+            <wp:wrapTight wrapText="bothSides">
+              <wp:wrapPolygon edited="0">
+                <wp:start x="0" y="0"/>
+                <wp:lineTo x="0" y="21381"/>
+                <wp:lineTo x="21426" y="21381"/>
+                <wp:lineTo x="21426" y="0"/>
+                <wp:lineTo x="0" y="0"/>
+              </wp:wrapPolygon>
+            </wp:wrapTight>
+            <wp:docPr id="21" name="Grafik 21"/>
+            <wp:cNvGraphicFramePr>
+              <a:graphicFrameLocks xmlns:a="http://schemas.openxmlformats.org/drawingml/2006/main" noChangeAspect="1"/>
+            </wp:cNvGraphicFramePr>
+            <a:graphic xmlns:a="http://schemas.openxmlformats.org/drawingml/2006/main">
+              <a:graphicData uri="http://schemas.openxmlformats.org/drawingml/2006/picture">
+                <pic:pic xmlns:pic="http://schemas.openxmlformats.org/drawingml/2006/picture">
+                  <pic:nvPicPr>
+                    <pic:cNvPr id="1" name=""/>
+                    <pic:cNvPicPr/>
+                  </pic:nvPicPr>
+                  <pic:blipFill>
+                    <a:blip r:embed="rId30"/>
+                    <a:stretch>
+                      <a:fillRect/>
+                    </a:stretch>
+                  </pic:blipFill>
+                  <pic:spPr>
+                    <a:xfrm>
+                      <a:off x="0" y="0"/>
+                      <a:ext cx="2919095" cy="1693545"/>
+                    </a:xfrm>
+                    <a:prstGeom prst="rect">
+                      <a:avLst/>
+                    </a:prstGeom>
+                  </pic:spPr>
+                </pic:pic>
+              </a:graphicData>
+            </a:graphic>
+            <wp14:sizeRelH relativeFrom="margin">
+              <wp14:pctWidth>0</wp14:pctWidth>
+            </wp14:sizeRelH>
+            <wp14:sizeRelV relativeFrom="margin">
+              <wp14:pctHeight>0</wp14:pctHeight>
+            </wp14:sizeRelV>
+          </wp:anchor>
+        </w:drawing>
+      </w:r>
+      <w:r>
+        <w:t>Problems</w:t>
+      </w:r>
+    </w:p>
+    <w:p>
+      <w:r>
+        <w:t xml:space="preserve">Problems include </w:t>
+      </w:r>
+      <w:r>
+        <w:rPr>
+          <w:b/>
+        </w:rPr>
+        <w:t>conflicts within the umbrella group</w:t>
+      </w:r>
+      <w:r>
+        <w:t xml:space="preserve">, as climate change actions affects economic growth and China/India/South Korea are not participating in the Kyoto protocol. The EU takes a pioneering role and adopts the </w:t>
+      </w:r>
+      <w:r>
+        <w:rPr>
+          <w:b/>
+        </w:rPr>
+        <w:t>Burden-Sharing-Agreement</w:t>
+      </w:r>
+      <w:r>
+        <w:t xml:space="preserve"> by redistributing the sum of their original reduction targets inside the group, by this it can take member states’ individual conditions into account. </w:t>
+      </w:r>
+    </w:p>
+    <w:p>
+      <w:r>
+        <w:t xml:space="preserve">Another problem is that there is </w:t>
+      </w:r>
+      <w:r>
+        <w:rPr>
+          <w:b/>
+        </w:rPr>
+        <w:t>no incentive</w:t>
+      </w:r>
+      <w:r>
+        <w:t xml:space="preserve"> for conservation or preservation and also </w:t>
+      </w:r>
+      <w:r>
+        <w:rPr>
+          <w:b/>
+        </w:rPr>
+        <w:t>not reduction obligation</w:t>
+      </w:r>
+      <w:r>
+        <w:t xml:space="preserve"> for undeveloped countries. Also, </w:t>
+      </w:r>
+      <w:r>
+        <w:rPr>
+          <w:b/>
+        </w:rPr>
+        <w:t>China</w:t>
+      </w:r>
+      <w:r>
+        <w:t xml:space="preserve"> is the world’s second largest emitter and continues to rather decrease their population count instead and the </w:t>
+      </w:r>
+      <w:r>
+        <w:rPr>
+          <w:b/>
+        </w:rPr>
+        <w:t>USA,</w:t>
+      </w:r>
+      <w:r>
+        <w:t xml:space="preserve"> as the world’s largest emitter, never ratified the protocol. </w:t>
+      </w:r>
+    </w:p>
+    <w:p>
+      <w:pPr>
+        <w:pStyle w:val="berschrift2"/>
+      </w:pPr>
+      <w:r>
+        <w:t>COP 21</w:t>
+      </w:r>
+    </w:p>
+    <w:p>
+      <w:r>
+        <w:t xml:space="preserve">This is the 2015 Paris agreement, the objective was to get a </w:t>
+      </w:r>
+      <w:r>
+        <w:rPr>
+          <w:b/>
+        </w:rPr>
+        <w:t>binding and universal agreement</w:t>
+      </w:r>
+      <w:r>
+        <w:t xml:space="preserve">, from all nations on the world as a follow-up to the Kyoto protocol, the </w:t>
+      </w:r>
+      <w:r>
+        <w:rPr>
+          <w:b/>
+        </w:rPr>
+        <w:t>goal</w:t>
+      </w:r>
+      <w:r>
+        <w:t xml:space="preserve"> was to reduce anthropogenic GHG emissions to limit global temperature increase to 2°C (preferably to 1.5°C) above pre-industrial levels, to reach this goal, emissions have to be 0 between 2045 and 2060. </w:t>
+      </w:r>
+    </w:p>
+    <w:p>
+      <w:r>
+        <w:t xml:space="preserve">195 member states have to ratify the protocol and the treaty is binding according to international law, but now penalties are enabled for violations. The key role lies with China and the US, financially less strong states are supported starting 2020 until 2025 for adaption and mitigation measures. </w:t>
+      </w:r>
+    </w:p>
+    <w:p>
+      <w:pPr>
+        <w:pStyle w:val="berschrift6"/>
+      </w:pPr>
+      <w:r>
+        <w:t>pROBLEMS STILL</w:t>
+      </w:r>
+    </w:p>
+    <w:p>
+      <w:r>
+        <w:t>The basic problem remains that fossil fuels are too cheap and do not reflect scarcity, financial support for developing nations may not be enough, aviation and shipping were not considered, there are no specific CO</w:t>
+      </w:r>
+      <w:r>
+        <w:rPr>
+          <w:vertAlign w:val="subscript"/>
+        </w:rPr>
+        <w:t>2</w:t>
+      </w:r>
+      <w:r>
+        <w:t xml:space="preserve"> reduction commitments for each country and also no penalties for violations. </w:t>
+      </w:r>
+    </w:p>
+    <w:p>
+      <w:pPr>
+        <w:pStyle w:val="berschrift2"/>
+      </w:pPr>
+      <w:r>
+        <w:t>EU Emission trading system</w:t>
+      </w:r>
+    </w:p>
+    <w:p>
+      <w:r>
+        <w:t xml:space="preserve">The goal here is to establish a scheme for greenhouse gas emission allowance trading within the EU based on the cap-and-trade principle. </w:t>
+      </w:r>
+      <w:r>
+        <w:t>Starting in 2005 it include</w:t>
+      </w:r>
+      <w:r>
+        <w:t>s</w:t>
+      </w:r>
+      <w:r>
+        <w:t xml:space="preserve"> all six G</w:t>
+      </w:r>
+      <w:r>
+        <w:t>HG and considers credits from JI</w:t>
+      </w:r>
+      <w:r>
+        <w:t xml:space="preserve">- and CDM-projects, this means that about 45% of total GHG emissions from EU countries are covered. </w:t>
+      </w:r>
+    </w:p>
+    <w:p>
+      <w:r>
+        <w:t xml:space="preserve">All plants have an obligation to monitor and report their output and financial penalties are handed out to those not fulfilling reduction targets. Every state is responsible for the distribution of the certificates to the national facilities. The total quantity of certificates is decided depending on the </w:t>
+      </w:r>
+      <w:r>
+        <w:rPr>
+          <w:b/>
+        </w:rPr>
+        <w:t>National Allocation Plans (NAP)</w:t>
+      </w:r>
+      <w:r>
+        <w:t xml:space="preserve"> that have to be in accordance with the reduction targets of the respective state. </w:t>
+      </w:r>
+    </w:p>
+    <w:p>
+      <w:r>
+        <w:t xml:space="preserve">Industry there for can reduce its output, increase productivity, shift production or purchase more emission allowances to hit their goals, the decision criterion is typically the least cost option. </w:t>
+      </w:r>
+    </w:p>
     <w:p/>
     <w:p>
       <w:pPr>
-        <w:jc w:val="left"/>
-      </w:pPr>
-      <w:r>
-        <w:br w:type="page"/>
+        <w:pStyle w:val="berschrift6"/>
+      </w:pPr>
+      <w:r>
+        <w:lastRenderedPageBreak/>
+        <w:t>1</w:t>
+      </w:r>
+      <w:r>
+        <w:rPr>
+          <w:vertAlign w:val="superscript"/>
+        </w:rPr>
+        <w:t>st</w:t>
+      </w:r>
+      <w:r>
+        <w:t xml:space="preserve"> trading period 2005-2007</w:t>
+      </w:r>
+    </w:p>
+    <w:p>
+      <w:r>
+        <w:t xml:space="preserve">95% of the allowances were free, 5% were available via auctioning, the reduction targets were according to climate strategy until 2010. </w:t>
+      </w:r>
+    </w:p>
+    <w:p>
+      <w:r>
+        <w:t xml:space="preserve">The allocation of emission allowances is done according to </w:t>
+      </w:r>
+      <w:r>
+        <w:rPr>
+          <w:b/>
+        </w:rPr>
+        <w:t>grandfathering</w:t>
+      </w:r>
+      <w:r>
+        <w:t xml:space="preserve"> (allocation based on past emissions) and </w:t>
+      </w:r>
+      <w:r>
+        <w:rPr>
+          <w:b/>
+        </w:rPr>
+        <w:t>free reserve</w:t>
+      </w:r>
+      <w:r>
+        <w:t xml:space="preserve"> is reserved for new market participants and plant expansions according to ‘first come – first serve’. </w:t>
+      </w:r>
+      <w:r>
+        <w:t>The total quantity of certificates is calculated for each sector.</w:t>
+      </w:r>
+    </w:p>
+    <w:p>
+      <w:r>
+        <w:t xml:space="preserve">The </w:t>
+      </w:r>
+      <w:r>
+        <w:rPr>
+          <w:b/>
+        </w:rPr>
+        <w:t>biggest problem</w:t>
+      </w:r>
+      <w:r>
+        <w:t xml:space="preserve"> was the </w:t>
+      </w:r>
+      <w:r>
+        <w:rPr>
+          <w:b/>
+        </w:rPr>
+        <w:t>huge over-allocation</w:t>
+      </w:r>
+      <w:r>
+        <w:t xml:space="preserve"> of emission allowances, this lead to a steep price drop. </w:t>
+      </w:r>
+    </w:p>
+    <w:p>
+      <w:pPr>
+        <w:pStyle w:val="berschrift6"/>
+      </w:pPr>
+      <w:r>
+        <w:t>2</w:t>
+      </w:r>
+      <w:r>
+        <w:rPr>
+          <w:vertAlign w:val="superscript"/>
+        </w:rPr>
+        <w:t>nd</w:t>
+      </w:r>
+      <w:r>
+        <w:t xml:space="preserve"> trading period 2008-2012</w:t>
+      </w:r>
+    </w:p>
+    <w:p>
+      <w:r>
+        <w:t>This coincides with the 1</w:t>
+      </w:r>
+      <w:r>
+        <w:rPr>
+          <w:vertAlign w:val="superscript"/>
+        </w:rPr>
+        <w:t>st</w:t>
+      </w:r>
+      <w:r>
+        <w:t xml:space="preserve"> commitment period of the Kyoto protocol, these target should be reached. Also, new participants are added and now at least 90% are allocated for free and the general goal is to achieve scarcity. </w:t>
+      </w:r>
+    </w:p>
+    <w:p>
+      <w:r>
+        <w:t xml:space="preserve">Some </w:t>
+      </w:r>
+      <w:r>
+        <w:rPr>
+          <w:b/>
+        </w:rPr>
+        <w:t>changes</w:t>
+      </w:r>
+      <w:r>
+        <w:t xml:space="preserve"> were made, mission emission allowances can now be compensated by CDM and Ji projects, more plants are included and also about 10% of all available emission allowances can be auctioned. </w:t>
+      </w:r>
+    </w:p>
+    <w:p>
+      <w:pPr>
+        <w:pStyle w:val="berschrift6"/>
+      </w:pPr>
+      <w:r>
+        <w:t>Conclusion of the 1</w:t>
+      </w:r>
+      <w:r>
+        <w:rPr>
+          <w:vertAlign w:val="superscript"/>
+        </w:rPr>
+        <w:t>st</w:t>
+      </w:r>
+      <w:r>
+        <w:t xml:space="preserve"> and 2</w:t>
+      </w:r>
+      <w:r>
+        <w:rPr>
+          <w:vertAlign w:val="superscript"/>
+        </w:rPr>
+        <w:t>nd</w:t>
+      </w:r>
+      <w:r>
+        <w:t xml:space="preserve"> period</w:t>
+      </w:r>
+    </w:p>
+    <w:p>
+      <w:r>
+        <w:rPr>
+          <w:b/>
+        </w:rPr>
+        <w:t>Too much</w:t>
+      </w:r>
+      <w:r>
+        <w:t xml:space="preserve"> certificates were allocated for most EU countries, reasons for this are that too less information was available, lobbying also played its part. Another problem was, that the </w:t>
+      </w:r>
+      <w:r>
+        <w:rPr>
+          <w:b/>
+        </w:rPr>
+        <w:t>flexible reserve</w:t>
+      </w:r>
+      <w:r>
+        <w:t xml:space="preserve"> was too small for the power plants constructed in the 2</w:t>
+      </w:r>
+      <w:r>
+        <w:rPr>
+          <w:vertAlign w:val="superscript"/>
+        </w:rPr>
+        <w:t>nd</w:t>
+      </w:r>
+      <w:r>
+        <w:t xml:space="preserve"> period, also </w:t>
+      </w:r>
+      <w:r>
+        <w:rPr>
+          <w:b/>
+        </w:rPr>
+        <w:t>windfall profits</w:t>
+      </w:r>
+      <w:r>
+        <w:t xml:space="preserve">, meaning additional profits for electric utilities by increasing the electricity tariffs due to emission trading in spite of the free allocation of emission allowances. </w:t>
+      </w:r>
+    </w:p>
+    <w:p>
+      <w:pPr>
+        <w:pStyle w:val="berschrift6"/>
+      </w:pPr>
+      <w:r>
+        <w:t>3</w:t>
+      </w:r>
+      <w:r>
+        <w:rPr>
+          <w:vertAlign w:val="superscript"/>
+        </w:rPr>
+        <w:t>rd</w:t>
+      </w:r>
+      <w:r>
+        <w:t xml:space="preserve"> tradind period 2013-2020</w:t>
+      </w:r>
+    </w:p>
+    <w:p>
+      <w:r>
+        <w:t xml:space="preserve">Now, a </w:t>
+      </w:r>
+      <w:r>
+        <w:rPr>
+          <w:b/>
+        </w:rPr>
+        <w:t>single EU-wide cap</w:t>
+      </w:r>
+      <w:r>
+        <w:t xml:space="preserve"> on emissions is introduced instead of national caps, this cap should be decreased annually and the target for 2020 is an emission reduction by 79% compared to 2005, the allocation happens based on benchmarks, so according to pre-defined emission values for the production of single products. </w:t>
+      </w:r>
+    </w:p>
+    <w:p>
+      <w:r>
+        <w:t xml:space="preserve">Also, more sectors and gasses are included and free allocation is replaced by </w:t>
+      </w:r>
+      <w:r>
+        <w:rPr>
+          <w:b/>
+        </w:rPr>
+        <w:t>auctioning</w:t>
+      </w:r>
+      <w:r>
+        <w:t xml:space="preserve">, starting with 20% for auctioning up to 100% after 2020. </w:t>
+      </w:r>
+      <w:r>
+        <w:rPr>
+          <w:b/>
+        </w:rPr>
+        <w:t>Electric utilities</w:t>
+      </w:r>
+      <w:r>
+        <w:t xml:space="preserve"> do not get free allocation anymore. </w:t>
+      </w:r>
+    </w:p>
+    <w:p>
+      <w:r>
+        <w:rPr>
+          <w:b/>
+        </w:rPr>
+        <w:t>Environmentally friendly companies</w:t>
+      </w:r>
+      <w:r>
+        <w:t xml:space="preserve"> should be </w:t>
+      </w:r>
+      <w:r>
+        <w:rPr>
+          <w:b/>
+        </w:rPr>
+        <w:t xml:space="preserve">rewarded </w:t>
+      </w:r>
+      <w:r>
+        <w:t xml:space="preserve">with free emission allowances and also export-oriented companies get free emission allowances, if their production costs would rise by more than 5% due to emission trading and achieve more than 10% of their revenue due to export outside the EU. </w:t>
+      </w:r>
+    </w:p>
+    <w:p>
+      <w:pPr>
+        <w:pStyle w:val="berschrift6"/>
+      </w:pPr>
+      <w:r>
+        <w:t>4</w:t>
+      </w:r>
+      <w:r>
+        <w:rPr>
+          <w:vertAlign w:val="superscript"/>
+        </w:rPr>
+        <w:t>th</w:t>
+      </w:r>
+      <w:r>
+        <w:t xml:space="preserve"> trading period 2021-2030</w:t>
+      </w:r>
+    </w:p>
+    <w:p>
+      <w:r>
+        <w:t xml:space="preserve">The goal is to </w:t>
+      </w:r>
+      <w:r>
+        <w:rPr>
+          <w:b/>
+        </w:rPr>
+        <w:t>increase the speed of emission cuts</w:t>
+      </w:r>
+      <w:r>
+        <w:t xml:space="preserve">, sectors have to reduce their emissions by 43% compared to 2005, emission allowances should go down by over 2% annually starting 2021 and additionally should be reduced by 500 </w:t>
+      </w:r>
+      <w:proofErr w:type="spellStart"/>
+      <w:r>
+        <w:t>mio</w:t>
+      </w:r>
+      <w:proofErr w:type="spellEnd"/>
+      <w:r>
+        <w:t xml:space="preserve"> tons. </w:t>
+      </w:r>
+    </w:p>
+    <w:p>
+      <w:r>
+        <w:t>Also, the system of free allocation should be revised to focus on sectors with the highest risk of relocating their production and more flexible rules should be introduced to better align the amount of free allo</w:t>
+      </w:r>
+      <w:r>
+        <w:t xml:space="preserve">wances with production figures and updating benchmarks to reflect technological advances since 2008. </w:t>
+      </w:r>
+    </w:p>
+    <w:p>
+      <w:r>
+        <w:rPr>
+          <w:b/>
+        </w:rPr>
+        <w:t xml:space="preserve">Funding </w:t>
+      </w:r>
+      <w:r>
+        <w:t xml:space="preserve">should be introduced for </w:t>
+      </w:r>
+      <w:r>
+        <w:rPr>
+          <w:b/>
+        </w:rPr>
+        <w:t>innovation and modernization</w:t>
+      </w:r>
+      <w:r>
+        <w:t xml:space="preserve"> via an </w:t>
+      </w:r>
+      <w:r>
+        <w:rPr>
+          <w:b/>
+        </w:rPr>
+        <w:t>innovation fund</w:t>
+      </w:r>
+      <w:r>
+        <w:t xml:space="preserve"> (extend existing support of innovative technologies) and a </w:t>
+      </w:r>
+      <w:r>
+        <w:rPr>
+          <w:b/>
+        </w:rPr>
+        <w:t xml:space="preserve">modernization fund </w:t>
+      </w:r>
+      <w:r>
+        <w:t xml:space="preserve">(facilitate investments in modernizing power sector and boost energy efficiency in lower-income member states). </w:t>
       </w:r>
     </w:p>
     <w:p>
       <w:pPr>
         <w:pStyle w:val="berschrift1"/>
       </w:pPr>
-      <w:bookmarkStart w:id="19" w:name="_Toc453240737"/>
-      <w:r>
-        <w:lastRenderedPageBreak/>
-        <w:t>Emission Trading System</w:t>
-      </w:r>
-      <w:bookmarkEnd w:id="19"/>
-    </w:p>
-    <w:p/>
-    <w:p/>
-    <w:p/>
-    <w:p/>
-    <w:p/>
-    <w:p/>
-    <w:p/>
-    <w:p/>
-    <w:p/>
-    <w:p/>
-    <w:p/>
-    <w:p/>
-    <w:p/>
-    <w:p/>
-    <w:p/>
-    <w:p/>
-    <w:p/>
-    <w:p/>
-    <w:p/>
-    <w:p/>
-    <w:p/>
-    <w:p/>
-    <w:p/>
-    <w:p/>
-    <w:p/>
-    <w:p>
-      <w:pPr>
-        <w:jc w:val="left"/>
-      </w:pPr>
-      <w:r>
-        <w:lastRenderedPageBreak/>
-        <w:br w:type="page"/>
-      </w:r>
-    </w:p>
-    <w:p>
-      <w:pPr>
-        <w:pStyle w:val="berschrift1"/>
-      </w:pPr>
-      <w:bookmarkStart w:id="20" w:name="_Toc453240738"/>
+      <w:bookmarkStart w:id="19" w:name="_Toc453240738"/>
       <w:r>
         <w:lastRenderedPageBreak/>
         <w:t>Life-Cycle Analysis</w:t>
       </w:r>
+      <w:bookmarkEnd w:id="19"/>
+    </w:p>
+    <w:p>
+      <w:r>
+        <w:t>test</w:t>
+      </w:r>
+      <w:bookmarkStart w:id="20" w:name="_GoBack"/>
       <w:bookmarkEnd w:id="20"/>
     </w:p>
-    <w:p/>
     <w:p/>
     <w:p/>
     <w:p/>
@@ -5471,7 +7200,7 @@
     <w:p/>
     <w:p/>
     <w:sectPr>
-      <w:footerReference w:type="default" r:id="rId25"/>
+      <w:footerReference w:type="default" r:id="rId31"/>
       <w:pgSz w:w="12240" w:h="15840"/>
       <w:pgMar w:top="567" w:right="567" w:bottom="567" w:left="567" w:header="720" w:footer="720" w:gutter="0"/>
       <w:pgNumType w:start="0" w:chapStyle="1"/>
@@ -5565,7 +7294,7 @@
         <w:color w:val="163C3F" w:themeColor="text2" w:themeShade="BF"/>
         <w:szCs w:val="24"/>
       </w:rPr>
-      <w:t>10</w:t>
+      <w:t>19</w:t>
     </w:r>
     <w:r>
       <w:rPr>
@@ -5608,7 +7337,7 @@
         <w:color w:val="163C3F" w:themeColor="text2" w:themeShade="BF"/>
         <w:szCs w:val="24"/>
       </w:rPr>
-      <w:t>21</w:t>
+      <w:t>25</w:t>
     </w:r>
     <w:r>
       <w:rPr>
@@ -11597,7 +13326,6 @@
     <w:next w:val="Standard"/>
     <w:link w:val="berschrift6Zchn"/>
     <w:uiPriority w:val="9"/>
-    <w:semiHidden/>
     <w:unhideWhenUsed/>
     <w:qFormat/>
     <w:rsid w:val="00B0475E"/>
@@ -11780,7 +13508,6 @@
     <w:basedOn w:val="Absatz-Standardschriftart"/>
     <w:link w:val="berschrift6"/>
     <w:uiPriority w:val="9"/>
-    <w:semiHidden/>
     <w:rsid w:val="00B0475E"/>
     <w:rPr>
       <w:caps/>
@@ -12633,7 +14360,7 @@
 </file>
 
 <file path=customXml/itemProps3.xml><?xml version="1.0" encoding="utf-8"?>
-<ds:datastoreItem xmlns:ds="http://schemas.openxmlformats.org/officeDocument/2006/customXml" ds:itemID="{05817804-207E-4D69-822C-6EB3379E8BC5}">
+<ds:datastoreItem xmlns:ds="http://schemas.openxmlformats.org/officeDocument/2006/customXml" ds:itemID="{B20BA30A-79C0-49D4-8CE4-DE1D068C1331}">
   <ds:schemaRefs>
     <ds:schemaRef ds:uri="http://schemas.openxmlformats.org/officeDocument/2006/bibliography"/>
   </ds:schemaRefs>

</xml_diff>